<commit_message>
I have write total members name
I have write 6 members
</commit_message>
<xml_diff>
--- a/Doc/TMS-Thesis.docx
+++ b/Doc/TMS-Thesis.docx
@@ -264,21 +264,43 @@
         <w:rPr>
           <w:rFonts w:ascii="Verdana" w:hAnsi="Verdana"/>
         </w:rPr>
-        <w:t xml:space="preserve"> &lt;Date&amp;Time&gt;</w:t>
-      </w:r>
-    </w:p>
-    <w:p>
-      <w:pPr>
+        <w:t xml:space="preserve"> &lt;</w:t>
+      </w:r>
+      <w:proofErr w:type="spellStart"/>
+      <w:r>
         <w:rPr>
           <w:rFonts w:ascii="Verdana" w:hAnsi="Verdana"/>
         </w:rPr>
-      </w:pPr>
+        <w:t>Date&amp;Time</w:t>
+      </w:r>
+      <w:proofErr w:type="spellEnd"/>
       <w:r>
         <w:rPr>
           <w:rFonts w:ascii="Verdana" w:hAnsi="Verdana"/>
         </w:rPr>
+        <w:t>&gt;</w:t>
+      </w:r>
+    </w:p>
+    <w:p>
+      <w:pPr>
+        <w:rPr>
+          <w:rFonts w:ascii="Verdana" w:hAnsi="Verdana"/>
+        </w:rPr>
+      </w:pPr>
+      <w:r>
+        <w:rPr>
+          <w:rFonts w:ascii="Verdana" w:hAnsi="Verdana"/>
+        </w:rPr>
         <w:t>Group Members:</w:t>
       </w:r>
+      <w:r>
+        <w:rPr>
+          <w:rFonts w:ascii="Verdana" w:hAnsi="Verdana"/>
+        </w:rPr>
+        <w:t xml:space="preserve"> 6</w:t>
+      </w:r>
+      <w:bookmarkStart w:id="1" w:name="_GoBack"/>
+      <w:bookmarkEnd w:id="1"/>
     </w:p>
     <w:p>
       <w:pPr>
@@ -291,20 +313,21 @@
         <w:rPr>
           <w:rFonts w:ascii="Verdana" w:hAnsi="Verdana"/>
         </w:rPr>
-        <w:t>Name: Usama Sajjad (SP21-BSE-049)</w:t>
-      </w:r>
-    </w:p>
-    <w:p>
-      <w:pPr>
+        <w:t xml:space="preserve">Name: Usama </w:t>
+      </w:r>
+      <w:proofErr w:type="spellStart"/>
+      <w:r>
         <w:rPr>
           <w:rFonts w:ascii="Verdana" w:hAnsi="Verdana"/>
         </w:rPr>
-      </w:pPr>
+        <w:t>Sajjad</w:t>
+      </w:r>
+      <w:proofErr w:type="spellEnd"/>
       <w:r>
         <w:rPr>
           <w:rFonts w:ascii="Verdana" w:hAnsi="Verdana"/>
         </w:rPr>
-        <w:t>Name: Shah Rafi Alam Khattak (SP21-BSE-060)</w:t>
+        <w:t xml:space="preserve"> (SP21-BSE-049)</w:t>
       </w:r>
     </w:p>
     <w:p>
@@ -317,33 +340,35 @@
         <w:rPr>
           <w:rFonts w:ascii="Verdana" w:hAnsi="Verdana"/>
         </w:rPr>
-        <w:t>Name: Muhammad Shahan (SP21-BSE-081)</w:t>
-      </w:r>
-    </w:p>
-    <w:p>
-      <w:pPr>
+        <w:t xml:space="preserve">Name: Shah Rafi </w:t>
+      </w:r>
+      <w:proofErr w:type="spellStart"/>
+      <w:r>
         <w:rPr>
           <w:rFonts w:ascii="Verdana" w:hAnsi="Verdana"/>
         </w:rPr>
-      </w:pPr>
+        <w:t>Alam</w:t>
+      </w:r>
+      <w:proofErr w:type="spellEnd"/>
       <w:r>
         <w:rPr>
           <w:rFonts w:ascii="Verdana" w:hAnsi="Verdana"/>
         </w:rPr>
-        <w:t>Name: Zakeen Khan (SP21-BSE-083)</w:t>
-      </w:r>
-    </w:p>
-    <w:p>
-      <w:pPr>
+        <w:t xml:space="preserve"> </w:t>
+      </w:r>
+      <w:proofErr w:type="spellStart"/>
+      <w:r>
         <w:rPr>
           <w:rFonts w:ascii="Verdana" w:hAnsi="Verdana"/>
         </w:rPr>
-      </w:pPr>
+        <w:t>Khattak</w:t>
+      </w:r>
+      <w:proofErr w:type="spellEnd"/>
       <w:r>
         <w:rPr>
           <w:rFonts w:ascii="Verdana" w:hAnsi="Verdana"/>
         </w:rPr>
-        <w:t>Name: Shams ul Arifeen (SP21-BSE-076)</w:t>
+        <w:t xml:space="preserve"> (SP21-BSE-060)</w:t>
       </w:r>
     </w:p>
     <w:p>
@@ -356,19 +381,150 @@
         <w:rPr>
           <w:rFonts w:ascii="Verdana" w:hAnsi="Verdana"/>
         </w:rPr>
-        <w:t>Name: Hikmat Ullah(SP21-BSE-097)</w:t>
-      </w:r>
-    </w:p>
-    <w:p>
-      <w:pPr>
+        <w:t xml:space="preserve">Name: Muhammad </w:t>
+      </w:r>
+      <w:proofErr w:type="spellStart"/>
+      <w:r>
         <w:rPr>
           <w:rFonts w:ascii="Verdana" w:hAnsi="Verdana"/>
         </w:rPr>
-      </w:pPr>
+        <w:t>Shahan</w:t>
+      </w:r>
+      <w:proofErr w:type="spellEnd"/>
       <w:r>
         <w:rPr>
           <w:rFonts w:ascii="Verdana" w:hAnsi="Verdana"/>
         </w:rPr>
+        <w:t xml:space="preserve"> (SP21-BSE-081)</w:t>
+      </w:r>
+    </w:p>
+    <w:p>
+      <w:pPr>
+        <w:rPr>
+          <w:rFonts w:ascii="Verdana" w:hAnsi="Verdana"/>
+        </w:rPr>
+      </w:pPr>
+      <w:r>
+        <w:rPr>
+          <w:rFonts w:ascii="Verdana" w:hAnsi="Verdana"/>
+        </w:rPr>
+        <w:t xml:space="preserve">Name: </w:t>
+      </w:r>
+      <w:proofErr w:type="spellStart"/>
+      <w:r>
+        <w:rPr>
+          <w:rFonts w:ascii="Verdana" w:hAnsi="Verdana"/>
+        </w:rPr>
+        <w:t>Zakeen</w:t>
+      </w:r>
+      <w:proofErr w:type="spellEnd"/>
+      <w:r>
+        <w:rPr>
+          <w:rFonts w:ascii="Verdana" w:hAnsi="Verdana"/>
+        </w:rPr>
+        <w:t xml:space="preserve"> Khan (SP21-BSE-083)</w:t>
+      </w:r>
+    </w:p>
+    <w:p>
+      <w:pPr>
+        <w:rPr>
+          <w:rFonts w:ascii="Verdana" w:hAnsi="Verdana"/>
+        </w:rPr>
+      </w:pPr>
+      <w:r>
+        <w:rPr>
+          <w:rFonts w:ascii="Verdana" w:hAnsi="Verdana"/>
+        </w:rPr>
+        <w:t xml:space="preserve">Name: Shams </w:t>
+      </w:r>
+      <w:proofErr w:type="spellStart"/>
+      <w:r>
+        <w:rPr>
+          <w:rFonts w:ascii="Verdana" w:hAnsi="Verdana"/>
+        </w:rPr>
+        <w:t>ul</w:t>
+      </w:r>
+      <w:proofErr w:type="spellEnd"/>
+      <w:r>
+        <w:rPr>
+          <w:rFonts w:ascii="Verdana" w:hAnsi="Verdana"/>
+        </w:rPr>
+        <w:t xml:space="preserve"> </w:t>
+      </w:r>
+      <w:proofErr w:type="spellStart"/>
+      <w:r>
+        <w:rPr>
+          <w:rFonts w:ascii="Verdana" w:hAnsi="Verdana"/>
+        </w:rPr>
+        <w:t>Arifeen</w:t>
+      </w:r>
+      <w:proofErr w:type="spellEnd"/>
+      <w:r>
+        <w:rPr>
+          <w:rFonts w:ascii="Verdana" w:hAnsi="Verdana"/>
+        </w:rPr>
+        <w:t xml:space="preserve"> (SP21-BSE-076)</w:t>
+      </w:r>
+    </w:p>
+    <w:p>
+      <w:pPr>
+        <w:rPr>
+          <w:rFonts w:ascii="Verdana" w:hAnsi="Verdana"/>
+        </w:rPr>
+      </w:pPr>
+      <w:r>
+        <w:rPr>
+          <w:rFonts w:ascii="Verdana" w:hAnsi="Verdana"/>
+        </w:rPr>
+        <w:t xml:space="preserve">Name: </w:t>
+      </w:r>
+      <w:proofErr w:type="spellStart"/>
+      <w:r>
+        <w:rPr>
+          <w:rFonts w:ascii="Verdana" w:hAnsi="Verdana"/>
+        </w:rPr>
+        <w:t>Hikmat</w:t>
+      </w:r>
+      <w:proofErr w:type="spellEnd"/>
+      <w:r>
+        <w:rPr>
+          <w:rFonts w:ascii="Verdana" w:hAnsi="Verdana"/>
+        </w:rPr>
+        <w:t xml:space="preserve"> </w:t>
+      </w:r>
+      <w:proofErr w:type="spellStart"/>
+      <w:proofErr w:type="gramStart"/>
+      <w:r>
+        <w:rPr>
+          <w:rFonts w:ascii="Verdana" w:hAnsi="Verdana"/>
+        </w:rPr>
+        <w:t>Ullah</w:t>
+      </w:r>
+      <w:proofErr w:type="spellEnd"/>
+      <w:r>
+        <w:rPr>
+          <w:rFonts w:ascii="Verdana" w:hAnsi="Verdana"/>
+        </w:rPr>
+        <w:t>(</w:t>
+      </w:r>
+      <w:proofErr w:type="gramEnd"/>
+      <w:r>
+        <w:rPr>
+          <w:rFonts w:ascii="Verdana" w:hAnsi="Verdana"/>
+        </w:rPr>
+        <w:t>SP21-BSE-097)</w:t>
+      </w:r>
+    </w:p>
+    <w:p>
+      <w:pPr>
+        <w:rPr>
+          <w:rFonts w:ascii="Verdana" w:hAnsi="Verdana"/>
+        </w:rPr>
+      </w:pPr>
+      <w:r>
+        <w:rPr>
+          <w:rFonts w:ascii="Verdana" w:hAnsi="Verdana"/>
+        </w:rPr>
         <w:br w:type="page"/>
       </w:r>
     </w:p>
@@ -376,7 +532,7 @@
       <w:pPr>
         <w:spacing w:after="0" w:line="240" w:lineRule="auto"/>
       </w:pPr>
-      <w:bookmarkStart w:id="1" w:name="_Toc101427038"/>
+      <w:bookmarkStart w:id="2" w:name="_Toc101427038"/>
     </w:p>
     <w:sdt>
       <w:sdtPr>
@@ -1564,13 +1720,13 @@
       <w:pPr>
         <w:pStyle w:val="Heading1"/>
       </w:pPr>
-      <w:bookmarkStart w:id="2" w:name="_Toc118288358"/>
+      <w:bookmarkStart w:id="3" w:name="_Toc118288358"/>
       <w:r>
         <w:lastRenderedPageBreak/>
         <w:t>CHAPTER 1 PROJECT PROPOSAL</w:t>
       </w:r>
-      <w:bookmarkEnd w:id="1"/>
       <w:bookmarkEnd w:id="2"/>
+      <w:bookmarkEnd w:id="3"/>
     </w:p>
     <w:p>
       <w:pPr>
@@ -1583,13 +1739,13 @@
       <w:pPr>
         <w:pStyle w:val="Heading2"/>
       </w:pPr>
-      <w:bookmarkStart w:id="3" w:name="_Toc101427039"/>
-      <w:bookmarkStart w:id="4" w:name="_Toc118288359"/>
+      <w:bookmarkStart w:id="4" w:name="_Toc101427039"/>
+      <w:bookmarkStart w:id="5" w:name="_Toc118288359"/>
       <w:r>
         <w:t>Introduction</w:t>
       </w:r>
-      <w:bookmarkEnd w:id="3"/>
       <w:bookmarkEnd w:id="4"/>
+      <w:bookmarkEnd w:id="5"/>
     </w:p>
     <w:p>
       <w:pPr>
@@ -1612,7 +1768,15 @@
         <w:t xml:space="preserve">Text Book: </w:t>
       </w:r>
       <w:r>
-        <w:t>3.3. Case One: The NextGen POS System</w:t>
+        <w:t xml:space="preserve">3.3. Case One: The </w:t>
+      </w:r>
+      <w:proofErr w:type="spellStart"/>
+      <w:r>
+        <w:t>NextGen</w:t>
+      </w:r>
+      <w:proofErr w:type="spellEnd"/>
+      <w:r>
+        <w:t xml:space="preserve"> POS System</w:t>
       </w:r>
       <w:r>
         <w:rPr>
@@ -1630,13 +1794,13 @@
       <w:pPr>
         <w:pStyle w:val="Heading2"/>
       </w:pPr>
-      <w:bookmarkStart w:id="5" w:name="_Toc101427040"/>
-      <w:bookmarkStart w:id="6" w:name="_Toc118288360"/>
+      <w:bookmarkStart w:id="6" w:name="_Toc101427040"/>
+      <w:bookmarkStart w:id="7" w:name="_Toc118288360"/>
       <w:r>
         <w:t>Vision and Business Case</w:t>
       </w:r>
-      <w:bookmarkEnd w:id="5"/>
       <w:bookmarkEnd w:id="6"/>
+      <w:bookmarkEnd w:id="7"/>
     </w:p>
     <w:p>
       <w:pPr>
@@ -1677,20 +1841,28 @@
         <w:t xml:space="preserve">Text Book: </w:t>
       </w:r>
       <w:r>
-        <w:t>7.6. NextGen Example: (Partial) Vision]</w:t>
+        <w:t xml:space="preserve">7.6. </w:t>
+      </w:r>
+      <w:proofErr w:type="spellStart"/>
+      <w:r>
+        <w:t>NextGen</w:t>
+      </w:r>
+      <w:proofErr w:type="spellEnd"/>
+      <w:r>
+        <w:t xml:space="preserve"> Example: (Partial) Vision]</w:t>
       </w:r>
     </w:p>
     <w:p>
       <w:pPr>
         <w:pStyle w:val="Heading2"/>
       </w:pPr>
-      <w:bookmarkStart w:id="7" w:name="_Toc101427041"/>
-      <w:bookmarkStart w:id="8" w:name="_Toc118288361"/>
+      <w:bookmarkStart w:id="8" w:name="_Toc101427041"/>
+      <w:bookmarkStart w:id="9" w:name="_Toc118288361"/>
       <w:r>
         <w:t>Use-Case Model</w:t>
       </w:r>
-      <w:bookmarkEnd w:id="7"/>
       <w:bookmarkEnd w:id="8"/>
+      <w:bookmarkEnd w:id="9"/>
     </w:p>
     <w:p>
       <w:pPr>
@@ -1705,13 +1877,13 @@
       <w:pPr>
         <w:pStyle w:val="Heading2"/>
       </w:pPr>
-      <w:bookmarkStart w:id="9" w:name="_Toc101427042"/>
-      <w:bookmarkStart w:id="10" w:name="_Toc118288362"/>
+      <w:bookmarkStart w:id="10" w:name="_Toc101427042"/>
+      <w:bookmarkStart w:id="11" w:name="_Toc118288362"/>
       <w:r>
         <w:t>Supplementary Specification</w:t>
       </w:r>
-      <w:bookmarkEnd w:id="9"/>
       <w:bookmarkEnd w:id="10"/>
+      <w:bookmarkEnd w:id="11"/>
     </w:p>
     <w:p>
       <w:pPr>
@@ -1749,20 +1921,28 @@
         <w:t xml:space="preserve">Text Book: </w:t>
       </w:r>
       <w:r>
-        <w:t>7.4. NextGen Example: (Partial) Supplementary Specification]</w:t>
+        <w:t xml:space="preserve">7.4. </w:t>
+      </w:r>
+      <w:proofErr w:type="spellStart"/>
+      <w:r>
+        <w:t>NextGen</w:t>
+      </w:r>
+      <w:proofErr w:type="spellEnd"/>
+      <w:r>
+        <w:t xml:space="preserve"> Example: (Partial) Supplementary Specification]</w:t>
       </w:r>
     </w:p>
     <w:p>
       <w:pPr>
         <w:pStyle w:val="Heading2"/>
       </w:pPr>
-      <w:bookmarkStart w:id="11" w:name="_Toc101427043"/>
-      <w:bookmarkStart w:id="12" w:name="_Toc118288363"/>
+      <w:bookmarkStart w:id="12" w:name="_Toc101427043"/>
+      <w:bookmarkStart w:id="13" w:name="_Toc118288363"/>
       <w:r>
         <w:t>Glossary</w:t>
       </w:r>
-      <w:bookmarkEnd w:id="11"/>
       <w:bookmarkEnd w:id="12"/>
+      <w:bookmarkEnd w:id="13"/>
     </w:p>
     <w:p>
       <w:pPr>
@@ -1789,20 +1969,28 @@
         <w:ind w:firstLine="720"/>
       </w:pPr>
       <w:r>
-        <w:t>7.8. NextGen Example: A (Partial) Glossary</w:t>
+        <w:t xml:space="preserve">7.8. </w:t>
+      </w:r>
+      <w:proofErr w:type="spellStart"/>
+      <w:r>
+        <w:t>NextGen</w:t>
+      </w:r>
+      <w:proofErr w:type="spellEnd"/>
+      <w:r>
+        <w:t xml:space="preserve"> Example: A (Partial) Glossary</w:t>
       </w:r>
     </w:p>
     <w:p>
       <w:pPr>
         <w:pStyle w:val="Heading2"/>
       </w:pPr>
-      <w:bookmarkStart w:id="13" w:name="_Toc101427044"/>
-      <w:bookmarkStart w:id="14" w:name="_Toc118288364"/>
+      <w:bookmarkStart w:id="14" w:name="_Toc101427044"/>
+      <w:bookmarkStart w:id="15" w:name="_Toc118288364"/>
       <w:r>
         <w:t>Risk List &amp; Risk Management Plan</w:t>
       </w:r>
-      <w:bookmarkEnd w:id="13"/>
       <w:bookmarkEnd w:id="14"/>
+      <w:bookmarkEnd w:id="15"/>
     </w:p>
     <w:p>
       <w:pPr>
@@ -1821,7 +2009,25 @@
           <w:i/>
           <w:color w:val="44546A" w:themeColor="text2"/>
         </w:rPr>
-        <w:t>Describes the risks (business, technical, resource, schedule) and ideas for their mitigation or response.</w:t>
+        <w:t xml:space="preserve">Describes the risks (business, technical, resource, </w:t>
+      </w:r>
+      <w:proofErr w:type="gramStart"/>
+      <w:r>
+        <w:rPr>
+          <w:b/>
+          <w:i/>
+          <w:color w:val="44546A" w:themeColor="text2"/>
+        </w:rPr>
+        <w:t>schedule</w:t>
+      </w:r>
+      <w:proofErr w:type="gramEnd"/>
+      <w:r>
+        <w:rPr>
+          <w:b/>
+          <w:i/>
+          <w:color w:val="44546A" w:themeColor="text2"/>
+        </w:rPr>
+        <w:t>) and ideas for their mitigation or response.</w:t>
       </w:r>
       <w:r>
         <w:rPr>
@@ -1842,7 +2048,15 @@
         </w:numPr>
       </w:pPr>
       <w:r>
-        <w:t>For example, leadership really wants a demo at the POSWorld trade show in Hamburg, in 18 months. But the effort for a demo cannot yet be even roughly estimated until deeper investigation.</w:t>
+        <w:t xml:space="preserve">For example, leadership really wants a demo at the </w:t>
+      </w:r>
+      <w:proofErr w:type="spellStart"/>
+      <w:r>
+        <w:t>POSWorld</w:t>
+      </w:r>
+      <w:proofErr w:type="spellEnd"/>
+      <w:r>
+        <w:t xml:space="preserve"> trade show in Hamburg, in 18 months. But the effort for a demo cannot yet be even roughly estimated until deeper investigation.</w:t>
       </w:r>
     </w:p>
     <w:p>
@@ -1854,34 +2068,42 @@
         </w:numPr>
       </w:pPr>
       <w:r>
-        <w:t xml:space="preserve">For example, in the NextGen POS, for what remote services (e.g., tax calculator) will fail-over to local services be allowed? Why? Do they provide exactly the same services locally as remotely, or are there differences? </w:t>
+        <w:t xml:space="preserve">For example, in the </w:t>
+      </w:r>
+      <w:proofErr w:type="spellStart"/>
+      <w:r>
+        <w:t>NextGen</w:t>
+      </w:r>
+      <w:proofErr w:type="spellEnd"/>
+      <w:r>
+        <w:t xml:space="preserve"> POS, for what remote services (e.g., tax calculator) will fail-over to local services be allowed? Why? Do they provide exactly the same services locally as remotely, or are there differences? </w:t>
       </w:r>
     </w:p>
     <w:p>
       <w:pPr>
         <w:pStyle w:val="Heading1"/>
       </w:pPr>
-      <w:bookmarkStart w:id="15" w:name="_Toc101427045"/>
-      <w:bookmarkStart w:id="16" w:name="_Toc118288365"/>
+      <w:bookmarkStart w:id="16" w:name="_Toc101427045"/>
+      <w:bookmarkStart w:id="17" w:name="_Toc118288365"/>
       <w:r>
         <w:lastRenderedPageBreak/>
         <w:t>CHAPTER 2 USE CASES</w:t>
       </w:r>
-      <w:bookmarkEnd w:id="15"/>
       <w:bookmarkEnd w:id="16"/>
+      <w:bookmarkEnd w:id="17"/>
     </w:p>
     <w:p/>
     <w:p>
       <w:pPr>
         <w:pStyle w:val="Heading2"/>
       </w:pPr>
-      <w:bookmarkStart w:id="17" w:name="_Toc101427046"/>
-      <w:bookmarkStart w:id="18" w:name="_Toc118288366"/>
+      <w:bookmarkStart w:id="18" w:name="_Toc101427046"/>
+      <w:bookmarkStart w:id="19" w:name="_Toc118288366"/>
       <w:r>
         <w:t>Use Case Diagram</w:t>
       </w:r>
-      <w:bookmarkEnd w:id="17"/>
       <w:bookmarkEnd w:id="18"/>
+      <w:bookmarkEnd w:id="19"/>
     </w:p>
     <w:p>
       <w:pPr>
@@ -1889,19 +2111,27 @@
         <w:jc w:val="center"/>
       </w:pPr>
       <w:r>
-        <w:t>&lt;Paste your semester project diagram imported from CASE Tool i.e. starUML here&gt;</w:t>
+        <w:t xml:space="preserve">&lt;Paste your semester project diagram imported from CASE Tool i.e. </w:t>
+      </w:r>
+      <w:proofErr w:type="spellStart"/>
+      <w:r>
+        <w:t>starUML</w:t>
+      </w:r>
+      <w:proofErr w:type="spellEnd"/>
+      <w:r>
+        <w:t xml:space="preserve"> here&gt;</w:t>
       </w:r>
     </w:p>
     <w:p>
       <w:pPr>
         <w:pStyle w:val="Heading2"/>
       </w:pPr>
-      <w:bookmarkStart w:id="19" w:name="_Toc118288367"/>
-      <w:bookmarkStart w:id="20" w:name="_Toc101427047"/>
+      <w:bookmarkStart w:id="20" w:name="_Toc118288367"/>
+      <w:bookmarkStart w:id="21" w:name="_Toc101427047"/>
       <w:r>
         <w:t>Use Cases Distribution</w:t>
       </w:r>
-      <w:bookmarkEnd w:id="19"/>
+      <w:bookmarkEnd w:id="20"/>
     </w:p>
     <w:p/>
     <w:tbl>
@@ -1983,7 +2213,23 @@
               <w:cnfStyle w:val="000000100000" w:firstRow="0" w:lastRow="0" w:firstColumn="0" w:lastColumn="0" w:oddVBand="0" w:evenVBand="0" w:oddHBand="1" w:evenHBand="0" w:firstRowFirstColumn="0" w:firstRowLastColumn="0" w:lastRowFirstColumn="0" w:lastRowLastColumn="0"/>
             </w:pPr>
             <w:r>
-              <w:t>&lt;Shah Rafi Alam Khattak&gt;</w:t>
+              <w:t xml:space="preserve">&lt;Shah Rafi </w:t>
+            </w:r>
+            <w:proofErr w:type="spellStart"/>
+            <w:r>
+              <w:t>Alam</w:t>
+            </w:r>
+            <w:proofErr w:type="spellEnd"/>
+            <w:r>
+              <w:t xml:space="preserve"> </w:t>
+            </w:r>
+            <w:proofErr w:type="spellStart"/>
+            <w:r>
+              <w:t>Khattak</w:t>
+            </w:r>
+            <w:proofErr w:type="spellEnd"/>
+            <w:r>
+              <w:t>&gt;</w:t>
             </w:r>
           </w:p>
           <w:p>
@@ -2070,7 +2316,15 @@
               <w:cnfStyle w:val="000000000000" w:firstRow="0" w:lastRow="0" w:firstColumn="0" w:lastColumn="0" w:oddVBand="0" w:evenVBand="0" w:oddHBand="0" w:evenHBand="0" w:firstRowFirstColumn="0" w:firstRowLastColumn="0" w:lastRowFirstColumn="0" w:lastRowLastColumn="0"/>
             </w:pPr>
             <w:r>
-              <w:t>&lt;Muhammad Shahan&gt;</w:t>
+              <w:t xml:space="preserve">&lt;Muhammad </w:t>
+            </w:r>
+            <w:proofErr w:type="spellStart"/>
+            <w:r>
+              <w:t>Shahan</w:t>
+            </w:r>
+            <w:proofErr w:type="spellEnd"/>
+            <w:r>
+              <w:t>&gt;</w:t>
             </w:r>
           </w:p>
           <w:p>
@@ -2150,7 +2404,15 @@
               <w:cnfStyle w:val="000000100000" w:firstRow="0" w:lastRow="0" w:firstColumn="0" w:lastColumn="0" w:oddVBand="0" w:evenVBand="0" w:oddHBand="1" w:evenHBand="0" w:firstRowFirstColumn="0" w:firstRowLastColumn="0" w:lastRowFirstColumn="0" w:lastRowLastColumn="0"/>
             </w:pPr>
             <w:r>
-              <w:t>&lt;Zakeen Khan&gt;</w:t>
+              <w:t>&lt;</w:t>
+            </w:r>
+            <w:proofErr w:type="spellStart"/>
+            <w:r>
+              <w:t>Zakeen</w:t>
+            </w:r>
+            <w:proofErr w:type="spellEnd"/>
+            <w:r>
+              <w:t xml:space="preserve"> Khan&gt;</w:t>
             </w:r>
           </w:p>
           <w:p>
@@ -2218,7 +2480,23 @@
               <w:cnfStyle w:val="000000000000" w:firstRow="0" w:lastRow="0" w:firstColumn="0" w:lastColumn="0" w:oddVBand="0" w:evenVBand="0" w:oddHBand="0" w:evenHBand="0" w:firstRowFirstColumn="0" w:firstRowLastColumn="0" w:lastRowFirstColumn="0" w:lastRowLastColumn="0"/>
             </w:pPr>
             <w:r>
-              <w:t>&lt;Hikmat Ullah&gt;</w:t>
+              <w:t>&lt;</w:t>
+            </w:r>
+            <w:proofErr w:type="spellStart"/>
+            <w:r>
+              <w:t>Hikmat</w:t>
+            </w:r>
+            <w:proofErr w:type="spellEnd"/>
+            <w:r>
+              <w:t xml:space="preserve"> </w:t>
+            </w:r>
+            <w:proofErr w:type="spellStart"/>
+            <w:r>
+              <w:t>Ullah</w:t>
+            </w:r>
+            <w:proofErr w:type="spellEnd"/>
+            <w:r>
+              <w:t>&gt;</w:t>
             </w:r>
           </w:p>
           <w:p>
@@ -2252,7 +2530,15 @@
               <w:cnfStyle w:val="000000000000" w:firstRow="0" w:lastRow="0" w:firstColumn="0" w:lastColumn="0" w:oddVBand="0" w:evenVBand="0" w:oddHBand="0" w:evenHBand="0" w:firstRowFirstColumn="0" w:firstRowLastColumn="0" w:lastRowFirstColumn="0" w:lastRowLastColumn="0"/>
             </w:pPr>
             <w:r>
-              <w:t>UC 13: Widhraw Reword</w:t>
+              <w:t xml:space="preserve">UC 13: </w:t>
+            </w:r>
+            <w:proofErr w:type="spellStart"/>
+            <w:r>
+              <w:t>Widhraw</w:t>
+            </w:r>
+            <w:proofErr w:type="spellEnd"/>
+            <w:r>
+              <w:t xml:space="preserve"> Reword</w:t>
             </w:r>
           </w:p>
         </w:tc>
@@ -2282,7 +2568,15 @@
               <w:cnfStyle w:val="000000100000" w:firstRow="0" w:lastRow="0" w:firstColumn="0" w:lastColumn="0" w:oddVBand="0" w:evenVBand="0" w:oddHBand="1" w:evenHBand="0" w:firstRowFirstColumn="0" w:firstRowLastColumn="0" w:lastRowFirstColumn="0" w:lastRowLastColumn="0"/>
             </w:pPr>
             <w:r>
-              <w:t>&lt;Usama Sajjad&gt;</w:t>
+              <w:t xml:space="preserve">&lt;Usama </w:t>
+            </w:r>
+            <w:proofErr w:type="spellStart"/>
+            <w:r>
+              <w:t>Sajjad</w:t>
+            </w:r>
+            <w:proofErr w:type="spellEnd"/>
+            <w:r>
+              <w:t>&gt;</w:t>
             </w:r>
           </w:p>
           <w:p>
@@ -2354,7 +2648,23 @@
               <w:cnfStyle w:val="000000000000" w:firstRow="0" w:lastRow="0" w:firstColumn="0" w:lastColumn="0" w:oddVBand="0" w:evenVBand="0" w:oddHBand="0" w:evenHBand="0" w:firstRowFirstColumn="0" w:firstRowLastColumn="0" w:lastRowFirstColumn="0" w:lastRowLastColumn="0"/>
             </w:pPr>
             <w:r>
-              <w:t>&lt;Shams ul Arifeen&gt;</w:t>
+              <w:t xml:space="preserve">&lt;Shams </w:t>
+            </w:r>
+            <w:proofErr w:type="spellStart"/>
+            <w:r>
+              <w:t>ul</w:t>
+            </w:r>
+            <w:proofErr w:type="spellEnd"/>
+            <w:r>
+              <w:t xml:space="preserve"> </w:t>
+            </w:r>
+            <w:proofErr w:type="spellStart"/>
+            <w:r>
+              <w:t>Arifeen</w:t>
+            </w:r>
+            <w:proofErr w:type="spellEnd"/>
+            <w:r>
+              <w:t>&gt;</w:t>
             </w:r>
           </w:p>
           <w:p>
@@ -2419,39 +2729,39 @@
       <w:pPr>
         <w:pStyle w:val="Heading2"/>
       </w:pPr>
-      <w:bookmarkStart w:id="21" w:name="_Toc118288368"/>
+      <w:bookmarkStart w:id="22" w:name="_Toc118288368"/>
       <w:r>
         <w:t>Brief Level Use Cases</w:t>
       </w:r>
-      <w:bookmarkEnd w:id="20"/>
       <w:bookmarkEnd w:id="21"/>
+      <w:bookmarkEnd w:id="22"/>
     </w:p>
     <w:p>
       <w:pPr>
         <w:pStyle w:val="Heading3"/>
       </w:pPr>
-      <w:bookmarkStart w:id="22" w:name="_Toc101427048"/>
-      <w:bookmarkStart w:id="23" w:name="_Toc118288369"/>
+      <w:bookmarkStart w:id="23" w:name="_Toc101427048"/>
+      <w:bookmarkStart w:id="24" w:name="_Toc118288369"/>
       <w:r>
         <w:t>Student Name 1 (Registration Number 1)</w:t>
       </w:r>
-      <w:bookmarkEnd w:id="22"/>
       <w:bookmarkEnd w:id="23"/>
+      <w:bookmarkEnd w:id="24"/>
     </w:p>
     <w:p>
       <w:pPr>
         <w:pStyle w:val="Heading4"/>
       </w:pPr>
-      <w:bookmarkStart w:id="24" w:name="_Toc101427049"/>
-      <w:bookmarkStart w:id="25" w:name="_Toc118288370"/>
+      <w:bookmarkStart w:id="25" w:name="_Toc101427049"/>
+      <w:bookmarkStart w:id="26" w:name="_Toc118288370"/>
       <w:r>
         <w:t xml:space="preserve">Use Case: </w:t>
       </w:r>
       <w:r>
         <w:t>Process Sale</w:t>
       </w:r>
-      <w:bookmarkEnd w:id="24"/>
       <w:bookmarkEnd w:id="25"/>
+      <w:bookmarkEnd w:id="26"/>
     </w:p>
     <w:p>
       <w:r>
@@ -2498,24 +2808,24 @@
       <w:pPr>
         <w:pStyle w:val="Heading2"/>
       </w:pPr>
-      <w:bookmarkStart w:id="26" w:name="_Toc118288371"/>
+      <w:bookmarkStart w:id="27" w:name="_Toc118288371"/>
       <w:r>
         <w:lastRenderedPageBreak/>
         <w:t>Fully Dressed Use Cases</w:t>
       </w:r>
-      <w:bookmarkEnd w:id="26"/>
+      <w:bookmarkEnd w:id="27"/>
     </w:p>
     <w:p>
       <w:pPr>
         <w:pStyle w:val="Heading3"/>
       </w:pPr>
-      <w:bookmarkStart w:id="27" w:name="_Toc101427050"/>
-      <w:bookmarkStart w:id="28" w:name="_Toc118288372"/>
+      <w:bookmarkStart w:id="28" w:name="_Toc101427050"/>
+      <w:bookmarkStart w:id="29" w:name="_Toc118288372"/>
       <w:r>
         <w:t>Student Name 1 (Registration Number 1)</w:t>
       </w:r>
-      <w:bookmarkEnd w:id="27"/>
       <w:bookmarkEnd w:id="28"/>
+      <w:bookmarkEnd w:id="29"/>
     </w:p>
     <w:tbl>
       <w:tblPr>
@@ -2553,13 +2863,13 @@
             <w:pPr>
               <w:pStyle w:val="Heading4"/>
             </w:pPr>
-            <w:bookmarkStart w:id="29" w:name="_Toc101427051"/>
-            <w:bookmarkStart w:id="30" w:name="_Toc118288373"/>
+            <w:bookmarkStart w:id="30" w:name="_Toc101427051"/>
+            <w:bookmarkStart w:id="31" w:name="_Toc118288373"/>
             <w:r>
               <w:t>Use Case UC1: Process Sale</w:t>
             </w:r>
-            <w:bookmarkEnd w:id="29"/>
             <w:bookmarkEnd w:id="30"/>
+            <w:bookmarkEnd w:id="31"/>
           </w:p>
         </w:tc>
       </w:tr>
@@ -2586,7 +2896,15 @@
               <w:t>Scope</w:t>
             </w:r>
             <w:r>
-              <w:t>: NextGen POS application</w:t>
+              <w:t xml:space="preserve">: </w:t>
+            </w:r>
+            <w:proofErr w:type="spellStart"/>
+            <w:r>
+              <w:t>NextGen</w:t>
+            </w:r>
+            <w:proofErr w:type="spellEnd"/>
+            <w:r>
+              <w:t xml:space="preserve"> POS application</w:t>
             </w:r>
           </w:p>
           <w:p>
@@ -2860,7 +3178,21 @@
         <w:rPr>
           <w:rStyle w:val="docemphstrong"/>
         </w:rPr>
-        <w:t xml:space="preserve"> (or Postconditions):</w:t>
+        <w:t xml:space="preserve"> (or </w:t>
+      </w:r>
+      <w:proofErr w:type="spellStart"/>
+      <w:r>
+        <w:rPr>
+          <w:rStyle w:val="docemphstrong"/>
+        </w:rPr>
+        <w:t>Postconditions</w:t>
+      </w:r>
+      <w:proofErr w:type="spellEnd"/>
+      <w:r>
+        <w:rPr>
+          <w:rStyle w:val="docemphstrong"/>
+        </w:rPr>
+        <w:t>):</w:t>
       </w:r>
       <w:r>
         <w:t xml:space="preserve"> Sale is saved. Tax is correctly calculated. Accounting and Inventory are updated. Commissions recorded. Receipt is generated. Payment authorization approvals are recorded.</w:t>
@@ -3295,7 +3627,15 @@
         <w:ind w:left="720"/>
       </w:pPr>
       <w:r>
-        <w:t>- Pluggable business rules to be insertable at steps 3 and 7.</w:t>
+        <w:t xml:space="preserve">- Pluggable business rules to be </w:t>
+      </w:r>
+      <w:proofErr w:type="spellStart"/>
+      <w:r>
+        <w:t>insertable</w:t>
+      </w:r>
+      <w:proofErr w:type="spellEnd"/>
+      <w:r>
+        <w:t xml:space="preserve"> at steps 3 and 7.</w:t>
       </w:r>
     </w:p>
     <w:p>
@@ -3470,13 +3810,18 @@
       </w:pPr>
       <w:r>
         <w:lastRenderedPageBreak/>
-        <w:t>&lt;Paste the images from netbeans here for the relevant screen&gt;</w:t>
-      </w:r>
-    </w:p>
-    <w:p>
-      <w:bookmarkStart w:id="31" w:name="_GoBack"/>
-      <w:bookmarkEnd w:id="31"/>
-    </w:p>
+        <w:t xml:space="preserve">&lt;Paste the images from </w:t>
+      </w:r>
+      <w:proofErr w:type="spellStart"/>
+      <w:r>
+        <w:t>netbeans</w:t>
+      </w:r>
+      <w:proofErr w:type="spellEnd"/>
+      <w:r>
+        <w:t xml:space="preserve"> here for the relevant screen&gt;</w:t>
+      </w:r>
+    </w:p>
+    <w:p/>
     <w:sectPr>
       <w:pgSz w:w="12240" w:h="15840"/>
       <w:pgMar w:top="1440" w:right="1440" w:bottom="1440" w:left="1440" w:header="720" w:footer="720" w:gutter="0"/>

</xml_diff>

<commit_message>
I have edit chapter 1.
Chapter 1 edit with all members content.
</commit_message>
<xml_diff>
--- a/Doc/TMS-Thesis.docx
+++ b/Doc/TMS-Thesis.docx
@@ -160,7 +160,7 @@
           <w:sz w:val="32"/>
           <w:szCs w:val="28"/>
         </w:rPr>
-        <w:t>Traffic management system</w:t>
+        <w:t>Traffic Violation Control System</w:t>
       </w:r>
     </w:p>
     <w:p>
@@ -172,14 +172,16 @@
           <w:szCs w:val="28"/>
         </w:rPr>
       </w:pPr>
-      <w:r>
+    </w:p>
+    <w:p>
+      <w:pPr>
+        <w:jc w:val="center"/>
         <w:rPr>
           <w:b/>
           <w:sz w:val="32"/>
           <w:szCs w:val="28"/>
         </w:rPr>
-        <w:t>Traffic Violation Control System</w:t>
-      </w:r>
+      </w:pPr>
     </w:p>
     <w:p>
       <w:pPr>
@@ -196,44 +198,24 @@
         <w:jc w:val="center"/>
         <w:rPr>
           <w:b/>
-          <w:sz w:val="32"/>
-          <w:szCs w:val="28"/>
-        </w:rPr>
-      </w:pPr>
-    </w:p>
-    <w:p>
-      <w:pPr>
-        <w:jc w:val="center"/>
-        <w:rPr>
-          <w:b/>
-          <w:sz w:val="32"/>
-          <w:szCs w:val="28"/>
-        </w:rPr>
-      </w:pPr>
-    </w:p>
-    <w:p>
-      <w:pPr>
-        <w:jc w:val="center"/>
+          <w:sz w:val="30"/>
+          <w:szCs w:val="32"/>
+        </w:rPr>
+      </w:pPr>
+      <w:r>
         <w:rPr>
           <w:b/>
           <w:sz w:val="30"/>
           <w:szCs w:val="32"/>
         </w:rPr>
-      </w:pPr>
+        <w:t xml:space="preserve">CSC392 </w:t>
+      </w:r>
       <w:r>
         <w:rPr>
           <w:b/>
           <w:sz w:val="30"/>
           <w:szCs w:val="32"/>
         </w:rPr>
-        <w:t xml:space="preserve">CSC392 </w:t>
-      </w:r>
-      <w:r>
-        <w:rPr>
-          <w:b/>
-          <w:sz w:val="30"/>
-          <w:szCs w:val="32"/>
-        </w:rPr>
         <w:t>Object Oriented Software Engineering</w:t>
       </w:r>
     </w:p>
@@ -264,19 +246,33 @@
         <w:rPr>
           <w:rFonts w:ascii="Verdana" w:hAnsi="Verdana"/>
         </w:rPr>
-        <w:t xml:space="preserve"> &lt;Date&amp;Time&gt;</w:t>
-      </w:r>
-    </w:p>
-    <w:p>
-      <w:pPr>
+        <w:t xml:space="preserve"> &lt;</w:t>
+      </w:r>
+      <w:proofErr w:type="spellStart"/>
+      <w:r>
         <w:rPr>
           <w:rFonts w:ascii="Verdana" w:hAnsi="Verdana"/>
         </w:rPr>
-      </w:pPr>
+        <w:t>Date&amp;Time</w:t>
+      </w:r>
+      <w:proofErr w:type="spellEnd"/>
       <w:r>
         <w:rPr>
           <w:rFonts w:ascii="Verdana" w:hAnsi="Verdana"/>
         </w:rPr>
+        <w:t>&gt;</w:t>
+      </w:r>
+    </w:p>
+    <w:p>
+      <w:pPr>
+        <w:rPr>
+          <w:rFonts w:ascii="Verdana" w:hAnsi="Verdana"/>
+        </w:rPr>
+      </w:pPr>
+      <w:r>
+        <w:rPr>
+          <w:rFonts w:ascii="Verdana" w:hAnsi="Verdana"/>
+        </w:rPr>
         <w:t>Group Members:</w:t>
       </w:r>
     </w:p>
@@ -330,20 +326,21 @@
         <w:rPr>
           <w:rFonts w:ascii="Verdana" w:hAnsi="Verdana"/>
         </w:rPr>
-        <w:t>Name: Zakeen Khan (SP21-BSE-083)</w:t>
-      </w:r>
-    </w:p>
-    <w:p>
-      <w:pPr>
+        <w:t xml:space="preserve">Name: </w:t>
+      </w:r>
+      <w:proofErr w:type="spellStart"/>
+      <w:r>
         <w:rPr>
           <w:rFonts w:ascii="Verdana" w:hAnsi="Verdana"/>
         </w:rPr>
-      </w:pPr>
+        <w:t>Zakeen</w:t>
+      </w:r>
+      <w:proofErr w:type="spellEnd"/>
       <w:r>
         <w:rPr>
           <w:rFonts w:ascii="Verdana" w:hAnsi="Verdana"/>
         </w:rPr>
-        <w:t>Name: Shams ul Arifeen (SP21-BSE-076)</w:t>
+        <w:t xml:space="preserve"> Khan (SP21-BSE-083)</w:t>
       </w:r>
     </w:p>
     <w:p>
@@ -356,7 +353,76 @@
         <w:rPr>
           <w:rFonts w:ascii="Verdana" w:hAnsi="Verdana"/>
         </w:rPr>
-        <w:t>Name: Hikmat Ullah(SP21-BSE-097)</w:t>
+        <w:t xml:space="preserve">Name: Shams </w:t>
+      </w:r>
+      <w:proofErr w:type="spellStart"/>
+      <w:r>
+        <w:rPr>
+          <w:rFonts w:ascii="Verdana" w:hAnsi="Verdana"/>
+        </w:rPr>
+        <w:t>ul</w:t>
+      </w:r>
+      <w:proofErr w:type="spellEnd"/>
+      <w:r>
+        <w:rPr>
+          <w:rFonts w:ascii="Verdana" w:hAnsi="Verdana"/>
+        </w:rPr>
+        <w:t xml:space="preserve"> </w:t>
+      </w:r>
+      <w:proofErr w:type="spellStart"/>
+      <w:r>
+        <w:rPr>
+          <w:rFonts w:ascii="Verdana" w:hAnsi="Verdana"/>
+        </w:rPr>
+        <w:t>Arifeen</w:t>
+      </w:r>
+      <w:proofErr w:type="spellEnd"/>
+      <w:r>
+        <w:rPr>
+          <w:rFonts w:ascii="Verdana" w:hAnsi="Verdana"/>
+        </w:rPr>
+        <w:t xml:space="preserve"> (SP21-BSE-076)</w:t>
+      </w:r>
+    </w:p>
+    <w:p>
+      <w:pPr>
+        <w:rPr>
+          <w:rFonts w:ascii="Verdana" w:hAnsi="Verdana"/>
+        </w:rPr>
+      </w:pPr>
+      <w:r>
+        <w:rPr>
+          <w:rFonts w:ascii="Verdana" w:hAnsi="Verdana"/>
+        </w:rPr>
+        <w:t xml:space="preserve">Name: </w:t>
+      </w:r>
+      <w:proofErr w:type="spellStart"/>
+      <w:r>
+        <w:rPr>
+          <w:rFonts w:ascii="Verdana" w:hAnsi="Verdana"/>
+        </w:rPr>
+        <w:t>Hikmat</w:t>
+      </w:r>
+      <w:proofErr w:type="spellEnd"/>
+      <w:r>
+        <w:rPr>
+          <w:rFonts w:ascii="Verdana" w:hAnsi="Verdana"/>
+        </w:rPr>
+        <w:t xml:space="preserve"> </w:t>
+      </w:r>
+      <w:proofErr w:type="gramStart"/>
+      <w:r>
+        <w:rPr>
+          <w:rFonts w:ascii="Verdana" w:hAnsi="Verdana"/>
+        </w:rPr>
+        <w:t>Ullah(</w:t>
+      </w:r>
+      <w:proofErr w:type="gramEnd"/>
+      <w:r>
+        <w:rPr>
+          <w:rFonts w:ascii="Verdana" w:hAnsi="Verdana"/>
+        </w:rPr>
+        <w:t>SP21-BSE-097)</w:t>
       </w:r>
     </w:p>
     <w:p>
@@ -1582,10 +1648,18 @@
     <w:p>
       <w:pPr>
         <w:pStyle w:val="Heading2"/>
+        <w:rPr>
+          <w:sz w:val="32"/>
+          <w:szCs w:val="32"/>
+        </w:rPr>
       </w:pPr>
       <w:bookmarkStart w:id="3" w:name="_Toc101427039"/>
-      <w:bookmarkStart w:id="4" w:name="_Toc118288359"/>
-      <w:r>
+      <w:bookmarkStart w:id="4" w:name="_Toc101427097"/>
+      <w:r>
+        <w:rPr>
+          <w:sz w:val="32"/>
+          <w:szCs w:val="32"/>
+        </w:rPr>
         <w:t>Introduction</w:t>
       </w:r>
       <w:bookmarkEnd w:id="3"/>
@@ -1593,46 +1667,223 @@
     </w:p>
     <w:p>
       <w:pPr>
-        <w:pStyle w:val="doctext"/>
-        <w:ind w:left="720"/>
-        <w:rPr>
-          <w:color w:val="44546A" w:themeColor="text2"/>
-        </w:rPr>
-      </w:pPr>
-      <w:r>
-        <w:rPr>
-          <w:bCs/>
-        </w:rPr>
-        <w:t>[</w:t>
-      </w:r>
-      <w:r>
-        <w:rPr>
-          <w:bCs/>
-        </w:rPr>
-        <w:t xml:space="preserve">Text Book: </w:t>
-      </w:r>
-      <w:r>
-        <w:t>3.3. Case One: The NextGen POS System</w:t>
-      </w:r>
-      <w:r>
-        <w:rPr>
-          <w:bCs/>
-        </w:rPr>
-        <w:t>]</w:t>
-      </w:r>
-    </w:p>
-    <w:p>
-      <w:pPr>
-        <w:pStyle w:val="Heading1"/>
+        <w:jc w:val="both"/>
+        <w:rPr>
+          <w:rFonts w:asciiTheme="minorHAnsi" w:hAnsiTheme="minorHAnsi" w:cstheme="minorHAnsi"/>
+          <w:color w:val="333333"/>
+          <w:sz w:val="24"/>
+          <w:szCs w:val="24"/>
+          <w:shd w:val="clear" w:color="auto" w:fill="FFFFFF"/>
+        </w:rPr>
+      </w:pPr>
+      <w:r>
+        <w:rPr>
+          <w:rFonts w:asciiTheme="minorHAnsi" w:hAnsiTheme="minorHAnsi" w:cstheme="minorHAnsi"/>
+          <w:color w:val="333333"/>
+          <w:sz w:val="24"/>
+          <w:szCs w:val="24"/>
+          <w:shd w:val="clear" w:color="auto" w:fill="FFFFFF"/>
+        </w:rPr>
+        <w:t xml:space="preserve">In modern society, quick mobility is one of the most basic needs. Therefore, people </w:t>
+      </w:r>
+      <w:r>
+        <w:rPr>
+          <w:rFonts w:asciiTheme="minorHAnsi" w:hAnsiTheme="minorHAnsi" w:cstheme="minorHAnsi"/>
+          <w:color w:val="333333"/>
+          <w:sz w:val="24"/>
+          <w:szCs w:val="24"/>
+          <w:shd w:val="clear" w:color="auto" w:fill="FFFFFF"/>
+        </w:rPr>
+        <w:t>can</w:t>
+      </w:r>
+      <w:r>
+        <w:rPr>
+          <w:rFonts w:asciiTheme="minorHAnsi" w:hAnsiTheme="minorHAnsi" w:cstheme="minorHAnsi"/>
+          <w:color w:val="333333"/>
+          <w:sz w:val="24"/>
+          <w:szCs w:val="24"/>
+          <w:shd w:val="clear" w:color="auto" w:fill="FFFFFF"/>
+        </w:rPr>
+        <w:t xml:space="preserve"> use different transportation facilities such as automotive vehicles, subways, and bicycles. However, among all these transportation facilities, automotive vehicles are still the most adopted due to </w:t>
+      </w:r>
+      <w:r>
+        <w:rPr>
+          <w:rFonts w:asciiTheme="minorHAnsi" w:hAnsiTheme="minorHAnsi" w:cstheme="minorHAnsi"/>
+          <w:color w:val="333333"/>
+          <w:sz w:val="24"/>
+          <w:szCs w:val="24"/>
+          <w:shd w:val="clear" w:color="auto" w:fill="FFFFFF"/>
+        </w:rPr>
+        <w:t>their</w:t>
+      </w:r>
+      <w:r>
+        <w:rPr>
+          <w:rFonts w:asciiTheme="minorHAnsi" w:hAnsiTheme="minorHAnsi" w:cstheme="minorHAnsi"/>
+          <w:color w:val="333333"/>
+          <w:sz w:val="24"/>
+          <w:szCs w:val="24"/>
+          <w:shd w:val="clear" w:color="auto" w:fill="FFFFFF"/>
+        </w:rPr>
+        <w:t xml:space="preserve"> comfort and practicality. In this way, assuming continuous population growth, the number of vehicles in large cities will increase as well, but much faster than transportation infrastructure; consequently, traffic congestion will become a pressing issue. It creates several negative concerns for the environment and society such as </w:t>
+      </w:r>
+      <w:r>
+        <w:rPr>
+          <w:rFonts w:asciiTheme="minorHAnsi" w:hAnsiTheme="minorHAnsi" w:cstheme="minorHAnsi"/>
+          <w:color w:val="333333"/>
+          <w:sz w:val="24"/>
+          <w:szCs w:val="24"/>
+          <w:shd w:val="clear" w:color="auto" w:fill="FFFFFF"/>
+        </w:rPr>
+        <w:t>an increase</w:t>
+      </w:r>
+      <w:r>
+        <w:rPr>
+          <w:rFonts w:asciiTheme="minorHAnsi" w:hAnsiTheme="minorHAnsi" w:cstheme="minorHAnsi"/>
+          <w:color w:val="333333"/>
+          <w:sz w:val="24"/>
+          <w:szCs w:val="24"/>
+          <w:shd w:val="clear" w:color="auto" w:fill="FFFFFF"/>
+        </w:rPr>
+        <w:t xml:space="preserve"> in number of traffic accidents, economic impacts, and high levels of greenhouse emissions.</w:t>
+      </w:r>
+    </w:p>
+    <w:p>
+      <w:pPr>
+        <w:jc w:val="both"/>
+        <w:rPr>
+          <w:rFonts w:asciiTheme="minorHAnsi" w:hAnsiTheme="minorHAnsi" w:cstheme="minorHAnsi"/>
+          <w:color w:val="333333"/>
+          <w:sz w:val="24"/>
+          <w:szCs w:val="24"/>
+          <w:shd w:val="clear" w:color="auto" w:fill="FFFFFF"/>
+        </w:rPr>
+      </w:pPr>
+      <w:r>
+        <w:rPr>
+          <w:rFonts w:asciiTheme="minorHAnsi" w:hAnsiTheme="minorHAnsi" w:cstheme="minorHAnsi"/>
+          <w:color w:val="333333"/>
+          <w:sz w:val="24"/>
+          <w:szCs w:val="24"/>
+          <w:shd w:val="clear" w:color="auto" w:fill="FFFFFF"/>
+        </w:rPr>
+        <w:t xml:space="preserve">This project contains all traffic rules which </w:t>
+      </w:r>
+      <w:proofErr w:type="gramStart"/>
+      <w:r>
+        <w:rPr>
+          <w:rFonts w:asciiTheme="minorHAnsi" w:hAnsiTheme="minorHAnsi" w:cstheme="minorHAnsi"/>
+          <w:color w:val="333333"/>
+          <w:sz w:val="24"/>
+          <w:szCs w:val="24"/>
+          <w:shd w:val="clear" w:color="auto" w:fill="FFFFFF"/>
+        </w:rPr>
+        <w:t>have to</w:t>
+      </w:r>
+      <w:proofErr w:type="gramEnd"/>
+      <w:r>
+        <w:rPr>
+          <w:rFonts w:asciiTheme="minorHAnsi" w:hAnsiTheme="minorHAnsi" w:cstheme="minorHAnsi"/>
+          <w:color w:val="333333"/>
+          <w:sz w:val="24"/>
+          <w:szCs w:val="24"/>
+          <w:shd w:val="clear" w:color="auto" w:fill="FFFFFF"/>
+        </w:rPr>
+        <w:t xml:space="preserve"> be obeyed on the road while driving. This will contain a whole network of authorities that deal with the rules of traffic violations. This will make a way of conversation between the traffic management authorities and the people whom the others violate the traffic rules daily. This project would have a proper system for charging the one who does not obey the rules. People will be able to report others that are violating the rules. In this way, you never know who reported you for the violation. This will also add up to the management of the traffic which is hard these days due to overpopulation. </w:t>
+      </w:r>
+    </w:p>
+    <w:p>
+      <w:pPr>
+        <w:jc w:val="both"/>
+        <w:rPr>
+          <w:rFonts w:asciiTheme="minorHAnsi" w:hAnsiTheme="minorHAnsi" w:cstheme="minorHAnsi"/>
+          <w:color w:val="333333"/>
+          <w:sz w:val="24"/>
+          <w:szCs w:val="24"/>
+          <w:shd w:val="clear" w:color="auto" w:fill="FFFFFF"/>
+        </w:rPr>
+      </w:pPr>
+      <w:r>
+        <w:rPr>
+          <w:rFonts w:asciiTheme="minorHAnsi" w:hAnsiTheme="minorHAnsi" w:cstheme="minorHAnsi"/>
+          <w:color w:val="333333"/>
+          <w:sz w:val="24"/>
+          <w:szCs w:val="24"/>
+          <w:shd w:val="clear" w:color="auto" w:fill="FFFFFF"/>
+        </w:rPr>
+        <w:t xml:space="preserve">This project will include a feature that will allow the user to record the violation with the help of his smartphone and report the driver. After which the assigned warden on duty would check if it </w:t>
+      </w:r>
+      <w:proofErr w:type="gramStart"/>
+      <w:r>
+        <w:rPr>
+          <w:rFonts w:asciiTheme="minorHAnsi" w:hAnsiTheme="minorHAnsi" w:cstheme="minorHAnsi"/>
+          <w:color w:val="333333"/>
+          <w:sz w:val="24"/>
+          <w:szCs w:val="24"/>
+          <w:shd w:val="clear" w:color="auto" w:fill="FFFFFF"/>
+        </w:rPr>
+        <w:t>is</w:t>
+      </w:r>
+      <w:proofErr w:type="gramEnd"/>
+      <w:r>
+        <w:rPr>
+          <w:rFonts w:asciiTheme="minorHAnsi" w:hAnsiTheme="minorHAnsi" w:cstheme="minorHAnsi"/>
+          <w:color w:val="333333"/>
+          <w:sz w:val="24"/>
+          <w:szCs w:val="24"/>
+          <w:shd w:val="clear" w:color="auto" w:fill="FFFFFF"/>
+        </w:rPr>
+        <w:t xml:space="preserve"> a proper violation or not. Then after analyzing the video warden would send a fine (Challan) to the driver which he has to </w:t>
+      </w:r>
+      <w:proofErr w:type="gramStart"/>
+      <w:r>
+        <w:rPr>
+          <w:rFonts w:asciiTheme="minorHAnsi" w:hAnsiTheme="minorHAnsi" w:cstheme="minorHAnsi"/>
+          <w:color w:val="333333"/>
+          <w:sz w:val="24"/>
+          <w:szCs w:val="24"/>
+          <w:shd w:val="clear" w:color="auto" w:fill="FFFFFF"/>
+        </w:rPr>
+        <w:t>pay</w:t>
+      </w:r>
+      <w:proofErr w:type="gramEnd"/>
+      <w:r>
+        <w:rPr>
+          <w:rFonts w:asciiTheme="minorHAnsi" w:hAnsiTheme="minorHAnsi" w:cstheme="minorHAnsi"/>
+          <w:color w:val="333333"/>
+          <w:sz w:val="24"/>
+          <w:szCs w:val="24"/>
+          <w:shd w:val="clear" w:color="auto" w:fill="FFFFFF"/>
+        </w:rPr>
+        <w:t xml:space="preserve"> or his license would be terminated. The recorder of the video will also get a cut from the payment of the challan. There is one more condition if the violation is not valid and the recorder of the video was just playing then the recorder account would get a warning not to do it again or we will not give him back the security that he had paid to register in our app. </w:t>
+      </w:r>
+    </w:p>
+    <w:p>
+      <w:pPr>
+        <w:jc w:val="both"/>
+        <w:rPr>
+          <w:rFonts w:asciiTheme="minorHAnsi" w:hAnsiTheme="minorHAnsi" w:cstheme="minorHAnsi"/>
+          <w:color w:val="333333"/>
+          <w:sz w:val="24"/>
+          <w:szCs w:val="24"/>
+          <w:shd w:val="clear" w:color="auto" w:fill="FFFFFF"/>
+        </w:rPr>
       </w:pPr>
     </w:p>
     <w:p>
       <w:pPr>
         <w:pStyle w:val="Heading2"/>
+        <w:rPr>
+          <w:sz w:val="32"/>
+          <w:szCs w:val="32"/>
+        </w:rPr>
       </w:pPr>
       <w:bookmarkStart w:id="5" w:name="_Toc101427040"/>
-      <w:bookmarkStart w:id="6" w:name="_Toc118288360"/>
-      <w:r>
+      <w:bookmarkStart w:id="6" w:name="_Toc101427098"/>
+      <w:r>
+        <w:rPr>
+          <w:sz w:val="32"/>
+          <w:szCs w:val="32"/>
+        </w:rPr>
         <w:t>Vision and Business Case</w:t>
       </w:r>
       <w:bookmarkEnd w:id="5"/>
@@ -1640,74 +1891,386 @@
     </w:p>
     <w:p>
       <w:pPr>
-        <w:pStyle w:val="doctext"/>
-        <w:ind w:left="720"/>
-        <w:rPr>
-          <w:b/>
-          <w:i/>
-          <w:color w:val="44546A" w:themeColor="text2"/>
-        </w:rPr>
-      </w:pPr>
-      <w:r>
-        <w:rPr>
-          <w:b/>
-          <w:i/>
-          <w:color w:val="44546A" w:themeColor="text2"/>
-        </w:rPr>
-        <w:t>Describes the high-level goals and constraints, the business case, and provides an executive summary.</w:t>
-      </w:r>
-    </w:p>
-    <w:p>
-      <w:pPr>
-        <w:ind w:firstLine="720"/>
-        <w:rPr>
-          <w:color w:val="44546A" w:themeColor="text2"/>
-        </w:rPr>
-      </w:pPr>
-      <w:r>
-        <w:rPr>
-          <w:bCs/>
-        </w:rPr>
-        <w:t>[</w:t>
-      </w:r>
-      <w:r>
-        <w:rPr>
-          <w:bCs/>
-        </w:rPr>
-        <w:t xml:space="preserve">Text Book: </w:t>
-      </w:r>
-      <w:r>
-        <w:t>7.6. NextGen Example: (Partial) Vision]</w:t>
-      </w:r>
-    </w:p>
+        <w:jc w:val="both"/>
+        <w:rPr>
+          <w:rFonts w:asciiTheme="minorHAnsi" w:hAnsiTheme="minorHAnsi" w:cstheme="minorHAnsi"/>
+          <w:color w:val="333333"/>
+          <w:sz w:val="24"/>
+          <w:szCs w:val="24"/>
+          <w:shd w:val="clear" w:color="auto" w:fill="FFFFFF"/>
+        </w:rPr>
+      </w:pPr>
+      <w:bookmarkStart w:id="7" w:name="_Toc101427041"/>
+      <w:bookmarkStart w:id="8" w:name="_Toc101427099"/>
+      <w:r>
+        <w:rPr>
+          <w:rFonts w:asciiTheme="minorHAnsi" w:hAnsiTheme="minorHAnsi" w:cstheme="minorHAnsi"/>
+          <w:color w:val="333333"/>
+          <w:sz w:val="24"/>
+          <w:szCs w:val="24"/>
+          <w:shd w:val="clear" w:color="auto" w:fill="FFFFFF"/>
+        </w:rPr>
+        <w:t xml:space="preserve">The vision of this project is that we want to make a change in the discipline of the underdeveloped countries. Where there is a violation of rules at its peak. Where people do not have any fear of violating the rules or the traffic warden. This project will help to overcome the violations and will help to attain discipline in those countries. This will help to align people to obey the traffic rules. The vision also includes making it easy for traffic management authorities to locate the areas where there is a high rate of violations. Traffic management systems in underdeveloped countries are very irresponsible and lazy to a high rate of violations and people not taking them </w:t>
+      </w:r>
+      <w:r>
+        <w:rPr>
+          <w:rFonts w:asciiTheme="minorHAnsi" w:hAnsiTheme="minorHAnsi" w:cstheme="minorHAnsi"/>
+          <w:color w:val="333333"/>
+          <w:sz w:val="24"/>
+          <w:szCs w:val="24"/>
+          <w:shd w:val="clear" w:color="auto" w:fill="FFFFFF"/>
+        </w:rPr>
+        <w:lastRenderedPageBreak/>
+        <w:t>seriously. This vision will help to ease the responsibilities of that department and will help them to control the violations. This vision will give the responsibility of law enforcement to every citizen of the area. Every person who has a mobile phone can use this vision to help the authorities make action against the reported person and make him pay the fine. In this way, people will think twice before committing any violation. This will also increase the rate of efficiency because the manual system is too slow also this will require fewer people to implement which will save both time and money.</w:t>
+      </w:r>
+    </w:p>
+    <w:p>
+      <w:pPr>
+        <w:jc w:val="both"/>
+        <w:rPr>
+          <w:rFonts w:asciiTheme="minorHAnsi" w:hAnsiTheme="minorHAnsi" w:cstheme="minorHAnsi"/>
+          <w:color w:val="333333"/>
+          <w:sz w:val="24"/>
+          <w:szCs w:val="24"/>
+          <w:shd w:val="clear" w:color="auto" w:fill="FFFFFF"/>
+        </w:rPr>
+      </w:pPr>
+      <w:r>
+        <w:rPr>
+          <w:rFonts w:asciiTheme="minorHAnsi" w:hAnsiTheme="minorHAnsi" w:cstheme="minorHAnsi"/>
+          <w:color w:val="333333"/>
+          <w:sz w:val="24"/>
+          <w:szCs w:val="24"/>
+          <w:shd w:val="clear" w:color="auto" w:fill="FFFFFF"/>
+        </w:rPr>
+        <w:t xml:space="preserve">When we talk about the business case of this project, this would also help the traffic management system to take the maximum fines and create a handsome revenue. This will also help the secondary user to generate an amount by reporting the violations. This is a very useful project for the government for tax generation in the form of fines.  </w:t>
+      </w:r>
+    </w:p>
+    <w:p/>
     <w:p>
       <w:pPr>
         <w:pStyle w:val="Heading2"/>
-      </w:pPr>
-      <w:bookmarkStart w:id="7" w:name="_Toc101427041"/>
-      <w:bookmarkStart w:id="8" w:name="_Toc118288361"/>
-      <w:r>
+        <w:rPr>
+          <w:sz w:val="32"/>
+          <w:szCs w:val="32"/>
+        </w:rPr>
+      </w:pPr>
+      <w:r>
+        <w:rPr>
+          <w:sz w:val="32"/>
+          <w:szCs w:val="32"/>
+        </w:rPr>
         <w:t>Use-Case Model</w:t>
       </w:r>
       <w:bookmarkEnd w:id="7"/>
       <w:bookmarkEnd w:id="8"/>
     </w:p>
-    <w:p>
-      <w:pPr>
-        <w:pStyle w:val="doctext"/>
-        <w:ind w:left="720"/>
-      </w:pPr>
-      <w:r>
-        <w:t>Describes the functional requirements. During inception, the names of most use cases will be identified, and perhaps 10% of the use cases will be analyzed in detail.</w:t>
-      </w:r>
+    <w:p/>
+    <w:p>
+      <w:pPr>
+        <w:rPr>
+          <w:rFonts w:ascii="Arial" w:hAnsi="Arial"/>
+        </w:rPr>
+      </w:pPr>
+      <w:r>
+        <w:rPr>
+          <w:rFonts w:ascii="Arial" w:hAnsi="Arial"/>
+        </w:rPr>
+        <w:t>The functional requirements of a Traffic</w:t>
+      </w:r>
+      <w:r>
+        <w:rPr>
+          <w:rFonts w:ascii="Arial" w:hAnsi="Arial"/>
+        </w:rPr>
+        <w:t xml:space="preserve"> Violation Management</w:t>
+      </w:r>
+      <w:r>
+        <w:rPr>
+          <w:rFonts w:ascii="Arial" w:hAnsi="Arial"/>
+        </w:rPr>
+        <w:t xml:space="preserve"> System are:</w:t>
+      </w:r>
+    </w:p>
+    <w:p>
+      <w:pPr>
+        <w:pStyle w:val="ListParagraph"/>
+        <w:numPr>
+          <w:ilvl w:val="0"/>
+          <w:numId w:val="7"/>
+        </w:numPr>
+        <w:rPr>
+          <w:rFonts w:asciiTheme="minorHAnsi" w:hAnsiTheme="minorHAnsi" w:cstheme="minorHAnsi"/>
+          <w:sz w:val="24"/>
+          <w:szCs w:val="24"/>
+        </w:rPr>
+      </w:pPr>
+      <w:r>
+        <w:rPr>
+          <w:rFonts w:asciiTheme="minorHAnsi" w:hAnsiTheme="minorHAnsi" w:cstheme="minorHAnsi"/>
+          <w:sz w:val="24"/>
+          <w:szCs w:val="24"/>
+        </w:rPr>
+        <w:t>Register</w:t>
+      </w:r>
+    </w:p>
+    <w:p>
+      <w:pPr>
+        <w:pStyle w:val="ListParagraph"/>
+        <w:numPr>
+          <w:ilvl w:val="0"/>
+          <w:numId w:val="7"/>
+        </w:numPr>
+        <w:rPr>
+          <w:rFonts w:asciiTheme="minorHAnsi" w:hAnsiTheme="minorHAnsi" w:cstheme="minorHAnsi"/>
+          <w:sz w:val="24"/>
+          <w:szCs w:val="24"/>
+        </w:rPr>
+      </w:pPr>
+      <w:r>
+        <w:rPr>
+          <w:rFonts w:asciiTheme="minorHAnsi" w:hAnsiTheme="minorHAnsi" w:cstheme="minorHAnsi"/>
+          <w:sz w:val="24"/>
+          <w:szCs w:val="24"/>
+        </w:rPr>
+        <w:t>Deposited Security</w:t>
+      </w:r>
+    </w:p>
+    <w:p>
+      <w:pPr>
+        <w:pStyle w:val="ListParagraph"/>
+        <w:numPr>
+          <w:ilvl w:val="0"/>
+          <w:numId w:val="7"/>
+        </w:numPr>
+        <w:rPr>
+          <w:rFonts w:asciiTheme="minorHAnsi" w:hAnsiTheme="minorHAnsi" w:cstheme="minorHAnsi"/>
+          <w:sz w:val="24"/>
+          <w:szCs w:val="24"/>
+        </w:rPr>
+      </w:pPr>
+      <w:r>
+        <w:rPr>
+          <w:rFonts w:asciiTheme="minorHAnsi" w:hAnsiTheme="minorHAnsi" w:cstheme="minorHAnsi"/>
+          <w:sz w:val="24"/>
+          <w:szCs w:val="24"/>
+        </w:rPr>
+        <w:t>Record Violation</w:t>
+      </w:r>
+    </w:p>
+    <w:p>
+      <w:pPr>
+        <w:pStyle w:val="ListParagraph"/>
+        <w:numPr>
+          <w:ilvl w:val="0"/>
+          <w:numId w:val="7"/>
+        </w:numPr>
+        <w:rPr>
+          <w:rFonts w:asciiTheme="minorHAnsi" w:hAnsiTheme="minorHAnsi" w:cstheme="minorHAnsi"/>
+          <w:sz w:val="24"/>
+          <w:szCs w:val="24"/>
+        </w:rPr>
+      </w:pPr>
+      <w:r>
+        <w:rPr>
+          <w:rFonts w:asciiTheme="minorHAnsi" w:hAnsiTheme="minorHAnsi" w:cstheme="minorHAnsi"/>
+          <w:sz w:val="24"/>
+          <w:szCs w:val="24"/>
+        </w:rPr>
+        <w:t>Report Violation</w:t>
+      </w:r>
+    </w:p>
+    <w:p>
+      <w:pPr>
+        <w:pStyle w:val="ListParagraph"/>
+        <w:numPr>
+          <w:ilvl w:val="0"/>
+          <w:numId w:val="7"/>
+        </w:numPr>
+        <w:rPr>
+          <w:rFonts w:asciiTheme="minorHAnsi" w:hAnsiTheme="minorHAnsi" w:cstheme="minorHAnsi"/>
+          <w:sz w:val="24"/>
+          <w:szCs w:val="24"/>
+        </w:rPr>
+      </w:pPr>
+      <w:r>
+        <w:rPr>
+          <w:rFonts w:asciiTheme="minorHAnsi" w:hAnsiTheme="minorHAnsi" w:cstheme="minorHAnsi"/>
+          <w:sz w:val="24"/>
+          <w:szCs w:val="24"/>
+        </w:rPr>
+        <w:t>Check Rewards</w:t>
+      </w:r>
+    </w:p>
+    <w:p>
+      <w:pPr>
+        <w:pStyle w:val="ListParagraph"/>
+        <w:numPr>
+          <w:ilvl w:val="0"/>
+          <w:numId w:val="7"/>
+        </w:numPr>
+        <w:rPr>
+          <w:rFonts w:asciiTheme="minorHAnsi" w:hAnsiTheme="minorHAnsi" w:cstheme="minorHAnsi"/>
+          <w:sz w:val="24"/>
+          <w:szCs w:val="24"/>
+        </w:rPr>
+      </w:pPr>
+      <w:r>
+        <w:rPr>
+          <w:rFonts w:asciiTheme="minorHAnsi" w:hAnsiTheme="minorHAnsi" w:cstheme="minorHAnsi"/>
+          <w:sz w:val="24"/>
+          <w:szCs w:val="24"/>
+        </w:rPr>
+        <w:t>Withdraw Rewards</w:t>
+      </w:r>
+    </w:p>
+    <w:p>
+      <w:pPr>
+        <w:pStyle w:val="ListParagraph"/>
+        <w:numPr>
+          <w:ilvl w:val="0"/>
+          <w:numId w:val="7"/>
+        </w:numPr>
+        <w:rPr>
+          <w:rFonts w:asciiTheme="minorHAnsi" w:hAnsiTheme="minorHAnsi" w:cstheme="minorHAnsi"/>
+          <w:sz w:val="24"/>
+          <w:szCs w:val="24"/>
+        </w:rPr>
+      </w:pPr>
+      <w:r>
+        <w:rPr>
+          <w:rFonts w:asciiTheme="minorHAnsi" w:hAnsiTheme="minorHAnsi" w:cstheme="minorHAnsi"/>
+          <w:sz w:val="24"/>
+          <w:szCs w:val="24"/>
+        </w:rPr>
+        <w:t>View Violation</w:t>
+      </w:r>
+    </w:p>
+    <w:p>
+      <w:pPr>
+        <w:pStyle w:val="ListParagraph"/>
+        <w:numPr>
+          <w:ilvl w:val="0"/>
+          <w:numId w:val="7"/>
+        </w:numPr>
+        <w:rPr>
+          <w:rFonts w:asciiTheme="minorHAnsi" w:hAnsiTheme="minorHAnsi" w:cstheme="minorHAnsi"/>
+          <w:sz w:val="24"/>
+          <w:szCs w:val="24"/>
+        </w:rPr>
+      </w:pPr>
+      <w:r>
+        <w:rPr>
+          <w:rFonts w:asciiTheme="minorHAnsi" w:hAnsiTheme="minorHAnsi" w:cstheme="minorHAnsi"/>
+          <w:sz w:val="24"/>
+          <w:szCs w:val="24"/>
+        </w:rPr>
+        <w:t>Reject Complain</w:t>
+      </w:r>
+    </w:p>
+    <w:p>
+      <w:pPr>
+        <w:ind w:left="360"/>
+        <w:rPr>
+          <w:rFonts w:asciiTheme="minorHAnsi" w:hAnsiTheme="minorHAnsi" w:cstheme="minorHAnsi"/>
+          <w:sz w:val="24"/>
+          <w:szCs w:val="24"/>
+        </w:rPr>
+      </w:pPr>
+      <w:r>
+        <w:rPr>
+          <w:rFonts w:asciiTheme="minorHAnsi" w:hAnsiTheme="minorHAnsi" w:cstheme="minorHAnsi"/>
+          <w:sz w:val="24"/>
+          <w:szCs w:val="24"/>
+        </w:rPr>
+        <w:t>9. Disable Citizen</w:t>
+      </w:r>
+    </w:p>
+    <w:p>
+      <w:pPr>
+        <w:ind w:firstLine="360"/>
+        <w:rPr>
+          <w:rFonts w:asciiTheme="minorHAnsi" w:hAnsiTheme="minorHAnsi" w:cstheme="minorHAnsi"/>
+          <w:sz w:val="24"/>
+          <w:szCs w:val="24"/>
+        </w:rPr>
+      </w:pPr>
+      <w:r>
+        <w:rPr>
+          <w:rFonts w:asciiTheme="minorHAnsi" w:hAnsiTheme="minorHAnsi" w:cstheme="minorHAnsi"/>
+          <w:sz w:val="24"/>
+          <w:szCs w:val="24"/>
+        </w:rPr>
+        <w:t>10. Verify warden</w:t>
+      </w:r>
+    </w:p>
+    <w:p>
+      <w:pPr>
+        <w:ind w:firstLine="360"/>
+        <w:rPr>
+          <w:rFonts w:asciiTheme="minorHAnsi" w:hAnsiTheme="minorHAnsi" w:cstheme="minorHAnsi"/>
+          <w:sz w:val="24"/>
+          <w:szCs w:val="24"/>
+        </w:rPr>
+      </w:pPr>
+      <w:r>
+        <w:rPr>
+          <w:rFonts w:asciiTheme="minorHAnsi" w:hAnsiTheme="minorHAnsi" w:cstheme="minorHAnsi"/>
+          <w:sz w:val="24"/>
+          <w:szCs w:val="24"/>
+        </w:rPr>
+        <w:t>11. View Challan</w:t>
+      </w:r>
+    </w:p>
+    <w:p>
+      <w:pPr>
+        <w:ind w:firstLine="360"/>
+        <w:rPr>
+          <w:rFonts w:asciiTheme="minorHAnsi" w:hAnsiTheme="minorHAnsi" w:cstheme="minorHAnsi"/>
+          <w:sz w:val="24"/>
+          <w:szCs w:val="24"/>
+        </w:rPr>
+      </w:pPr>
+      <w:r>
+        <w:rPr>
+          <w:rFonts w:asciiTheme="minorHAnsi" w:hAnsiTheme="minorHAnsi" w:cstheme="minorHAnsi"/>
+          <w:sz w:val="24"/>
+          <w:szCs w:val="24"/>
+        </w:rPr>
+        <w:t xml:space="preserve">12. </w:t>
+      </w:r>
+      <w:r>
+        <w:rPr>
+          <w:rFonts w:asciiTheme="minorHAnsi" w:hAnsiTheme="minorHAnsi" w:cstheme="minorHAnsi"/>
+          <w:sz w:val="24"/>
+          <w:szCs w:val="24"/>
+        </w:rPr>
+        <w:t>Issues Challan</w:t>
+      </w:r>
+    </w:p>
+    <w:p>
+      <w:pPr>
+        <w:rPr>
+          <w:rFonts w:ascii="Arial" w:hAnsi="Arial"/>
+          <w:sz w:val="24"/>
+          <w:szCs w:val="24"/>
+        </w:rPr>
+      </w:pPr>
     </w:p>
     <w:p>
       <w:pPr>
         <w:pStyle w:val="Heading2"/>
+        <w:rPr>
+          <w:sz w:val="32"/>
+          <w:szCs w:val="32"/>
+        </w:rPr>
       </w:pPr>
       <w:bookmarkStart w:id="9" w:name="_Toc101427042"/>
-      <w:bookmarkStart w:id="10" w:name="_Toc118288362"/>
-      <w:r>
+      <w:bookmarkStart w:id="10" w:name="_Toc101427100"/>
+      <w:r>
+        <w:rPr>
+          <w:sz w:val="32"/>
+          <w:szCs w:val="32"/>
+        </w:rPr>
         <w:t>Supplementary Specification</w:t>
       </w:r>
       <w:bookmarkEnd w:id="9"/>
@@ -1715,50 +2278,91 @@
     </w:p>
     <w:p>
       <w:pPr>
-        <w:pStyle w:val="doctext"/>
-        <w:ind w:left="720"/>
-        <w:rPr>
-          <w:b/>
-          <w:i/>
-          <w:color w:val="44546A" w:themeColor="text2"/>
-        </w:rPr>
-      </w:pPr>
-      <w:r>
-        <w:rPr>
-          <w:b/>
-          <w:i/>
-          <w:color w:val="44546A" w:themeColor="text2"/>
-        </w:rPr>
-        <w:t>Describes other requirements, mostly non-functional. During inception, it is useful to have some idea of the key non-functional requirements that have will have a major impact on the architecture.</w:t>
-      </w:r>
-    </w:p>
-    <w:p>
-      <w:pPr>
-        <w:ind w:firstLine="720"/>
-      </w:pPr>
-      <w:r>
-        <w:rPr>
-          <w:bCs/>
-        </w:rPr>
-        <w:t>[</w:t>
-      </w:r>
-      <w:r>
-        <w:rPr>
-          <w:bCs/>
-        </w:rPr>
-        <w:t xml:space="preserve">Text Book: </w:t>
-      </w:r>
-      <w:r>
-        <w:t>7.4. NextGen Example: (Partial) Supplementary Specification]</w:t>
+        <w:rPr>
+          <w:rFonts w:asciiTheme="minorHAnsi" w:hAnsiTheme="minorHAnsi" w:cstheme="minorHAnsi"/>
+        </w:rPr>
+      </w:pPr>
+      <w:r>
+        <w:rPr>
+          <w:rFonts w:asciiTheme="minorHAnsi" w:hAnsiTheme="minorHAnsi" w:cstheme="minorHAnsi"/>
+        </w:rPr>
+        <w:t xml:space="preserve">These are some non-functional </w:t>
+      </w:r>
+      <w:proofErr w:type="gramStart"/>
+      <w:r>
+        <w:rPr>
+          <w:rFonts w:asciiTheme="minorHAnsi" w:hAnsiTheme="minorHAnsi" w:cstheme="minorHAnsi"/>
+        </w:rPr>
+        <w:t>requirement</w:t>
+      </w:r>
+      <w:proofErr w:type="gramEnd"/>
+      <w:r>
+        <w:rPr>
+          <w:rFonts w:asciiTheme="minorHAnsi" w:hAnsiTheme="minorHAnsi" w:cstheme="minorHAnsi"/>
+        </w:rPr>
+        <w:t xml:space="preserve"> in this project</w:t>
+      </w:r>
+      <w:r>
+        <w:rPr>
+          <w:rFonts w:asciiTheme="minorHAnsi" w:hAnsiTheme="minorHAnsi" w:cstheme="minorHAnsi"/>
+        </w:rPr>
+        <w:t xml:space="preserve">. User (Principal) validation will be done during login to </w:t>
+      </w:r>
+      <w:proofErr w:type="gramStart"/>
+      <w:r>
+        <w:rPr>
+          <w:rFonts w:asciiTheme="minorHAnsi" w:hAnsiTheme="minorHAnsi" w:cstheme="minorHAnsi"/>
+        </w:rPr>
+        <w:t>insure</w:t>
+      </w:r>
+      <w:proofErr w:type="gramEnd"/>
+      <w:r>
+        <w:rPr>
+          <w:rFonts w:asciiTheme="minorHAnsi" w:hAnsiTheme="minorHAnsi" w:cstheme="minorHAnsi"/>
+        </w:rPr>
+        <w:t xml:space="preserve"> that the user is valid and that the user only has access to his or her permission </w:t>
+      </w:r>
+      <w:r>
+        <w:rPr>
+          <w:rFonts w:asciiTheme="minorHAnsi" w:hAnsiTheme="minorHAnsi" w:cstheme="minorHAnsi"/>
+        </w:rPr>
+        <w:lastRenderedPageBreak/>
+        <w:t>data. General users will only have access through the user interface.</w:t>
+      </w:r>
+      <w:r>
+        <w:rPr>
+          <w:rFonts w:asciiTheme="minorHAnsi" w:hAnsiTheme="minorHAnsi" w:cstheme="minorHAnsi"/>
+        </w:rPr>
+        <w:t xml:space="preserve"> Moreover,</w:t>
+      </w:r>
+      <w:r>
+        <w:rPr>
+          <w:rFonts w:asciiTheme="minorHAnsi" w:hAnsiTheme="minorHAnsi" w:cstheme="minorHAnsi"/>
+        </w:rPr>
+        <w:t xml:space="preserve"> </w:t>
+      </w:r>
+      <w:r>
+        <w:rPr>
+          <w:rFonts w:asciiTheme="minorHAnsi" w:hAnsiTheme="minorHAnsi" w:cstheme="minorHAnsi"/>
+        </w:rPr>
+        <w:t>Video capturing of the citizen, challan (fine) submission, the data base storage, Challan form history, challan records etc.</w:t>
       </w:r>
     </w:p>
     <w:p>
       <w:pPr>
         <w:pStyle w:val="Heading2"/>
+        <w:rPr>
+          <w:sz w:val="32"/>
+          <w:szCs w:val="32"/>
+        </w:rPr>
       </w:pPr>
       <w:bookmarkStart w:id="11" w:name="_Toc101427043"/>
-      <w:bookmarkStart w:id="12" w:name="_Toc118288363"/>
-      <w:r>
+      <w:bookmarkStart w:id="12" w:name="_Toc101427101"/>
+      <w:r>
+        <w:rPr>
+          <w:sz w:val="32"/>
+          <w:szCs w:val="32"/>
+        </w:rPr>
         <w:t>Glossary</w:t>
       </w:r>
       <w:bookmarkEnd w:id="11"/>
@@ -1766,39 +2370,289 @@
     </w:p>
     <w:p>
       <w:pPr>
-        <w:pStyle w:val="doctext"/>
-        <w:ind w:firstLine="720"/>
-        <w:rPr>
-          <w:b/>
-          <w:i/>
-          <w:color w:val="44546A" w:themeColor="text2"/>
-        </w:rPr>
-      </w:pPr>
-      <w:r>
-        <w:rPr>
-          <w:b/>
-          <w:i/>
-          <w:color w:val="44546A" w:themeColor="text2"/>
-        </w:rPr>
-        <w:t>Key domain terminology, and data dictionary.</w:t>
-      </w:r>
-    </w:p>
-    <w:p>
-      <w:pPr>
-        <w:pStyle w:val="doctext"/>
-        <w:ind w:firstLine="720"/>
-      </w:pPr>
-      <w:r>
-        <w:t>7.8. NextGen Example: A (Partial) Glossary</w:t>
-      </w:r>
-    </w:p>
-    <w:p>
-      <w:pPr>
         <w:pStyle w:val="Heading2"/>
+        <w:jc w:val="both"/>
+        <w:rPr>
+          <w:rFonts w:asciiTheme="minorHAnsi" w:hAnsiTheme="minorHAnsi" w:cstheme="minorHAnsi"/>
+          <w:sz w:val="24"/>
+          <w:szCs w:val="24"/>
+        </w:rPr>
+      </w:pPr>
+      <w:r>
+        <w:rPr>
+          <w:rFonts w:asciiTheme="minorHAnsi" w:hAnsiTheme="minorHAnsi" w:cstheme="minorHAnsi"/>
+          <w:sz w:val="24"/>
+          <w:szCs w:val="24"/>
+        </w:rPr>
+        <w:t>Absolute Speed Limit Violation</w:t>
+      </w:r>
+    </w:p>
+    <w:p>
+      <w:pPr>
+        <w:jc w:val="both"/>
+        <w:rPr>
+          <w:rFonts w:asciiTheme="minorHAnsi" w:hAnsiTheme="minorHAnsi" w:cstheme="minorHAnsi"/>
+          <w:color w:val="595959"/>
+          <w:sz w:val="24"/>
+          <w:szCs w:val="24"/>
+          <w:shd w:val="clear" w:color="auto" w:fill="FFFFFF"/>
+        </w:rPr>
+      </w:pPr>
+      <w:r>
+        <w:rPr>
+          <w:rFonts w:asciiTheme="minorHAnsi" w:hAnsiTheme="minorHAnsi" w:cstheme="minorHAnsi"/>
+          <w:color w:val="595959"/>
+          <w:sz w:val="24"/>
+          <w:szCs w:val="24"/>
+          <w:shd w:val="clear" w:color="auto" w:fill="FFFFFF"/>
+        </w:rPr>
+        <w:t>if the speed limit reads 55 miles per hour (MPH), then you will be punished with absolute violations</w:t>
+      </w:r>
+    </w:p>
+    <w:p>
+      <w:pPr>
+        <w:jc w:val="both"/>
+        <w:rPr>
+          <w:rFonts w:asciiTheme="minorHAnsi" w:eastAsiaTheme="majorEastAsia" w:hAnsiTheme="minorHAnsi" w:cstheme="minorHAnsi"/>
+          <w:color w:val="2E74B5" w:themeColor="accent1" w:themeShade="BF"/>
+          <w:sz w:val="24"/>
+          <w:szCs w:val="24"/>
+        </w:rPr>
+      </w:pPr>
+      <w:r>
+        <w:rPr>
+          <w:rFonts w:asciiTheme="minorHAnsi" w:eastAsiaTheme="majorEastAsia" w:hAnsiTheme="minorHAnsi" w:cstheme="minorHAnsi"/>
+          <w:color w:val="2E74B5" w:themeColor="accent1" w:themeShade="BF"/>
+          <w:sz w:val="24"/>
+          <w:szCs w:val="24"/>
+        </w:rPr>
+        <w:t>Basic Speeding Violation</w:t>
+      </w:r>
+    </w:p>
+    <w:p>
+      <w:pPr>
+        <w:jc w:val="both"/>
+        <w:rPr>
+          <w:rFonts w:asciiTheme="minorHAnsi" w:hAnsiTheme="minorHAnsi" w:cstheme="minorHAnsi"/>
+          <w:color w:val="595959"/>
+          <w:sz w:val="24"/>
+          <w:szCs w:val="24"/>
+          <w:shd w:val="clear" w:color="auto" w:fill="FFFFFF"/>
+        </w:rPr>
+      </w:pPr>
+      <w:r>
+        <w:rPr>
+          <w:rFonts w:asciiTheme="minorHAnsi" w:hAnsiTheme="minorHAnsi" w:cstheme="minorHAnsi"/>
+          <w:color w:val="595959"/>
+          <w:sz w:val="24"/>
+          <w:szCs w:val="24"/>
+          <w:shd w:val="clear" w:color="auto" w:fill="FFFFFF"/>
+        </w:rPr>
+        <w:t>if the speed limit is 65 MPH but the roads are icy, 55 MPH would still be considered a dangerous speed—even though you’re driving below the speed limit. Thus, a basic speeding violation might prove valid if the speed you’re going puts you or others in danger due to weather and/or other driving conditions</w:t>
+      </w:r>
+    </w:p>
+    <w:p>
+      <w:pPr>
+        <w:jc w:val="both"/>
+        <w:rPr>
+          <w:rFonts w:asciiTheme="minorHAnsi" w:eastAsiaTheme="majorEastAsia" w:hAnsiTheme="minorHAnsi" w:cstheme="minorHAnsi"/>
+          <w:color w:val="2E74B5" w:themeColor="accent1" w:themeShade="BF"/>
+          <w:sz w:val="24"/>
+          <w:szCs w:val="24"/>
+        </w:rPr>
+      </w:pPr>
+      <w:r>
+        <w:rPr>
+          <w:rFonts w:asciiTheme="minorHAnsi" w:eastAsiaTheme="majorEastAsia" w:hAnsiTheme="minorHAnsi" w:cstheme="minorHAnsi"/>
+          <w:color w:val="2E74B5" w:themeColor="accent1" w:themeShade="BF"/>
+          <w:sz w:val="24"/>
+          <w:szCs w:val="24"/>
+        </w:rPr>
+        <w:t>Dash Cam</w:t>
+      </w:r>
+    </w:p>
+    <w:p>
+      <w:pPr>
+        <w:jc w:val="both"/>
+        <w:rPr>
+          <w:rFonts w:asciiTheme="minorHAnsi" w:hAnsiTheme="minorHAnsi" w:cstheme="minorHAnsi"/>
+          <w:color w:val="595959"/>
+          <w:sz w:val="24"/>
+          <w:szCs w:val="24"/>
+          <w:shd w:val="clear" w:color="auto" w:fill="FFFFFF"/>
+        </w:rPr>
+      </w:pPr>
+      <w:r>
+        <w:rPr>
+          <w:rFonts w:asciiTheme="minorHAnsi" w:hAnsiTheme="minorHAnsi" w:cstheme="minorHAnsi"/>
+          <w:color w:val="595959"/>
+          <w:sz w:val="24"/>
+          <w:szCs w:val="24"/>
+          <w:shd w:val="clear" w:color="auto" w:fill="FFFFFF"/>
+        </w:rPr>
+        <w:t>A dash cam is a video camera, capable of recording audio and video footage, usually mounted on the dashboard of police cars. Recent laws have allowed the public to request the footage collected in traffic stops, should you want to contest a charge.</w:t>
+      </w:r>
+    </w:p>
+    <w:p>
+      <w:pPr>
+        <w:jc w:val="both"/>
+        <w:rPr>
+          <w:rFonts w:asciiTheme="minorHAnsi" w:eastAsiaTheme="majorEastAsia" w:hAnsiTheme="minorHAnsi" w:cstheme="minorHAnsi"/>
+          <w:color w:val="2E74B5" w:themeColor="accent1" w:themeShade="BF"/>
+          <w:sz w:val="24"/>
+          <w:szCs w:val="24"/>
+        </w:rPr>
+      </w:pPr>
+      <w:r>
+        <w:rPr>
+          <w:rFonts w:asciiTheme="minorHAnsi" w:eastAsiaTheme="majorEastAsia" w:hAnsiTheme="minorHAnsi" w:cstheme="minorHAnsi"/>
+          <w:color w:val="2E74B5" w:themeColor="accent1" w:themeShade="BF"/>
+          <w:sz w:val="24"/>
+          <w:szCs w:val="24"/>
+        </w:rPr>
+        <w:t>Appeal</w:t>
+      </w:r>
+    </w:p>
+    <w:p>
+      <w:pPr>
+        <w:pStyle w:val="NormalWeb"/>
+        <w:shd w:val="clear" w:color="auto" w:fill="FFFFFF"/>
+        <w:spacing w:before="0" w:beforeAutospacing="0" w:after="300" w:afterAutospacing="0"/>
+        <w:jc w:val="both"/>
+        <w:rPr>
+          <w:rFonts w:asciiTheme="minorHAnsi" w:hAnsiTheme="minorHAnsi" w:cstheme="minorHAnsi"/>
+          <w:color w:val="595959"/>
+        </w:rPr>
+      </w:pPr>
+      <w:r>
+        <w:rPr>
+          <w:rFonts w:asciiTheme="minorHAnsi" w:hAnsiTheme="minorHAnsi" w:cstheme="minorHAnsi"/>
+          <w:color w:val="595959"/>
+        </w:rPr>
+        <w:t>If you lose your traffic court case, you have the option of writing an appeal to a higher court petitioning to reverse or change the decisions made against you. However, filing an appeal does not guarantee that the higher court will agree to reevaluate the case.</w:t>
+      </w:r>
+    </w:p>
+    <w:p>
+      <w:pPr>
+        <w:jc w:val="both"/>
+        <w:rPr>
+          <w:rFonts w:asciiTheme="minorHAnsi" w:eastAsiaTheme="majorEastAsia" w:hAnsiTheme="minorHAnsi" w:cstheme="minorHAnsi"/>
+          <w:color w:val="2E74B5" w:themeColor="accent1" w:themeShade="BF"/>
+          <w:sz w:val="24"/>
+          <w:szCs w:val="24"/>
+        </w:rPr>
+      </w:pPr>
+      <w:r>
+        <w:rPr>
+          <w:rFonts w:asciiTheme="minorHAnsi" w:eastAsiaTheme="majorEastAsia" w:hAnsiTheme="minorHAnsi" w:cstheme="minorHAnsi"/>
+          <w:color w:val="2E74B5" w:themeColor="accent1" w:themeShade="BF"/>
+          <w:sz w:val="24"/>
+          <w:szCs w:val="24"/>
+        </w:rPr>
+        <w:t>Contest</w:t>
+      </w:r>
+    </w:p>
+    <w:p>
+      <w:pPr>
+        <w:pStyle w:val="NormalWeb"/>
+        <w:shd w:val="clear" w:color="auto" w:fill="FFFFFF"/>
+        <w:spacing w:before="0" w:beforeAutospacing="0" w:after="300" w:afterAutospacing="0"/>
+        <w:jc w:val="both"/>
+        <w:rPr>
+          <w:rFonts w:asciiTheme="minorHAnsi" w:hAnsiTheme="minorHAnsi" w:cstheme="minorHAnsi"/>
+          <w:color w:val="595959"/>
+        </w:rPr>
+      </w:pPr>
+      <w:r>
+        <w:rPr>
+          <w:rFonts w:asciiTheme="minorHAnsi" w:hAnsiTheme="minorHAnsi" w:cstheme="minorHAnsi"/>
+          <w:color w:val="595959"/>
+        </w:rPr>
+        <w:t>To contest is to formally oppose or argue against someone or something by taking legal action. For example, you might wish to go to court to contest a parking ticket you feel was administered unjustly.</w:t>
+      </w:r>
+    </w:p>
+    <w:p>
+      <w:pPr>
+        <w:jc w:val="both"/>
+        <w:rPr>
+          <w:rFonts w:asciiTheme="minorHAnsi" w:eastAsiaTheme="majorEastAsia" w:hAnsiTheme="minorHAnsi" w:cstheme="minorHAnsi"/>
+          <w:color w:val="2E74B5" w:themeColor="accent1" w:themeShade="BF"/>
+          <w:sz w:val="24"/>
+          <w:szCs w:val="24"/>
+        </w:rPr>
+      </w:pPr>
+      <w:r>
+        <w:rPr>
+          <w:rFonts w:asciiTheme="minorHAnsi" w:eastAsiaTheme="majorEastAsia" w:hAnsiTheme="minorHAnsi" w:cstheme="minorHAnsi"/>
+          <w:color w:val="2E74B5" w:themeColor="accent1" w:themeShade="BF"/>
+          <w:sz w:val="24"/>
+          <w:szCs w:val="24"/>
+        </w:rPr>
+        <w:t>Traffic Violation</w:t>
+      </w:r>
+    </w:p>
+    <w:p>
+      <w:pPr>
+        <w:rPr>
+          <w:sz w:val="24"/>
+          <w:szCs w:val="24"/>
+        </w:rPr>
+      </w:pPr>
+      <w:r>
+        <w:rPr>
+          <w:rFonts w:asciiTheme="minorHAnsi" w:hAnsiTheme="minorHAnsi" w:cstheme="minorHAnsi"/>
+          <w:color w:val="595959"/>
+          <w:sz w:val="24"/>
+          <w:szCs w:val="24"/>
+        </w:rPr>
+        <w:t xml:space="preserve">You incur a traffic violation when you ignore or break the traffic laws in your state. Some examples of traffic violations include reckless driving, speeding, </w:t>
+      </w:r>
+      <w:proofErr w:type="gramStart"/>
+      <w:r>
+        <w:rPr>
+          <w:rFonts w:asciiTheme="minorHAnsi" w:hAnsiTheme="minorHAnsi" w:cstheme="minorHAnsi"/>
+          <w:color w:val="595959"/>
+          <w:sz w:val="24"/>
+          <w:szCs w:val="24"/>
+        </w:rPr>
+        <w:t>texting</w:t>
+      </w:r>
+      <w:proofErr w:type="gramEnd"/>
+      <w:r>
+        <w:rPr>
+          <w:rFonts w:asciiTheme="minorHAnsi" w:hAnsiTheme="minorHAnsi" w:cstheme="minorHAnsi"/>
+          <w:color w:val="595959"/>
+          <w:sz w:val="24"/>
+          <w:szCs w:val="24"/>
+        </w:rPr>
+        <w:t xml:space="preserve"> and driving, driving under the influence, driving without a license, and running red lights</w:t>
+      </w:r>
+    </w:p>
+    <w:p>
+      <w:pPr>
+        <w:jc w:val="both"/>
+        <w:rPr>
+          <w:rFonts w:asciiTheme="minorHAnsi" w:hAnsiTheme="minorHAnsi"/>
+          <w:sz w:val="24"/>
+          <w:szCs w:val="24"/>
+        </w:rPr>
+      </w:pPr>
+    </w:p>
+    <w:p>
+      <w:pPr>
+        <w:pStyle w:val="Heading2"/>
+        <w:rPr>
+          <w:sz w:val="32"/>
+          <w:szCs w:val="32"/>
+        </w:rPr>
       </w:pPr>
       <w:bookmarkStart w:id="13" w:name="_Toc101427044"/>
-      <w:bookmarkStart w:id="14" w:name="_Toc118288364"/>
-      <w:r>
+      <w:bookmarkStart w:id="14" w:name="_Toc101427102"/>
+      <w:r>
+        <w:rPr>
+          <w:sz w:val="32"/>
+          <w:szCs w:val="32"/>
+        </w:rPr>
         <w:t>Risk List &amp; Risk Management Plan</w:t>
       </w:r>
       <w:bookmarkEnd w:id="13"/>
@@ -1806,56 +2660,670 @@
     </w:p>
     <w:p>
       <w:pPr>
-        <w:pStyle w:val="doctext"/>
-        <w:ind w:left="720"/>
-        <w:rPr>
-          <w:rFonts w:ascii="Verdana" w:hAnsi="Verdana"/>
-          <w:b/>
-          <w:i/>
-          <w:color w:val="44546A" w:themeColor="text2"/>
-        </w:rPr>
-      </w:pPr>
-      <w:r>
-        <w:rPr>
-          <w:b/>
-          <w:i/>
-          <w:color w:val="44546A" w:themeColor="text2"/>
-        </w:rPr>
-        <w:t>Describes the risks (business, technical, resource, schedule) and ideas for their mitigation or response.</w:t>
-      </w:r>
-      <w:r>
-        <w:rPr>
-          <w:rFonts w:ascii="Verdana" w:hAnsi="Verdana"/>
-          <w:b/>
-          <w:i/>
-          <w:color w:val="44546A" w:themeColor="text2"/>
+        <w:rPr>
+          <w:rFonts w:asciiTheme="minorHAnsi" w:hAnsiTheme="minorHAnsi" w:cstheme="minorHAnsi"/>
+        </w:rPr>
+      </w:pPr>
+    </w:p>
+    <w:p>
+      <w:pPr>
+        <w:pStyle w:val="Heading1"/>
+        <w:numPr>
+          <w:ilvl w:val="0"/>
+          <w:numId w:val="8"/>
+        </w:numPr>
+        <w:tabs>
+          <w:tab w:val="num" w:pos="360"/>
+          <w:tab w:val="left" w:pos="720"/>
+        </w:tabs>
+        <w:ind w:left="0" w:firstLine="0"/>
+        <w:rPr>
+          <w:rFonts w:asciiTheme="minorHAnsi" w:hAnsiTheme="minorHAnsi" w:cstheme="minorHAnsi"/>
+          <w:b w:val="0"/>
+          <w:bCs/>
+          <w:szCs w:val="24"/>
+          <w:shd w:val="clear" w:color="auto" w:fill="FFFFFF"/>
+        </w:rPr>
+      </w:pPr>
+      <w:r>
+        <w:rPr>
+          <w:rFonts w:asciiTheme="minorHAnsi" w:eastAsiaTheme="majorEastAsia" w:hAnsiTheme="minorHAnsi" w:cstheme="minorHAnsi"/>
+          <w:b w:val="0"/>
+          <w:color w:val="2E74B5" w:themeColor="accent1" w:themeShade="BF"/>
+          <w:sz w:val="26"/>
+          <w:szCs w:val="26"/>
+          <w:lang w:bidi="ur-PK"/>
+        </w:rPr>
+        <w:lastRenderedPageBreak/>
+        <w:t>Risk identification:</w:t>
+      </w:r>
+      <w:r>
+        <w:rPr>
+          <w:rFonts w:asciiTheme="minorHAnsi" w:hAnsiTheme="minorHAnsi" w:cstheme="minorHAnsi"/>
+          <w:sz w:val="25"/>
+          <w:szCs w:val="25"/>
+          <w:shd w:val="clear" w:color="auto" w:fill="FFFFFF"/>
         </w:rPr>
         <w:t xml:space="preserve"> </w:t>
       </w:r>
-    </w:p>
-    <w:p>
-      <w:pPr>
-        <w:pStyle w:val="doclist"/>
+      <w:r>
+        <w:rPr>
+          <w:rFonts w:asciiTheme="minorHAnsi" w:hAnsiTheme="minorHAnsi" w:cstheme="minorHAnsi"/>
+          <w:b w:val="0"/>
+          <w:bCs/>
+          <w:szCs w:val="24"/>
+          <w:shd w:val="clear" w:color="auto" w:fill="FFFFFF"/>
+        </w:rPr>
+        <w:t>classification and identification of potential road safety risks</w:t>
+      </w:r>
+    </w:p>
+    <w:p>
+      <w:pPr>
+        <w:rPr>
+          <w:rFonts w:asciiTheme="minorHAnsi" w:hAnsiTheme="minorHAnsi" w:cstheme="minorHAnsi"/>
+          <w:lang w:bidi="ar-SA"/>
+        </w:rPr>
+      </w:pPr>
+    </w:p>
+    <w:p>
+      <w:pPr>
+        <w:pStyle w:val="ListParagraph"/>
         <w:numPr>
-          <w:ilvl w:val="1"/>
-          <w:numId w:val="1"/>
+          <w:ilvl w:val="0"/>
+          <w:numId w:val="8"/>
         </w:numPr>
-      </w:pPr>
-      <w:r>
-        <w:t>For example, leadership really wants a demo at the POSWorld trade show in Hamburg, in 18 months. But the effort for a demo cannot yet be even roughly estimated until deeper investigation.</w:t>
-      </w:r>
-    </w:p>
-    <w:p>
-      <w:pPr>
-        <w:pStyle w:val="doclist"/>
+        <w:rPr>
+          <w:rFonts w:asciiTheme="minorHAnsi" w:hAnsiTheme="minorHAnsi" w:cstheme="minorHAnsi"/>
+          <w:sz w:val="24"/>
+          <w:szCs w:val="24"/>
+          <w:lang w:bidi="ar-SA"/>
+        </w:rPr>
+      </w:pPr>
+      <w:r>
+        <w:rPr>
+          <w:rFonts w:asciiTheme="minorHAnsi" w:eastAsiaTheme="majorEastAsia" w:hAnsiTheme="minorHAnsi" w:cstheme="minorHAnsi"/>
+          <w:color w:val="2E74B5" w:themeColor="accent1" w:themeShade="BF"/>
+          <w:sz w:val="26"/>
+          <w:szCs w:val="26"/>
+        </w:rPr>
+        <w:t>Risk analysis and assessment:</w:t>
+      </w:r>
+      <w:r>
+        <w:rPr>
+          <w:rFonts w:asciiTheme="minorHAnsi" w:hAnsiTheme="minorHAnsi" w:cstheme="minorHAnsi"/>
+          <w:sz w:val="25"/>
+          <w:szCs w:val="25"/>
+          <w:shd w:val="clear" w:color="auto" w:fill="FFFFFF"/>
+        </w:rPr>
+        <w:t xml:space="preserve"> </w:t>
+      </w:r>
+      <w:r>
+        <w:rPr>
+          <w:rFonts w:asciiTheme="minorHAnsi" w:hAnsiTheme="minorHAnsi" w:cstheme="minorHAnsi"/>
+          <w:sz w:val="24"/>
+          <w:szCs w:val="24"/>
+          <w:shd w:val="clear" w:color="auto" w:fill="FFFFFF"/>
+        </w:rPr>
+        <w:t>determination of the risk’s likelihood identified during the risk identification stage as well as their consequences. To achieve this goal, the statistical data of past years as well as previous experience are widely used.</w:t>
+      </w:r>
+    </w:p>
+    <w:p>
+      <w:pPr>
+        <w:pStyle w:val="ListParagraph"/>
+        <w:rPr>
+          <w:lang w:bidi="ar-SA"/>
+        </w:rPr>
+      </w:pPr>
+    </w:p>
+    <w:p>
+      <w:pPr>
+        <w:pStyle w:val="ListParagraph"/>
+        <w:rPr>
+          <w:lang w:bidi="ar-SA"/>
+        </w:rPr>
+      </w:pPr>
+    </w:p>
+    <w:p>
+      <w:pPr>
+        <w:pStyle w:val="ListParagraph"/>
         <w:numPr>
-          <w:ilvl w:val="1"/>
-          <w:numId w:val="1"/>
+          <w:ilvl w:val="0"/>
+          <w:numId w:val="8"/>
         </w:numPr>
-      </w:pPr>
-      <w:r>
-        <w:t xml:space="preserve">For example, in the NextGen POS, for what remote services (e.g., tax calculator) will fail-over to local services be allowed? Why? Do they provide exactly the same services locally as remotely, or are there differences? </w:t>
-      </w:r>
+        <w:rPr>
+          <w:lang w:bidi="ar-SA"/>
+        </w:rPr>
+      </w:pPr>
+      <w:r>
+        <w:rPr>
+          <w:rFonts w:asciiTheme="majorHAnsi" w:eastAsiaTheme="majorEastAsia" w:hAnsiTheme="majorHAnsi" w:cstheme="majorBidi"/>
+          <w:color w:val="2E74B5" w:themeColor="accent1" w:themeShade="BF"/>
+          <w:sz w:val="26"/>
+          <w:szCs w:val="26"/>
+        </w:rPr>
+        <w:t>Risk treatment</w:t>
+      </w:r>
+      <w:r>
+        <w:rPr>
+          <w:rFonts w:asciiTheme="minorHAnsi" w:eastAsiaTheme="majorEastAsia" w:hAnsiTheme="minorHAnsi" w:cstheme="minorHAnsi"/>
+          <w:color w:val="2E74B5" w:themeColor="accent1" w:themeShade="BF"/>
+          <w:sz w:val="24"/>
+          <w:szCs w:val="24"/>
+        </w:rPr>
+        <w:t>:</w:t>
+      </w:r>
+      <w:r>
+        <w:rPr>
+          <w:rFonts w:asciiTheme="minorHAnsi" w:hAnsiTheme="minorHAnsi" w:cstheme="minorHAnsi"/>
+          <w:sz w:val="24"/>
+          <w:szCs w:val="24"/>
+          <w:shd w:val="clear" w:color="auto" w:fill="FFFFFF"/>
+        </w:rPr>
+        <w:t xml:space="preserve">  choice of risk management methods.  The main risk management methods include risk minimization, risk acceptance, risk transfer, and risk rejection</w:t>
+      </w:r>
+      <w:r>
+        <w:rPr>
+          <w:rFonts w:ascii="Arial" w:hAnsi="Arial"/>
+          <w:sz w:val="25"/>
+          <w:szCs w:val="25"/>
+          <w:shd w:val="clear" w:color="auto" w:fill="FFFFFF"/>
+        </w:rPr>
+        <w:t>.</w:t>
+      </w:r>
+    </w:p>
+    <w:p>
+      <w:pPr>
+        <w:pStyle w:val="ListParagraph"/>
+        <w:rPr>
+          <w:lang w:bidi="ar-SA"/>
+        </w:rPr>
+      </w:pPr>
+    </w:p>
+    <w:p>
+      <w:pPr>
+        <w:pStyle w:val="ListParagraph"/>
+        <w:numPr>
+          <w:ilvl w:val="0"/>
+          <w:numId w:val="8"/>
+        </w:numPr>
+        <w:rPr>
+          <w:rFonts w:asciiTheme="minorHAnsi" w:hAnsiTheme="minorHAnsi" w:cstheme="minorHAnsi"/>
+          <w:sz w:val="24"/>
+          <w:szCs w:val="24"/>
+          <w:lang w:bidi="ar-SA"/>
+        </w:rPr>
+      </w:pPr>
+      <w:r>
+        <w:rPr>
+          <w:rFonts w:asciiTheme="minorHAnsi" w:eastAsiaTheme="majorEastAsia" w:hAnsiTheme="minorHAnsi" w:cstheme="minorHAnsi"/>
+          <w:color w:val="2E74B5" w:themeColor="accent1" w:themeShade="BF"/>
+          <w:sz w:val="26"/>
+          <w:szCs w:val="26"/>
+        </w:rPr>
+        <w:t>Permanent control over risks:</w:t>
+      </w:r>
+      <w:r>
+        <w:rPr>
+          <w:rFonts w:asciiTheme="minorHAnsi" w:hAnsiTheme="minorHAnsi" w:cstheme="minorHAnsi"/>
+          <w:sz w:val="25"/>
+          <w:szCs w:val="25"/>
+          <w:shd w:val="clear" w:color="auto" w:fill="FFFFFF"/>
+        </w:rPr>
+        <w:t xml:space="preserve"> </w:t>
+      </w:r>
+      <w:r>
+        <w:rPr>
+          <w:rFonts w:asciiTheme="minorHAnsi" w:hAnsiTheme="minorHAnsi" w:cstheme="minorHAnsi"/>
+          <w:sz w:val="24"/>
+          <w:szCs w:val="24"/>
+          <w:shd w:val="clear" w:color="auto" w:fill="FFFFFF"/>
+        </w:rPr>
+        <w:t>risk monitoring, timely adequate response to changes in the system, and the assessment of the risk management effectiveness</w:t>
+      </w:r>
+    </w:p>
+    <w:tbl>
+      <w:tblPr>
+        <w:tblStyle w:val="TableGrid"/>
+        <w:tblpPr w:leftFromText="180" w:rightFromText="180" w:vertAnchor="text" w:horzAnchor="margin" w:tblpY="378"/>
+        <w:tblW w:w="0" w:type="auto"/>
+        <w:tblLook w:val="04A0" w:firstRow="1" w:lastRow="0" w:firstColumn="1" w:lastColumn="0" w:noHBand="0" w:noVBand="1"/>
+      </w:tblPr>
+      <w:tblGrid>
+        <w:gridCol w:w="1073"/>
+        <w:gridCol w:w="2719"/>
+        <w:gridCol w:w="2126"/>
+        <w:gridCol w:w="3072"/>
+      </w:tblGrid>
+      <w:tr>
+        <w:tc>
+          <w:tcPr>
+            <w:tcW w:w="1073" w:type="dxa"/>
+          </w:tcPr>
+          <w:p>
+            <w:pPr>
+              <w:rPr>
+                <w:b/>
+                <w:bCs/>
+                <w:lang w:bidi="ar-SA"/>
+              </w:rPr>
+            </w:pPr>
+            <w:r>
+              <w:rPr>
+                <w:b/>
+                <w:bCs/>
+                <w:lang w:bidi="ar-SA"/>
+              </w:rPr>
+              <w:t>S.no</w:t>
+            </w:r>
+          </w:p>
+        </w:tc>
+        <w:tc>
+          <w:tcPr>
+            <w:tcW w:w="2719" w:type="dxa"/>
+          </w:tcPr>
+          <w:p>
+            <w:pPr>
+              <w:rPr>
+                <w:b/>
+                <w:bCs/>
+                <w:lang w:bidi="ar-SA"/>
+              </w:rPr>
+            </w:pPr>
+            <w:r>
+              <w:rPr>
+                <w:b/>
+                <w:bCs/>
+                <w:lang w:bidi="ar-SA"/>
+              </w:rPr>
+              <w:t>Risk</w:t>
+            </w:r>
+          </w:p>
+        </w:tc>
+        <w:tc>
+          <w:tcPr>
+            <w:tcW w:w="2126" w:type="dxa"/>
+          </w:tcPr>
+          <w:p>
+            <w:pPr>
+              <w:rPr>
+                <w:b/>
+                <w:bCs/>
+                <w:lang w:bidi="ar-SA"/>
+              </w:rPr>
+            </w:pPr>
+            <w:r>
+              <w:rPr>
+                <w:b/>
+                <w:bCs/>
+                <w:lang w:bidi="ar-SA"/>
+              </w:rPr>
+              <w:t xml:space="preserve">Risk consequences </w:t>
+            </w:r>
+          </w:p>
+        </w:tc>
+        <w:tc>
+          <w:tcPr>
+            <w:tcW w:w="3072" w:type="dxa"/>
+          </w:tcPr>
+          <w:p>
+            <w:pPr>
+              <w:rPr>
+                <w:b/>
+                <w:bCs/>
+                <w:lang w:bidi="ar-SA"/>
+              </w:rPr>
+            </w:pPr>
+            <w:r>
+              <w:rPr>
+                <w:b/>
+                <w:bCs/>
+                <w:lang w:bidi="ar-SA"/>
+              </w:rPr>
+              <w:t xml:space="preserve">Way of Influence </w:t>
+            </w:r>
+          </w:p>
+        </w:tc>
+      </w:tr>
+      <w:tr>
+        <w:tc>
+          <w:tcPr>
+            <w:tcW w:w="1073" w:type="dxa"/>
+          </w:tcPr>
+          <w:p>
+            <w:pPr>
+              <w:rPr>
+                <w:lang w:bidi="ar-SA"/>
+              </w:rPr>
+            </w:pPr>
+            <w:r>
+              <w:rPr>
+                <w:lang w:bidi="ar-SA"/>
+              </w:rPr>
+              <w:t>1.</w:t>
+            </w:r>
+          </w:p>
+        </w:tc>
+        <w:tc>
+          <w:tcPr>
+            <w:tcW w:w="2719" w:type="dxa"/>
+          </w:tcPr>
+          <w:p>
+            <w:pPr>
+              <w:rPr>
+                <w:lang w:bidi="ar-SA"/>
+              </w:rPr>
+            </w:pPr>
+            <w:r>
+              <w:rPr>
+                <w:rFonts w:ascii="Arial" w:hAnsi="Arial"/>
+                <w:sz w:val="16"/>
+                <w:szCs w:val="16"/>
+                <w:shd w:val="clear" w:color="auto" w:fill="FFFFFF"/>
+              </w:rPr>
+              <w:t>Violation of traffic rules by the driver/pedestrian</w:t>
+            </w:r>
+          </w:p>
+        </w:tc>
+        <w:tc>
+          <w:tcPr>
+            <w:tcW w:w="2126" w:type="dxa"/>
+          </w:tcPr>
+          <w:p>
+            <w:pPr>
+              <w:rPr>
+                <w:rFonts w:ascii="Arial" w:hAnsi="Arial"/>
+                <w:sz w:val="16"/>
+                <w:szCs w:val="16"/>
+                <w:shd w:val="clear" w:color="auto" w:fill="FFFFFF"/>
+              </w:rPr>
+            </w:pPr>
+            <w:r>
+              <w:rPr>
+                <w:rFonts w:ascii="Arial" w:hAnsi="Arial"/>
+                <w:sz w:val="16"/>
+                <w:szCs w:val="16"/>
+                <w:shd w:val="clear" w:color="auto" w:fill="FFFFFF"/>
+              </w:rPr>
+              <w:t>The danger of an accident</w:t>
+            </w:r>
+          </w:p>
+          <w:p>
+            <w:pPr>
+              <w:rPr>
+                <w:lang w:bidi="ar-SA"/>
+              </w:rPr>
+            </w:pPr>
+            <w:r>
+              <w:rPr>
+                <w:rFonts w:ascii="Arial" w:hAnsi="Arial"/>
+                <w:sz w:val="16"/>
+                <w:szCs w:val="16"/>
+                <w:shd w:val="clear" w:color="auto" w:fill="FFFFFF"/>
+              </w:rPr>
+              <w:t>Decreased road safety</w:t>
+            </w:r>
+          </w:p>
+        </w:tc>
+        <w:tc>
+          <w:tcPr>
+            <w:tcW w:w="3072" w:type="dxa"/>
+          </w:tcPr>
+          <w:p>
+            <w:pPr>
+              <w:rPr>
+                <w:lang w:bidi="ar-SA"/>
+              </w:rPr>
+            </w:pPr>
+            <w:r>
+              <w:rPr>
+                <w:rFonts w:ascii="Arial" w:hAnsi="Arial"/>
+                <w:sz w:val="16"/>
+                <w:szCs w:val="16"/>
+                <w:shd w:val="clear" w:color="auto" w:fill="FFFFFF"/>
+              </w:rPr>
+              <w:t>Availability of automatic photo-videorecording of traffic violations</w:t>
+            </w:r>
+          </w:p>
+        </w:tc>
+      </w:tr>
+      <w:tr>
+        <w:tc>
+          <w:tcPr>
+            <w:tcW w:w="1073" w:type="dxa"/>
+          </w:tcPr>
+          <w:p>
+            <w:pPr>
+              <w:rPr>
+                <w:lang w:bidi="ar-SA"/>
+              </w:rPr>
+            </w:pPr>
+            <w:r>
+              <w:rPr>
+                <w:lang w:bidi="ar-SA"/>
+              </w:rPr>
+              <w:t>2.</w:t>
+            </w:r>
+          </w:p>
+        </w:tc>
+        <w:tc>
+          <w:tcPr>
+            <w:tcW w:w="2719" w:type="dxa"/>
+          </w:tcPr>
+          <w:p>
+            <w:pPr>
+              <w:rPr>
+                <w:lang w:bidi="ar-SA"/>
+              </w:rPr>
+            </w:pPr>
+            <w:r>
+              <w:rPr>
+                <w:rFonts w:ascii="Arial" w:hAnsi="Arial"/>
+                <w:sz w:val="16"/>
+                <w:szCs w:val="16"/>
+                <w:shd w:val="clear" w:color="auto" w:fill="FFFFFF"/>
+              </w:rPr>
+              <w:br/>
+              <w:t>Age/driving experience of the driver/pedestrian</w:t>
+            </w:r>
+          </w:p>
+        </w:tc>
+        <w:tc>
+          <w:tcPr>
+            <w:tcW w:w="2126" w:type="dxa"/>
+          </w:tcPr>
+          <w:p>
+            <w:pPr>
+              <w:rPr>
+                <w:lang w:bidi="ar-SA"/>
+              </w:rPr>
+            </w:pPr>
+            <w:r>
+              <w:rPr>
+                <w:lang w:bidi="ar-SA"/>
+              </w:rPr>
+              <w:t xml:space="preserve">The danger of an accident </w:t>
+            </w:r>
+          </w:p>
+        </w:tc>
+        <w:tc>
+          <w:tcPr>
+            <w:tcW w:w="3072" w:type="dxa"/>
+          </w:tcPr>
+          <w:p>
+            <w:pPr>
+              <w:rPr>
+                <w:lang w:bidi="ar-SA"/>
+              </w:rPr>
+            </w:pPr>
+            <w:r>
+              <w:rPr>
+                <w:rFonts w:ascii="Arial" w:hAnsi="Arial"/>
+                <w:sz w:val="16"/>
+                <w:szCs w:val="16"/>
+                <w:shd w:val="clear" w:color="auto" w:fill="FFFFFF"/>
+              </w:rPr>
+              <w:t>implementation of an an-learning system for drivers with the most frequent accidents</w:t>
+            </w:r>
+          </w:p>
+        </w:tc>
+      </w:tr>
+      <w:tr>
+        <w:tc>
+          <w:tcPr>
+            <w:tcW w:w="1073" w:type="dxa"/>
+          </w:tcPr>
+          <w:p>
+            <w:pPr>
+              <w:rPr>
+                <w:lang w:bidi="ar-SA"/>
+              </w:rPr>
+            </w:pPr>
+            <w:r>
+              <w:rPr>
+                <w:lang w:bidi="ar-SA"/>
+              </w:rPr>
+              <w:t>3.</w:t>
+            </w:r>
+          </w:p>
+        </w:tc>
+        <w:tc>
+          <w:tcPr>
+            <w:tcW w:w="2719" w:type="dxa"/>
+          </w:tcPr>
+          <w:p>
+            <w:pPr>
+              <w:rPr>
+                <w:lang w:bidi="ar-SA"/>
+              </w:rPr>
+            </w:pPr>
+            <w:r>
+              <w:rPr>
+                <w:rFonts w:ascii="Arial" w:hAnsi="Arial"/>
+                <w:sz w:val="16"/>
+                <w:szCs w:val="16"/>
+                <w:shd w:val="clear" w:color="auto" w:fill="FFFFFF"/>
+              </w:rPr>
+              <w:t>The degree of alcohol or drug intoxication of the driver/pedestrian</w:t>
+            </w:r>
+          </w:p>
+        </w:tc>
+        <w:tc>
+          <w:tcPr>
+            <w:tcW w:w="2126" w:type="dxa"/>
+          </w:tcPr>
+          <w:p>
+            <w:pPr>
+              <w:rPr>
+                <w:lang w:bidi="ar-SA"/>
+              </w:rPr>
+            </w:pPr>
+            <w:r>
+              <w:rPr>
+                <w:lang w:bidi="ar-SA"/>
+              </w:rPr>
+              <w:t xml:space="preserve">The danger of an accident </w:t>
+            </w:r>
+          </w:p>
+        </w:tc>
+        <w:tc>
+          <w:tcPr>
+            <w:tcW w:w="3072" w:type="dxa"/>
+          </w:tcPr>
+          <w:p>
+            <w:pPr>
+              <w:rPr>
+                <w:lang w:bidi="ar-SA"/>
+              </w:rPr>
+            </w:pPr>
+            <w:r>
+              <w:rPr>
+                <w:rFonts w:ascii="Arial" w:hAnsi="Arial"/>
+                <w:sz w:val="16"/>
+                <w:szCs w:val="16"/>
+                <w:shd w:val="clear" w:color="auto" w:fill="FFFFFF"/>
+              </w:rPr>
+              <w:t>Alcohol and drug control</w:t>
+            </w:r>
+          </w:p>
+        </w:tc>
+      </w:tr>
+    </w:tbl>
+    <w:p>
+      <w:pPr>
+        <w:pStyle w:val="ListParagraph"/>
+        <w:rPr>
+          <w:rFonts w:asciiTheme="minorHAnsi" w:hAnsiTheme="minorHAnsi" w:cstheme="minorHAnsi"/>
+          <w:lang w:bidi="ar-SA"/>
+        </w:rPr>
+      </w:pPr>
+    </w:p>
+    <w:p>
+      <w:pPr>
+        <w:pStyle w:val="ListParagraph"/>
+        <w:rPr>
+          <w:lang w:bidi="ar-SA"/>
+        </w:rPr>
+      </w:pPr>
+    </w:p>
+    <w:p>
+      <w:pPr>
+        <w:pStyle w:val="ListParagraph"/>
+        <w:rPr>
+          <w:lang w:bidi="ar-SA"/>
+        </w:rPr>
+      </w:pPr>
+    </w:p>
+    <w:p>
+      <w:pPr>
+        <w:pStyle w:val="ListParagraph"/>
+        <w:rPr>
+          <w:lang w:bidi="ar-SA"/>
+        </w:rPr>
+      </w:pPr>
+    </w:p>
+    <w:p>
+      <w:pPr>
+        <w:pStyle w:val="ListParagraph"/>
+        <w:rPr>
+          <w:lang w:bidi="ar-SA"/>
+        </w:rPr>
+      </w:pPr>
+    </w:p>
+    <w:p>
+      <w:pPr>
+        <w:pStyle w:val="ListParagraph"/>
+        <w:rPr>
+          <w:lang w:bidi="ar-SA"/>
+        </w:rPr>
+      </w:pPr>
+    </w:p>
+    <w:p>
+      <w:pPr>
+        <w:rPr>
+          <w:lang w:bidi="ar-SA"/>
+        </w:rPr>
+      </w:pPr>
+    </w:p>
+    <w:p>
+      <w:pPr>
+        <w:spacing w:after="160" w:line="259" w:lineRule="auto"/>
+        <w:rPr>
+          <w:lang w:bidi="ar-SA"/>
+        </w:rPr>
+      </w:pPr>
+      <w:r>
+        <w:rPr>
+          <w:lang w:bidi="ar-SA"/>
+        </w:rPr>
+        <w:br w:type="page"/>
+      </w:r>
+    </w:p>
+    <w:p>
+      <w:pPr>
+        <w:rPr>
+          <w:lang w:bidi="ar-SA"/>
+        </w:rPr>
+      </w:pPr>
     </w:p>
     <w:p>
       <w:pPr>
@@ -1864,7 +3332,6 @@
       <w:bookmarkStart w:id="15" w:name="_Toc101427045"/>
       <w:bookmarkStart w:id="16" w:name="_Toc118288365"/>
       <w:r>
-        <w:lastRenderedPageBreak/>
         <w:t>CHAPTER 2 USE CASES</w:t>
       </w:r>
       <w:bookmarkEnd w:id="15"/>
@@ -1889,7 +3356,23 @@
         <w:jc w:val="center"/>
       </w:pPr>
       <w:r>
-        <w:t>&lt;Paste your semester project diagram imported from CASE Tool i.e. starUML here&gt;</w:t>
+        <w:t xml:space="preserve">&lt;Paste your semester project diagram imported from CASE Tool </w:t>
+      </w:r>
+      <w:proofErr w:type="gramStart"/>
+      <w:r>
+        <w:t>i.e.</w:t>
+      </w:r>
+      <w:proofErr w:type="gramEnd"/>
+      <w:r>
+        <w:t xml:space="preserve"> </w:t>
+      </w:r>
+      <w:proofErr w:type="spellStart"/>
+      <w:r>
+        <w:t>starUML</w:t>
+      </w:r>
+      <w:proofErr w:type="spellEnd"/>
+      <w:r>
+        <w:t xml:space="preserve"> here&gt;</w:t>
       </w:r>
     </w:p>
     <w:p>
@@ -2009,7 +3492,15 @@
               <w:cnfStyle w:val="000000100000" w:firstRow="0" w:lastRow="0" w:firstColumn="0" w:lastColumn="0" w:oddVBand="0" w:evenVBand="0" w:oddHBand="1" w:evenHBand="0" w:firstRowFirstColumn="0" w:firstRowLastColumn="0" w:lastRowFirstColumn="0" w:lastRowLastColumn="0"/>
             </w:pPr>
             <w:r>
-              <w:t xml:space="preserve">UC 1 :Register </w:t>
+              <w:t xml:space="preserve">UC </w:t>
+            </w:r>
+            <w:proofErr w:type="gramStart"/>
+            <w:r>
+              <w:t>1 :Register</w:t>
+            </w:r>
+            <w:proofErr w:type="gramEnd"/>
+            <w:r>
+              <w:t xml:space="preserve"> </w:t>
             </w:r>
           </w:p>
           <w:p>
@@ -2112,7 +3603,15 @@
               <w:cnfStyle w:val="000000000000" w:firstRow="0" w:lastRow="0" w:firstColumn="0" w:lastColumn="0" w:oddVBand="0" w:evenVBand="0" w:oddHBand="0" w:evenHBand="0" w:firstRowFirstColumn="0" w:firstRowLastColumn="0" w:lastRowFirstColumn="0" w:lastRowLastColumn="0"/>
             </w:pPr>
             <w:r>
-              <w:t>UC 8:Reject Complaint</w:t>
+              <w:t xml:space="preserve">UC </w:t>
+            </w:r>
+            <w:proofErr w:type="gramStart"/>
+            <w:r>
+              <w:t>8:Reject</w:t>
+            </w:r>
+            <w:proofErr w:type="gramEnd"/>
+            <w:r>
+              <w:t xml:space="preserve"> Complaint</w:t>
             </w:r>
           </w:p>
           <w:p>
@@ -2120,7 +3619,15 @@
               <w:cnfStyle w:val="000000000000" w:firstRow="0" w:lastRow="0" w:firstColumn="0" w:lastColumn="0" w:oddVBand="0" w:evenVBand="0" w:oddHBand="0" w:evenHBand="0" w:firstRowFirstColumn="0" w:firstRowLastColumn="0" w:lastRowFirstColumn="0" w:lastRowLastColumn="0"/>
             </w:pPr>
             <w:r>
-              <w:t>UC 9:Issue Warning</w:t>
+              <w:t xml:space="preserve">UC </w:t>
+            </w:r>
+            <w:proofErr w:type="gramStart"/>
+            <w:r>
+              <w:t>9:Issue</w:t>
+            </w:r>
+            <w:proofErr w:type="gramEnd"/>
+            <w:r>
+              <w:t xml:space="preserve"> Warning</w:t>
             </w:r>
           </w:p>
         </w:tc>
@@ -2150,7 +3657,15 @@
               <w:cnfStyle w:val="000000100000" w:firstRow="0" w:lastRow="0" w:firstColumn="0" w:lastColumn="0" w:oddVBand="0" w:evenVBand="0" w:oddHBand="1" w:evenHBand="0" w:firstRowFirstColumn="0" w:firstRowLastColumn="0" w:lastRowFirstColumn="0" w:lastRowLastColumn="0"/>
             </w:pPr>
             <w:r>
-              <w:t>&lt;Zakeen Khan&gt;</w:t>
+              <w:t>&lt;</w:t>
+            </w:r>
+            <w:proofErr w:type="spellStart"/>
+            <w:r>
+              <w:t>Zakeen</w:t>
+            </w:r>
+            <w:proofErr w:type="spellEnd"/>
+            <w:r>
+              <w:t xml:space="preserve"> Khan&gt;</w:t>
             </w:r>
           </w:p>
           <w:p>
@@ -2176,7 +3691,15 @@
               <w:cnfStyle w:val="000000100000" w:firstRow="0" w:lastRow="0" w:firstColumn="0" w:lastColumn="0" w:oddVBand="0" w:evenVBand="0" w:oddHBand="1" w:evenHBand="0" w:firstRowFirstColumn="0" w:firstRowLastColumn="0" w:lastRowFirstColumn="0" w:lastRowLastColumn="0"/>
             </w:pPr>
             <w:r>
-              <w:t>UC 10:Issue Challan</w:t>
+              <w:t xml:space="preserve">UC </w:t>
+            </w:r>
+            <w:proofErr w:type="gramStart"/>
+            <w:r>
+              <w:t>10:Issue</w:t>
+            </w:r>
+            <w:proofErr w:type="gramEnd"/>
+            <w:r>
+              <w:t xml:space="preserve"> Challan</w:t>
             </w:r>
           </w:p>
           <w:p>
@@ -2184,7 +3707,15 @@
               <w:cnfStyle w:val="000000100000" w:firstRow="0" w:lastRow="0" w:firstColumn="0" w:lastColumn="0" w:oddVBand="0" w:evenVBand="0" w:oddHBand="1" w:evenHBand="0" w:firstRowFirstColumn="0" w:firstRowLastColumn="0" w:lastRowFirstColumn="0" w:lastRowLastColumn="0"/>
             </w:pPr>
             <w:r>
-              <w:t>UC 11:Send Alert</w:t>
+              <w:t xml:space="preserve">UC </w:t>
+            </w:r>
+            <w:proofErr w:type="gramStart"/>
+            <w:r>
+              <w:t>11:Send</w:t>
+            </w:r>
+            <w:proofErr w:type="gramEnd"/>
+            <w:r>
+              <w:t xml:space="preserve"> Alert</w:t>
             </w:r>
           </w:p>
           <w:p>
@@ -2218,7 +3749,15 @@
               <w:cnfStyle w:val="000000000000" w:firstRow="0" w:lastRow="0" w:firstColumn="0" w:lastColumn="0" w:oddVBand="0" w:evenVBand="0" w:oddHBand="0" w:evenHBand="0" w:firstRowFirstColumn="0" w:firstRowLastColumn="0" w:lastRowFirstColumn="0" w:lastRowLastColumn="0"/>
             </w:pPr>
             <w:r>
-              <w:t>&lt;Hikmat Ullah&gt;</w:t>
+              <w:t>&lt;</w:t>
+            </w:r>
+            <w:proofErr w:type="spellStart"/>
+            <w:r>
+              <w:t>Hikmat</w:t>
+            </w:r>
+            <w:proofErr w:type="spellEnd"/>
+            <w:r>
+              <w:t xml:space="preserve"> Ullah&gt;</w:t>
             </w:r>
           </w:p>
           <w:p>
@@ -2252,7 +3791,15 @@
               <w:cnfStyle w:val="000000000000" w:firstRow="0" w:lastRow="0" w:firstColumn="0" w:lastColumn="0" w:oddVBand="0" w:evenVBand="0" w:oddHBand="0" w:evenHBand="0" w:firstRowFirstColumn="0" w:firstRowLastColumn="0" w:lastRowFirstColumn="0" w:lastRowLastColumn="0"/>
             </w:pPr>
             <w:r>
-              <w:t>UC 13: Widhraw Reword</w:t>
+              <w:t xml:space="preserve">UC 13: </w:t>
+            </w:r>
+            <w:proofErr w:type="spellStart"/>
+            <w:r>
+              <w:t>Widhraw</w:t>
+            </w:r>
+            <w:proofErr w:type="spellEnd"/>
+            <w:r>
+              <w:t xml:space="preserve"> Reword</w:t>
             </w:r>
           </w:p>
         </w:tc>
@@ -2354,7 +3901,23 @@
               <w:cnfStyle w:val="000000000000" w:firstRow="0" w:lastRow="0" w:firstColumn="0" w:lastColumn="0" w:oddVBand="0" w:evenVBand="0" w:oddHBand="0" w:evenHBand="0" w:firstRowFirstColumn="0" w:firstRowLastColumn="0" w:lastRowFirstColumn="0" w:lastRowLastColumn="0"/>
             </w:pPr>
             <w:r>
-              <w:t>&lt;Shams ul Arifeen&gt;</w:t>
+              <w:t xml:space="preserve">&lt;Shams </w:t>
+            </w:r>
+            <w:proofErr w:type="spellStart"/>
+            <w:r>
+              <w:t>ul</w:t>
+            </w:r>
+            <w:proofErr w:type="spellEnd"/>
+            <w:r>
+              <w:t xml:space="preserve"> </w:t>
+            </w:r>
+            <w:proofErr w:type="spellStart"/>
+            <w:r>
+              <w:t>Arifeen</w:t>
+            </w:r>
+            <w:proofErr w:type="spellEnd"/>
+            <w:r>
+              <w:t>&gt;</w:t>
             </w:r>
           </w:p>
           <w:p>
@@ -2973,7 +4536,15 @@
         </w:numPr>
       </w:pPr>
       <w:r>
-        <w:t>Cashier tells Customer the total, and asks for payment.</w:t>
+        <w:t xml:space="preserve">Cashier tells Customer the </w:t>
+      </w:r>
+      <w:proofErr w:type="gramStart"/>
+      <w:r>
+        <w:t>total, and</w:t>
+      </w:r>
+      <w:proofErr w:type="gramEnd"/>
+      <w:r>
+        <w:t xml:space="preserve"> asks for payment.</w:t>
       </w:r>
     </w:p>
     <w:p>
@@ -2997,7 +4568,15 @@
         </w:numPr>
       </w:pPr>
       <w:r>
-        <w:t>System logs completed sale and sends sale and payment information to the external Accounting system (for accounting and commissions) and Inventory system (to update inventory).</w:t>
+        <w:t xml:space="preserve">System logs completed sale and sends sale and payment information to the external </w:t>
+      </w:r>
+      <w:proofErr w:type="gramStart"/>
+      <w:r>
+        <w:t>Accounting</w:t>
+      </w:r>
+      <w:proofErr w:type="gramEnd"/>
+      <w:r>
+        <w:t xml:space="preserve"> system (for accounting and commissions) and Inventory system (to update inventory).</w:t>
       </w:r>
     </w:p>
     <w:p>
@@ -3175,7 +4754,15 @@
         </w:numPr>
       </w:pPr>
       <w:r>
-        <w:t>Cashier performs resume operation, and enters the ID to retrieve the sale.</w:t>
+        <w:t xml:space="preserve">Cashier performs resume </w:t>
+      </w:r>
+      <w:proofErr w:type="gramStart"/>
+      <w:r>
+        <w:t>operation, and</w:t>
+      </w:r>
+      <w:proofErr w:type="gramEnd"/>
+      <w:r>
+        <w:t xml:space="preserve"> enters the ID to retrieve the sale.</w:t>
       </w:r>
     </w:p>
     <w:p>
@@ -3331,7 +4918,15 @@
         <w:pStyle w:val="doclist"/>
       </w:pPr>
       <w:r>
-        <w:t>*a. Manager override entered by swiping an override card through a card reader, or entering an authorization code via the keyboard.</w:t>
+        <w:t xml:space="preserve">*a. Manager override entered by swiping an override card through a card </w:t>
+      </w:r>
+      <w:proofErr w:type="gramStart"/>
+      <w:r>
+        <w:t>reader, or</w:t>
+      </w:r>
+      <w:proofErr w:type="gramEnd"/>
+      <w:r>
+        <w:t xml:space="preserve"> entering an authorization code via the keyboard.</w:t>
       </w:r>
     </w:p>
     <w:p>
@@ -3470,7 +5065,15 @@
       </w:pPr>
       <w:r>
         <w:lastRenderedPageBreak/>
-        <w:t>&lt;Paste the images from netbeans here for the relevant screen&gt;</w:t>
+        <w:t xml:space="preserve">&lt;Paste the images from </w:t>
+      </w:r>
+      <w:proofErr w:type="spellStart"/>
+      <w:r>
+        <w:t>netbeans</w:t>
+      </w:r>
+      <w:proofErr w:type="spellEnd"/>
+      <w:r>
+        <w:t xml:space="preserve"> here for the relevant screen&gt;</w:t>
       </w:r>
     </w:p>
     <w:p/>
@@ -3749,6 +5352,95 @@
     </w:lvl>
   </w:abstractNum>
   <w:abstractNum w:abstractNumId="2" w15:restartNumberingAfterBreak="0">
+    <w:nsid w:val="22A25A6A"/>
+    <w:multiLevelType w:val="hybridMultilevel"/>
+    <w:tmpl w:val="85A0AE7A"/>
+    <w:lvl w:ilvl="0" w:tplc="0409000F">
+      <w:start w:val="1"/>
+      <w:numFmt w:val="decimal"/>
+      <w:lvlText w:val="%1."/>
+      <w:lvlJc w:val="left"/>
+      <w:pPr>
+        <w:ind w:left="720" w:hanging="360"/>
+      </w:pPr>
+      <w:rPr>
+        <w:rFonts w:hint="default"/>
+      </w:rPr>
+    </w:lvl>
+    <w:lvl w:ilvl="1" w:tplc="04090019">
+      <w:start w:val="1"/>
+      <w:numFmt w:val="lowerLetter"/>
+      <w:lvlText w:val="%2."/>
+      <w:lvlJc w:val="left"/>
+      <w:pPr>
+        <w:ind w:left="1440" w:hanging="360"/>
+      </w:pPr>
+    </w:lvl>
+    <w:lvl w:ilvl="2" w:tplc="0409001B" w:tentative="1">
+      <w:start w:val="1"/>
+      <w:numFmt w:val="lowerRoman"/>
+      <w:lvlText w:val="%3."/>
+      <w:lvlJc w:val="right"/>
+      <w:pPr>
+        <w:ind w:left="2160" w:hanging="180"/>
+      </w:pPr>
+    </w:lvl>
+    <w:lvl w:ilvl="3" w:tplc="0409000F" w:tentative="1">
+      <w:start w:val="1"/>
+      <w:numFmt w:val="decimal"/>
+      <w:lvlText w:val="%4."/>
+      <w:lvlJc w:val="left"/>
+      <w:pPr>
+        <w:ind w:left="2880" w:hanging="360"/>
+      </w:pPr>
+    </w:lvl>
+    <w:lvl w:ilvl="4" w:tplc="04090019" w:tentative="1">
+      <w:start w:val="1"/>
+      <w:numFmt w:val="lowerLetter"/>
+      <w:lvlText w:val="%5."/>
+      <w:lvlJc w:val="left"/>
+      <w:pPr>
+        <w:ind w:left="3600" w:hanging="360"/>
+      </w:pPr>
+    </w:lvl>
+    <w:lvl w:ilvl="5" w:tplc="0409001B" w:tentative="1">
+      <w:start w:val="1"/>
+      <w:numFmt w:val="lowerRoman"/>
+      <w:lvlText w:val="%6."/>
+      <w:lvlJc w:val="right"/>
+      <w:pPr>
+        <w:ind w:left="4320" w:hanging="180"/>
+      </w:pPr>
+    </w:lvl>
+    <w:lvl w:ilvl="6" w:tplc="0409000F" w:tentative="1">
+      <w:start w:val="1"/>
+      <w:numFmt w:val="decimal"/>
+      <w:lvlText w:val="%7."/>
+      <w:lvlJc w:val="left"/>
+      <w:pPr>
+        <w:ind w:left="5040" w:hanging="360"/>
+      </w:pPr>
+    </w:lvl>
+    <w:lvl w:ilvl="7" w:tplc="04090019" w:tentative="1">
+      <w:start w:val="1"/>
+      <w:numFmt w:val="lowerLetter"/>
+      <w:lvlText w:val="%8."/>
+      <w:lvlJc w:val="left"/>
+      <w:pPr>
+        <w:ind w:left="5760" w:hanging="360"/>
+      </w:pPr>
+    </w:lvl>
+    <w:lvl w:ilvl="8" w:tplc="0409001B" w:tentative="1">
+      <w:start w:val="1"/>
+      <w:numFmt w:val="lowerRoman"/>
+      <w:lvlText w:val="%9."/>
+      <w:lvlJc w:val="right"/>
+      <w:pPr>
+        <w:ind w:left="6480" w:hanging="180"/>
+      </w:pPr>
+    </w:lvl>
+  </w:abstractNum>
+  <w:abstractNum w:abstractNumId="3" w15:restartNumberingAfterBreak="0">
     <w:nsid w:val="2A49621B"/>
     <w:multiLevelType w:val="multilevel"/>
     <w:tmpl w:val="D7D2458E"/>
@@ -3861,7 +5553,7 @@
       </w:pPr>
     </w:lvl>
   </w:abstractNum>
-  <w:abstractNum w:abstractNumId="3" w15:restartNumberingAfterBreak="0">
+  <w:abstractNum w:abstractNumId="4" w15:restartNumberingAfterBreak="0">
     <w:nsid w:val="35D30F61"/>
     <w:multiLevelType w:val="multilevel"/>
     <w:tmpl w:val="6FEC261A"/>
@@ -3974,7 +5666,7 @@
       </w:pPr>
     </w:lvl>
   </w:abstractNum>
-  <w:abstractNum w:abstractNumId="4" w15:restartNumberingAfterBreak="0">
+  <w:abstractNum w:abstractNumId="5" w15:restartNumberingAfterBreak="0">
     <w:nsid w:val="3EA45B91"/>
     <w:multiLevelType w:val="multilevel"/>
     <w:tmpl w:val="1CBA7C9A"/>
@@ -4087,7 +5779,98 @@
       </w:pPr>
     </w:lvl>
   </w:abstractNum>
-  <w:abstractNum w:abstractNumId="5" w15:restartNumberingAfterBreak="0">
+  <w:abstractNum w:abstractNumId="6" w15:restartNumberingAfterBreak="0">
+    <w:nsid w:val="73171106"/>
+    <w:multiLevelType w:val="hybridMultilevel"/>
+    <w:tmpl w:val="4344EA4A"/>
+    <w:lvl w:ilvl="0" w:tplc="9C1E91AE">
+      <w:start w:val="1"/>
+      <w:numFmt w:val="decimal"/>
+      <w:lvlText w:val="%1."/>
+      <w:lvlJc w:val="left"/>
+      <w:pPr>
+        <w:ind w:left="720" w:hanging="360"/>
+      </w:pPr>
+      <w:rPr>
+        <w:rFonts w:asciiTheme="majorHAnsi" w:eastAsiaTheme="majorEastAsia" w:hAnsiTheme="majorHAnsi" w:cstheme="majorBidi" w:hint="default"/>
+        <w:color w:val="2E74B5" w:themeColor="accent1" w:themeShade="BF"/>
+        <w:sz w:val="26"/>
+      </w:rPr>
+    </w:lvl>
+    <w:lvl w:ilvl="1" w:tplc="04090019" w:tentative="1">
+      <w:start w:val="1"/>
+      <w:numFmt w:val="lowerLetter"/>
+      <w:lvlText w:val="%2."/>
+      <w:lvlJc w:val="left"/>
+      <w:pPr>
+        <w:ind w:left="1440" w:hanging="360"/>
+      </w:pPr>
+    </w:lvl>
+    <w:lvl w:ilvl="2" w:tplc="0409001B" w:tentative="1">
+      <w:start w:val="1"/>
+      <w:numFmt w:val="lowerRoman"/>
+      <w:lvlText w:val="%3."/>
+      <w:lvlJc w:val="right"/>
+      <w:pPr>
+        <w:ind w:left="2160" w:hanging="180"/>
+      </w:pPr>
+    </w:lvl>
+    <w:lvl w:ilvl="3" w:tplc="0409000F" w:tentative="1">
+      <w:start w:val="1"/>
+      <w:numFmt w:val="decimal"/>
+      <w:lvlText w:val="%4."/>
+      <w:lvlJc w:val="left"/>
+      <w:pPr>
+        <w:ind w:left="2880" w:hanging="360"/>
+      </w:pPr>
+    </w:lvl>
+    <w:lvl w:ilvl="4" w:tplc="04090019" w:tentative="1">
+      <w:start w:val="1"/>
+      <w:numFmt w:val="lowerLetter"/>
+      <w:lvlText w:val="%5."/>
+      <w:lvlJc w:val="left"/>
+      <w:pPr>
+        <w:ind w:left="3600" w:hanging="360"/>
+      </w:pPr>
+    </w:lvl>
+    <w:lvl w:ilvl="5" w:tplc="0409001B" w:tentative="1">
+      <w:start w:val="1"/>
+      <w:numFmt w:val="lowerRoman"/>
+      <w:lvlText w:val="%6."/>
+      <w:lvlJc w:val="right"/>
+      <w:pPr>
+        <w:ind w:left="4320" w:hanging="180"/>
+      </w:pPr>
+    </w:lvl>
+    <w:lvl w:ilvl="6" w:tplc="0409000F" w:tentative="1">
+      <w:start w:val="1"/>
+      <w:numFmt w:val="decimal"/>
+      <w:lvlText w:val="%7."/>
+      <w:lvlJc w:val="left"/>
+      <w:pPr>
+        <w:ind w:left="5040" w:hanging="360"/>
+      </w:pPr>
+    </w:lvl>
+    <w:lvl w:ilvl="7" w:tplc="04090019" w:tentative="1">
+      <w:start w:val="1"/>
+      <w:numFmt w:val="lowerLetter"/>
+      <w:lvlText w:val="%8."/>
+      <w:lvlJc w:val="left"/>
+      <w:pPr>
+        <w:ind w:left="5760" w:hanging="360"/>
+      </w:pPr>
+    </w:lvl>
+    <w:lvl w:ilvl="8" w:tplc="0409001B" w:tentative="1">
+      <w:start w:val="1"/>
+      <w:numFmt w:val="lowerRoman"/>
+      <w:lvlText w:val="%9."/>
+      <w:lvlJc w:val="right"/>
+      <w:pPr>
+        <w:ind w:left="6480" w:hanging="180"/>
+      </w:pPr>
+    </w:lvl>
+  </w:abstractNum>
+  <w:abstractNum w:abstractNumId="7" w15:restartNumberingAfterBreak="0">
     <w:nsid w:val="7D8D52E4"/>
     <w:multiLevelType w:val="multilevel"/>
     <w:tmpl w:val="82DE24C6"/>
@@ -4204,19 +5987,25 @@
     <w:abstractNumId w:val="0"/>
   </w:num>
   <w:num w:numId="2" w16cid:durableId="1330013088">
-    <w:abstractNumId w:val="4"/>
+    <w:abstractNumId w:val="5"/>
   </w:num>
   <w:num w:numId="3" w16cid:durableId="616252981">
-    <w:abstractNumId w:val="2"/>
+    <w:abstractNumId w:val="3"/>
   </w:num>
   <w:num w:numId="4" w16cid:durableId="2117018077">
     <w:abstractNumId w:val="1"/>
   </w:num>
   <w:num w:numId="5" w16cid:durableId="422262801">
-    <w:abstractNumId w:val="3"/>
+    <w:abstractNumId w:val="4"/>
   </w:num>
   <w:num w:numId="6" w16cid:durableId="1393501416">
-    <w:abstractNumId w:val="5"/>
+    <w:abstractNumId w:val="7"/>
+  </w:num>
+  <w:num w:numId="7" w16cid:durableId="836267828">
+    <w:abstractNumId w:val="2"/>
+  </w:num>
+  <w:num w:numId="8" w16cid:durableId="1862668339">
+    <w:abstractNumId w:val="6"/>
   </w:num>
 </w:numbering>
 </file>
@@ -4344,6 +6133,7 @@
     <w:lsdException w:name="HTML Sample" w:semiHidden="1" w:unhideWhenUsed="1"/>
     <w:lsdException w:name="HTML Typewriter" w:semiHidden="1" w:unhideWhenUsed="1"/>
     <w:lsdException w:name="HTML Variable" w:semiHidden="1" w:unhideWhenUsed="1"/>
+    <w:lsdException w:name="Normal Table" w:semiHidden="1" w:unhideWhenUsed="1"/>
     <w:lsdException w:name="annotation subject" w:semiHidden="1" w:unhideWhenUsed="1"/>
     <w:lsdException w:name="No List" w:semiHidden="1" w:unhideWhenUsed="1"/>
     <w:lsdException w:name="Outline List 1" w:semiHidden="1" w:unhideWhenUsed="1"/>
@@ -4386,10 +6176,13 @@
     <w:lsdException w:name="Table Contemporary" w:semiHidden="1" w:unhideWhenUsed="1"/>
     <w:lsdException w:name="Table Elegant" w:semiHidden="1" w:unhideWhenUsed="1"/>
     <w:lsdException w:name="Table Professional" w:semiHidden="1" w:unhideWhenUsed="1"/>
+    <w:lsdException w:name="Table Subtle 1" w:semiHidden="1" w:unhideWhenUsed="1"/>
     <w:lsdException w:name="Table Subtle 2" w:semiHidden="1" w:unhideWhenUsed="1"/>
     <w:lsdException w:name="Table Web 1" w:semiHidden="1" w:unhideWhenUsed="1"/>
+    <w:lsdException w:name="Table Web 2" w:semiHidden="1" w:unhideWhenUsed="1"/>
+    <w:lsdException w:name="Table Web 3" w:semiHidden="1" w:unhideWhenUsed="1"/>
     <w:lsdException w:name="Balloon Text" w:semiHidden="1" w:unhideWhenUsed="1"/>
-    <w:lsdException w:name="Table Grid" w:uiPriority="39"/>
+    <w:lsdException w:name="Table Grid" w:uiPriority="59"/>
     <w:lsdException w:name="Table Theme" w:semiHidden="1" w:unhideWhenUsed="1"/>
     <w:lsdException w:name="Placeholder Text" w:semiHidden="1"/>
     <w:lsdException w:name="No Spacing" w:uiPriority="1" w:qFormat="1"/>
@@ -4993,6 +6786,56 @@
       </w:tcPr>
     </w:tblStylePr>
   </w:style>
+  <w:style w:type="paragraph" w:styleId="ListParagraph">
+    <w:name w:val="List Paragraph"/>
+    <w:basedOn w:val="Normal"/>
+    <w:uiPriority w:val="34"/>
+    <w:qFormat/>
+    <w:rsid w:val="00101380"/>
+    <w:pPr>
+      <w:ind w:left="720"/>
+      <w:contextualSpacing/>
+    </w:pPr>
+  </w:style>
+  <w:style w:type="paragraph" w:styleId="NormalWeb">
+    <w:name w:val="Normal (Web)"/>
+    <w:basedOn w:val="Normal"/>
+    <w:uiPriority w:val="99"/>
+    <w:rsid w:val="00101380"/>
+    <w:pPr>
+      <w:spacing w:before="100" w:beforeAutospacing="1" w:after="100" w:afterAutospacing="1" w:line="240" w:lineRule="auto"/>
+    </w:pPr>
+    <w:rPr>
+      <w:rFonts w:ascii="Times New Roman" w:eastAsia="Times New Roman" w:hAnsi="Times New Roman" w:cs="Times New Roman"/>
+      <w:sz w:val="24"/>
+      <w:szCs w:val="24"/>
+      <w:lang w:bidi="ar-SA"/>
+    </w:rPr>
+  </w:style>
+  <w:style w:type="table" w:styleId="TableGrid">
+    <w:name w:val="Table Grid"/>
+    <w:basedOn w:val="TableNormal"/>
+    <w:uiPriority w:val="59"/>
+    <w:rsid w:val="00101380"/>
+    <w:pPr>
+      <w:spacing w:after="0" w:line="240" w:lineRule="auto"/>
+    </w:pPr>
+    <w:rPr>
+      <w:rFonts w:ascii="Calibri" w:eastAsia="Calibri" w:hAnsi="Calibri" w:cs="Arial"/>
+      <w:sz w:val="20"/>
+      <w:szCs w:val="20"/>
+    </w:rPr>
+    <w:tblPr>
+      <w:tblBorders>
+        <w:top w:val="single" w:sz="4" w:space="0" w:color="auto"/>
+        <w:left w:val="single" w:sz="4" w:space="0" w:color="auto"/>
+        <w:bottom w:val="single" w:sz="4" w:space="0" w:color="auto"/>
+        <w:right w:val="single" w:sz="4" w:space="0" w:color="auto"/>
+        <w:insideH w:val="single" w:sz="4" w:space="0" w:color="auto"/>
+        <w:insideV w:val="single" w:sz="4" w:space="0" w:color="auto"/>
+      </w:tblBorders>
+    </w:tblPr>
+  </w:style>
 </w:styles>
 </file>
 

</xml_diff>

<commit_message>
Revert "Merge branch 'member-5' of https://github.com/iusamasajjad/TMS into member-5"
This reverts commit b726285662e16f9e24d5fbb48a105f309c7c6a89, reversing
changes made to 11cadb131ee00cbcf420eb9b59366702e5b798ca.
</commit_message>
<xml_diff>
--- a/Doc/TMS-Thesis.docx
+++ b/Doc/TMS-Thesis.docx
@@ -1,6 +1,6 @@
 
 <file path=word/document.xml><?xml version="1.0" encoding="utf-8"?>
-<w:document xmlns:wpc="http://schemas.microsoft.com/office/word/2010/wordprocessingCanvas" xmlns:cx="http://schemas.microsoft.com/office/drawing/2014/chartex" xmlns:cx1="http://schemas.microsoft.com/office/drawing/2015/9/8/chartex" xmlns:cx2="http://schemas.microsoft.com/office/drawing/2015/10/21/chartex" xmlns:cx3="http://schemas.microsoft.com/office/drawing/2016/5/9/chartex" xmlns:cx4="http://schemas.microsoft.com/office/drawing/2016/5/10/chartex" xmlns:cx5="http://schemas.microsoft.com/office/drawing/2016/5/11/chartex" xmlns:cx6="http://schemas.microsoft.com/office/drawing/2016/5/12/chartex" xmlns:cx7="http://schemas.microsoft.com/office/drawing/2016/5/13/chartex" xmlns:cx8="http://schemas.microsoft.com/office/drawing/2016/5/14/chartex" xmlns:mc="http://schemas.openxmlformats.org/markup-compatibility/2006" xmlns:aink="http://schemas.microsoft.com/office/drawing/2016/ink" xmlns:am3d="http://schemas.microsoft.com/office/drawing/2017/model3d" xmlns:o="urn:schemas-microsoft-com:office:office" xmlns:oel="http://schemas.microsoft.com/office/2019/extlst" xmlns:r="http://schemas.openxmlformats.org/officeDocument/2006/relationships" xmlns:m="http://schemas.openxmlformats.org/officeDocument/2006/math" xmlns:v="urn:schemas-microsoft-com:vml" xmlns:wp14="http://schemas.microsoft.com/office/word/2010/wordprocessingDrawing" xmlns:wp="http://schemas.openxmlformats.org/drawingml/2006/wordprocessingDrawing" xmlns:w10="urn:schemas-microsoft-com:office:word" xmlns:w="http://schemas.openxmlformats.org/wordprocessingml/2006/main" xmlns:w14="http://schemas.microsoft.com/office/word/2010/wordml" xmlns:w15="http://schemas.microsoft.com/office/word/2012/wordml" xmlns:w16cex="http://schemas.microsoft.com/office/word/2018/wordml/cex" xmlns:w16cid="http://schemas.microsoft.com/office/word/2016/wordml/cid" xmlns:w16="http://schemas.microsoft.com/office/word/2018/wordml" xmlns:w16sdtdh="http://schemas.microsoft.com/office/word/2020/wordml/sdtdatahash" xmlns:w16se="http://schemas.microsoft.com/office/word/2015/wordml/symex" xmlns:wpg="http://schemas.microsoft.com/office/word/2010/wordprocessingGroup" xmlns:wpi="http://schemas.microsoft.com/office/word/2010/wordprocessingInk" xmlns:wne="http://schemas.microsoft.com/office/word/2006/wordml" xmlns:wps="http://schemas.microsoft.com/office/word/2010/wordprocessingShape" mc:Ignorable="w14 w15 w16se w16cid w16 w16cex w16sdtdh wp14">
+<w:document xmlns:wpc="http://schemas.microsoft.com/office/word/2010/wordprocessingCanvas" xmlns:cx="http://schemas.microsoft.com/office/drawing/2014/chartex" xmlns:cx1="http://schemas.microsoft.com/office/drawing/2015/9/8/chartex" xmlns:mc="http://schemas.openxmlformats.org/markup-compatibility/2006" xmlns:o="urn:schemas-microsoft-com:office:office" xmlns:r="http://schemas.openxmlformats.org/officeDocument/2006/relationships" xmlns:m="http://schemas.openxmlformats.org/officeDocument/2006/math" xmlns:v="urn:schemas-microsoft-com:vml" xmlns:wp14="http://schemas.microsoft.com/office/word/2010/wordprocessingDrawing" xmlns:wp="http://schemas.openxmlformats.org/drawingml/2006/wordprocessingDrawing" xmlns:w10="urn:schemas-microsoft-com:office:word" xmlns:w="http://schemas.openxmlformats.org/wordprocessingml/2006/main" xmlns:w14="http://schemas.microsoft.com/office/word/2010/wordml" xmlns:w15="http://schemas.microsoft.com/office/word/2012/wordml" xmlns:w16se="http://schemas.microsoft.com/office/word/2015/wordml/symex" xmlns:wpg="http://schemas.microsoft.com/office/word/2010/wordprocessingGroup" xmlns:wpi="http://schemas.microsoft.com/office/word/2010/wordprocessingInk" xmlns:wne="http://schemas.microsoft.com/office/word/2006/wordml" xmlns:wps="http://schemas.microsoft.com/office/word/2010/wordprocessingShape" mc:Ignorable="w14 w15 w16se wp14">
   <w:body>
     <w:p>
       <w:pPr>
@@ -23,7 +23,7 @@
           <w:lang w:bidi="ar-SA"/>
         </w:rPr>
         <w:drawing>
-          <wp:anchor distT="0" distB="0" distL="114300" distR="114300" simplePos="0" relativeHeight="251659264" behindDoc="0" locked="0" layoutInCell="1" allowOverlap="1" wp14:anchorId="3CFE7DBE" wp14:editId="0A2AA53D">
+          <wp:anchor distT="0" distB="0" distL="114300" distR="114300" simplePos="0" relativeHeight="251659264" behindDoc="0" locked="0" layoutInCell="1" allowOverlap="1" wp14:anchorId="5A9AF2F5" wp14:editId="056783FD">
             <wp:simplePos x="0" y="0"/>
             <wp:positionH relativeFrom="column">
               <wp:posOffset>-423545</wp:posOffset>
@@ -160,7 +160,7 @@
           <w:sz w:val="32"/>
           <w:szCs w:val="28"/>
         </w:rPr>
-        <w:t>Traffic management system</w:t>
+        <w:t>Project Proposal</w:t>
       </w:r>
     </w:p>
     <w:p>
@@ -264,21 +264,43 @@
         <w:rPr>
           <w:rFonts w:ascii="Verdana" w:hAnsi="Verdana"/>
         </w:rPr>
-        <w:t xml:space="preserve"> &lt;Date&amp;Time&gt;</w:t>
-      </w:r>
-    </w:p>
-    <w:p>
-      <w:pPr>
+        <w:t xml:space="preserve"> &lt;</w:t>
+      </w:r>
+      <w:proofErr w:type="spellStart"/>
+      <w:r>
         <w:rPr>
           <w:rFonts w:ascii="Verdana" w:hAnsi="Verdana"/>
         </w:rPr>
-      </w:pPr>
+        <w:t>Date&amp;Time</w:t>
+      </w:r>
+      <w:proofErr w:type="spellEnd"/>
       <w:r>
         <w:rPr>
           <w:rFonts w:ascii="Verdana" w:hAnsi="Verdana"/>
         </w:rPr>
+        <w:t>&gt;</w:t>
+      </w:r>
+    </w:p>
+    <w:p>
+      <w:pPr>
+        <w:rPr>
+          <w:rFonts w:ascii="Verdana" w:hAnsi="Verdana"/>
+        </w:rPr>
+      </w:pPr>
+      <w:r>
+        <w:rPr>
+          <w:rFonts w:ascii="Verdana" w:hAnsi="Verdana"/>
+        </w:rPr>
         <w:t>Group Members:</w:t>
       </w:r>
+      <w:r>
+        <w:rPr>
+          <w:rFonts w:ascii="Verdana" w:hAnsi="Verdana"/>
+        </w:rPr>
+        <w:t xml:space="preserve"> 6</w:t>
+      </w:r>
+      <w:bookmarkStart w:id="1" w:name="_GoBack"/>
+      <w:bookmarkEnd w:id="1"/>
     </w:p>
     <w:p>
       <w:pPr>
@@ -291,20 +313,21 @@
         <w:rPr>
           <w:rFonts w:ascii="Verdana" w:hAnsi="Verdana"/>
         </w:rPr>
-        <w:t>Name: Usama Sajjad (SP21-BSE-049)</w:t>
-      </w:r>
-    </w:p>
-    <w:p>
-      <w:pPr>
+        <w:t xml:space="preserve">Name: Usama </w:t>
+      </w:r>
+      <w:proofErr w:type="spellStart"/>
+      <w:r>
         <w:rPr>
           <w:rFonts w:ascii="Verdana" w:hAnsi="Verdana"/>
         </w:rPr>
-      </w:pPr>
+        <w:t>Sajjad</w:t>
+      </w:r>
+      <w:proofErr w:type="spellEnd"/>
       <w:r>
         <w:rPr>
           <w:rFonts w:ascii="Verdana" w:hAnsi="Verdana"/>
         </w:rPr>
-        <w:t>Name: Shah Rafi Alam Khattak (SP21-BSE-060)</w:t>
+        <w:t xml:space="preserve"> (SP21-BSE-049)</w:t>
       </w:r>
     </w:p>
     <w:p>
@@ -317,33 +340,35 @@
         <w:rPr>
           <w:rFonts w:ascii="Verdana" w:hAnsi="Verdana"/>
         </w:rPr>
-        <w:t>Name: Muhammad Shahan (SP21-BSE-081)</w:t>
-      </w:r>
-    </w:p>
-    <w:p>
-      <w:pPr>
+        <w:t xml:space="preserve">Name: Shah Rafi </w:t>
+      </w:r>
+      <w:proofErr w:type="spellStart"/>
+      <w:r>
         <w:rPr>
           <w:rFonts w:ascii="Verdana" w:hAnsi="Verdana"/>
         </w:rPr>
-      </w:pPr>
+        <w:t>Alam</w:t>
+      </w:r>
+      <w:proofErr w:type="spellEnd"/>
       <w:r>
         <w:rPr>
           <w:rFonts w:ascii="Verdana" w:hAnsi="Verdana"/>
         </w:rPr>
-        <w:t>Name: Zakeen Khan (SP21-BSE-083)</w:t>
-      </w:r>
-    </w:p>
-    <w:p>
-      <w:pPr>
+        <w:t xml:space="preserve"> </w:t>
+      </w:r>
+      <w:proofErr w:type="spellStart"/>
+      <w:r>
         <w:rPr>
           <w:rFonts w:ascii="Verdana" w:hAnsi="Verdana"/>
         </w:rPr>
-      </w:pPr>
+        <w:t>Khattak</w:t>
+      </w:r>
+      <w:proofErr w:type="spellEnd"/>
       <w:r>
         <w:rPr>
           <w:rFonts w:ascii="Verdana" w:hAnsi="Verdana"/>
         </w:rPr>
-        <w:t>Name: Shams ul Arifeen (SP21-BSE-076)</w:t>
+        <w:t xml:space="preserve"> (SP21-BSE-060)</w:t>
       </w:r>
     </w:p>
     <w:p>
@@ -356,19 +381,150 @@
         <w:rPr>
           <w:rFonts w:ascii="Verdana" w:hAnsi="Verdana"/>
         </w:rPr>
-        <w:t>Name: Hikmat Ullah(SP21-BSE-097)</w:t>
-      </w:r>
-    </w:p>
-    <w:p>
-      <w:pPr>
+        <w:t xml:space="preserve">Name: Muhammad </w:t>
+      </w:r>
+      <w:proofErr w:type="spellStart"/>
+      <w:r>
         <w:rPr>
           <w:rFonts w:ascii="Verdana" w:hAnsi="Verdana"/>
         </w:rPr>
-      </w:pPr>
+        <w:t>Shahan</w:t>
+      </w:r>
+      <w:proofErr w:type="spellEnd"/>
       <w:r>
         <w:rPr>
           <w:rFonts w:ascii="Verdana" w:hAnsi="Verdana"/>
         </w:rPr>
+        <w:t xml:space="preserve"> (SP21-BSE-081)</w:t>
+      </w:r>
+    </w:p>
+    <w:p>
+      <w:pPr>
+        <w:rPr>
+          <w:rFonts w:ascii="Verdana" w:hAnsi="Verdana"/>
+        </w:rPr>
+      </w:pPr>
+      <w:r>
+        <w:rPr>
+          <w:rFonts w:ascii="Verdana" w:hAnsi="Verdana"/>
+        </w:rPr>
+        <w:t xml:space="preserve">Name: </w:t>
+      </w:r>
+      <w:proofErr w:type="spellStart"/>
+      <w:r>
+        <w:rPr>
+          <w:rFonts w:ascii="Verdana" w:hAnsi="Verdana"/>
+        </w:rPr>
+        <w:t>Zakeen</w:t>
+      </w:r>
+      <w:proofErr w:type="spellEnd"/>
+      <w:r>
+        <w:rPr>
+          <w:rFonts w:ascii="Verdana" w:hAnsi="Verdana"/>
+        </w:rPr>
+        <w:t xml:space="preserve"> Khan (SP21-BSE-083)</w:t>
+      </w:r>
+    </w:p>
+    <w:p>
+      <w:pPr>
+        <w:rPr>
+          <w:rFonts w:ascii="Verdana" w:hAnsi="Verdana"/>
+        </w:rPr>
+      </w:pPr>
+      <w:r>
+        <w:rPr>
+          <w:rFonts w:ascii="Verdana" w:hAnsi="Verdana"/>
+        </w:rPr>
+        <w:t xml:space="preserve">Name: Shams </w:t>
+      </w:r>
+      <w:proofErr w:type="spellStart"/>
+      <w:r>
+        <w:rPr>
+          <w:rFonts w:ascii="Verdana" w:hAnsi="Verdana"/>
+        </w:rPr>
+        <w:t>ul</w:t>
+      </w:r>
+      <w:proofErr w:type="spellEnd"/>
+      <w:r>
+        <w:rPr>
+          <w:rFonts w:ascii="Verdana" w:hAnsi="Verdana"/>
+        </w:rPr>
+        <w:t xml:space="preserve"> </w:t>
+      </w:r>
+      <w:proofErr w:type="spellStart"/>
+      <w:r>
+        <w:rPr>
+          <w:rFonts w:ascii="Verdana" w:hAnsi="Verdana"/>
+        </w:rPr>
+        <w:t>Arifeen</w:t>
+      </w:r>
+      <w:proofErr w:type="spellEnd"/>
+      <w:r>
+        <w:rPr>
+          <w:rFonts w:ascii="Verdana" w:hAnsi="Verdana"/>
+        </w:rPr>
+        <w:t xml:space="preserve"> (SP21-BSE-076)</w:t>
+      </w:r>
+    </w:p>
+    <w:p>
+      <w:pPr>
+        <w:rPr>
+          <w:rFonts w:ascii="Verdana" w:hAnsi="Verdana"/>
+        </w:rPr>
+      </w:pPr>
+      <w:r>
+        <w:rPr>
+          <w:rFonts w:ascii="Verdana" w:hAnsi="Verdana"/>
+        </w:rPr>
+        <w:t xml:space="preserve">Name: </w:t>
+      </w:r>
+      <w:proofErr w:type="spellStart"/>
+      <w:r>
+        <w:rPr>
+          <w:rFonts w:ascii="Verdana" w:hAnsi="Verdana"/>
+        </w:rPr>
+        <w:t>Hikmat</w:t>
+      </w:r>
+      <w:proofErr w:type="spellEnd"/>
+      <w:r>
+        <w:rPr>
+          <w:rFonts w:ascii="Verdana" w:hAnsi="Verdana"/>
+        </w:rPr>
+        <w:t xml:space="preserve"> </w:t>
+      </w:r>
+      <w:proofErr w:type="spellStart"/>
+      <w:proofErr w:type="gramStart"/>
+      <w:r>
+        <w:rPr>
+          <w:rFonts w:ascii="Verdana" w:hAnsi="Verdana"/>
+        </w:rPr>
+        <w:t>Ullah</w:t>
+      </w:r>
+      <w:proofErr w:type="spellEnd"/>
+      <w:r>
+        <w:rPr>
+          <w:rFonts w:ascii="Verdana" w:hAnsi="Verdana"/>
+        </w:rPr>
+        <w:t>(</w:t>
+      </w:r>
+      <w:proofErr w:type="gramEnd"/>
+      <w:r>
+        <w:rPr>
+          <w:rFonts w:ascii="Verdana" w:hAnsi="Verdana"/>
+        </w:rPr>
+        <w:t>SP21-BSE-097)</w:t>
+      </w:r>
+    </w:p>
+    <w:p>
+      <w:pPr>
+        <w:rPr>
+          <w:rFonts w:ascii="Verdana" w:hAnsi="Verdana"/>
+        </w:rPr>
+      </w:pPr>
+      <w:r>
+        <w:rPr>
+          <w:rFonts w:ascii="Verdana" w:hAnsi="Verdana"/>
+        </w:rPr>
         <w:br w:type="page"/>
       </w:r>
     </w:p>
@@ -376,7 +532,7 @@
       <w:pPr>
         <w:spacing w:after="0" w:line="240" w:lineRule="auto"/>
       </w:pPr>
-      <w:bookmarkStart w:id="1" w:name="_Toc101427038"/>
+      <w:bookmarkStart w:id="2" w:name="_Toc101427038"/>
     </w:p>
     <w:sdt>
       <w:sdtPr>
@@ -1564,13 +1720,13 @@
       <w:pPr>
         <w:pStyle w:val="Heading1"/>
       </w:pPr>
-      <w:bookmarkStart w:id="2" w:name="_Toc118288358"/>
+      <w:bookmarkStart w:id="3" w:name="_Toc118288358"/>
       <w:r>
         <w:lastRenderedPageBreak/>
         <w:t>CHAPTER 1 PROJECT PROPOSAL</w:t>
       </w:r>
-      <w:bookmarkEnd w:id="1"/>
       <w:bookmarkEnd w:id="2"/>
+      <w:bookmarkEnd w:id="3"/>
     </w:p>
     <w:p>
       <w:pPr>
@@ -1583,13 +1739,13 @@
       <w:pPr>
         <w:pStyle w:val="Heading2"/>
       </w:pPr>
-      <w:bookmarkStart w:id="3" w:name="_Toc101427039"/>
-      <w:bookmarkStart w:id="4" w:name="_Toc118288359"/>
+      <w:bookmarkStart w:id="4" w:name="_Toc101427039"/>
+      <w:bookmarkStart w:id="5" w:name="_Toc118288359"/>
       <w:r>
         <w:t>Introduction</w:t>
       </w:r>
-      <w:bookmarkEnd w:id="3"/>
       <w:bookmarkEnd w:id="4"/>
+      <w:bookmarkEnd w:id="5"/>
     </w:p>
     <w:p>
       <w:pPr>
@@ -1612,7 +1768,15 @@
         <w:t xml:space="preserve">Text Book: </w:t>
       </w:r>
       <w:r>
-        <w:t>3.3. Case One: The NextGen POS System</w:t>
+        <w:t xml:space="preserve">3.3. Case One: The </w:t>
+      </w:r>
+      <w:proofErr w:type="spellStart"/>
+      <w:r>
+        <w:t>NextGen</w:t>
+      </w:r>
+      <w:proofErr w:type="spellEnd"/>
+      <w:r>
+        <w:t xml:space="preserve"> POS System</w:t>
       </w:r>
       <w:r>
         <w:rPr>
@@ -1630,13 +1794,13 @@
       <w:pPr>
         <w:pStyle w:val="Heading2"/>
       </w:pPr>
-      <w:bookmarkStart w:id="5" w:name="_Toc101427040"/>
-      <w:bookmarkStart w:id="6" w:name="_Toc118288360"/>
+      <w:bookmarkStart w:id="6" w:name="_Toc101427040"/>
+      <w:bookmarkStart w:id="7" w:name="_Toc118288360"/>
       <w:r>
         <w:t>Vision and Business Case</w:t>
       </w:r>
-      <w:bookmarkEnd w:id="5"/>
       <w:bookmarkEnd w:id="6"/>
+      <w:bookmarkEnd w:id="7"/>
     </w:p>
     <w:p>
       <w:pPr>
@@ -1677,20 +1841,28 @@
         <w:t xml:space="preserve">Text Book: </w:t>
       </w:r>
       <w:r>
-        <w:t>7.6. NextGen Example: (Partial) Vision]</w:t>
+        <w:t xml:space="preserve">7.6. </w:t>
+      </w:r>
+      <w:proofErr w:type="spellStart"/>
+      <w:r>
+        <w:t>NextGen</w:t>
+      </w:r>
+      <w:proofErr w:type="spellEnd"/>
+      <w:r>
+        <w:t xml:space="preserve"> Example: (Partial) Vision]</w:t>
       </w:r>
     </w:p>
     <w:p>
       <w:pPr>
         <w:pStyle w:val="Heading2"/>
       </w:pPr>
-      <w:bookmarkStart w:id="7" w:name="_Toc101427041"/>
-      <w:bookmarkStart w:id="8" w:name="_Toc118288361"/>
+      <w:bookmarkStart w:id="8" w:name="_Toc101427041"/>
+      <w:bookmarkStart w:id="9" w:name="_Toc118288361"/>
       <w:r>
         <w:t>Use-Case Model</w:t>
       </w:r>
-      <w:bookmarkEnd w:id="7"/>
       <w:bookmarkEnd w:id="8"/>
+      <w:bookmarkEnd w:id="9"/>
     </w:p>
     <w:p>
       <w:pPr>
@@ -1705,13 +1877,13 @@
       <w:pPr>
         <w:pStyle w:val="Heading2"/>
       </w:pPr>
-      <w:bookmarkStart w:id="9" w:name="_Toc101427042"/>
-      <w:bookmarkStart w:id="10" w:name="_Toc118288362"/>
+      <w:bookmarkStart w:id="10" w:name="_Toc101427042"/>
+      <w:bookmarkStart w:id="11" w:name="_Toc118288362"/>
       <w:r>
         <w:t>Supplementary Specification</w:t>
       </w:r>
-      <w:bookmarkEnd w:id="9"/>
       <w:bookmarkEnd w:id="10"/>
+      <w:bookmarkEnd w:id="11"/>
     </w:p>
     <w:p>
       <w:pPr>
@@ -1749,20 +1921,28 @@
         <w:t xml:space="preserve">Text Book: </w:t>
       </w:r>
       <w:r>
-        <w:t>7.4. NextGen Example: (Partial) Supplementary Specification]</w:t>
+        <w:t xml:space="preserve">7.4. </w:t>
+      </w:r>
+      <w:proofErr w:type="spellStart"/>
+      <w:r>
+        <w:t>NextGen</w:t>
+      </w:r>
+      <w:proofErr w:type="spellEnd"/>
+      <w:r>
+        <w:t xml:space="preserve"> Example: (Partial) Supplementary Specification]</w:t>
       </w:r>
     </w:p>
     <w:p>
       <w:pPr>
         <w:pStyle w:val="Heading2"/>
       </w:pPr>
-      <w:bookmarkStart w:id="11" w:name="_Toc101427043"/>
-      <w:bookmarkStart w:id="12" w:name="_Toc118288363"/>
+      <w:bookmarkStart w:id="12" w:name="_Toc101427043"/>
+      <w:bookmarkStart w:id="13" w:name="_Toc118288363"/>
       <w:r>
         <w:t>Glossary</w:t>
       </w:r>
-      <w:bookmarkEnd w:id="11"/>
       <w:bookmarkEnd w:id="12"/>
+      <w:bookmarkEnd w:id="13"/>
     </w:p>
     <w:p>
       <w:pPr>
@@ -1789,20 +1969,28 @@
         <w:ind w:firstLine="720"/>
       </w:pPr>
       <w:r>
-        <w:t>7.8. NextGen Example: A (Partial) Glossary</w:t>
+        <w:t xml:space="preserve">7.8. </w:t>
+      </w:r>
+      <w:proofErr w:type="spellStart"/>
+      <w:r>
+        <w:t>NextGen</w:t>
+      </w:r>
+      <w:proofErr w:type="spellEnd"/>
+      <w:r>
+        <w:t xml:space="preserve"> Example: A (Partial) Glossary</w:t>
       </w:r>
     </w:p>
     <w:p>
       <w:pPr>
         <w:pStyle w:val="Heading2"/>
       </w:pPr>
-      <w:bookmarkStart w:id="13" w:name="_Toc101427044"/>
-      <w:bookmarkStart w:id="14" w:name="_Toc118288364"/>
+      <w:bookmarkStart w:id="14" w:name="_Toc101427044"/>
+      <w:bookmarkStart w:id="15" w:name="_Toc118288364"/>
       <w:r>
         <w:t>Risk List &amp; Risk Management Plan</w:t>
       </w:r>
-      <w:bookmarkEnd w:id="13"/>
       <w:bookmarkEnd w:id="14"/>
+      <w:bookmarkEnd w:id="15"/>
     </w:p>
     <w:p>
       <w:pPr>
@@ -1821,7 +2009,25 @@
           <w:i/>
           <w:color w:val="44546A" w:themeColor="text2"/>
         </w:rPr>
-        <w:t>Describes the risks (business, technical, resource, schedule) and ideas for their mitigation or response.</w:t>
+        <w:t xml:space="preserve">Describes the risks (business, technical, resource, </w:t>
+      </w:r>
+      <w:proofErr w:type="gramStart"/>
+      <w:r>
+        <w:rPr>
+          <w:b/>
+          <w:i/>
+          <w:color w:val="44546A" w:themeColor="text2"/>
+        </w:rPr>
+        <w:t>schedule</w:t>
+      </w:r>
+      <w:proofErr w:type="gramEnd"/>
+      <w:r>
+        <w:rPr>
+          <w:b/>
+          <w:i/>
+          <w:color w:val="44546A" w:themeColor="text2"/>
+        </w:rPr>
+        <w:t>) and ideas for their mitigation or response.</w:t>
       </w:r>
       <w:r>
         <w:rPr>
@@ -1842,7 +2048,15 @@
         </w:numPr>
       </w:pPr>
       <w:r>
-        <w:t>For example, leadership really wants a demo at the POSWorld trade show in Hamburg, in 18 months. But the effort for a demo cannot yet be even roughly estimated until deeper investigation.</w:t>
+        <w:t xml:space="preserve">For example, leadership really wants a demo at the </w:t>
+      </w:r>
+      <w:proofErr w:type="spellStart"/>
+      <w:r>
+        <w:t>POSWorld</w:t>
+      </w:r>
+      <w:proofErr w:type="spellEnd"/>
+      <w:r>
+        <w:t xml:space="preserve"> trade show in Hamburg, in 18 months. But the effort for a demo cannot yet be even roughly estimated until deeper investigation.</w:t>
       </w:r>
     </w:p>
     <w:p>
@@ -1854,34 +2068,42 @@
         </w:numPr>
       </w:pPr>
       <w:r>
-        <w:t xml:space="preserve">For example, in the NextGen POS, for what remote services (e.g., tax calculator) will fail-over to local services be allowed? Why? Do they provide exactly the same services locally as remotely, or are there differences? </w:t>
+        <w:t xml:space="preserve">For example, in the </w:t>
+      </w:r>
+      <w:proofErr w:type="spellStart"/>
+      <w:r>
+        <w:t>NextGen</w:t>
+      </w:r>
+      <w:proofErr w:type="spellEnd"/>
+      <w:r>
+        <w:t xml:space="preserve"> POS, for what remote services (e.g., tax calculator) will fail-over to local services be allowed? Why? Do they provide exactly the same services locally as remotely, or are there differences? </w:t>
       </w:r>
     </w:p>
     <w:p>
       <w:pPr>
         <w:pStyle w:val="Heading1"/>
       </w:pPr>
-      <w:bookmarkStart w:id="15" w:name="_Toc101427045"/>
-      <w:bookmarkStart w:id="16" w:name="_Toc118288365"/>
+      <w:bookmarkStart w:id="16" w:name="_Toc101427045"/>
+      <w:bookmarkStart w:id="17" w:name="_Toc118288365"/>
       <w:r>
         <w:lastRenderedPageBreak/>
         <w:t>CHAPTER 2 USE CASES</w:t>
       </w:r>
-      <w:bookmarkEnd w:id="15"/>
       <w:bookmarkEnd w:id="16"/>
+      <w:bookmarkEnd w:id="17"/>
     </w:p>
     <w:p/>
     <w:p>
       <w:pPr>
         <w:pStyle w:val="Heading2"/>
       </w:pPr>
-      <w:bookmarkStart w:id="17" w:name="_Toc101427046"/>
-      <w:bookmarkStart w:id="18" w:name="_Toc118288366"/>
+      <w:bookmarkStart w:id="18" w:name="_Toc101427046"/>
+      <w:bookmarkStart w:id="19" w:name="_Toc118288366"/>
       <w:r>
         <w:t>Use Case Diagram</w:t>
       </w:r>
-      <w:bookmarkEnd w:id="17"/>
       <w:bookmarkEnd w:id="18"/>
+      <w:bookmarkEnd w:id="19"/>
     </w:p>
     <w:p>
       <w:pPr>
@@ -1889,19 +2111,27 @@
         <w:jc w:val="center"/>
       </w:pPr>
       <w:r>
-        <w:t>&lt;Paste your semester project diagram imported from CASE Tool i.e. starUML here&gt;</w:t>
+        <w:t xml:space="preserve">&lt;Paste your semester project diagram imported from CASE Tool i.e. </w:t>
+      </w:r>
+      <w:proofErr w:type="spellStart"/>
+      <w:r>
+        <w:t>starUML</w:t>
+      </w:r>
+      <w:proofErr w:type="spellEnd"/>
+      <w:r>
+        <w:t xml:space="preserve"> here&gt;</w:t>
       </w:r>
     </w:p>
     <w:p>
       <w:pPr>
         <w:pStyle w:val="Heading2"/>
       </w:pPr>
-      <w:bookmarkStart w:id="19" w:name="_Toc118288367"/>
-      <w:bookmarkStart w:id="20" w:name="_Toc101427047"/>
+      <w:bookmarkStart w:id="20" w:name="_Toc118288367"/>
+      <w:bookmarkStart w:id="21" w:name="_Toc101427047"/>
       <w:r>
         <w:t>Use Cases Distribution</w:t>
       </w:r>
-      <w:bookmarkEnd w:id="19"/>
+      <w:bookmarkEnd w:id="20"/>
     </w:p>
     <w:p/>
     <w:tbl>
@@ -1983,7 +2213,23 @@
               <w:cnfStyle w:val="000000100000" w:firstRow="0" w:lastRow="0" w:firstColumn="0" w:lastColumn="0" w:oddVBand="0" w:evenVBand="0" w:oddHBand="1" w:evenHBand="0" w:firstRowFirstColumn="0" w:firstRowLastColumn="0" w:lastRowFirstColumn="0" w:lastRowLastColumn="0"/>
             </w:pPr>
             <w:r>
-              <w:t>&lt;Shah Rafi Alam Khattak&gt;</w:t>
+              <w:t xml:space="preserve">&lt;Shah Rafi </w:t>
+            </w:r>
+            <w:proofErr w:type="spellStart"/>
+            <w:r>
+              <w:t>Alam</w:t>
+            </w:r>
+            <w:proofErr w:type="spellEnd"/>
+            <w:r>
+              <w:t xml:space="preserve"> </w:t>
+            </w:r>
+            <w:proofErr w:type="spellStart"/>
+            <w:r>
+              <w:t>Khattak</w:t>
+            </w:r>
+            <w:proofErr w:type="spellEnd"/>
+            <w:r>
+              <w:t>&gt;</w:t>
             </w:r>
           </w:p>
           <w:p>
@@ -2070,7 +2316,15 @@
               <w:cnfStyle w:val="000000000000" w:firstRow="0" w:lastRow="0" w:firstColumn="0" w:lastColumn="0" w:oddVBand="0" w:evenVBand="0" w:oddHBand="0" w:evenHBand="0" w:firstRowFirstColumn="0" w:firstRowLastColumn="0" w:lastRowFirstColumn="0" w:lastRowLastColumn="0"/>
             </w:pPr>
             <w:r>
-              <w:t>&lt;Muhammad Shahan&gt;</w:t>
+              <w:t xml:space="preserve">&lt;Muhammad </w:t>
+            </w:r>
+            <w:proofErr w:type="spellStart"/>
+            <w:r>
+              <w:t>Shahan</w:t>
+            </w:r>
+            <w:proofErr w:type="spellEnd"/>
+            <w:r>
+              <w:t>&gt;</w:t>
             </w:r>
           </w:p>
           <w:p>
@@ -2150,7 +2404,15 @@
               <w:cnfStyle w:val="000000100000" w:firstRow="0" w:lastRow="0" w:firstColumn="0" w:lastColumn="0" w:oddVBand="0" w:evenVBand="0" w:oddHBand="1" w:evenHBand="0" w:firstRowFirstColumn="0" w:firstRowLastColumn="0" w:lastRowFirstColumn="0" w:lastRowLastColumn="0"/>
             </w:pPr>
             <w:r>
-              <w:t>&lt;Zakeen Khan&gt;</w:t>
+              <w:t>&lt;</w:t>
+            </w:r>
+            <w:proofErr w:type="spellStart"/>
+            <w:r>
+              <w:t>Zakeen</w:t>
+            </w:r>
+            <w:proofErr w:type="spellEnd"/>
+            <w:r>
+              <w:t xml:space="preserve"> Khan&gt;</w:t>
             </w:r>
           </w:p>
           <w:p>
@@ -2218,7 +2480,23 @@
               <w:cnfStyle w:val="000000000000" w:firstRow="0" w:lastRow="0" w:firstColumn="0" w:lastColumn="0" w:oddVBand="0" w:evenVBand="0" w:oddHBand="0" w:evenHBand="0" w:firstRowFirstColumn="0" w:firstRowLastColumn="0" w:lastRowFirstColumn="0" w:lastRowLastColumn="0"/>
             </w:pPr>
             <w:r>
-              <w:t>&lt;Hikmat Ullah&gt;</w:t>
+              <w:t>&lt;</w:t>
+            </w:r>
+            <w:proofErr w:type="spellStart"/>
+            <w:r>
+              <w:t>Hikmat</w:t>
+            </w:r>
+            <w:proofErr w:type="spellEnd"/>
+            <w:r>
+              <w:t xml:space="preserve"> </w:t>
+            </w:r>
+            <w:proofErr w:type="spellStart"/>
+            <w:r>
+              <w:t>Ullah</w:t>
+            </w:r>
+            <w:proofErr w:type="spellEnd"/>
+            <w:r>
+              <w:t>&gt;</w:t>
             </w:r>
           </w:p>
           <w:p>
@@ -2252,7 +2530,15 @@
               <w:cnfStyle w:val="000000000000" w:firstRow="0" w:lastRow="0" w:firstColumn="0" w:lastColumn="0" w:oddVBand="0" w:evenVBand="0" w:oddHBand="0" w:evenHBand="0" w:firstRowFirstColumn="0" w:firstRowLastColumn="0" w:lastRowFirstColumn="0" w:lastRowLastColumn="0"/>
             </w:pPr>
             <w:r>
-              <w:t>UC 13: Widhraw Reword</w:t>
+              <w:t xml:space="preserve">UC 13: </w:t>
+            </w:r>
+            <w:proofErr w:type="spellStart"/>
+            <w:r>
+              <w:t>Widhraw</w:t>
+            </w:r>
+            <w:proofErr w:type="spellEnd"/>
+            <w:r>
+              <w:t xml:space="preserve"> Reword</w:t>
             </w:r>
           </w:p>
         </w:tc>
@@ -2282,7 +2568,15 @@
               <w:cnfStyle w:val="000000100000" w:firstRow="0" w:lastRow="0" w:firstColumn="0" w:lastColumn="0" w:oddVBand="0" w:evenVBand="0" w:oddHBand="1" w:evenHBand="0" w:firstRowFirstColumn="0" w:firstRowLastColumn="0" w:lastRowFirstColumn="0" w:lastRowLastColumn="0"/>
             </w:pPr>
             <w:r>
-              <w:t>&lt;Usama Sajjad&gt;</w:t>
+              <w:t xml:space="preserve">&lt;Usama </w:t>
+            </w:r>
+            <w:proofErr w:type="spellStart"/>
+            <w:r>
+              <w:t>Sajjad</w:t>
+            </w:r>
+            <w:proofErr w:type="spellEnd"/>
+            <w:r>
+              <w:t>&gt;</w:t>
             </w:r>
           </w:p>
           <w:p>
@@ -2354,7 +2648,23 @@
               <w:cnfStyle w:val="000000000000" w:firstRow="0" w:lastRow="0" w:firstColumn="0" w:lastColumn="0" w:oddVBand="0" w:evenVBand="0" w:oddHBand="0" w:evenHBand="0" w:firstRowFirstColumn="0" w:firstRowLastColumn="0" w:lastRowFirstColumn="0" w:lastRowLastColumn="0"/>
             </w:pPr>
             <w:r>
-              <w:t>&lt;Shams ul Arifeen&gt;</w:t>
+              <w:t xml:space="preserve">&lt;Shams </w:t>
+            </w:r>
+            <w:proofErr w:type="spellStart"/>
+            <w:r>
+              <w:t>ul</w:t>
+            </w:r>
+            <w:proofErr w:type="spellEnd"/>
+            <w:r>
+              <w:t xml:space="preserve"> </w:t>
+            </w:r>
+            <w:proofErr w:type="spellStart"/>
+            <w:r>
+              <w:t>Arifeen</w:t>
+            </w:r>
+            <w:proofErr w:type="spellEnd"/>
+            <w:r>
+              <w:t>&gt;</w:t>
             </w:r>
           </w:p>
           <w:p>
@@ -2419,39 +2729,39 @@
       <w:pPr>
         <w:pStyle w:val="Heading2"/>
       </w:pPr>
-      <w:bookmarkStart w:id="21" w:name="_Toc118288368"/>
+      <w:bookmarkStart w:id="22" w:name="_Toc118288368"/>
       <w:r>
         <w:t>Brief Level Use Cases</w:t>
       </w:r>
-      <w:bookmarkEnd w:id="20"/>
       <w:bookmarkEnd w:id="21"/>
+      <w:bookmarkEnd w:id="22"/>
     </w:p>
     <w:p>
       <w:pPr>
         <w:pStyle w:val="Heading3"/>
       </w:pPr>
-      <w:bookmarkStart w:id="22" w:name="_Toc101427048"/>
-      <w:bookmarkStart w:id="23" w:name="_Toc118288369"/>
+      <w:bookmarkStart w:id="23" w:name="_Toc101427048"/>
+      <w:bookmarkStart w:id="24" w:name="_Toc118288369"/>
       <w:r>
         <w:t>Student Name 1 (Registration Number 1)</w:t>
       </w:r>
-      <w:bookmarkEnd w:id="22"/>
       <w:bookmarkEnd w:id="23"/>
+      <w:bookmarkEnd w:id="24"/>
     </w:p>
     <w:p>
       <w:pPr>
         <w:pStyle w:val="Heading4"/>
       </w:pPr>
-      <w:bookmarkStart w:id="24" w:name="_Toc101427049"/>
-      <w:bookmarkStart w:id="25" w:name="_Toc118288370"/>
+      <w:bookmarkStart w:id="25" w:name="_Toc101427049"/>
+      <w:bookmarkStart w:id="26" w:name="_Toc118288370"/>
       <w:r>
         <w:t xml:space="preserve">Use Case: </w:t>
       </w:r>
       <w:r>
         <w:t>Process Sale</w:t>
       </w:r>
-      <w:bookmarkEnd w:id="24"/>
       <w:bookmarkEnd w:id="25"/>
+      <w:bookmarkEnd w:id="26"/>
     </w:p>
     <w:p>
       <w:r>
@@ -2498,24 +2808,24 @@
       <w:pPr>
         <w:pStyle w:val="Heading2"/>
       </w:pPr>
-      <w:bookmarkStart w:id="26" w:name="_Toc118288371"/>
+      <w:bookmarkStart w:id="27" w:name="_Toc118288371"/>
       <w:r>
         <w:lastRenderedPageBreak/>
         <w:t>Fully Dressed Use Cases</w:t>
       </w:r>
-      <w:bookmarkEnd w:id="26"/>
+      <w:bookmarkEnd w:id="27"/>
     </w:p>
     <w:p>
       <w:pPr>
         <w:pStyle w:val="Heading3"/>
       </w:pPr>
-      <w:bookmarkStart w:id="27" w:name="_Toc101427050"/>
-      <w:bookmarkStart w:id="28" w:name="_Toc118288372"/>
+      <w:bookmarkStart w:id="28" w:name="_Toc101427050"/>
+      <w:bookmarkStart w:id="29" w:name="_Toc118288372"/>
       <w:r>
         <w:t>Student Name 1 (Registration Number 1)</w:t>
       </w:r>
-      <w:bookmarkEnd w:id="27"/>
       <w:bookmarkEnd w:id="28"/>
+      <w:bookmarkEnd w:id="29"/>
     </w:p>
     <w:tbl>
       <w:tblPr>
@@ -2553,13 +2863,13 @@
             <w:pPr>
               <w:pStyle w:val="Heading4"/>
             </w:pPr>
-            <w:bookmarkStart w:id="29" w:name="_Toc101427051"/>
-            <w:bookmarkStart w:id="30" w:name="_Toc118288373"/>
+            <w:bookmarkStart w:id="30" w:name="_Toc101427051"/>
+            <w:bookmarkStart w:id="31" w:name="_Toc118288373"/>
             <w:r>
               <w:t>Use Case UC1: Process Sale</w:t>
             </w:r>
-            <w:bookmarkEnd w:id="29"/>
             <w:bookmarkEnd w:id="30"/>
+            <w:bookmarkEnd w:id="31"/>
           </w:p>
         </w:tc>
       </w:tr>
@@ -2586,7 +2896,15 @@
               <w:t>Scope</w:t>
             </w:r>
             <w:r>
-              <w:t>: NextGen POS application</w:t>
+              <w:t xml:space="preserve">: </w:t>
+            </w:r>
+            <w:proofErr w:type="spellStart"/>
+            <w:r>
+              <w:t>NextGen</w:t>
+            </w:r>
+            <w:proofErr w:type="spellEnd"/>
+            <w:r>
+              <w:t xml:space="preserve"> POS application</w:t>
             </w:r>
           </w:p>
           <w:p>
@@ -2860,7 +3178,21 @@
         <w:rPr>
           <w:rStyle w:val="docemphstrong"/>
         </w:rPr>
-        <w:t xml:space="preserve"> (or Postconditions):</w:t>
+        <w:t xml:space="preserve"> (or </w:t>
+      </w:r>
+      <w:proofErr w:type="spellStart"/>
+      <w:r>
+        <w:rPr>
+          <w:rStyle w:val="docemphstrong"/>
+        </w:rPr>
+        <w:t>Postconditions</w:t>
+      </w:r>
+      <w:proofErr w:type="spellEnd"/>
+      <w:r>
+        <w:rPr>
+          <w:rStyle w:val="docemphstrong"/>
+        </w:rPr>
+        <w:t>):</w:t>
       </w:r>
       <w:r>
         <w:t xml:space="preserve"> Sale is saved. Tax is correctly calculated. Accounting and Inventory are updated. Commissions recorded. Receipt is generated. Payment authorization approvals are recorded.</w:t>
@@ -3295,7 +3627,15 @@
         <w:ind w:left="720"/>
       </w:pPr>
       <w:r>
-        <w:t>- Pluggable business rules to be insertable at steps 3 and 7.</w:t>
+        <w:t xml:space="preserve">- Pluggable business rules to be </w:t>
+      </w:r>
+      <w:proofErr w:type="spellStart"/>
+      <w:r>
+        <w:t>insertable</w:t>
+      </w:r>
+      <w:proofErr w:type="spellEnd"/>
+      <w:r>
+        <w:t xml:space="preserve"> at steps 3 and 7.</w:t>
       </w:r>
     </w:p>
     <w:p>
@@ -3470,7 +3810,15 @@
       </w:pPr>
       <w:r>
         <w:lastRenderedPageBreak/>
-        <w:t>&lt;Paste the images from netbeans here for the relevant screen&gt;</w:t>
+        <w:t xml:space="preserve">&lt;Paste the images from </w:t>
+      </w:r>
+      <w:proofErr w:type="spellStart"/>
+      <w:r>
+        <w:t>netbeans</w:t>
+      </w:r>
+      <w:proofErr w:type="spellEnd"/>
+      <w:r>
+        <w:t xml:space="preserve"> here for the relevant screen&gt;</w:t>
       </w:r>
     </w:p>
     <w:p/>
@@ -3485,7 +3833,7 @@
 </file>
 
 <file path=word/numbering.xml><?xml version="1.0" encoding="utf-8"?>
-<w:numbering xmlns:wpc="http://schemas.microsoft.com/office/word/2010/wordprocessingCanvas" xmlns:cx="http://schemas.microsoft.com/office/drawing/2014/chartex" xmlns:cx1="http://schemas.microsoft.com/office/drawing/2015/9/8/chartex" xmlns:cx2="http://schemas.microsoft.com/office/drawing/2015/10/21/chartex" xmlns:cx3="http://schemas.microsoft.com/office/drawing/2016/5/9/chartex" xmlns:cx4="http://schemas.microsoft.com/office/drawing/2016/5/10/chartex" xmlns:cx5="http://schemas.microsoft.com/office/drawing/2016/5/11/chartex" xmlns:cx6="http://schemas.microsoft.com/office/drawing/2016/5/12/chartex" xmlns:cx7="http://schemas.microsoft.com/office/drawing/2016/5/13/chartex" xmlns:cx8="http://schemas.microsoft.com/office/drawing/2016/5/14/chartex" xmlns:mc="http://schemas.openxmlformats.org/markup-compatibility/2006" xmlns:aink="http://schemas.microsoft.com/office/drawing/2016/ink" xmlns:am3d="http://schemas.microsoft.com/office/drawing/2017/model3d" xmlns:o="urn:schemas-microsoft-com:office:office" xmlns:oel="http://schemas.microsoft.com/office/2019/extlst" xmlns:r="http://schemas.openxmlformats.org/officeDocument/2006/relationships" xmlns:m="http://schemas.openxmlformats.org/officeDocument/2006/math" xmlns:v="urn:schemas-microsoft-com:vml" xmlns:wp14="http://schemas.microsoft.com/office/word/2010/wordprocessingDrawing" xmlns:wp="http://schemas.openxmlformats.org/drawingml/2006/wordprocessingDrawing" xmlns:w10="urn:schemas-microsoft-com:office:word" xmlns:w="http://schemas.openxmlformats.org/wordprocessingml/2006/main" xmlns:w14="http://schemas.microsoft.com/office/word/2010/wordml" xmlns:w15="http://schemas.microsoft.com/office/word/2012/wordml" xmlns:w16cex="http://schemas.microsoft.com/office/word/2018/wordml/cex" xmlns:w16cid="http://schemas.microsoft.com/office/word/2016/wordml/cid" xmlns:w16="http://schemas.microsoft.com/office/word/2018/wordml" xmlns:w16sdtdh="http://schemas.microsoft.com/office/word/2020/wordml/sdtdatahash" xmlns:w16se="http://schemas.microsoft.com/office/word/2015/wordml/symex" xmlns:wpg="http://schemas.microsoft.com/office/word/2010/wordprocessingGroup" xmlns:wpi="http://schemas.microsoft.com/office/word/2010/wordprocessingInk" xmlns:wne="http://schemas.microsoft.com/office/word/2006/wordml" xmlns:wps="http://schemas.microsoft.com/office/word/2010/wordprocessingShape" mc:Ignorable="w14 w15 w16se w16cid w16 w16cex w16sdtdh wp14">
+<w:numbering xmlns:wpc="http://schemas.microsoft.com/office/word/2010/wordprocessingCanvas" xmlns:cx="http://schemas.microsoft.com/office/drawing/2014/chartex" xmlns:cx1="http://schemas.microsoft.com/office/drawing/2015/9/8/chartex" xmlns:mc="http://schemas.openxmlformats.org/markup-compatibility/2006" xmlns:o="urn:schemas-microsoft-com:office:office" xmlns:r="http://schemas.openxmlformats.org/officeDocument/2006/relationships" xmlns:m="http://schemas.openxmlformats.org/officeDocument/2006/math" xmlns:v="urn:schemas-microsoft-com:vml" xmlns:wp14="http://schemas.microsoft.com/office/word/2010/wordprocessingDrawing" xmlns:wp="http://schemas.openxmlformats.org/drawingml/2006/wordprocessingDrawing" xmlns:w10="urn:schemas-microsoft-com:office:word" xmlns:w="http://schemas.openxmlformats.org/wordprocessingml/2006/main" xmlns:w14="http://schemas.microsoft.com/office/word/2010/wordml" xmlns:w15="http://schemas.microsoft.com/office/word/2012/wordml" xmlns:w16se="http://schemas.microsoft.com/office/word/2015/wordml/symex" xmlns:wpg="http://schemas.microsoft.com/office/word/2010/wordprocessingGroup" xmlns:wpi="http://schemas.microsoft.com/office/word/2010/wordprocessingInk" xmlns:wne="http://schemas.microsoft.com/office/word/2006/wordml" xmlns:wps="http://schemas.microsoft.com/office/word/2010/wordprocessingShape" mc:Ignorable="w14 w15 w16se wp14">
   <w:abstractNum w:abstractNumId="0" w15:restartNumberingAfterBreak="0">
     <w:nsid w:val="0D7B5573"/>
     <w:multiLevelType w:val="multilevel"/>
@@ -4200,29 +4548,29 @@
       </w:pPr>
     </w:lvl>
   </w:abstractNum>
-  <w:num w:numId="1" w16cid:durableId="1388724735">
+  <w:num w:numId="1">
     <w:abstractNumId w:val="0"/>
   </w:num>
-  <w:num w:numId="2" w16cid:durableId="1330013088">
+  <w:num w:numId="2">
     <w:abstractNumId w:val="4"/>
   </w:num>
-  <w:num w:numId="3" w16cid:durableId="616252981">
+  <w:num w:numId="3">
     <w:abstractNumId w:val="2"/>
   </w:num>
-  <w:num w:numId="4" w16cid:durableId="2117018077">
+  <w:num w:numId="4">
     <w:abstractNumId w:val="1"/>
   </w:num>
-  <w:num w:numId="5" w16cid:durableId="422262801">
+  <w:num w:numId="5">
     <w:abstractNumId w:val="3"/>
   </w:num>
-  <w:num w:numId="6" w16cid:durableId="1393501416">
+  <w:num w:numId="6">
     <w:abstractNumId w:val="5"/>
   </w:num>
 </w:numbering>
 </file>
 
 <file path=word/styles.xml><?xml version="1.0" encoding="utf-8"?>
-<w:styles xmlns:mc="http://schemas.openxmlformats.org/markup-compatibility/2006" xmlns:r="http://schemas.openxmlformats.org/officeDocument/2006/relationships" xmlns:w="http://schemas.openxmlformats.org/wordprocessingml/2006/main" xmlns:w14="http://schemas.microsoft.com/office/word/2010/wordml" xmlns:w15="http://schemas.microsoft.com/office/word/2012/wordml" xmlns:w16cex="http://schemas.microsoft.com/office/word/2018/wordml/cex" xmlns:w16cid="http://schemas.microsoft.com/office/word/2016/wordml/cid" xmlns:w16="http://schemas.microsoft.com/office/word/2018/wordml" xmlns:w16sdtdh="http://schemas.microsoft.com/office/word/2020/wordml/sdtdatahash" xmlns:w16se="http://schemas.microsoft.com/office/word/2015/wordml/symex" mc:Ignorable="w14 w15 w16se w16cid w16 w16cex w16sdtdh">
+<w:styles xmlns:mc="http://schemas.openxmlformats.org/markup-compatibility/2006" xmlns:r="http://schemas.openxmlformats.org/officeDocument/2006/relationships" xmlns:w="http://schemas.openxmlformats.org/wordprocessingml/2006/main" xmlns:w14="http://schemas.microsoft.com/office/word/2010/wordml" xmlns:w15="http://schemas.microsoft.com/office/word/2012/wordml" xmlns:w16se="http://schemas.microsoft.com/office/word/2015/wordml/symex" mc:Ignorable="w14 w15 w16se">
   <w:docDefaults>
     <w:rPrDefault>
       <w:rPr>
@@ -4238,7 +4586,7 @@
       </w:pPr>
     </w:pPrDefault>
   </w:docDefaults>
-  <w:latentStyles w:defLockedState="0" w:defUIPriority="99" w:defSemiHidden="0" w:defUnhideWhenUsed="0" w:defQFormat="0" w:count="376">
+  <w:latentStyles w:defLockedState="0" w:defUIPriority="99" w:defSemiHidden="0" w:defUnhideWhenUsed="0" w:defQFormat="0" w:count="371">
     <w:lsdException w:name="Normal" w:uiPriority="0" w:qFormat="1"/>
     <w:lsdException w:name="heading 1" w:uiPriority="0" w:qFormat="1"/>
     <w:lsdException w:name="heading 2" w:semiHidden="1" w:uiPriority="0" w:unhideWhenUsed="1" w:qFormat="1"/>
@@ -4344,6 +4692,7 @@
     <w:lsdException w:name="HTML Sample" w:semiHidden="1" w:unhideWhenUsed="1"/>
     <w:lsdException w:name="HTML Typewriter" w:semiHidden="1" w:unhideWhenUsed="1"/>
     <w:lsdException w:name="HTML Variable" w:semiHidden="1" w:unhideWhenUsed="1"/>
+    <w:lsdException w:name="Normal Table" w:semiHidden="1" w:unhideWhenUsed="1"/>
     <w:lsdException w:name="annotation subject" w:semiHidden="1" w:unhideWhenUsed="1"/>
     <w:lsdException w:name="No List" w:semiHidden="1" w:unhideWhenUsed="1"/>
     <w:lsdException w:name="Outline List 1" w:semiHidden="1" w:unhideWhenUsed="1"/>
@@ -4386,8 +4735,11 @@
     <w:lsdException w:name="Table Contemporary" w:semiHidden="1" w:unhideWhenUsed="1"/>
     <w:lsdException w:name="Table Elegant" w:semiHidden="1" w:unhideWhenUsed="1"/>
     <w:lsdException w:name="Table Professional" w:semiHidden="1" w:unhideWhenUsed="1"/>
+    <w:lsdException w:name="Table Subtle 1" w:semiHidden="1" w:unhideWhenUsed="1"/>
     <w:lsdException w:name="Table Subtle 2" w:semiHidden="1" w:unhideWhenUsed="1"/>
     <w:lsdException w:name="Table Web 1" w:semiHidden="1" w:unhideWhenUsed="1"/>
+    <w:lsdException w:name="Table Web 2" w:semiHidden="1" w:unhideWhenUsed="1"/>
+    <w:lsdException w:name="Table Web 3" w:semiHidden="1" w:unhideWhenUsed="1"/>
     <w:lsdException w:name="Balloon Text" w:semiHidden="1" w:unhideWhenUsed="1"/>
     <w:lsdException w:name="Table Grid" w:uiPriority="39"/>
     <w:lsdException w:name="Table Theme" w:semiHidden="1" w:unhideWhenUsed="1"/>
@@ -4606,11 +4958,6 @@
     <w:lsdException w:name="List Table 5 Dark Accent 6" w:uiPriority="50"/>
     <w:lsdException w:name="List Table 6 Colorful Accent 6" w:uiPriority="51"/>
     <w:lsdException w:name="List Table 7 Colorful Accent 6" w:uiPriority="52"/>
-    <w:lsdException w:name="Mention" w:semiHidden="1" w:unhideWhenUsed="1"/>
-    <w:lsdException w:name="Smart Hyperlink" w:semiHidden="1" w:unhideWhenUsed="1"/>
-    <w:lsdException w:name="Hashtag" w:semiHidden="1" w:unhideWhenUsed="1"/>
-    <w:lsdException w:name="Unresolved Mention" w:semiHidden="1" w:unhideWhenUsed="1"/>
-    <w:lsdException w:name="Smart Link" w:semiHidden="1" w:unhideWhenUsed="1"/>
   </w:latentStyles>
   <w:style w:type="paragraph" w:default="1" w:styleId="Normal">
     <w:name w:val="Normal"/>

</xml_diff>

<commit_message>
I have Added Use Case Diagram
Added final use case diagram of our project
</commit_message>
<xml_diff>
--- a/Doc/TMS-Thesis.docx
+++ b/Doc/TMS-Thesis.docx
@@ -1,6 +1,6 @@
 
 <file path=word/document.xml><?xml version="1.0" encoding="utf-8"?>
-<w:document xmlns:wpc="http://schemas.microsoft.com/office/word/2010/wordprocessingCanvas" xmlns:cx="http://schemas.microsoft.com/office/drawing/2014/chartex" xmlns:cx1="http://schemas.microsoft.com/office/drawing/2015/9/8/chartex" xmlns:cx2="http://schemas.microsoft.com/office/drawing/2015/10/21/chartex" xmlns:cx3="http://schemas.microsoft.com/office/drawing/2016/5/9/chartex" xmlns:cx4="http://schemas.microsoft.com/office/drawing/2016/5/10/chartex" xmlns:cx5="http://schemas.microsoft.com/office/drawing/2016/5/11/chartex" xmlns:cx6="http://schemas.microsoft.com/office/drawing/2016/5/12/chartex" xmlns:cx7="http://schemas.microsoft.com/office/drawing/2016/5/13/chartex" xmlns:cx8="http://schemas.microsoft.com/office/drawing/2016/5/14/chartex" xmlns:mc="http://schemas.openxmlformats.org/markup-compatibility/2006" xmlns:aink="http://schemas.microsoft.com/office/drawing/2016/ink" xmlns:am3d="http://schemas.microsoft.com/office/drawing/2017/model3d" xmlns:o="urn:schemas-microsoft-com:office:office" xmlns:oel="http://schemas.microsoft.com/office/2019/extlst" xmlns:r="http://schemas.openxmlformats.org/officeDocument/2006/relationships" xmlns:m="http://schemas.openxmlformats.org/officeDocument/2006/math" xmlns:v="urn:schemas-microsoft-com:vml" xmlns:wp14="http://schemas.microsoft.com/office/word/2010/wordprocessingDrawing" xmlns:wp="http://schemas.openxmlformats.org/drawingml/2006/wordprocessingDrawing" xmlns:w10="urn:schemas-microsoft-com:office:word" xmlns:w="http://schemas.openxmlformats.org/wordprocessingml/2006/main" xmlns:w14="http://schemas.microsoft.com/office/word/2010/wordml" xmlns:w15="http://schemas.microsoft.com/office/word/2012/wordml" xmlns:w16cex="http://schemas.microsoft.com/office/word/2018/wordml/cex" xmlns:w16cid="http://schemas.microsoft.com/office/word/2016/wordml/cid" xmlns:w16="http://schemas.microsoft.com/office/word/2018/wordml" xmlns:w16sdtdh="http://schemas.microsoft.com/office/word/2020/wordml/sdtdatahash" xmlns:w16se="http://schemas.microsoft.com/office/word/2015/wordml/symex" xmlns:wpg="http://schemas.microsoft.com/office/word/2010/wordprocessingGroup" xmlns:wpi="http://schemas.microsoft.com/office/word/2010/wordprocessingInk" xmlns:wne="http://schemas.microsoft.com/office/word/2006/wordml" xmlns:wps="http://schemas.microsoft.com/office/word/2010/wordprocessingShape" mc:Ignorable="w14 w15 w16se w16cid w16 w16cex w16sdtdh wp14">
+<w:document xmlns:wpc="http://schemas.microsoft.com/office/word/2010/wordprocessingCanvas" xmlns:cx="http://schemas.microsoft.com/office/drawing/2014/chartex" xmlns:cx1="http://schemas.microsoft.com/office/drawing/2015/9/8/chartex" xmlns:mc="http://schemas.openxmlformats.org/markup-compatibility/2006" xmlns:o="urn:schemas-microsoft-com:office:office" xmlns:r="http://schemas.openxmlformats.org/officeDocument/2006/relationships" xmlns:m="http://schemas.openxmlformats.org/officeDocument/2006/math" xmlns:v="urn:schemas-microsoft-com:vml" xmlns:wp14="http://schemas.microsoft.com/office/word/2010/wordprocessingDrawing" xmlns:wp="http://schemas.openxmlformats.org/drawingml/2006/wordprocessingDrawing" xmlns:w10="urn:schemas-microsoft-com:office:word" xmlns:w="http://schemas.openxmlformats.org/wordprocessingml/2006/main" xmlns:w14="http://schemas.microsoft.com/office/word/2010/wordml" xmlns:w15="http://schemas.microsoft.com/office/word/2012/wordml" xmlns:w16se="http://schemas.microsoft.com/office/word/2015/wordml/symex" xmlns:wpg="http://schemas.microsoft.com/office/word/2010/wordprocessingGroup" xmlns:wpi="http://schemas.microsoft.com/office/word/2010/wordprocessingInk" xmlns:wne="http://schemas.microsoft.com/office/word/2006/wordml" xmlns:wps="http://schemas.microsoft.com/office/word/2010/wordprocessingShape" mc:Ignorable="w14 w15 w16se wp14">
   <w:body>
     <w:p>
       <w:pPr>
@@ -410,12 +410,20 @@
         </w:rPr>
         <w:t xml:space="preserve"> </w:t>
       </w:r>
+      <w:proofErr w:type="spellStart"/>
       <w:proofErr w:type="gramStart"/>
       <w:r>
         <w:rPr>
           <w:rFonts w:ascii="Verdana" w:hAnsi="Verdana"/>
         </w:rPr>
-        <w:t>Ullah(</w:t>
+        <w:t>Ullah</w:t>
+      </w:r>
+      <w:proofErr w:type="spellEnd"/>
+      <w:r>
+        <w:rPr>
+          <w:rFonts w:ascii="Verdana" w:hAnsi="Verdana"/>
+        </w:rPr>
+        <w:t>(</w:t>
       </w:r>
       <w:proofErr w:type="gramEnd"/>
       <w:r>
@@ -1766,10 +1774,12 @@
           <w:szCs w:val="24"/>
           <w:shd w:val="clear" w:color="auto" w:fill="FFFFFF"/>
         </w:rPr>
-        <w:t xml:space="preserve">This project contains all traffic rules which </w:t>
-      </w:r>
-      <w:proofErr w:type="gramStart"/>
-      <w:r>
+        <w:t xml:space="preserve">This project contains all traffic rules which have to be obeyed on the road while driving. This will contain a whole network of authorities that deal with the rules of traffic violations. This will make a way of conversation between the traffic management authorities and the people whom the others violate the traffic rules daily. This project would have a proper system for charging the one who does not obey the rules. People will be able to report others that are violating the rules. In this way, you never know who reported you for the violation. This will also add up to the management of the traffic which is hard these days due to overpopulation. </w:t>
+      </w:r>
+    </w:p>
+    <w:p>
+      <w:pPr>
+        <w:jc w:val="both"/>
         <w:rPr>
           <w:rFonts w:asciiTheme="minorHAnsi" w:hAnsiTheme="minorHAnsi" w:cstheme="minorHAnsi"/>
           <w:color w:val="333333"/>
@@ -1777,9 +1787,7 @@
           <w:szCs w:val="24"/>
           <w:shd w:val="clear" w:color="auto" w:fill="FFFFFF"/>
         </w:rPr>
-        <w:t>have to</w:t>
-      </w:r>
-      <w:proofErr w:type="gramEnd"/>
+      </w:pPr>
       <w:r>
         <w:rPr>
           <w:rFonts w:asciiTheme="minorHAnsi" w:hAnsiTheme="minorHAnsi" w:cstheme="minorHAnsi"/>
@@ -1788,7 +1796,7 @@
           <w:szCs w:val="24"/>
           <w:shd w:val="clear" w:color="auto" w:fill="FFFFFF"/>
         </w:rPr>
-        <w:t xml:space="preserve"> be obeyed on the road while driving. This will contain a whole network of authorities that deal with the rules of traffic violations. This will make a way of conversation between the traffic management authorities and the people whom the others violate the traffic rules daily. This project would have a proper system for charging the one who does not obey the rules. People will be able to report others that are violating the rules. In this way, you never know who reported you for the violation. This will also add up to the management of the traffic which is hard these days due to overpopulation. </w:t>
+        <w:t xml:space="preserve">This project will include a feature that will allow the user to record the violation with the help of his smartphone and report the driver. After which the assigned warden on duty would check if it is a proper violation or not. Then after analyzing the video warden would send a fine (Challan) to the driver which he has to pay or his license would be terminated. The recorder of the video will also get a cut from the payment of the challan. There is one more condition if the violation is not valid and the recorder of the video was just playing then the recorder account would get a warning not to do it again or we will not give him back the security that he had paid to register in our app. </w:t>
       </w:r>
     </w:p>
     <w:p>
@@ -1802,7 +1810,30 @@
           <w:shd w:val="clear" w:color="auto" w:fill="FFFFFF"/>
         </w:rPr>
       </w:pPr>
-      <w:r>
+    </w:p>
+    <w:p>
+      <w:pPr>
+        <w:pStyle w:val="Heading2"/>
+        <w:rPr>
+          <w:sz w:val="32"/>
+          <w:szCs w:val="32"/>
+        </w:rPr>
+      </w:pPr>
+      <w:bookmarkStart w:id="5" w:name="_Toc101427040"/>
+      <w:bookmarkStart w:id="6" w:name="_Toc101427098"/>
+      <w:r>
+        <w:rPr>
+          <w:sz w:val="32"/>
+          <w:szCs w:val="32"/>
+        </w:rPr>
+        <w:t>Vision and Business Case</w:t>
+      </w:r>
+      <w:bookmarkEnd w:id="5"/>
+      <w:bookmarkEnd w:id="6"/>
+    </w:p>
+    <w:p>
+      <w:pPr>
+        <w:jc w:val="both"/>
         <w:rPr>
           <w:rFonts w:asciiTheme="minorHAnsi" w:hAnsiTheme="minorHAnsi" w:cstheme="minorHAnsi"/>
           <w:color w:val="333333"/>
@@ -1810,9 +1841,9 @@
           <w:szCs w:val="24"/>
           <w:shd w:val="clear" w:color="auto" w:fill="FFFFFF"/>
         </w:rPr>
-        <w:t xml:space="preserve">This project will include a feature that will allow the user to record the violation with the help of his smartphone and report the driver. After which the assigned warden on duty would check if it </w:t>
-      </w:r>
-      <w:proofErr w:type="gramStart"/>
+      </w:pPr>
+      <w:bookmarkStart w:id="7" w:name="_Toc101427041"/>
+      <w:bookmarkStart w:id="8" w:name="_Toc101427099"/>
       <w:r>
         <w:rPr>
           <w:rFonts w:asciiTheme="minorHAnsi" w:hAnsiTheme="minorHAnsi" w:cstheme="minorHAnsi"/>
@@ -1821,9 +1852,8 @@
           <w:szCs w:val="24"/>
           <w:shd w:val="clear" w:color="auto" w:fill="FFFFFF"/>
         </w:rPr>
-        <w:t>is</w:t>
-      </w:r>
-      <w:proofErr w:type="gramEnd"/>
+        <w:t xml:space="preserve">The vision of this project is that we want to make a change in the discipline of the underdeveloped countries. Where there is a violation of rules at its peak. Where people do not have any fear of violating the rules or the traffic warden. This project will help to overcome the violations and will help to attain discipline in those countries. This will help to align people to obey the traffic rules. The vision also includes making it easy for traffic management authorities to locate the areas where there is a high rate of violations. Traffic management systems in underdeveloped countries are very irresponsible and lazy to a high rate of violations and people not taking them </w:t>
+      </w:r>
       <w:r>
         <w:rPr>
           <w:rFonts w:asciiTheme="minorHAnsi" w:hAnsiTheme="minorHAnsi" w:cstheme="minorHAnsi"/>
@@ -1832,10 +1862,13 @@
           <w:szCs w:val="24"/>
           <w:shd w:val="clear" w:color="auto" w:fill="FFFFFF"/>
         </w:rPr>
-        <w:t xml:space="preserve"> a proper violation or not. Then after analyzing the video warden would send a fine (Challan) to the driver which he has to </w:t>
-      </w:r>
-      <w:proofErr w:type="gramStart"/>
-      <w:r>
+        <w:lastRenderedPageBreak/>
+        <w:t>seriously. This vision will help to ease the responsibilities of that department and will help them to control the violations. This vision will give the responsibility of law enforcement to every citizen of the area. Every person who has a mobile phone can use this vision to help the authorities make action against the reported person and make him pay the fine. In this way, people will think twice before committing any violation. This will also increase the rate of efficiency because the manual system is too slow also this will require fewer people to implement which will save both time and money.</w:t>
+      </w:r>
+    </w:p>
+    <w:p>
+      <w:pPr>
+        <w:jc w:val="both"/>
         <w:rPr>
           <w:rFonts w:asciiTheme="minorHAnsi" w:hAnsiTheme="minorHAnsi" w:cstheme="minorHAnsi"/>
           <w:color w:val="333333"/>
@@ -1843,9 +1876,7 @@
           <w:szCs w:val="24"/>
           <w:shd w:val="clear" w:color="auto" w:fill="FFFFFF"/>
         </w:rPr>
-        <w:t>pay</w:t>
-      </w:r>
-      <w:proofErr w:type="gramEnd"/>
+      </w:pPr>
       <w:r>
         <w:rPr>
           <w:rFonts w:asciiTheme="minorHAnsi" w:hAnsiTheme="minorHAnsi" w:cstheme="minorHAnsi"/>
@@ -1854,95 +1885,6 @@
           <w:szCs w:val="24"/>
           <w:shd w:val="clear" w:color="auto" w:fill="FFFFFF"/>
         </w:rPr>
-        <w:t xml:space="preserve"> or his license would be terminated. The recorder of the video will also get a cut from the payment of the challan. There is one more condition if the violation is not valid and the recorder of the video was just playing then the recorder account would get a warning not to do it again or we will not give him back the security that he had paid to register in our app. </w:t>
-      </w:r>
-    </w:p>
-    <w:p>
-      <w:pPr>
-        <w:jc w:val="both"/>
-        <w:rPr>
-          <w:rFonts w:asciiTheme="minorHAnsi" w:hAnsiTheme="minorHAnsi" w:cstheme="minorHAnsi"/>
-          <w:color w:val="333333"/>
-          <w:sz w:val="24"/>
-          <w:szCs w:val="24"/>
-          <w:shd w:val="clear" w:color="auto" w:fill="FFFFFF"/>
-        </w:rPr>
-      </w:pPr>
-    </w:p>
-    <w:p>
-      <w:pPr>
-        <w:pStyle w:val="Heading2"/>
-        <w:rPr>
-          <w:sz w:val="32"/>
-          <w:szCs w:val="32"/>
-        </w:rPr>
-      </w:pPr>
-      <w:bookmarkStart w:id="5" w:name="_Toc101427040"/>
-      <w:bookmarkStart w:id="6" w:name="_Toc101427098"/>
-      <w:r>
-        <w:rPr>
-          <w:sz w:val="32"/>
-          <w:szCs w:val="32"/>
-        </w:rPr>
-        <w:t>Vision and Business Case</w:t>
-      </w:r>
-      <w:bookmarkEnd w:id="5"/>
-      <w:bookmarkEnd w:id="6"/>
-    </w:p>
-    <w:p>
-      <w:pPr>
-        <w:jc w:val="both"/>
-        <w:rPr>
-          <w:rFonts w:asciiTheme="minorHAnsi" w:hAnsiTheme="minorHAnsi" w:cstheme="minorHAnsi"/>
-          <w:color w:val="333333"/>
-          <w:sz w:val="24"/>
-          <w:szCs w:val="24"/>
-          <w:shd w:val="clear" w:color="auto" w:fill="FFFFFF"/>
-        </w:rPr>
-      </w:pPr>
-      <w:bookmarkStart w:id="7" w:name="_Toc101427041"/>
-      <w:bookmarkStart w:id="8" w:name="_Toc101427099"/>
-      <w:r>
-        <w:rPr>
-          <w:rFonts w:asciiTheme="minorHAnsi" w:hAnsiTheme="minorHAnsi" w:cstheme="minorHAnsi"/>
-          <w:color w:val="333333"/>
-          <w:sz w:val="24"/>
-          <w:szCs w:val="24"/>
-          <w:shd w:val="clear" w:color="auto" w:fill="FFFFFF"/>
-        </w:rPr>
-        <w:t xml:space="preserve">The vision of this project is that we want to make a change in the discipline of the underdeveloped countries. Where there is a violation of rules at its peak. Where people do not have any fear of violating the rules or the traffic warden. This project will help to overcome the violations and will help to attain discipline in those countries. This will help to align people to obey the traffic rules. The vision also includes making it easy for traffic management authorities to locate the areas where there is a high rate of violations. Traffic management systems in underdeveloped countries are very irresponsible and lazy to a high rate of violations and people not taking them </w:t>
-      </w:r>
-      <w:r>
-        <w:rPr>
-          <w:rFonts w:asciiTheme="minorHAnsi" w:hAnsiTheme="minorHAnsi" w:cstheme="minorHAnsi"/>
-          <w:color w:val="333333"/>
-          <w:sz w:val="24"/>
-          <w:szCs w:val="24"/>
-          <w:shd w:val="clear" w:color="auto" w:fill="FFFFFF"/>
-        </w:rPr>
-        <w:lastRenderedPageBreak/>
-        <w:t>seriously. This vision will help to ease the responsibilities of that department and will help them to control the violations. This vision will give the responsibility of law enforcement to every citizen of the area. Every person who has a mobile phone can use this vision to help the authorities make action against the reported person and make him pay the fine. In this way, people will think twice before committing any violation. This will also increase the rate of efficiency because the manual system is too slow also this will require fewer people to implement which will save both time and money.</w:t>
-      </w:r>
-    </w:p>
-    <w:p>
-      <w:pPr>
-        <w:jc w:val="both"/>
-        <w:rPr>
-          <w:rFonts w:asciiTheme="minorHAnsi" w:hAnsiTheme="minorHAnsi" w:cstheme="minorHAnsi"/>
-          <w:color w:val="333333"/>
-          <w:sz w:val="24"/>
-          <w:szCs w:val="24"/>
-          <w:shd w:val="clear" w:color="auto" w:fill="FFFFFF"/>
-        </w:rPr>
-      </w:pPr>
-      <w:r>
-        <w:rPr>
-          <w:rFonts w:asciiTheme="minorHAnsi" w:hAnsiTheme="minorHAnsi" w:cstheme="minorHAnsi"/>
-          <w:color w:val="333333"/>
-          <w:sz w:val="24"/>
-          <w:szCs w:val="24"/>
-          <w:shd w:val="clear" w:color="auto" w:fill="FFFFFF"/>
-        </w:rPr>
         <w:t xml:space="preserve">When we talk about the business case of this project, this would also help the traffic management system to take the maximum fines and create a handsome revenue. This will also help the secondary user to generate an amount by reporting the violations. This is a very useful project for the government for tax generation in the form of fines.  </w:t>
       </w:r>
     </w:p>
@@ -2286,41 +2228,13 @@
         <w:rPr>
           <w:rFonts w:asciiTheme="minorHAnsi" w:hAnsiTheme="minorHAnsi" w:cstheme="minorHAnsi"/>
         </w:rPr>
-        <w:t xml:space="preserve">These are some non-functional </w:t>
-      </w:r>
-      <w:proofErr w:type="gramStart"/>
+        <w:t>These are some non-functional requirement in this project</w:t>
+      </w:r>
       <w:r>
         <w:rPr>
           <w:rFonts w:asciiTheme="minorHAnsi" w:hAnsiTheme="minorHAnsi" w:cstheme="minorHAnsi"/>
         </w:rPr>
-        <w:t>requirement</w:t>
-      </w:r>
-      <w:proofErr w:type="gramEnd"/>
-      <w:r>
-        <w:rPr>
-          <w:rFonts w:asciiTheme="minorHAnsi" w:hAnsiTheme="minorHAnsi" w:cstheme="minorHAnsi"/>
-        </w:rPr>
-        <w:t xml:space="preserve"> in this project</w:t>
-      </w:r>
-      <w:r>
-        <w:rPr>
-          <w:rFonts w:asciiTheme="minorHAnsi" w:hAnsiTheme="minorHAnsi" w:cstheme="minorHAnsi"/>
-        </w:rPr>
-        <w:t xml:space="preserve">. User (Principal) validation will be done during login to </w:t>
-      </w:r>
-      <w:proofErr w:type="gramStart"/>
-      <w:r>
-        <w:rPr>
-          <w:rFonts w:asciiTheme="minorHAnsi" w:hAnsiTheme="minorHAnsi" w:cstheme="minorHAnsi"/>
-        </w:rPr>
-        <w:t>insure</w:t>
-      </w:r>
-      <w:proofErr w:type="gramEnd"/>
-      <w:r>
-        <w:rPr>
-          <w:rFonts w:asciiTheme="minorHAnsi" w:hAnsiTheme="minorHAnsi" w:cstheme="minorHAnsi"/>
-        </w:rPr>
-        <w:t xml:space="preserve"> that the user is valid and that the user only has access to his or her permission </w:t>
+        <w:t xml:space="preserve">. User (Principal) validation will be done during login to insure that the user is valid and that the user only has access to his or her permission </w:t>
       </w:r>
       <w:r>
         <w:rPr>
@@ -2605,27 +2519,7 @@
           <w:sz w:val="24"/>
           <w:szCs w:val="24"/>
         </w:rPr>
-        <w:t xml:space="preserve">You incur a traffic violation when you ignore or break the traffic laws in your state. Some examples of traffic violations include reckless driving, speeding, </w:t>
-      </w:r>
-      <w:proofErr w:type="gramStart"/>
-      <w:r>
-        <w:rPr>
-          <w:rFonts w:asciiTheme="minorHAnsi" w:hAnsiTheme="minorHAnsi" w:cstheme="minorHAnsi"/>
-          <w:color w:val="595959"/>
-          <w:sz w:val="24"/>
-          <w:szCs w:val="24"/>
-        </w:rPr>
-        <w:t>texting</w:t>
-      </w:r>
-      <w:proofErr w:type="gramEnd"/>
-      <w:r>
-        <w:rPr>
-          <w:rFonts w:asciiTheme="minorHAnsi" w:hAnsiTheme="minorHAnsi" w:cstheme="minorHAnsi"/>
-          <w:color w:val="595959"/>
-          <w:sz w:val="24"/>
-          <w:szCs w:val="24"/>
-        </w:rPr>
-        <w:t xml:space="preserve"> and driving, driving under the influence, driving without a license, and running red lights</w:t>
+        <w:t>You incur a traffic violation when you ignore or break the traffic laws in your state. Some examples of traffic violations include reckless driving, speeding, texting and driving, driving under the influence, driving without a license, and running red lights</w:t>
       </w:r>
     </w:p>
     <w:p>
@@ -3337,6 +3231,13 @@
       <w:bookmarkEnd w:id="15"/>
       <w:bookmarkEnd w:id="16"/>
     </w:p>
+    <w:p>
+      <w:pPr>
+        <w:rPr>
+          <w:lang w:bidi="ar-SA"/>
+        </w:rPr>
+      </w:pPr>
+    </w:p>
     <w:p/>
     <w:p>
       <w:pPr>
@@ -3351,40 +3252,1104 @@
       <w:bookmarkEnd w:id="18"/>
     </w:p>
     <w:p>
-      <w:pPr>
-        <w:pStyle w:val="doclist"/>
-        <w:jc w:val="center"/>
-      </w:pPr>
-      <w:r>
-        <w:t xml:space="preserve">&lt;Paste your semester project diagram imported from CASE Tool </w:t>
-      </w:r>
-      <w:proofErr w:type="gramStart"/>
-      <w:r>
-        <w:t>i.e.</w:t>
-      </w:r>
-      <w:proofErr w:type="gramEnd"/>
-      <w:r>
-        <w:t xml:space="preserve"> </w:t>
-      </w:r>
-      <w:proofErr w:type="spellStart"/>
-      <w:r>
-        <w:t>starUML</w:t>
-      </w:r>
-      <w:proofErr w:type="spellEnd"/>
-      <w:r>
-        <w:t xml:space="preserve"> here&gt;</w:t>
-      </w:r>
-    </w:p>
+      <w:bookmarkStart w:id="19" w:name="_GoBack"/>
+      <w:r>
+        <w:rPr>
+          <w:noProof/>
+        </w:rPr>
+        <mc:AlternateContent>
+          <mc:Choice Requires="wpg">
+            <w:drawing>
+              <wp:anchor distT="0" distB="0" distL="114300" distR="114300" simplePos="0" relativeHeight="251660288" behindDoc="0" locked="0" layoutInCell="1" allowOverlap="1" wp14:anchorId="359C3BE4" wp14:editId="0C5D19C9">
+                <wp:simplePos x="0" y="0"/>
+                <wp:positionH relativeFrom="margin">
+                  <wp:align>right</wp:align>
+                </wp:positionH>
+                <wp:positionV relativeFrom="paragraph">
+                  <wp:posOffset>414655</wp:posOffset>
+                </wp:positionV>
+                <wp:extent cx="5943600" cy="5838825"/>
+                <wp:effectExtent l="0" t="0" r="0" b="0"/>
+                <wp:wrapTopAndBottom/>
+                <wp:docPr id="19402" name="Group 19402"/>
+                <wp:cNvGraphicFramePr/>
+                <a:graphic xmlns:a="http://schemas.openxmlformats.org/drawingml/2006/main">
+                  <a:graphicData uri="http://schemas.microsoft.com/office/word/2010/wordprocessingGroup">
+                    <wpg:wgp>
+                      <wpg:cNvGrpSpPr/>
+                      <wpg:grpSpPr>
+                        <a:xfrm>
+                          <a:off x="0" y="0"/>
+                          <a:ext cx="5943600" cy="5838825"/>
+                          <a:chOff x="0" y="0"/>
+                          <a:chExt cx="5943600" cy="5839267"/>
+                        </a:xfrm>
+                      </wpg:grpSpPr>
+                      <wps:wsp>
+                        <wps:cNvPr id="888" name="Rectangle 888"/>
+                        <wps:cNvSpPr/>
+                        <wps:spPr>
+                          <a:xfrm>
+                            <a:off x="305" y="24629"/>
+                            <a:ext cx="48160" cy="218907"/>
+                          </a:xfrm>
+                          <a:prstGeom prst="rect">
+                            <a:avLst/>
+                          </a:prstGeom>
+                          <a:ln>
+                            <a:noFill/>
+                          </a:ln>
+                        </wps:spPr>
+                        <wps:txbx>
+                          <w:txbxContent>
+                            <w:p>
+                              <w:r>
+                                <w:rPr>
+                                  <w:rFonts w:ascii="Cambria" w:eastAsia="Cambria" w:hAnsi="Cambria" w:cs="Cambria"/>
+                                  <w:color w:val="365F91"/>
+                                  <w:sz w:val="26"/>
+                                </w:rPr>
+                                <w:t xml:space="preserve"> </w:t>
+                              </w:r>
+                            </w:p>
+                          </w:txbxContent>
+                        </wps:txbx>
+                        <wps:bodyPr horzOverflow="overflow" vert="horz" lIns="0" tIns="0" rIns="0" bIns="0" rtlCol="0">
+                          <a:noAutofit/>
+                        </wps:bodyPr>
+                      </wps:wsp>
+                      <wps:wsp>
+                        <wps:cNvPr id="889" name="Rectangle 889"/>
+                        <wps:cNvSpPr/>
+                        <wps:spPr>
+                          <a:xfrm>
+                            <a:off x="36881" y="24629"/>
+                            <a:ext cx="48160" cy="218907"/>
+                          </a:xfrm>
+                          <a:prstGeom prst="rect">
+                            <a:avLst/>
+                          </a:prstGeom>
+                          <a:ln>
+                            <a:noFill/>
+                          </a:ln>
+                        </wps:spPr>
+                        <wps:txbx>
+                          <w:txbxContent>
+                            <w:p>
+                              <w:r>
+                                <w:rPr>
+                                  <w:rFonts w:ascii="Cambria" w:eastAsia="Cambria" w:hAnsi="Cambria" w:cs="Cambria"/>
+                                  <w:color w:val="365F91"/>
+                                  <w:sz w:val="26"/>
+                                </w:rPr>
+                                <w:t xml:space="preserve"> </w:t>
+                              </w:r>
+                            </w:p>
+                          </w:txbxContent>
+                        </wps:txbx>
+                        <wps:bodyPr horzOverflow="overflow" vert="horz" lIns="0" tIns="0" rIns="0" bIns="0" rtlCol="0">
+                          <a:noAutofit/>
+                        </wps:bodyPr>
+                      </wps:wsp>
+                      <wps:wsp>
+                        <wps:cNvPr id="890" name="Rectangle 890"/>
+                        <wps:cNvSpPr/>
+                        <wps:spPr>
+                          <a:xfrm>
+                            <a:off x="305" y="271517"/>
+                            <a:ext cx="48160" cy="218907"/>
+                          </a:xfrm>
+                          <a:prstGeom prst="rect">
+                            <a:avLst/>
+                          </a:prstGeom>
+                          <a:ln>
+                            <a:noFill/>
+                          </a:ln>
+                        </wps:spPr>
+                        <wps:txbx>
+                          <w:txbxContent>
+                            <w:p>
+                              <w:r>
+                                <w:rPr>
+                                  <w:rFonts w:ascii="Cambria" w:eastAsia="Cambria" w:hAnsi="Cambria" w:cs="Cambria"/>
+                                  <w:color w:val="365F91"/>
+                                  <w:sz w:val="26"/>
+                                </w:rPr>
+                                <w:t xml:space="preserve"> </w:t>
+                              </w:r>
+                            </w:p>
+                          </w:txbxContent>
+                        </wps:txbx>
+                        <wps:bodyPr horzOverflow="overflow" vert="horz" lIns="0" tIns="0" rIns="0" bIns="0" rtlCol="0">
+                          <a:noAutofit/>
+                        </wps:bodyPr>
+                      </wps:wsp>
+                      <wps:wsp>
+                        <wps:cNvPr id="891" name="Rectangle 891"/>
+                        <wps:cNvSpPr/>
+                        <wps:spPr>
+                          <a:xfrm>
+                            <a:off x="305" y="520310"/>
+                            <a:ext cx="48160" cy="218907"/>
+                          </a:xfrm>
+                          <a:prstGeom prst="rect">
+                            <a:avLst/>
+                          </a:prstGeom>
+                          <a:ln>
+                            <a:noFill/>
+                          </a:ln>
+                        </wps:spPr>
+                        <wps:txbx>
+                          <w:txbxContent>
+                            <w:p>
+                              <w:r>
+                                <w:rPr>
+                                  <w:rFonts w:ascii="Cambria" w:eastAsia="Cambria" w:hAnsi="Cambria" w:cs="Cambria"/>
+                                  <w:color w:val="365F91"/>
+                                  <w:sz w:val="26"/>
+                                </w:rPr>
+                                <w:t xml:space="preserve"> </w:t>
+                              </w:r>
+                            </w:p>
+                          </w:txbxContent>
+                        </wps:txbx>
+                        <wps:bodyPr horzOverflow="overflow" vert="horz" lIns="0" tIns="0" rIns="0" bIns="0" rtlCol="0">
+                          <a:noAutofit/>
+                        </wps:bodyPr>
+                      </wps:wsp>
+                      <wps:wsp>
+                        <wps:cNvPr id="892" name="Rectangle 892"/>
+                        <wps:cNvSpPr/>
+                        <wps:spPr>
+                          <a:xfrm>
+                            <a:off x="305" y="742823"/>
+                            <a:ext cx="42144" cy="189937"/>
+                          </a:xfrm>
+                          <a:prstGeom prst="rect">
+                            <a:avLst/>
+                          </a:prstGeom>
+                          <a:ln>
+                            <a:noFill/>
+                          </a:ln>
+                        </wps:spPr>
+                        <wps:txbx>
+                          <w:txbxContent>
+                            <w:p>
+                              <w:r>
+                                <w:rPr>
+                                  <w:rFonts w:cs="Calibri"/>
+                                </w:rPr>
+                                <w:t xml:space="preserve"> </w:t>
+                              </w:r>
+                            </w:p>
+                          </w:txbxContent>
+                        </wps:txbx>
+                        <wps:bodyPr horzOverflow="overflow" vert="horz" lIns="0" tIns="0" rIns="0" bIns="0" rtlCol="0">
+                          <a:noAutofit/>
+                        </wps:bodyPr>
+                      </wps:wsp>
+                      <wps:wsp>
+                        <wps:cNvPr id="893" name="Rectangle 893"/>
+                        <wps:cNvSpPr/>
+                        <wps:spPr>
+                          <a:xfrm>
+                            <a:off x="305" y="1072843"/>
+                            <a:ext cx="59308" cy="269580"/>
+                          </a:xfrm>
+                          <a:prstGeom prst="rect">
+                            <a:avLst/>
+                          </a:prstGeom>
+                          <a:ln>
+                            <a:noFill/>
+                          </a:ln>
+                        </wps:spPr>
+                        <wps:txbx>
+                          <w:txbxContent>
+                            <w:p>
+                              <w:r>
+                                <w:rPr>
+                                  <w:rFonts w:ascii="Cambria" w:eastAsia="Cambria" w:hAnsi="Cambria" w:cs="Cambria"/>
+                                  <w:color w:val="365F91"/>
+                                  <w:sz w:val="32"/>
+                                </w:rPr>
+                                <w:t xml:space="preserve"> </w:t>
+                              </w:r>
+                            </w:p>
+                          </w:txbxContent>
+                        </wps:txbx>
+                        <wps:bodyPr horzOverflow="overflow" vert="horz" lIns="0" tIns="0" rIns="0" bIns="0" rtlCol="0">
+                          <a:noAutofit/>
+                        </wps:bodyPr>
+                      </wps:wsp>
+                      <wps:wsp>
+                        <wps:cNvPr id="894" name="Rectangle 894"/>
+                        <wps:cNvSpPr/>
+                        <wps:spPr>
+                          <a:xfrm>
+                            <a:off x="305" y="1371547"/>
+                            <a:ext cx="59308" cy="269580"/>
+                          </a:xfrm>
+                          <a:prstGeom prst="rect">
+                            <a:avLst/>
+                          </a:prstGeom>
+                          <a:ln>
+                            <a:noFill/>
+                          </a:ln>
+                        </wps:spPr>
+                        <wps:txbx>
+                          <w:txbxContent>
+                            <w:p>
+                              <w:r>
+                                <w:rPr>
+                                  <w:rFonts w:ascii="Cambria" w:eastAsia="Cambria" w:hAnsi="Cambria" w:cs="Cambria"/>
+                                  <w:color w:val="365F91"/>
+                                  <w:sz w:val="32"/>
+                                </w:rPr>
+                                <w:t xml:space="preserve"> </w:t>
+                              </w:r>
+                            </w:p>
+                          </w:txbxContent>
+                        </wps:txbx>
+                        <wps:bodyPr horzOverflow="overflow" vert="horz" lIns="0" tIns="0" rIns="0" bIns="0" rtlCol="0">
+                          <a:noAutofit/>
+                        </wps:bodyPr>
+                      </wps:wsp>
+                      <wps:wsp>
+                        <wps:cNvPr id="895" name="Rectangle 895"/>
+                        <wps:cNvSpPr/>
+                        <wps:spPr>
+                          <a:xfrm>
+                            <a:off x="305" y="1671774"/>
+                            <a:ext cx="59308" cy="269580"/>
+                          </a:xfrm>
+                          <a:prstGeom prst="rect">
+                            <a:avLst/>
+                          </a:prstGeom>
+                          <a:ln>
+                            <a:noFill/>
+                          </a:ln>
+                        </wps:spPr>
+                        <wps:txbx>
+                          <w:txbxContent>
+                            <w:p>
+                              <w:r>
+                                <w:rPr>
+                                  <w:rFonts w:ascii="Cambria" w:eastAsia="Cambria" w:hAnsi="Cambria" w:cs="Cambria"/>
+                                  <w:color w:val="365F91"/>
+                                  <w:sz w:val="32"/>
+                                </w:rPr>
+                                <w:t xml:space="preserve"> </w:t>
+                              </w:r>
+                            </w:p>
+                          </w:txbxContent>
+                        </wps:txbx>
+                        <wps:bodyPr horzOverflow="overflow" vert="horz" lIns="0" tIns="0" rIns="0" bIns="0" rtlCol="0">
+                          <a:noAutofit/>
+                        </wps:bodyPr>
+                      </wps:wsp>
+                      <wps:wsp>
+                        <wps:cNvPr id="896" name="Rectangle 896"/>
+                        <wps:cNvSpPr/>
+                        <wps:spPr>
+                          <a:xfrm>
+                            <a:off x="305" y="1970479"/>
+                            <a:ext cx="59308" cy="269580"/>
+                          </a:xfrm>
+                          <a:prstGeom prst="rect">
+                            <a:avLst/>
+                          </a:prstGeom>
+                          <a:ln>
+                            <a:noFill/>
+                          </a:ln>
+                        </wps:spPr>
+                        <wps:txbx>
+                          <w:txbxContent>
+                            <w:p>
+                              <w:r>
+                                <w:rPr>
+                                  <w:rFonts w:ascii="Cambria" w:eastAsia="Cambria" w:hAnsi="Cambria" w:cs="Cambria"/>
+                                  <w:color w:val="365F91"/>
+                                  <w:sz w:val="32"/>
+                                </w:rPr>
+                                <w:t xml:space="preserve"> </w:t>
+                              </w:r>
+                            </w:p>
+                          </w:txbxContent>
+                        </wps:txbx>
+                        <wps:bodyPr horzOverflow="overflow" vert="horz" lIns="0" tIns="0" rIns="0" bIns="0" rtlCol="0">
+                          <a:noAutofit/>
+                        </wps:bodyPr>
+                      </wps:wsp>
+                      <wps:wsp>
+                        <wps:cNvPr id="897" name="Rectangle 897"/>
+                        <wps:cNvSpPr/>
+                        <wps:spPr>
+                          <a:xfrm>
+                            <a:off x="305" y="2270706"/>
+                            <a:ext cx="59308" cy="269580"/>
+                          </a:xfrm>
+                          <a:prstGeom prst="rect">
+                            <a:avLst/>
+                          </a:prstGeom>
+                          <a:ln>
+                            <a:noFill/>
+                          </a:ln>
+                        </wps:spPr>
+                        <wps:txbx>
+                          <w:txbxContent>
+                            <w:p>
+                              <w:r>
+                                <w:rPr>
+                                  <w:rFonts w:ascii="Cambria" w:eastAsia="Cambria" w:hAnsi="Cambria" w:cs="Cambria"/>
+                                  <w:color w:val="365F91"/>
+                                  <w:sz w:val="32"/>
+                                </w:rPr>
+                                <w:t xml:space="preserve"> </w:t>
+                              </w:r>
+                            </w:p>
+                          </w:txbxContent>
+                        </wps:txbx>
+                        <wps:bodyPr horzOverflow="overflow" vert="horz" lIns="0" tIns="0" rIns="0" bIns="0" rtlCol="0">
+                          <a:noAutofit/>
+                        </wps:bodyPr>
+                      </wps:wsp>
+                      <wps:wsp>
+                        <wps:cNvPr id="898" name="Rectangle 898"/>
+                        <wps:cNvSpPr/>
+                        <wps:spPr>
+                          <a:xfrm>
+                            <a:off x="305" y="2569411"/>
+                            <a:ext cx="59308" cy="269580"/>
+                          </a:xfrm>
+                          <a:prstGeom prst="rect">
+                            <a:avLst/>
+                          </a:prstGeom>
+                          <a:ln>
+                            <a:noFill/>
+                          </a:ln>
+                        </wps:spPr>
+                        <wps:txbx>
+                          <w:txbxContent>
+                            <w:p>
+                              <w:r>
+                                <w:rPr>
+                                  <w:rFonts w:ascii="Cambria" w:eastAsia="Cambria" w:hAnsi="Cambria" w:cs="Cambria"/>
+                                  <w:color w:val="365F91"/>
+                                  <w:sz w:val="32"/>
+                                </w:rPr>
+                                <w:t xml:space="preserve"> </w:t>
+                              </w:r>
+                            </w:p>
+                          </w:txbxContent>
+                        </wps:txbx>
+                        <wps:bodyPr horzOverflow="overflow" vert="horz" lIns="0" tIns="0" rIns="0" bIns="0" rtlCol="0">
+                          <a:noAutofit/>
+                        </wps:bodyPr>
+                      </wps:wsp>
+                      <wps:wsp>
+                        <wps:cNvPr id="899" name="Rectangle 899"/>
+                        <wps:cNvSpPr/>
+                        <wps:spPr>
+                          <a:xfrm>
+                            <a:off x="305" y="2869893"/>
+                            <a:ext cx="59308" cy="269580"/>
+                          </a:xfrm>
+                          <a:prstGeom prst="rect">
+                            <a:avLst/>
+                          </a:prstGeom>
+                          <a:ln>
+                            <a:noFill/>
+                          </a:ln>
+                        </wps:spPr>
+                        <wps:txbx>
+                          <w:txbxContent>
+                            <w:p>
+                              <w:r>
+                                <w:rPr>
+                                  <w:rFonts w:ascii="Cambria" w:eastAsia="Cambria" w:hAnsi="Cambria" w:cs="Cambria"/>
+                                  <w:color w:val="365F91"/>
+                                  <w:sz w:val="32"/>
+                                </w:rPr>
+                                <w:t xml:space="preserve"> </w:t>
+                              </w:r>
+                            </w:p>
+                          </w:txbxContent>
+                        </wps:txbx>
+                        <wps:bodyPr horzOverflow="overflow" vert="horz" lIns="0" tIns="0" rIns="0" bIns="0" rtlCol="0">
+                          <a:noAutofit/>
+                        </wps:bodyPr>
+                      </wps:wsp>
+                      <wps:wsp>
+                        <wps:cNvPr id="900" name="Rectangle 900"/>
+                        <wps:cNvSpPr/>
+                        <wps:spPr>
+                          <a:xfrm>
+                            <a:off x="305" y="3168597"/>
+                            <a:ext cx="59308" cy="269580"/>
+                          </a:xfrm>
+                          <a:prstGeom prst="rect">
+                            <a:avLst/>
+                          </a:prstGeom>
+                          <a:ln>
+                            <a:noFill/>
+                          </a:ln>
+                        </wps:spPr>
+                        <wps:txbx>
+                          <w:txbxContent>
+                            <w:p>
+                              <w:r>
+                                <w:rPr>
+                                  <w:rFonts w:ascii="Cambria" w:eastAsia="Cambria" w:hAnsi="Cambria" w:cs="Cambria"/>
+                                  <w:color w:val="365F91"/>
+                                  <w:sz w:val="32"/>
+                                </w:rPr>
+                                <w:t xml:space="preserve"> </w:t>
+                              </w:r>
+                            </w:p>
+                          </w:txbxContent>
+                        </wps:txbx>
+                        <wps:bodyPr horzOverflow="overflow" vert="horz" lIns="0" tIns="0" rIns="0" bIns="0" rtlCol="0">
+                          <a:noAutofit/>
+                        </wps:bodyPr>
+                      </wps:wsp>
+                      <wps:wsp>
+                        <wps:cNvPr id="901" name="Rectangle 901"/>
+                        <wps:cNvSpPr/>
+                        <wps:spPr>
+                          <a:xfrm>
+                            <a:off x="305" y="3434461"/>
+                            <a:ext cx="42144" cy="189937"/>
+                          </a:xfrm>
+                          <a:prstGeom prst="rect">
+                            <a:avLst/>
+                          </a:prstGeom>
+                          <a:ln>
+                            <a:noFill/>
+                          </a:ln>
+                        </wps:spPr>
+                        <wps:txbx>
+                          <w:txbxContent>
+                            <w:p>
+                              <w:r>
+                                <w:rPr>
+                                  <w:rFonts w:cs="Calibri"/>
+                                </w:rPr>
+                                <w:t xml:space="preserve"> </w:t>
+                              </w:r>
+                            </w:p>
+                          </w:txbxContent>
+                        </wps:txbx>
+                        <wps:bodyPr horzOverflow="overflow" vert="horz" lIns="0" tIns="0" rIns="0" bIns="0" rtlCol="0">
+                          <a:noAutofit/>
+                        </wps:bodyPr>
+                      </wps:wsp>
+                      <wps:wsp>
+                        <wps:cNvPr id="902" name="Rectangle 902"/>
+                        <wps:cNvSpPr/>
+                        <wps:spPr>
+                          <a:xfrm>
+                            <a:off x="305" y="3757549"/>
+                            <a:ext cx="42144" cy="189937"/>
+                          </a:xfrm>
+                          <a:prstGeom prst="rect">
+                            <a:avLst/>
+                          </a:prstGeom>
+                          <a:ln>
+                            <a:noFill/>
+                          </a:ln>
+                        </wps:spPr>
+                        <wps:txbx>
+                          <w:txbxContent>
+                            <w:p>
+                              <w:r>
+                                <w:rPr>
+                                  <w:rFonts w:cs="Calibri"/>
+                                </w:rPr>
+                                <w:t xml:space="preserve"> </w:t>
+                              </w:r>
+                            </w:p>
+                          </w:txbxContent>
+                        </wps:txbx>
+                        <wps:bodyPr horzOverflow="overflow" vert="horz" lIns="0" tIns="0" rIns="0" bIns="0" rtlCol="0">
+                          <a:noAutofit/>
+                        </wps:bodyPr>
+                      </wps:wsp>
+                      <wps:wsp>
+                        <wps:cNvPr id="903" name="Rectangle 903"/>
+                        <wps:cNvSpPr/>
+                        <wps:spPr>
+                          <a:xfrm>
+                            <a:off x="305" y="4080637"/>
+                            <a:ext cx="42144" cy="189936"/>
+                          </a:xfrm>
+                          <a:prstGeom prst="rect">
+                            <a:avLst/>
+                          </a:prstGeom>
+                          <a:ln>
+                            <a:noFill/>
+                          </a:ln>
+                        </wps:spPr>
+                        <wps:txbx>
+                          <w:txbxContent>
+                            <w:p>
+                              <w:r>
+                                <w:rPr>
+                                  <w:rFonts w:cs="Calibri"/>
+                                </w:rPr>
+                                <w:t xml:space="preserve"> </w:t>
+                              </w:r>
+                            </w:p>
+                          </w:txbxContent>
+                        </wps:txbx>
+                        <wps:bodyPr horzOverflow="overflow" vert="horz" lIns="0" tIns="0" rIns="0" bIns="0" rtlCol="0">
+                          <a:noAutofit/>
+                        </wps:bodyPr>
+                      </wps:wsp>
+                      <wps:wsp>
+                        <wps:cNvPr id="904" name="Rectangle 904"/>
+                        <wps:cNvSpPr/>
+                        <wps:spPr>
+                          <a:xfrm>
+                            <a:off x="305" y="4403725"/>
+                            <a:ext cx="42144" cy="189937"/>
+                          </a:xfrm>
+                          <a:prstGeom prst="rect">
+                            <a:avLst/>
+                          </a:prstGeom>
+                          <a:ln>
+                            <a:noFill/>
+                          </a:ln>
+                        </wps:spPr>
+                        <wps:txbx>
+                          <w:txbxContent>
+                            <w:p>
+                              <w:r>
+                                <w:rPr>
+                                  <w:rFonts w:cs="Calibri"/>
+                                </w:rPr>
+                                <w:t xml:space="preserve"> </w:t>
+                              </w:r>
+                            </w:p>
+                          </w:txbxContent>
+                        </wps:txbx>
+                        <wps:bodyPr horzOverflow="overflow" vert="horz" lIns="0" tIns="0" rIns="0" bIns="0" rtlCol="0">
+                          <a:noAutofit/>
+                        </wps:bodyPr>
+                      </wps:wsp>
+                      <wps:wsp>
+                        <wps:cNvPr id="905" name="Rectangle 905"/>
+                        <wps:cNvSpPr/>
+                        <wps:spPr>
+                          <a:xfrm>
+                            <a:off x="305" y="4726813"/>
+                            <a:ext cx="42144" cy="189936"/>
+                          </a:xfrm>
+                          <a:prstGeom prst="rect">
+                            <a:avLst/>
+                          </a:prstGeom>
+                          <a:ln>
+                            <a:noFill/>
+                          </a:ln>
+                        </wps:spPr>
+                        <wps:txbx>
+                          <w:txbxContent>
+                            <w:p>
+                              <w:r>
+                                <w:rPr>
+                                  <w:rFonts w:cs="Calibri"/>
+                                </w:rPr>
+                                <w:t xml:space="preserve"> </w:t>
+                              </w:r>
+                            </w:p>
+                          </w:txbxContent>
+                        </wps:txbx>
+                        <wps:bodyPr horzOverflow="overflow" vert="horz" lIns="0" tIns="0" rIns="0" bIns="0" rtlCol="0">
+                          <a:noAutofit/>
+                        </wps:bodyPr>
+                      </wps:wsp>
+                      <wps:wsp>
+                        <wps:cNvPr id="906" name="Rectangle 906"/>
+                        <wps:cNvSpPr/>
+                        <wps:spPr>
+                          <a:xfrm>
+                            <a:off x="305" y="5050282"/>
+                            <a:ext cx="42144" cy="189936"/>
+                          </a:xfrm>
+                          <a:prstGeom prst="rect">
+                            <a:avLst/>
+                          </a:prstGeom>
+                          <a:ln>
+                            <a:noFill/>
+                          </a:ln>
+                        </wps:spPr>
+                        <wps:txbx>
+                          <w:txbxContent>
+                            <w:p>
+                              <w:r>
+                                <w:rPr>
+                                  <w:rFonts w:cs="Calibri"/>
+                                </w:rPr>
+                                <w:t xml:space="preserve"> </w:t>
+                              </w:r>
+                            </w:p>
+                          </w:txbxContent>
+                        </wps:txbx>
+                        <wps:bodyPr horzOverflow="overflow" vert="horz" lIns="0" tIns="0" rIns="0" bIns="0" rtlCol="0">
+                          <a:noAutofit/>
+                        </wps:bodyPr>
+                      </wps:wsp>
+                      <wps:wsp>
+                        <wps:cNvPr id="907" name="Rectangle 907"/>
+                        <wps:cNvSpPr/>
+                        <wps:spPr>
+                          <a:xfrm>
+                            <a:off x="305" y="5373370"/>
+                            <a:ext cx="42144" cy="189937"/>
+                          </a:xfrm>
+                          <a:prstGeom prst="rect">
+                            <a:avLst/>
+                          </a:prstGeom>
+                          <a:ln>
+                            <a:noFill/>
+                          </a:ln>
+                        </wps:spPr>
+                        <wps:txbx>
+                          <w:txbxContent>
+                            <w:p>
+                              <w:r>
+                                <w:rPr>
+                                  <w:rFonts w:cs="Calibri"/>
+                                </w:rPr>
+                                <w:t xml:space="preserve"> </w:t>
+                              </w:r>
+                            </w:p>
+                          </w:txbxContent>
+                        </wps:txbx>
+                        <wps:bodyPr horzOverflow="overflow" vert="horz" lIns="0" tIns="0" rIns="0" bIns="0" rtlCol="0">
+                          <a:noAutofit/>
+                        </wps:bodyPr>
+                      </wps:wsp>
+                      <wps:wsp>
+                        <wps:cNvPr id="908" name="Rectangle 908"/>
+                        <wps:cNvSpPr/>
+                        <wps:spPr>
+                          <a:xfrm>
+                            <a:off x="305" y="5696458"/>
+                            <a:ext cx="42144" cy="189936"/>
+                          </a:xfrm>
+                          <a:prstGeom prst="rect">
+                            <a:avLst/>
+                          </a:prstGeom>
+                          <a:ln>
+                            <a:noFill/>
+                          </a:ln>
+                        </wps:spPr>
+                        <wps:txbx>
+                          <w:txbxContent>
+                            <w:p>
+                              <w:r>
+                                <w:rPr>
+                                  <w:rFonts w:cs="Calibri"/>
+                                </w:rPr>
+                                <w:t xml:space="preserve"> </w:t>
+                              </w:r>
+                            </w:p>
+                          </w:txbxContent>
+                        </wps:txbx>
+                        <wps:bodyPr horzOverflow="overflow" vert="horz" lIns="0" tIns="0" rIns="0" bIns="0" rtlCol="0">
+                          <a:noAutofit/>
+                        </wps:bodyPr>
+                      </wps:wsp>
+                      <pic:pic xmlns:pic="http://schemas.openxmlformats.org/drawingml/2006/picture">
+                        <pic:nvPicPr>
+                          <pic:cNvPr id="912" name="Picture 912"/>
+                          <pic:cNvPicPr/>
+                        </pic:nvPicPr>
+                        <pic:blipFill>
+                          <a:blip r:embed="rId6"/>
+                          <a:stretch>
+                            <a:fillRect/>
+                          </a:stretch>
+                        </pic:blipFill>
+                        <pic:spPr>
+                          <a:xfrm>
+                            <a:off x="0" y="0"/>
+                            <a:ext cx="5943600" cy="5785104"/>
+                          </a:xfrm>
+                          <a:prstGeom prst="rect">
+                            <a:avLst/>
+                          </a:prstGeom>
+                        </pic:spPr>
+                      </pic:pic>
+                    </wpg:wgp>
+                  </a:graphicData>
+                </a:graphic>
+              </wp:anchor>
+            </w:drawing>
+          </mc:Choice>
+          <mc:Fallback>
+            <w:pict>
+              <v:group w14:anchorId="359C3BE4" id="Group 19402" o:spid="_x0000_s1026" style="position:absolute;margin-left:416.8pt;margin-top:32.65pt;width:468pt;height:459.75pt;z-index:251660288;mso-position-horizontal:right;mso-position-horizontal-relative:margin" coordsize="59436,58392" o:gfxdata="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">
+                <v:rect id="Rectangle 888" o:spid="_x0000_s1027" style="position:absolute;left:3;top:246;width:481;height:2189;visibility:visible;mso-wrap-style:square;v-text-anchor:top" o:gfxdata="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" filled="f" stroked="f">
+                  <v:textbox inset="0,0,0,0">
+                    <w:txbxContent>
+                      <w:p>
+                        <w:r>
+                          <w:rPr>
+                            <w:rFonts w:ascii="Cambria" w:eastAsia="Cambria" w:hAnsi="Cambria" w:cs="Cambria"/>
+                            <w:color w:val="365F91"/>
+                            <w:sz w:val="26"/>
+                          </w:rPr>
+                          <w:t xml:space="preserve"> </w:t>
+                        </w:r>
+                      </w:p>
+                    </w:txbxContent>
+                  </v:textbox>
+                </v:rect>
+                <v:rect id="Rectangle 889" o:spid="_x0000_s1028" style="position:absolute;left:368;top:246;width:482;height:2189;visibility:visible;mso-wrap-style:square;v-text-anchor:top" o:gfxdata="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" filled="f" stroked="f">
+                  <v:textbox inset="0,0,0,0">
+                    <w:txbxContent>
+                      <w:p>
+                        <w:r>
+                          <w:rPr>
+                            <w:rFonts w:ascii="Cambria" w:eastAsia="Cambria" w:hAnsi="Cambria" w:cs="Cambria"/>
+                            <w:color w:val="365F91"/>
+                            <w:sz w:val="26"/>
+                          </w:rPr>
+                          <w:t xml:space="preserve"> </w:t>
+                        </w:r>
+                      </w:p>
+                    </w:txbxContent>
+                  </v:textbox>
+                </v:rect>
+                <v:rect id="Rectangle 890" o:spid="_x0000_s1029" style="position:absolute;left:3;top:2715;width:481;height:2189;visibility:visible;mso-wrap-style:square;v-text-anchor:top" o:gfxdata="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" filled="f" stroked="f">
+                  <v:textbox inset="0,0,0,0">
+                    <w:txbxContent>
+                      <w:p>
+                        <w:r>
+                          <w:rPr>
+                            <w:rFonts w:ascii="Cambria" w:eastAsia="Cambria" w:hAnsi="Cambria" w:cs="Cambria"/>
+                            <w:color w:val="365F91"/>
+                            <w:sz w:val="26"/>
+                          </w:rPr>
+                          <w:t xml:space="preserve"> </w:t>
+                        </w:r>
+                      </w:p>
+                    </w:txbxContent>
+                  </v:textbox>
+                </v:rect>
+                <v:rect id="Rectangle 891" o:spid="_x0000_s1030" style="position:absolute;left:3;top:5203;width:481;height:2189;visibility:visible;mso-wrap-style:square;v-text-anchor:top" o:gfxdata="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" filled="f" stroked="f">
+                  <v:textbox inset="0,0,0,0">
+                    <w:txbxContent>
+                      <w:p>
+                        <w:r>
+                          <w:rPr>
+                            <w:rFonts w:ascii="Cambria" w:eastAsia="Cambria" w:hAnsi="Cambria" w:cs="Cambria"/>
+                            <w:color w:val="365F91"/>
+                            <w:sz w:val="26"/>
+                          </w:rPr>
+                          <w:t xml:space="preserve"> </w:t>
+                        </w:r>
+                      </w:p>
+                    </w:txbxContent>
+                  </v:textbox>
+                </v:rect>
+                <v:rect id="Rectangle 892" o:spid="_x0000_s1031" style="position:absolute;left:3;top:7428;width:421;height:1899;visibility:visible;mso-wrap-style:square;v-text-anchor:top" o:gfxdata="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" filled="f" stroked="f">
+                  <v:textbox inset="0,0,0,0">
+                    <w:txbxContent>
+                      <w:p>
+                        <w:r>
+                          <w:rPr>
+                            <w:rFonts w:cs="Calibri"/>
+                          </w:rPr>
+                          <w:t xml:space="preserve"> </w:t>
+                        </w:r>
+                      </w:p>
+                    </w:txbxContent>
+                  </v:textbox>
+                </v:rect>
+                <v:rect id="Rectangle 893" o:spid="_x0000_s1032" style="position:absolute;left:3;top:10728;width:593;height:2696;visibility:visible;mso-wrap-style:square;v-text-anchor:top" o:gfxdata="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" filled="f" stroked="f">
+                  <v:textbox inset="0,0,0,0">
+                    <w:txbxContent>
+                      <w:p>
+                        <w:r>
+                          <w:rPr>
+                            <w:rFonts w:ascii="Cambria" w:eastAsia="Cambria" w:hAnsi="Cambria" w:cs="Cambria"/>
+                            <w:color w:val="365F91"/>
+                            <w:sz w:val="32"/>
+                          </w:rPr>
+                          <w:t xml:space="preserve"> </w:t>
+                        </w:r>
+                      </w:p>
+                    </w:txbxContent>
+                  </v:textbox>
+                </v:rect>
+                <v:rect id="Rectangle 894" o:spid="_x0000_s1033" style="position:absolute;left:3;top:13715;width:593;height:2696;visibility:visible;mso-wrap-style:square;v-text-anchor:top" o:gfxdata="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" filled="f" stroked="f">
+                  <v:textbox inset="0,0,0,0">
+                    <w:txbxContent>
+                      <w:p>
+                        <w:r>
+                          <w:rPr>
+                            <w:rFonts w:ascii="Cambria" w:eastAsia="Cambria" w:hAnsi="Cambria" w:cs="Cambria"/>
+                            <w:color w:val="365F91"/>
+                            <w:sz w:val="32"/>
+                          </w:rPr>
+                          <w:t xml:space="preserve"> </w:t>
+                        </w:r>
+                      </w:p>
+                    </w:txbxContent>
+                  </v:textbox>
+                </v:rect>
+                <v:rect id="Rectangle 895" o:spid="_x0000_s1034" style="position:absolute;left:3;top:16717;width:593;height:2696;visibility:visible;mso-wrap-style:square;v-text-anchor:top" o:gfxdata="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" filled="f" stroked="f">
+                  <v:textbox inset="0,0,0,0">
+                    <w:txbxContent>
+                      <w:p>
+                        <w:r>
+                          <w:rPr>
+                            <w:rFonts w:ascii="Cambria" w:eastAsia="Cambria" w:hAnsi="Cambria" w:cs="Cambria"/>
+                            <w:color w:val="365F91"/>
+                            <w:sz w:val="32"/>
+                          </w:rPr>
+                          <w:t xml:space="preserve"> </w:t>
+                        </w:r>
+                      </w:p>
+                    </w:txbxContent>
+                  </v:textbox>
+                </v:rect>
+                <v:rect id="Rectangle 896" o:spid="_x0000_s1035" style="position:absolute;left:3;top:19704;width:593;height:2696;visibility:visible;mso-wrap-style:square;v-text-anchor:top" o:gfxdata="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" filled="f" stroked="f">
+                  <v:textbox inset="0,0,0,0">
+                    <w:txbxContent>
+                      <w:p>
+                        <w:r>
+                          <w:rPr>
+                            <w:rFonts w:ascii="Cambria" w:eastAsia="Cambria" w:hAnsi="Cambria" w:cs="Cambria"/>
+                            <w:color w:val="365F91"/>
+                            <w:sz w:val="32"/>
+                          </w:rPr>
+                          <w:t xml:space="preserve"> </w:t>
+                        </w:r>
+                      </w:p>
+                    </w:txbxContent>
+                  </v:textbox>
+                </v:rect>
+                <v:rect id="Rectangle 897" o:spid="_x0000_s1036" style="position:absolute;left:3;top:22707;width:593;height:2695;visibility:visible;mso-wrap-style:square;v-text-anchor:top" o:gfxdata="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" filled="f" stroked="f">
+                  <v:textbox inset="0,0,0,0">
+                    <w:txbxContent>
+                      <w:p>
+                        <w:r>
+                          <w:rPr>
+                            <w:rFonts w:ascii="Cambria" w:eastAsia="Cambria" w:hAnsi="Cambria" w:cs="Cambria"/>
+                            <w:color w:val="365F91"/>
+                            <w:sz w:val="32"/>
+                          </w:rPr>
+                          <w:t xml:space="preserve"> </w:t>
+                        </w:r>
+                      </w:p>
+                    </w:txbxContent>
+                  </v:textbox>
+                </v:rect>
+                <v:rect id="Rectangle 898" o:spid="_x0000_s1037" style="position:absolute;left:3;top:25694;width:593;height:2695;visibility:visible;mso-wrap-style:square;v-text-anchor:top" o:gfxdata="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" filled="f" stroked="f">
+                  <v:textbox inset="0,0,0,0">
+                    <w:txbxContent>
+                      <w:p>
+                        <w:r>
+                          <w:rPr>
+                            <w:rFonts w:ascii="Cambria" w:eastAsia="Cambria" w:hAnsi="Cambria" w:cs="Cambria"/>
+                            <w:color w:val="365F91"/>
+                            <w:sz w:val="32"/>
+                          </w:rPr>
+                          <w:t xml:space="preserve"> </w:t>
+                        </w:r>
+                      </w:p>
+                    </w:txbxContent>
+                  </v:textbox>
+                </v:rect>
+                <v:rect id="Rectangle 899" o:spid="_x0000_s1038" style="position:absolute;left:3;top:28698;width:593;height:2696;visibility:visible;mso-wrap-style:square;v-text-anchor:top" o:gfxdata="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" filled="f" stroked="f">
+                  <v:textbox inset="0,0,0,0">
+                    <w:txbxContent>
+                      <w:p>
+                        <w:r>
+                          <w:rPr>
+                            <w:rFonts w:ascii="Cambria" w:eastAsia="Cambria" w:hAnsi="Cambria" w:cs="Cambria"/>
+                            <w:color w:val="365F91"/>
+                            <w:sz w:val="32"/>
+                          </w:rPr>
+                          <w:t xml:space="preserve"> </w:t>
+                        </w:r>
+                      </w:p>
+                    </w:txbxContent>
+                  </v:textbox>
+                </v:rect>
+                <v:rect id="Rectangle 900" o:spid="_x0000_s1039" style="position:absolute;left:3;top:31685;width:593;height:2696;visibility:visible;mso-wrap-style:square;v-text-anchor:top" o:gfxdata="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" filled="f" stroked="f">
+                  <v:textbox inset="0,0,0,0">
+                    <w:txbxContent>
+                      <w:p>
+                        <w:r>
+                          <w:rPr>
+                            <w:rFonts w:ascii="Cambria" w:eastAsia="Cambria" w:hAnsi="Cambria" w:cs="Cambria"/>
+                            <w:color w:val="365F91"/>
+                            <w:sz w:val="32"/>
+                          </w:rPr>
+                          <w:t xml:space="preserve"> </w:t>
+                        </w:r>
+                      </w:p>
+                    </w:txbxContent>
+                  </v:textbox>
+                </v:rect>
+                <v:rect id="Rectangle 901" o:spid="_x0000_s1040" style="position:absolute;left:3;top:34344;width:421;height:1899;visibility:visible;mso-wrap-style:square;v-text-anchor:top" o:gfxdata="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" filled="f" stroked="f">
+                  <v:textbox inset="0,0,0,0">
+                    <w:txbxContent>
+                      <w:p>
+                        <w:r>
+                          <w:rPr>
+                            <w:rFonts w:cs="Calibri"/>
+                          </w:rPr>
+                          <w:t xml:space="preserve"> </w:t>
+                        </w:r>
+                      </w:p>
+                    </w:txbxContent>
+                  </v:textbox>
+                </v:rect>
+                <v:rect id="Rectangle 902" o:spid="_x0000_s1041" style="position:absolute;left:3;top:37575;width:421;height:1899;visibility:visible;mso-wrap-style:square;v-text-anchor:top" o:gfxdata="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" filled="f" stroked="f">
+                  <v:textbox inset="0,0,0,0">
+                    <w:txbxContent>
+                      <w:p>
+                        <w:r>
+                          <w:rPr>
+                            <w:rFonts w:cs="Calibri"/>
+                          </w:rPr>
+                          <w:t xml:space="preserve"> </w:t>
+                        </w:r>
+                      </w:p>
+                    </w:txbxContent>
+                  </v:textbox>
+                </v:rect>
+                <v:rect id="Rectangle 903" o:spid="_x0000_s1042" style="position:absolute;left:3;top:40806;width:421;height:1899;visibility:visible;mso-wrap-style:square;v-text-anchor:top" o:gfxdata="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" filled="f" stroked="f">
+                  <v:textbox inset="0,0,0,0">
+                    <w:txbxContent>
+                      <w:p>
+                        <w:r>
+                          <w:rPr>
+                            <w:rFonts w:cs="Calibri"/>
+                          </w:rPr>
+                          <w:t xml:space="preserve"> </w:t>
+                        </w:r>
+                      </w:p>
+                    </w:txbxContent>
+                  </v:textbox>
+                </v:rect>
+                <v:rect id="Rectangle 904" o:spid="_x0000_s1043" style="position:absolute;left:3;top:44037;width:421;height:1899;visibility:visible;mso-wrap-style:square;v-text-anchor:top" o:gfxdata="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" filled="f" stroked="f">
+                  <v:textbox inset="0,0,0,0">
+                    <w:txbxContent>
+                      <w:p>
+                        <w:r>
+                          <w:rPr>
+                            <w:rFonts w:cs="Calibri"/>
+                          </w:rPr>
+                          <w:t xml:space="preserve"> </w:t>
+                        </w:r>
+                      </w:p>
+                    </w:txbxContent>
+                  </v:textbox>
+                </v:rect>
+                <v:rect id="Rectangle 905" o:spid="_x0000_s1044" style="position:absolute;left:3;top:47268;width:421;height:1899;visibility:visible;mso-wrap-style:square;v-text-anchor:top" o:gfxdata="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" filled="f" stroked="f">
+                  <v:textbox inset="0,0,0,0">
+                    <w:txbxContent>
+                      <w:p>
+                        <w:r>
+                          <w:rPr>
+                            <w:rFonts w:cs="Calibri"/>
+                          </w:rPr>
+                          <w:t xml:space="preserve"> </w:t>
+                        </w:r>
+                      </w:p>
+                    </w:txbxContent>
+                  </v:textbox>
+                </v:rect>
+                <v:rect id="Rectangle 906" o:spid="_x0000_s1045" style="position:absolute;left:3;top:50502;width:421;height:1900;visibility:visible;mso-wrap-style:square;v-text-anchor:top" o:gfxdata="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" filled="f" stroked="f">
+                  <v:textbox inset="0,0,0,0">
+                    <w:txbxContent>
+                      <w:p>
+                        <w:r>
+                          <w:rPr>
+                            <w:rFonts w:cs="Calibri"/>
+                          </w:rPr>
+                          <w:t xml:space="preserve"> </w:t>
+                        </w:r>
+                      </w:p>
+                    </w:txbxContent>
+                  </v:textbox>
+                </v:rect>
+                <v:rect id="Rectangle 907" o:spid="_x0000_s1046" style="position:absolute;left:3;top:53733;width:421;height:1900;visibility:visible;mso-wrap-style:square;v-text-anchor:top" o:gfxdata="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" filled="f" stroked="f">
+                  <v:textbox inset="0,0,0,0">
+                    <w:txbxContent>
+                      <w:p>
+                        <w:r>
+                          <w:rPr>
+                            <w:rFonts w:cs="Calibri"/>
+                          </w:rPr>
+                          <w:t xml:space="preserve"> </w:t>
+                        </w:r>
+                      </w:p>
+                    </w:txbxContent>
+                  </v:textbox>
+                </v:rect>
+                <v:rect id="Rectangle 908" o:spid="_x0000_s1047" style="position:absolute;left:3;top:56964;width:421;height:1899;visibility:visible;mso-wrap-style:square;v-text-anchor:top" o:gfxdata="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" filled="f" stroked="f">
+                  <v:textbox inset="0,0,0,0">
+                    <w:txbxContent>
+                      <w:p>
+                        <w:r>
+                          <w:rPr>
+                            <w:rFonts w:cs="Calibri"/>
+                          </w:rPr>
+                          <w:t xml:space="preserve"> </w:t>
+                        </w:r>
+                      </w:p>
+                    </w:txbxContent>
+                  </v:textbox>
+                </v:rect>
+                <v:shapetype id="_x0000_t75" coordsize="21600,21600" o:spt="75" o:preferrelative="t" path="m@4@5l@4@11@9@11@9@5xe" filled="f" stroked="f">
+                  <v:stroke joinstyle="miter"/>
+                  <v:formulas>
+                    <v:f eqn="if lineDrawn pixelLineWidth 0"/>
+                    <v:f eqn="sum @0 1 0"/>
+                    <v:f eqn="sum 0 0 @1"/>
+                    <v:f eqn="prod @2 1 2"/>
+                    <v:f eqn="prod @3 21600 pixelWidth"/>
+                    <v:f eqn="prod @3 21600 pixelHeight"/>
+                    <v:f eqn="sum @0 0 1"/>
+                    <v:f eqn="prod @6 1 2"/>
+                    <v:f eqn="prod @7 21600 pixelWidth"/>
+                    <v:f eqn="sum @8 21600 0"/>
+                    <v:f eqn="prod @7 21600 pixelHeight"/>
+                    <v:f eqn="sum @10 21600 0"/>
+                  </v:formulas>
+                  <v:path o:extrusionok="f" gradientshapeok="t" o:connecttype="rect"/>
+                  <o:lock v:ext="edit" aspectratio="t"/>
+                </v:shapetype>
+                <v:shape id="Picture 912" o:spid="_x0000_s1048" type="#_x0000_t75" style="position:absolute;width:59436;height:57851;visibility:visible;mso-wrap-style:square" o:gfxdata="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">
+                  <v:imagedata r:id="rId7" o:title=""/>
+                </v:shape>
+                <w10:wrap type="topAndBottom" anchorx="margin"/>
+              </v:group>
+            </w:pict>
+          </mc:Fallback>
+        </mc:AlternateContent>
+      </w:r>
+      <w:bookmarkEnd w:id="19"/>
+    </w:p>
+    <w:p/>
     <w:p>
       <w:pPr>
         <w:pStyle w:val="Heading2"/>
       </w:pPr>
-      <w:bookmarkStart w:id="19" w:name="_Toc118288367"/>
-      <w:bookmarkStart w:id="20" w:name="_Toc101427047"/>
-      <w:r>
+      <w:bookmarkStart w:id="20" w:name="_Toc118288367"/>
+      <w:bookmarkStart w:id="21" w:name="_Toc101427047"/>
+      <w:r>
+        <w:lastRenderedPageBreak/>
         <w:t>Use Cases Distribution</w:t>
       </w:r>
-      <w:bookmarkEnd w:id="19"/>
+      <w:bookmarkEnd w:id="20"/>
     </w:p>
     <w:p/>
     <w:tbl>
@@ -3492,15 +4457,7 @@
               <w:cnfStyle w:val="000000100000" w:firstRow="0" w:lastRow="0" w:firstColumn="0" w:lastColumn="0" w:oddVBand="0" w:evenVBand="0" w:oddHBand="1" w:evenHBand="0" w:firstRowFirstColumn="0" w:firstRowLastColumn="0" w:lastRowFirstColumn="0" w:lastRowLastColumn="0"/>
             </w:pPr>
             <w:r>
-              <w:t xml:space="preserve">UC </w:t>
-            </w:r>
-            <w:proofErr w:type="gramStart"/>
-            <w:r>
-              <w:t>1 :Register</w:t>
-            </w:r>
-            <w:proofErr w:type="gramEnd"/>
-            <w:r>
-              <w:t xml:space="preserve"> </w:t>
+              <w:t xml:space="preserve">UC 1 :Register </w:t>
             </w:r>
           </w:p>
           <w:p>
@@ -3603,15 +4560,7 @@
               <w:cnfStyle w:val="000000000000" w:firstRow="0" w:lastRow="0" w:firstColumn="0" w:lastColumn="0" w:oddVBand="0" w:evenVBand="0" w:oddHBand="0" w:evenHBand="0" w:firstRowFirstColumn="0" w:firstRowLastColumn="0" w:lastRowFirstColumn="0" w:lastRowLastColumn="0"/>
             </w:pPr>
             <w:r>
-              <w:t xml:space="preserve">UC </w:t>
-            </w:r>
-            <w:proofErr w:type="gramStart"/>
-            <w:r>
-              <w:t>8:Reject</w:t>
-            </w:r>
-            <w:proofErr w:type="gramEnd"/>
-            <w:r>
-              <w:t xml:space="preserve"> Complaint</w:t>
+              <w:t>UC 8:Reject Complaint</w:t>
             </w:r>
           </w:p>
           <w:p>
@@ -3619,15 +4568,7 @@
               <w:cnfStyle w:val="000000000000" w:firstRow="0" w:lastRow="0" w:firstColumn="0" w:lastColumn="0" w:oddVBand="0" w:evenVBand="0" w:oddHBand="0" w:evenHBand="0" w:firstRowFirstColumn="0" w:firstRowLastColumn="0" w:lastRowFirstColumn="0" w:lastRowLastColumn="0"/>
             </w:pPr>
             <w:r>
-              <w:t xml:space="preserve">UC </w:t>
-            </w:r>
-            <w:proofErr w:type="gramStart"/>
-            <w:r>
-              <w:t>9:Issue</w:t>
-            </w:r>
-            <w:proofErr w:type="gramEnd"/>
-            <w:r>
-              <w:t xml:space="preserve"> Warning</w:t>
+              <w:t>UC 9:Issue Warning</w:t>
             </w:r>
           </w:p>
         </w:tc>
@@ -3691,15 +4632,7 @@
               <w:cnfStyle w:val="000000100000" w:firstRow="0" w:lastRow="0" w:firstColumn="0" w:lastColumn="0" w:oddVBand="0" w:evenVBand="0" w:oddHBand="1" w:evenHBand="0" w:firstRowFirstColumn="0" w:firstRowLastColumn="0" w:lastRowFirstColumn="0" w:lastRowLastColumn="0"/>
             </w:pPr>
             <w:r>
-              <w:t xml:space="preserve">UC </w:t>
-            </w:r>
-            <w:proofErr w:type="gramStart"/>
-            <w:r>
-              <w:t>10:Issue</w:t>
-            </w:r>
-            <w:proofErr w:type="gramEnd"/>
-            <w:r>
-              <w:t xml:space="preserve"> Challan</w:t>
+              <w:t>UC 10:Issue Challan</w:t>
             </w:r>
           </w:p>
           <w:p>
@@ -3707,15 +4640,7 @@
               <w:cnfStyle w:val="000000100000" w:firstRow="0" w:lastRow="0" w:firstColumn="0" w:lastColumn="0" w:oddVBand="0" w:evenVBand="0" w:oddHBand="1" w:evenHBand="0" w:firstRowFirstColumn="0" w:firstRowLastColumn="0" w:lastRowFirstColumn="0" w:lastRowLastColumn="0"/>
             </w:pPr>
             <w:r>
-              <w:t xml:space="preserve">UC </w:t>
-            </w:r>
-            <w:proofErr w:type="gramStart"/>
-            <w:r>
-              <w:t>11:Send</w:t>
-            </w:r>
-            <w:proofErr w:type="gramEnd"/>
-            <w:r>
-              <w:t xml:space="preserve"> Alert</w:t>
+              <w:t>UC 11:Send Alert</w:t>
             </w:r>
           </w:p>
           <w:p>
@@ -3757,7 +4682,15 @@
             </w:r>
             <w:proofErr w:type="spellEnd"/>
             <w:r>
-              <w:t xml:space="preserve"> Ullah&gt;</w:t>
+              <w:t xml:space="preserve"> </w:t>
+            </w:r>
+            <w:proofErr w:type="spellStart"/>
+            <w:r>
+              <w:t>Ullah</w:t>
+            </w:r>
+            <w:proofErr w:type="spellEnd"/>
+            <w:r>
+              <w:t>&gt;</w:t>
             </w:r>
           </w:p>
           <w:p>
@@ -3887,7 +4820,6 @@
           </w:tcPr>
           <w:p>
             <w:r>
-              <w:lastRenderedPageBreak/>
               <w:t>6</w:t>
             </w:r>
           </w:p>
@@ -3982,39 +4914,39 @@
       <w:pPr>
         <w:pStyle w:val="Heading2"/>
       </w:pPr>
-      <w:bookmarkStart w:id="21" w:name="_Toc118288368"/>
+      <w:bookmarkStart w:id="22" w:name="_Toc118288368"/>
       <w:r>
         <w:t>Brief Level Use Cases</w:t>
       </w:r>
-      <w:bookmarkEnd w:id="20"/>
       <w:bookmarkEnd w:id="21"/>
+      <w:bookmarkEnd w:id="22"/>
     </w:p>
     <w:p>
       <w:pPr>
         <w:pStyle w:val="Heading3"/>
       </w:pPr>
-      <w:bookmarkStart w:id="22" w:name="_Toc101427048"/>
-      <w:bookmarkStart w:id="23" w:name="_Toc118288369"/>
+      <w:bookmarkStart w:id="23" w:name="_Toc101427048"/>
+      <w:bookmarkStart w:id="24" w:name="_Toc118288369"/>
       <w:r>
         <w:t>Student Name 1 (Registration Number 1)</w:t>
       </w:r>
-      <w:bookmarkEnd w:id="22"/>
       <w:bookmarkEnd w:id="23"/>
+      <w:bookmarkEnd w:id="24"/>
     </w:p>
     <w:p>
       <w:pPr>
         <w:pStyle w:val="Heading4"/>
       </w:pPr>
-      <w:bookmarkStart w:id="24" w:name="_Toc101427049"/>
-      <w:bookmarkStart w:id="25" w:name="_Toc118288370"/>
+      <w:bookmarkStart w:id="25" w:name="_Toc101427049"/>
+      <w:bookmarkStart w:id="26" w:name="_Toc118288370"/>
       <w:r>
         <w:t xml:space="preserve">Use Case: </w:t>
       </w:r>
       <w:r>
         <w:t>Process Sale</w:t>
       </w:r>
-      <w:bookmarkEnd w:id="24"/>
       <w:bookmarkEnd w:id="25"/>
+      <w:bookmarkEnd w:id="26"/>
     </w:p>
     <w:p>
       <w:r>
@@ -4061,24 +4993,24 @@
       <w:pPr>
         <w:pStyle w:val="Heading2"/>
       </w:pPr>
-      <w:bookmarkStart w:id="26" w:name="_Toc118288371"/>
+      <w:bookmarkStart w:id="27" w:name="_Toc118288371"/>
       <w:r>
         <w:lastRenderedPageBreak/>
         <w:t>Fully Dressed Use Cases</w:t>
       </w:r>
-      <w:bookmarkEnd w:id="26"/>
+      <w:bookmarkEnd w:id="27"/>
     </w:p>
     <w:p>
       <w:pPr>
         <w:pStyle w:val="Heading3"/>
       </w:pPr>
-      <w:bookmarkStart w:id="27" w:name="_Toc101427050"/>
-      <w:bookmarkStart w:id="28" w:name="_Toc118288372"/>
+      <w:bookmarkStart w:id="28" w:name="_Toc101427050"/>
+      <w:bookmarkStart w:id="29" w:name="_Toc118288372"/>
       <w:r>
         <w:t>Student Name 1 (Registration Number 1)</w:t>
       </w:r>
-      <w:bookmarkEnd w:id="27"/>
       <w:bookmarkEnd w:id="28"/>
+      <w:bookmarkEnd w:id="29"/>
     </w:p>
     <w:tbl>
       <w:tblPr>
@@ -4116,13 +5048,13 @@
             <w:pPr>
               <w:pStyle w:val="Heading4"/>
             </w:pPr>
-            <w:bookmarkStart w:id="29" w:name="_Toc101427051"/>
-            <w:bookmarkStart w:id="30" w:name="_Toc118288373"/>
+            <w:bookmarkStart w:id="30" w:name="_Toc101427051"/>
+            <w:bookmarkStart w:id="31" w:name="_Toc118288373"/>
             <w:r>
               <w:t>Use Case UC1: Process Sale</w:t>
             </w:r>
-            <w:bookmarkEnd w:id="29"/>
             <w:bookmarkEnd w:id="30"/>
+            <w:bookmarkEnd w:id="31"/>
           </w:p>
         </w:tc>
       </w:tr>
@@ -4536,15 +5468,7 @@
         </w:numPr>
       </w:pPr>
       <w:r>
-        <w:t xml:space="preserve">Cashier tells Customer the </w:t>
-      </w:r>
-      <w:proofErr w:type="gramStart"/>
-      <w:r>
-        <w:t>total, and</w:t>
-      </w:r>
-      <w:proofErr w:type="gramEnd"/>
-      <w:r>
-        <w:t xml:space="preserve"> asks for payment.</w:t>
+        <w:t>Cashier tells Customer the total, and asks for payment.</w:t>
       </w:r>
     </w:p>
     <w:p>
@@ -4568,15 +5492,7 @@
         </w:numPr>
       </w:pPr>
       <w:r>
-        <w:t xml:space="preserve">System logs completed sale and sends sale and payment information to the external </w:t>
-      </w:r>
-      <w:proofErr w:type="gramStart"/>
-      <w:r>
-        <w:t>Accounting</w:t>
-      </w:r>
-      <w:proofErr w:type="gramEnd"/>
-      <w:r>
-        <w:t xml:space="preserve"> system (for accounting and commissions) and Inventory system (to update inventory).</w:t>
+        <w:t>System logs completed sale and sends sale and payment information to the external Accounting system (for accounting and commissions) and Inventory system (to update inventory).</w:t>
       </w:r>
     </w:p>
     <w:p>
@@ -4754,15 +5670,7 @@
         </w:numPr>
       </w:pPr>
       <w:r>
-        <w:t xml:space="preserve">Cashier performs resume </w:t>
-      </w:r>
-      <w:proofErr w:type="gramStart"/>
-      <w:r>
-        <w:t>operation, and</w:t>
-      </w:r>
-      <w:proofErr w:type="gramEnd"/>
-      <w:r>
-        <w:t xml:space="preserve"> enters the ID to retrieve the sale.</w:t>
+        <w:t>Cashier performs resume operation, and enters the ID to retrieve the sale.</w:t>
       </w:r>
     </w:p>
     <w:p>
@@ -4918,15 +5826,7 @@
         <w:pStyle w:val="doclist"/>
       </w:pPr>
       <w:r>
-        <w:t xml:space="preserve">*a. Manager override entered by swiping an override card through a card </w:t>
-      </w:r>
-      <w:proofErr w:type="gramStart"/>
-      <w:r>
-        <w:t>reader, or</w:t>
-      </w:r>
-      <w:proofErr w:type="gramEnd"/>
-      <w:r>
-        <w:t xml:space="preserve"> entering an authorization code via the keyboard.</w:t>
+        <w:t>*a. Manager override entered by swiping an override card through a card reader, or entering an authorization code via the keyboard.</w:t>
       </w:r>
     </w:p>
     <w:p>
@@ -5088,7 +5988,7 @@
 </file>
 
 <file path=word/numbering.xml><?xml version="1.0" encoding="utf-8"?>
-<w:numbering xmlns:wpc="http://schemas.microsoft.com/office/word/2010/wordprocessingCanvas" xmlns:cx="http://schemas.microsoft.com/office/drawing/2014/chartex" xmlns:cx1="http://schemas.microsoft.com/office/drawing/2015/9/8/chartex" xmlns:cx2="http://schemas.microsoft.com/office/drawing/2015/10/21/chartex" xmlns:cx3="http://schemas.microsoft.com/office/drawing/2016/5/9/chartex" xmlns:cx4="http://schemas.microsoft.com/office/drawing/2016/5/10/chartex" xmlns:cx5="http://schemas.microsoft.com/office/drawing/2016/5/11/chartex" xmlns:cx6="http://schemas.microsoft.com/office/drawing/2016/5/12/chartex" xmlns:cx7="http://schemas.microsoft.com/office/drawing/2016/5/13/chartex" xmlns:cx8="http://schemas.microsoft.com/office/drawing/2016/5/14/chartex" xmlns:mc="http://schemas.openxmlformats.org/markup-compatibility/2006" xmlns:aink="http://schemas.microsoft.com/office/drawing/2016/ink" xmlns:am3d="http://schemas.microsoft.com/office/drawing/2017/model3d" xmlns:o="urn:schemas-microsoft-com:office:office" xmlns:oel="http://schemas.microsoft.com/office/2019/extlst" xmlns:r="http://schemas.openxmlformats.org/officeDocument/2006/relationships" xmlns:m="http://schemas.openxmlformats.org/officeDocument/2006/math" xmlns:v="urn:schemas-microsoft-com:vml" xmlns:wp14="http://schemas.microsoft.com/office/word/2010/wordprocessingDrawing" xmlns:wp="http://schemas.openxmlformats.org/drawingml/2006/wordprocessingDrawing" xmlns:w10="urn:schemas-microsoft-com:office:word" xmlns:w="http://schemas.openxmlformats.org/wordprocessingml/2006/main" xmlns:w14="http://schemas.microsoft.com/office/word/2010/wordml" xmlns:w15="http://schemas.microsoft.com/office/word/2012/wordml" xmlns:w16cex="http://schemas.microsoft.com/office/word/2018/wordml/cex" xmlns:w16cid="http://schemas.microsoft.com/office/word/2016/wordml/cid" xmlns:w16="http://schemas.microsoft.com/office/word/2018/wordml" xmlns:w16sdtdh="http://schemas.microsoft.com/office/word/2020/wordml/sdtdatahash" xmlns:w16se="http://schemas.microsoft.com/office/word/2015/wordml/symex" xmlns:wpg="http://schemas.microsoft.com/office/word/2010/wordprocessingGroup" xmlns:wpi="http://schemas.microsoft.com/office/word/2010/wordprocessingInk" xmlns:wne="http://schemas.microsoft.com/office/word/2006/wordml" xmlns:wps="http://schemas.microsoft.com/office/word/2010/wordprocessingShape" mc:Ignorable="w14 w15 w16se w16cid w16 w16cex w16sdtdh wp14">
+<w:numbering xmlns:wpc="http://schemas.microsoft.com/office/word/2010/wordprocessingCanvas" xmlns:cx="http://schemas.microsoft.com/office/drawing/2014/chartex" xmlns:cx1="http://schemas.microsoft.com/office/drawing/2015/9/8/chartex" xmlns:mc="http://schemas.openxmlformats.org/markup-compatibility/2006" xmlns:o="urn:schemas-microsoft-com:office:office" xmlns:r="http://schemas.openxmlformats.org/officeDocument/2006/relationships" xmlns:m="http://schemas.openxmlformats.org/officeDocument/2006/math" xmlns:v="urn:schemas-microsoft-com:vml" xmlns:wp14="http://schemas.microsoft.com/office/word/2010/wordprocessingDrawing" xmlns:wp="http://schemas.openxmlformats.org/drawingml/2006/wordprocessingDrawing" xmlns:w10="urn:schemas-microsoft-com:office:word" xmlns:w="http://schemas.openxmlformats.org/wordprocessingml/2006/main" xmlns:w14="http://schemas.microsoft.com/office/word/2010/wordml" xmlns:w15="http://schemas.microsoft.com/office/word/2012/wordml" xmlns:w16se="http://schemas.microsoft.com/office/word/2015/wordml/symex" xmlns:wpg="http://schemas.microsoft.com/office/word/2010/wordprocessingGroup" xmlns:wpi="http://schemas.microsoft.com/office/word/2010/wordprocessingInk" xmlns:wne="http://schemas.microsoft.com/office/word/2006/wordml" xmlns:wps="http://schemas.microsoft.com/office/word/2010/wordprocessingShape" mc:Ignorable="w14 w15 w16se wp14">
   <w:abstractNum w:abstractNumId="0" w15:restartNumberingAfterBreak="0">
     <w:nsid w:val="0D7B5573"/>
     <w:multiLevelType w:val="multilevel"/>
@@ -5983,35 +6883,35 @@
       </w:pPr>
     </w:lvl>
   </w:abstractNum>
-  <w:num w:numId="1" w16cid:durableId="1388724735">
+  <w:num w:numId="1">
     <w:abstractNumId w:val="0"/>
   </w:num>
-  <w:num w:numId="2" w16cid:durableId="1330013088">
+  <w:num w:numId="2">
     <w:abstractNumId w:val="5"/>
   </w:num>
-  <w:num w:numId="3" w16cid:durableId="616252981">
+  <w:num w:numId="3">
     <w:abstractNumId w:val="3"/>
   </w:num>
-  <w:num w:numId="4" w16cid:durableId="2117018077">
+  <w:num w:numId="4">
     <w:abstractNumId w:val="1"/>
   </w:num>
-  <w:num w:numId="5" w16cid:durableId="422262801">
+  <w:num w:numId="5">
     <w:abstractNumId w:val="4"/>
   </w:num>
-  <w:num w:numId="6" w16cid:durableId="1393501416">
+  <w:num w:numId="6">
     <w:abstractNumId w:val="7"/>
   </w:num>
-  <w:num w:numId="7" w16cid:durableId="836267828">
+  <w:num w:numId="7">
     <w:abstractNumId w:val="2"/>
   </w:num>
-  <w:num w:numId="8" w16cid:durableId="1862668339">
+  <w:num w:numId="8">
     <w:abstractNumId w:val="6"/>
   </w:num>
 </w:numbering>
 </file>
 
 <file path=word/styles.xml><?xml version="1.0" encoding="utf-8"?>
-<w:styles xmlns:mc="http://schemas.openxmlformats.org/markup-compatibility/2006" xmlns:r="http://schemas.openxmlformats.org/officeDocument/2006/relationships" xmlns:w="http://schemas.openxmlformats.org/wordprocessingml/2006/main" xmlns:w14="http://schemas.microsoft.com/office/word/2010/wordml" xmlns:w15="http://schemas.microsoft.com/office/word/2012/wordml" xmlns:w16cex="http://schemas.microsoft.com/office/word/2018/wordml/cex" xmlns:w16cid="http://schemas.microsoft.com/office/word/2016/wordml/cid" xmlns:w16="http://schemas.microsoft.com/office/word/2018/wordml" xmlns:w16sdtdh="http://schemas.microsoft.com/office/word/2020/wordml/sdtdatahash" xmlns:w16se="http://schemas.microsoft.com/office/word/2015/wordml/symex" mc:Ignorable="w14 w15 w16se w16cid w16 w16cex w16sdtdh">
+<w:styles xmlns:mc="http://schemas.openxmlformats.org/markup-compatibility/2006" xmlns:r="http://schemas.openxmlformats.org/officeDocument/2006/relationships" xmlns:w="http://schemas.openxmlformats.org/wordprocessingml/2006/main" xmlns:w14="http://schemas.microsoft.com/office/word/2010/wordml" xmlns:w15="http://schemas.microsoft.com/office/word/2012/wordml" xmlns:w16se="http://schemas.microsoft.com/office/word/2015/wordml/symex" mc:Ignorable="w14 w15 w16se">
   <w:docDefaults>
     <w:rPrDefault>
       <w:rPr>
@@ -6027,7 +6927,7 @@
       </w:pPr>
     </w:pPrDefault>
   </w:docDefaults>
-  <w:latentStyles w:defLockedState="0" w:defUIPriority="99" w:defSemiHidden="0" w:defUnhideWhenUsed="0" w:defQFormat="0" w:count="376">
+  <w:latentStyles w:defLockedState="0" w:defUIPriority="99" w:defSemiHidden="0" w:defUnhideWhenUsed="0" w:defQFormat="0" w:count="371">
     <w:lsdException w:name="Normal" w:uiPriority="0" w:qFormat="1"/>
     <w:lsdException w:name="heading 1" w:uiPriority="0" w:qFormat="1"/>
     <w:lsdException w:name="heading 2" w:semiHidden="1" w:uiPriority="0" w:unhideWhenUsed="1" w:qFormat="1"/>
@@ -6399,11 +7299,6 @@
     <w:lsdException w:name="List Table 5 Dark Accent 6" w:uiPriority="50"/>
     <w:lsdException w:name="List Table 6 Colorful Accent 6" w:uiPriority="51"/>
     <w:lsdException w:name="List Table 7 Colorful Accent 6" w:uiPriority="52"/>
-    <w:lsdException w:name="Mention" w:semiHidden="1" w:unhideWhenUsed="1"/>
-    <w:lsdException w:name="Smart Hyperlink" w:semiHidden="1" w:unhideWhenUsed="1"/>
-    <w:lsdException w:name="Hashtag" w:semiHidden="1" w:unhideWhenUsed="1"/>
-    <w:lsdException w:name="Unresolved Mention" w:semiHidden="1" w:unhideWhenUsed="1"/>
-    <w:lsdException w:name="Smart Link" w:semiHidden="1" w:unhideWhenUsed="1"/>
   </w:latentStyles>
   <w:style w:type="paragraph" w:default="1" w:styleId="Normal">
     <w:name w:val="Normal"/>

</xml_diff>

<commit_message>
SSDs and Full addressed use case uploaded
I have Uploaded my SSDs and full addressed use case
</commit_message>
<xml_diff>
--- a/Doc/TMS-Thesis.docx
+++ b/Doc/TMS-Thesis.docx
@@ -1,6 +1,6 @@
 
 <file path=word/document.xml><?xml version="1.0" encoding="utf-8"?>
-<w:document xmlns:wpc="http://schemas.microsoft.com/office/word/2010/wordprocessingCanvas" xmlns:cx="http://schemas.microsoft.com/office/drawing/2014/chartex" xmlns:mc="http://schemas.openxmlformats.org/markup-compatibility/2006" xmlns:o="urn:schemas-microsoft-com:office:office" xmlns:r="http://schemas.openxmlformats.org/officeDocument/2006/relationships" xmlns:m="http://schemas.openxmlformats.org/officeDocument/2006/math" xmlns:v="urn:schemas-microsoft-com:vml" xmlns:wp14="http://schemas.microsoft.com/office/word/2010/wordprocessingDrawing" xmlns:wp="http://schemas.openxmlformats.org/drawingml/2006/wordprocessingDrawing" xmlns:w10="urn:schemas-microsoft-com:office:word" xmlns:w="http://schemas.openxmlformats.org/wordprocessingml/2006/main" xmlns:w14="http://schemas.microsoft.com/office/word/2010/wordml" xmlns:w15="http://schemas.microsoft.com/office/word/2012/wordml" xmlns:w16se="http://schemas.microsoft.com/office/word/2015/wordml/symex" xmlns:wpg="http://schemas.microsoft.com/office/word/2010/wordprocessingGroup" xmlns:wpi="http://schemas.microsoft.com/office/word/2010/wordprocessingInk" xmlns:wne="http://schemas.microsoft.com/office/word/2006/wordml" xmlns:wps="http://schemas.microsoft.com/office/word/2010/wordprocessingShape" mc:Ignorable="w14 w15 w16se wp14">
+<w:document xmlns:wpc="http://schemas.microsoft.com/office/word/2010/wordprocessingCanvas" xmlns:cx="http://schemas.microsoft.com/office/drawing/2014/chartex" xmlns:cx1="http://schemas.microsoft.com/office/drawing/2015/9/8/chartex" xmlns:mc="http://schemas.openxmlformats.org/markup-compatibility/2006" xmlns:o="urn:schemas-microsoft-com:office:office" xmlns:r="http://schemas.openxmlformats.org/officeDocument/2006/relationships" xmlns:m="http://schemas.openxmlformats.org/officeDocument/2006/math" xmlns:v="urn:schemas-microsoft-com:vml" xmlns:wp14="http://schemas.microsoft.com/office/word/2010/wordprocessingDrawing" xmlns:wp="http://schemas.openxmlformats.org/drawingml/2006/wordprocessingDrawing" xmlns:w10="urn:schemas-microsoft-com:office:word" xmlns:w="http://schemas.openxmlformats.org/wordprocessingml/2006/main" xmlns:w14="http://schemas.microsoft.com/office/word/2010/wordml" xmlns:w15="http://schemas.microsoft.com/office/word/2012/wordml" xmlns:w16se="http://schemas.microsoft.com/office/word/2015/wordml/symex" xmlns:wpg="http://schemas.microsoft.com/office/word/2010/wordprocessingGroup" xmlns:wpi="http://schemas.microsoft.com/office/word/2010/wordprocessingInk" xmlns:wne="http://schemas.microsoft.com/office/word/2006/wordml" xmlns:wps="http://schemas.microsoft.com/office/word/2010/wordprocessingShape" mc:Ignorable="w14 w15 w16se wp14">
   <w:body>
     <w:p>
       <w:pPr>
@@ -250,181 +250,103 @@
         </w:rPr>
         <w:t xml:space="preserve"> &lt;</w:t>
       </w:r>
-      <w:proofErr w:type="spellStart"/>
       <w:r>
         <w:rPr>
           <w:rFonts w:ascii="Verdana" w:hAnsi="Verdana"/>
         </w:rPr>
-        <w:t>Date&amp;Time</w:t>
-      </w:r>
-      <w:proofErr w:type="spellEnd"/>
-      <w:r>
+        <w:t>&gt;</w:t>
+      </w:r>
+    </w:p>
+    <w:p>
+      <w:pPr>
         <w:rPr>
           <w:rFonts w:ascii="Verdana" w:hAnsi="Verdana"/>
         </w:rPr>
-        <w:t>&gt;</w:t>
-      </w:r>
-    </w:p>
-    <w:p>
-      <w:pPr>
+      </w:pPr>
+      <w:r>
         <w:rPr>
           <w:rFonts w:ascii="Verdana" w:hAnsi="Verdana"/>
         </w:rPr>
-      </w:pPr>
-      <w:r>
+        <w:t>Group Members:</w:t>
+      </w:r>
+    </w:p>
+    <w:p>
+      <w:pPr>
+        <w:jc w:val="both"/>
         <w:rPr>
           <w:rFonts w:ascii="Verdana" w:hAnsi="Verdana"/>
         </w:rPr>
-        <w:t>Group Members:</w:t>
-      </w:r>
-    </w:p>
-    <w:p>
-      <w:pPr>
-        <w:jc w:val="both"/>
+      </w:pPr>
+      <w:r>
         <w:rPr>
           <w:rFonts w:ascii="Verdana" w:hAnsi="Verdana"/>
         </w:rPr>
-      </w:pPr>
-      <w:r>
+        <w:t>Name: Usama Sajjad (SP21-BSE-049)</w:t>
+      </w:r>
+    </w:p>
+    <w:p>
+      <w:pPr>
         <w:rPr>
           <w:rFonts w:ascii="Verdana" w:hAnsi="Verdana"/>
         </w:rPr>
-        <w:t>Name: Usama Sajjad (SP21-BSE-049)</w:t>
-      </w:r>
-    </w:p>
-    <w:p>
-      <w:pPr>
+      </w:pPr>
+      <w:r>
         <w:rPr>
           <w:rFonts w:ascii="Verdana" w:hAnsi="Verdana"/>
         </w:rPr>
-      </w:pPr>
-      <w:r>
+        <w:t>Name: Shah Rafi Alam Khattak (SP21-BSE-060)</w:t>
+      </w:r>
+    </w:p>
+    <w:p>
+      <w:pPr>
         <w:rPr>
           <w:rFonts w:ascii="Verdana" w:hAnsi="Verdana"/>
         </w:rPr>
-        <w:t>Name: Shah Rafi Alam Khattak (SP21-BSE-060)</w:t>
-      </w:r>
-    </w:p>
-    <w:p>
-      <w:pPr>
+      </w:pPr>
+      <w:r>
         <w:rPr>
           <w:rFonts w:ascii="Verdana" w:hAnsi="Verdana"/>
         </w:rPr>
-      </w:pPr>
-      <w:r>
+        <w:t>Name: Muhammad Shahan (SP21-BSE-081)</w:t>
+      </w:r>
+    </w:p>
+    <w:p>
+      <w:pPr>
         <w:rPr>
           <w:rFonts w:ascii="Verdana" w:hAnsi="Verdana"/>
         </w:rPr>
-        <w:t>Name: Muhammad Shahan (SP21-BSE-081)</w:t>
-      </w:r>
-    </w:p>
-    <w:p>
-      <w:pPr>
+      </w:pPr>
+      <w:r>
         <w:rPr>
           <w:rFonts w:ascii="Verdana" w:hAnsi="Verdana"/>
         </w:rPr>
-      </w:pPr>
-      <w:r>
+        <w:t>Name: Zakeen Khan (SP21-BSE-083)</w:t>
+      </w:r>
+    </w:p>
+    <w:p>
+      <w:pPr>
         <w:rPr>
           <w:rFonts w:ascii="Verdana" w:hAnsi="Verdana"/>
         </w:rPr>
-        <w:t xml:space="preserve">Name: </w:t>
-      </w:r>
-      <w:proofErr w:type="spellStart"/>
+      </w:pPr>
       <w:r>
         <w:rPr>
           <w:rFonts w:ascii="Verdana" w:hAnsi="Verdana"/>
         </w:rPr>
-        <w:t>Zakeen</w:t>
-      </w:r>
-      <w:proofErr w:type="spellEnd"/>
-      <w:r>
+        <w:t>Name: Shams ul Arifeen (SP21-BSE-076)</w:t>
+      </w:r>
+    </w:p>
+    <w:p>
+      <w:pPr>
         <w:rPr>
           <w:rFonts w:ascii="Verdana" w:hAnsi="Verdana"/>
         </w:rPr>
-        <w:t xml:space="preserve"> Khan (SP21-BSE-083)</w:t>
-      </w:r>
-    </w:p>
-    <w:p>
-      <w:pPr>
+      </w:pPr>
+      <w:r>
         <w:rPr>
           <w:rFonts w:ascii="Verdana" w:hAnsi="Verdana"/>
         </w:rPr>
-      </w:pPr>
-      <w:r>
-        <w:rPr>
-          <w:rFonts w:ascii="Verdana" w:hAnsi="Verdana"/>
-        </w:rPr>
-        <w:t xml:space="preserve">Name: Shams </w:t>
-      </w:r>
-      <w:proofErr w:type="spellStart"/>
-      <w:r>
-        <w:rPr>
-          <w:rFonts w:ascii="Verdana" w:hAnsi="Verdana"/>
-        </w:rPr>
-        <w:t>ul</w:t>
-      </w:r>
-      <w:proofErr w:type="spellEnd"/>
-      <w:r>
-        <w:rPr>
-          <w:rFonts w:ascii="Verdana" w:hAnsi="Verdana"/>
-        </w:rPr>
-        <w:t xml:space="preserve"> </w:t>
-      </w:r>
-      <w:proofErr w:type="spellStart"/>
-      <w:r>
-        <w:rPr>
-          <w:rFonts w:ascii="Verdana" w:hAnsi="Verdana"/>
-        </w:rPr>
-        <w:t>Arifeen</w:t>
-      </w:r>
-      <w:proofErr w:type="spellEnd"/>
-      <w:r>
-        <w:rPr>
-          <w:rFonts w:ascii="Verdana" w:hAnsi="Verdana"/>
-        </w:rPr>
-        <w:t xml:space="preserve"> (SP21-BSE-076)</w:t>
-      </w:r>
-    </w:p>
-    <w:p>
-      <w:pPr>
-        <w:rPr>
-          <w:rFonts w:ascii="Verdana" w:hAnsi="Verdana"/>
-        </w:rPr>
-      </w:pPr>
-      <w:r>
-        <w:rPr>
-          <w:rFonts w:ascii="Verdana" w:hAnsi="Verdana"/>
-        </w:rPr>
-        <w:t xml:space="preserve">Name: </w:t>
-      </w:r>
-      <w:proofErr w:type="spellStart"/>
-      <w:r>
-        <w:rPr>
-          <w:rFonts w:ascii="Verdana" w:hAnsi="Verdana"/>
-        </w:rPr>
-        <w:t>Hikmat</w:t>
-      </w:r>
-      <w:proofErr w:type="spellEnd"/>
-      <w:r>
-        <w:rPr>
-          <w:rFonts w:ascii="Verdana" w:hAnsi="Verdana"/>
-        </w:rPr>
-        <w:t xml:space="preserve"> </w:t>
-      </w:r>
-      <w:proofErr w:type="spellStart"/>
-      <w:r>
-        <w:rPr>
-          <w:rFonts w:ascii="Verdana" w:hAnsi="Verdana"/>
-        </w:rPr>
-        <w:t>Ullah</w:t>
-      </w:r>
-      <w:proofErr w:type="spellEnd"/>
-      <w:r>
-        <w:rPr>
-          <w:rFonts w:ascii="Verdana" w:hAnsi="Verdana"/>
-        </w:rPr>
-        <w:t>(SP21-BSE-097)</w:t>
+        <w:t>Name: Hikmat Ullah(SP21-BSE-097)</w:t>
       </w:r>
     </w:p>
     <w:p>
@@ -4591,15 +4513,7 @@
               <w:cnfStyle w:val="000000100000" w:firstRow="0" w:lastRow="0" w:firstColumn="0" w:lastColumn="0" w:oddVBand="0" w:evenVBand="0" w:oddHBand="1" w:evenHBand="0" w:firstRowFirstColumn="0" w:firstRowLastColumn="0" w:lastRowFirstColumn="0" w:lastRowLastColumn="0"/>
             </w:pPr>
             <w:r>
-              <w:t>&lt;</w:t>
-            </w:r>
-            <w:proofErr w:type="spellStart"/>
-            <w:r>
-              <w:t>Zakeen</w:t>
-            </w:r>
-            <w:proofErr w:type="spellEnd"/>
-            <w:r>
-              <w:t xml:space="preserve"> Khan&gt;</w:t>
+              <w:t>&lt;Zakeen Khan&gt;</w:t>
             </w:r>
           </w:p>
           <w:p>
@@ -4667,23 +4581,7 @@
               <w:cnfStyle w:val="000000000000" w:firstRow="0" w:lastRow="0" w:firstColumn="0" w:lastColumn="0" w:oddVBand="0" w:evenVBand="0" w:oddHBand="0" w:evenHBand="0" w:firstRowFirstColumn="0" w:firstRowLastColumn="0" w:lastRowFirstColumn="0" w:lastRowLastColumn="0"/>
             </w:pPr>
             <w:r>
-              <w:t>&lt;</w:t>
-            </w:r>
-            <w:proofErr w:type="spellStart"/>
-            <w:r>
-              <w:t>Hikmat</w:t>
-            </w:r>
-            <w:proofErr w:type="spellEnd"/>
-            <w:r>
-              <w:t xml:space="preserve"> </w:t>
-            </w:r>
-            <w:proofErr w:type="spellStart"/>
-            <w:r>
-              <w:t>Ullah</w:t>
-            </w:r>
-            <w:proofErr w:type="spellEnd"/>
-            <w:r>
-              <w:t>&gt;</w:t>
+              <w:t>&lt;Hikmat Ullah&gt;</w:t>
             </w:r>
           </w:p>
           <w:p>
@@ -4717,15 +4615,7 @@
               <w:cnfStyle w:val="000000000000" w:firstRow="0" w:lastRow="0" w:firstColumn="0" w:lastColumn="0" w:oddVBand="0" w:evenVBand="0" w:oddHBand="0" w:evenHBand="0" w:firstRowFirstColumn="0" w:firstRowLastColumn="0" w:lastRowFirstColumn="0" w:lastRowLastColumn="0"/>
             </w:pPr>
             <w:r>
-              <w:t xml:space="preserve">UC 13: </w:t>
-            </w:r>
-            <w:proofErr w:type="spellStart"/>
-            <w:r>
-              <w:t>Widhraw</w:t>
-            </w:r>
-            <w:proofErr w:type="spellEnd"/>
-            <w:r>
-              <w:t xml:space="preserve"> Reword</w:t>
+              <w:t>UC 13: Widhraw Reword</w:t>
             </w:r>
           </w:p>
         </w:tc>
@@ -4826,23 +4716,7 @@
               <w:cnfStyle w:val="000000000000" w:firstRow="0" w:lastRow="0" w:firstColumn="0" w:lastColumn="0" w:oddVBand="0" w:evenVBand="0" w:oddHBand="0" w:evenHBand="0" w:firstRowFirstColumn="0" w:firstRowLastColumn="0" w:lastRowFirstColumn="0" w:lastRowLastColumn="0"/>
             </w:pPr>
             <w:r>
-              <w:t xml:space="preserve">&lt;Shams </w:t>
-            </w:r>
-            <w:proofErr w:type="spellStart"/>
-            <w:r>
-              <w:t>ul</w:t>
-            </w:r>
-            <w:proofErr w:type="spellEnd"/>
-            <w:r>
-              <w:t xml:space="preserve"> </w:t>
-            </w:r>
-            <w:proofErr w:type="spellStart"/>
-            <w:r>
-              <w:t>Arifeen</w:t>
-            </w:r>
-            <w:proofErr w:type="spellEnd"/>
-            <w:r>
-              <w:t>&gt;</w:t>
+              <w:t>&lt;Shams ul Arifeen&gt;</w:t>
             </w:r>
           </w:p>
           <w:p>
@@ -4931,47 +4805,7 @@
           <w:sz w:val="28"/>
           <w:szCs w:val="28"/>
         </w:rPr>
-        <w:t xml:space="preserve">Shah Rafi </w:t>
-      </w:r>
-      <w:proofErr w:type="spellStart"/>
-      <w:r>
-        <w:rPr>
-          <w:rFonts w:asciiTheme="minorHAnsi" w:hAnsiTheme="minorHAnsi" w:cstheme="minorHAnsi"/>
-          <w:b/>
-          <w:sz w:val="28"/>
-          <w:szCs w:val="28"/>
-        </w:rPr>
-        <w:t>Alam</w:t>
-      </w:r>
-      <w:proofErr w:type="spellEnd"/>
-      <w:r>
-        <w:rPr>
-          <w:rFonts w:asciiTheme="minorHAnsi" w:hAnsiTheme="minorHAnsi" w:cstheme="minorHAnsi"/>
-          <w:b/>
-          <w:sz w:val="28"/>
-          <w:szCs w:val="28"/>
-        </w:rPr>
-        <w:t xml:space="preserve"> </w:t>
-      </w:r>
-      <w:proofErr w:type="spellStart"/>
-      <w:r>
-        <w:rPr>
-          <w:rFonts w:asciiTheme="minorHAnsi" w:hAnsiTheme="minorHAnsi" w:cstheme="minorHAnsi"/>
-          <w:b/>
-          <w:sz w:val="28"/>
-          <w:szCs w:val="28"/>
-        </w:rPr>
-        <w:t>Khattak</w:t>
-      </w:r>
-      <w:proofErr w:type="spellEnd"/>
-      <w:r>
-        <w:rPr>
-          <w:rFonts w:asciiTheme="minorHAnsi" w:hAnsiTheme="minorHAnsi" w:cstheme="minorHAnsi"/>
-          <w:b/>
-          <w:sz w:val="28"/>
-          <w:szCs w:val="28"/>
-        </w:rPr>
-        <w:t xml:space="preserve"> (SP21-Bse-060)</w:t>
+        <w:t>Shah Rafi Alam Khattak (SP21-Bse-060)</w:t>
       </w:r>
     </w:p>
     <w:p>
@@ -5110,27 +4944,7 @@
           <w:sz w:val="28"/>
           <w:szCs w:val="28"/>
         </w:rPr>
-        <w:t xml:space="preserve">Log </w:t>
-      </w:r>
-      <w:proofErr w:type="gramStart"/>
-      <w:r>
-        <w:rPr>
-          <w:rFonts w:asciiTheme="minorHAnsi" w:eastAsiaTheme="majorEastAsia" w:hAnsiTheme="minorHAnsi" w:cstheme="minorHAnsi"/>
-          <w:color w:val="2E74B5" w:themeColor="accent1" w:themeShade="BF"/>
-          <w:sz w:val="28"/>
-          <w:szCs w:val="28"/>
-        </w:rPr>
-        <w:t>In</w:t>
-      </w:r>
-      <w:proofErr w:type="gramEnd"/>
-      <w:r>
-        <w:rPr>
-          <w:rFonts w:asciiTheme="minorHAnsi" w:eastAsiaTheme="majorEastAsia" w:hAnsiTheme="minorHAnsi" w:cstheme="minorHAnsi"/>
-          <w:color w:val="2E74B5" w:themeColor="accent1" w:themeShade="BF"/>
-          <w:sz w:val="28"/>
-          <w:szCs w:val="28"/>
-        </w:rPr>
-        <w:t>:</w:t>
+        <w:t>Log In:</w:t>
       </w:r>
     </w:p>
     <w:p>
@@ -5437,9 +5251,6 @@
           <w:szCs w:val="28"/>
         </w:rPr>
       </w:pPr>
-      <w:bookmarkStart w:id="24" w:name="_GoBack"/>
-      <w:bookmarkEnd w:id="24"/>
-      <w:proofErr w:type="spellStart"/>
       <w:r>
         <w:rPr>
           <w:rFonts w:asciiTheme="minorHAnsi" w:hAnsiTheme="minorHAnsi" w:cstheme="minorHAnsi"/>
@@ -5447,17 +5258,7 @@
           <w:sz w:val="28"/>
           <w:szCs w:val="28"/>
         </w:rPr>
-        <w:t>Zakeen</w:t>
-      </w:r>
-      <w:proofErr w:type="spellEnd"/>
-      <w:r>
-        <w:rPr>
-          <w:rFonts w:asciiTheme="minorHAnsi" w:hAnsiTheme="minorHAnsi" w:cstheme="minorHAnsi"/>
-          <w:b/>
-          <w:sz w:val="28"/>
-          <w:szCs w:val="28"/>
-        </w:rPr>
-        <w:t xml:space="preserve"> khan (SP21-BSE-083)</w:t>
+        <w:t>Zakeen khan (SP21-BSE-083)</w:t>
       </w:r>
       <w:bookmarkEnd w:id="22"/>
       <w:bookmarkEnd w:id="23"/>
@@ -5799,43 +5600,7 @@
           <w:sz w:val="28"/>
           <w:szCs w:val="28"/>
         </w:rPr>
-        <w:t xml:space="preserve">When the warden receives the videos. Then the warden reviews the video that if it is a major violation or not. If it is a major </w:t>
-      </w:r>
-      <w:proofErr w:type="gramStart"/>
-      <w:r>
-        <w:rPr>
-          <w:rFonts w:asciiTheme="minorHAnsi" w:hAnsiTheme="minorHAnsi" w:cstheme="minorHAnsi"/>
-          <w:sz w:val="28"/>
-          <w:szCs w:val="28"/>
-        </w:rPr>
-        <w:t>violation</w:t>
-      </w:r>
-      <w:proofErr w:type="gramEnd"/>
-      <w:r>
-        <w:rPr>
-          <w:rFonts w:asciiTheme="minorHAnsi" w:hAnsiTheme="minorHAnsi" w:cstheme="minorHAnsi"/>
-          <w:sz w:val="28"/>
-          <w:szCs w:val="28"/>
-        </w:rPr>
-        <w:t xml:space="preserve"> then the warden assigns it a violation which that driver has broken. If it is not a major </w:t>
-      </w:r>
-      <w:proofErr w:type="gramStart"/>
-      <w:r>
-        <w:rPr>
-          <w:rFonts w:asciiTheme="minorHAnsi" w:hAnsiTheme="minorHAnsi" w:cstheme="minorHAnsi"/>
-          <w:sz w:val="28"/>
-          <w:szCs w:val="28"/>
-        </w:rPr>
-        <w:t>violation</w:t>
-      </w:r>
-      <w:proofErr w:type="gramEnd"/>
-      <w:r>
-        <w:rPr>
-          <w:rFonts w:asciiTheme="minorHAnsi" w:hAnsiTheme="minorHAnsi" w:cstheme="minorHAnsi"/>
-          <w:sz w:val="28"/>
-          <w:szCs w:val="28"/>
-        </w:rPr>
-        <w:t xml:space="preserve"> then the warden does the following.</w:t>
+        <w:t>When the warden receives the videos. Then the warden reviews the video that if it is a major violation or not. If it is a major violation then the warden assigns it a violation which that driver has broken. If it is not a major violation then the warden does the following.</w:t>
       </w:r>
     </w:p>
     <w:p>
@@ -5963,27 +5728,7 @@
                 <w:szCs w:val="28"/>
               </w:rPr>
               <w:lastRenderedPageBreak/>
-              <w:t xml:space="preserve">Usama </w:t>
-            </w:r>
-            <w:proofErr w:type="spellStart"/>
-            <w:r>
-              <w:rPr>
-                <w:rFonts w:asciiTheme="minorHAnsi" w:hAnsiTheme="minorHAnsi" w:cstheme="minorHAnsi"/>
-                <w:b/>
-                <w:sz w:val="28"/>
-                <w:szCs w:val="28"/>
-              </w:rPr>
-              <w:t>Sajjad</w:t>
-            </w:r>
-            <w:proofErr w:type="spellEnd"/>
-            <w:r>
-              <w:rPr>
-                <w:rFonts w:asciiTheme="minorHAnsi" w:hAnsiTheme="minorHAnsi" w:cstheme="minorHAnsi"/>
-                <w:b/>
-                <w:sz w:val="28"/>
-                <w:szCs w:val="28"/>
-              </w:rPr>
-              <w:t xml:space="preserve"> (Sp21-Bse-049</w:t>
+              <w:t>Usama Sajjad (Sp21-Bse-049</w:t>
             </w:r>
             <w:r>
               <w:rPr>
@@ -6069,10 +5814,31 @@
                 <w:szCs w:val="28"/>
                 <w:shd w:val="clear" w:color="auto" w:fill="FFFFFF"/>
               </w:rPr>
-              <w:t xml:space="preserve">Warden check the recorded video from their system weather the person uploaded video is authentic or not. If he approved the </w:t>
-            </w:r>
-            <w:proofErr w:type="gramStart"/>
-            <w:r>
+              <w:t>Warden check the recorded video from their system weather the person uploaded video is authentic or not. If he approved the video then the car owner get challan against his traffic violation and the person who recorded video he will get the reward.</w:t>
+            </w:r>
+          </w:p>
+          <w:p>
+            <w:pPr>
+              <w:rPr>
+                <w:rFonts w:asciiTheme="majorHAnsi" w:eastAsiaTheme="majorEastAsia" w:hAnsiTheme="majorHAnsi" w:cstheme="majorBidi"/>
+                <w:color w:val="2E74B5" w:themeColor="accent1" w:themeShade="BF"/>
+                <w:sz w:val="32"/>
+                <w:szCs w:val="32"/>
+              </w:rPr>
+            </w:pPr>
+            <w:r>
+              <w:rPr>
+                <w:rFonts w:asciiTheme="minorHAnsi" w:eastAsiaTheme="majorEastAsia" w:hAnsiTheme="minorHAnsi" w:cstheme="minorHAnsi"/>
+                <w:color w:val="2E74B5" w:themeColor="accent1" w:themeShade="BF"/>
+                <w:sz w:val="28"/>
+                <w:szCs w:val="28"/>
+              </w:rPr>
+              <w:t>Remove Citizen:</w:t>
+            </w:r>
+          </w:p>
+          <w:p>
+            <w:pPr>
+              <w:jc w:val="both"/>
               <w:rPr>
                 <w:rFonts w:asciiTheme="minorHAnsi" w:hAnsiTheme="minorHAnsi" w:cstheme="minorHAnsi"/>
                 <w:color w:val="202124"/>
@@ -6080,9 +5846,7 @@
                 <w:szCs w:val="28"/>
                 <w:shd w:val="clear" w:color="auto" w:fill="FFFFFF"/>
               </w:rPr>
-              <w:t>video</w:t>
-            </w:r>
-            <w:proofErr w:type="gramEnd"/>
+            </w:pPr>
             <w:r>
               <w:rPr>
                 <w:rFonts w:asciiTheme="minorHAnsi" w:hAnsiTheme="minorHAnsi" w:cstheme="minorHAnsi"/>
@@ -6091,31 +5855,9 @@
                 <w:szCs w:val="28"/>
                 <w:shd w:val="clear" w:color="auto" w:fill="FFFFFF"/>
               </w:rPr>
-              <w:t xml:space="preserve"> then the car owner get challan against his traffic violation and the person who recorded video he will get the reward.</w:t>
-            </w:r>
-          </w:p>
-          <w:p>
-            <w:pPr>
-              <w:rPr>
-                <w:rFonts w:asciiTheme="majorHAnsi" w:eastAsiaTheme="majorEastAsia" w:hAnsiTheme="majorHAnsi" w:cstheme="majorBidi"/>
-                <w:color w:val="2E74B5" w:themeColor="accent1" w:themeShade="BF"/>
-                <w:sz w:val="32"/>
-                <w:szCs w:val="32"/>
-              </w:rPr>
-            </w:pPr>
-            <w:r>
-              <w:rPr>
-                <w:rFonts w:asciiTheme="minorHAnsi" w:eastAsiaTheme="majorEastAsia" w:hAnsiTheme="minorHAnsi" w:cstheme="minorHAnsi"/>
-                <w:color w:val="2E74B5" w:themeColor="accent1" w:themeShade="BF"/>
-                <w:sz w:val="28"/>
-                <w:szCs w:val="28"/>
-              </w:rPr>
-              <w:t>Remove Citizen:</w:t>
-            </w:r>
-          </w:p>
-          <w:p>
-            <w:pPr>
-              <w:jc w:val="both"/>
+              <w:t>If the recorded video is not</w:t>
+            </w:r>
+            <w:r>
               <w:rPr>
                 <w:rFonts w:asciiTheme="minorHAnsi" w:hAnsiTheme="minorHAnsi" w:cstheme="minorHAnsi"/>
                 <w:color w:val="202124"/>
@@ -6123,48 +5865,7 @@
                 <w:szCs w:val="28"/>
                 <w:shd w:val="clear" w:color="auto" w:fill="FFFFFF"/>
               </w:rPr>
-            </w:pPr>
-            <w:r>
-              <w:rPr>
-                <w:rFonts w:asciiTheme="minorHAnsi" w:hAnsiTheme="minorHAnsi" w:cstheme="minorHAnsi"/>
-                <w:color w:val="202124"/>
-                <w:sz w:val="28"/>
-                <w:szCs w:val="28"/>
-                <w:shd w:val="clear" w:color="auto" w:fill="FFFFFF"/>
-              </w:rPr>
-              <w:t>If the recorded video is not</w:t>
-            </w:r>
-            <w:r>
-              <w:rPr>
-                <w:rFonts w:asciiTheme="minorHAnsi" w:hAnsiTheme="minorHAnsi" w:cstheme="minorHAnsi"/>
-                <w:color w:val="202124"/>
-                <w:sz w:val="28"/>
-                <w:szCs w:val="28"/>
-                <w:shd w:val="clear" w:color="auto" w:fill="FFFFFF"/>
-              </w:rPr>
-              <w:t xml:space="preserve"> related to the any </w:t>
-            </w:r>
-            <w:proofErr w:type="gramStart"/>
-            <w:r>
-              <w:rPr>
-                <w:rFonts w:asciiTheme="minorHAnsi" w:hAnsiTheme="minorHAnsi" w:cstheme="minorHAnsi"/>
-                <w:color w:val="202124"/>
-                <w:sz w:val="28"/>
-                <w:szCs w:val="28"/>
-                <w:shd w:val="clear" w:color="auto" w:fill="FFFFFF"/>
-              </w:rPr>
-              <w:t>violation</w:t>
-            </w:r>
-            <w:proofErr w:type="gramEnd"/>
-            <w:r>
-              <w:rPr>
-                <w:rFonts w:asciiTheme="minorHAnsi" w:hAnsiTheme="minorHAnsi" w:cstheme="minorHAnsi"/>
-                <w:color w:val="202124"/>
-                <w:sz w:val="28"/>
-                <w:szCs w:val="28"/>
-                <w:shd w:val="clear" w:color="auto" w:fill="FFFFFF"/>
-              </w:rPr>
-              <w:t xml:space="preserve"> then the warden has authority to disapprove the video and remove the citizen who uploaded the unauthentic video.</w:t>
+              <w:t xml:space="preserve"> related to the any violation then the warden has authority to disapprove the video and remove the citizen who uploaded the unauthentic video.</w:t>
             </w:r>
           </w:p>
           <w:p>
@@ -6188,531 +5889,9 @@
                 <w:sz w:val="28"/>
                 <w:szCs w:val="28"/>
               </w:rPr>
-              <w:t>View Challan</w:t>
-            </w:r>
-          </w:p>
-          <w:p/>
-          <w:p>
-            <w:pPr>
-              <w:rPr>
-                <w:rFonts w:asciiTheme="majorHAnsi" w:eastAsiaTheme="majorEastAsia" w:hAnsiTheme="majorHAnsi" w:cstheme="majorBidi"/>
-                <w:color w:val="2E74B5" w:themeColor="accent1" w:themeShade="BF"/>
-                <w:sz w:val="32"/>
-                <w:szCs w:val="32"/>
-              </w:rPr>
-            </w:pPr>
-            <w:r>
-              <w:rPr>
-                <w:rFonts w:asciiTheme="minorHAnsi" w:eastAsiaTheme="majorEastAsia" w:hAnsiTheme="minorHAnsi" w:cstheme="minorHAnsi"/>
-                <w:color w:val="2E74B5" w:themeColor="accent1" w:themeShade="BF"/>
-                <w:sz w:val="28"/>
-                <w:szCs w:val="28"/>
-              </w:rPr>
-              <w:t>Citizen:</w:t>
-            </w:r>
-          </w:p>
-          <w:p>
-            <w:pPr>
-              <w:jc w:val="both"/>
-              <w:rPr>
-                <w:rFonts w:asciiTheme="minorHAnsi" w:hAnsiTheme="minorHAnsi" w:cstheme="minorHAnsi"/>
-                <w:color w:val="202124"/>
-                <w:sz w:val="28"/>
-                <w:szCs w:val="28"/>
-                <w:shd w:val="clear" w:color="auto" w:fill="FFFFFF"/>
-              </w:rPr>
-            </w:pPr>
-            <w:r>
-              <w:rPr>
-                <w:rFonts w:asciiTheme="minorHAnsi" w:hAnsiTheme="minorHAnsi" w:cstheme="minorHAnsi"/>
-                <w:color w:val="202124"/>
-                <w:sz w:val="28"/>
-                <w:szCs w:val="28"/>
-                <w:shd w:val="clear" w:color="auto" w:fill="FFFFFF"/>
-              </w:rPr>
-              <w:t xml:space="preserve">The person who get the challan against the traffic violation will view their challan through message alert. The warden </w:t>
-            </w:r>
-            <w:proofErr w:type="gramStart"/>
-            <w:r>
-              <w:rPr>
-                <w:rFonts w:asciiTheme="minorHAnsi" w:hAnsiTheme="minorHAnsi" w:cstheme="minorHAnsi"/>
-                <w:color w:val="202124"/>
-                <w:sz w:val="28"/>
-                <w:szCs w:val="28"/>
-                <w:shd w:val="clear" w:color="auto" w:fill="FFFFFF"/>
-              </w:rPr>
-              <w:t>send</w:t>
-            </w:r>
-            <w:proofErr w:type="gramEnd"/>
-            <w:r>
-              <w:rPr>
-                <w:rFonts w:asciiTheme="minorHAnsi" w:hAnsiTheme="minorHAnsi" w:cstheme="minorHAnsi"/>
-                <w:color w:val="202124"/>
-                <w:sz w:val="28"/>
-                <w:szCs w:val="28"/>
-                <w:shd w:val="clear" w:color="auto" w:fill="FFFFFF"/>
-              </w:rPr>
-              <w:t xml:space="preserve"> the alert through their system that he violate the traffic rules. After viewing their </w:t>
-            </w:r>
-            <w:proofErr w:type="gramStart"/>
-            <w:r>
-              <w:rPr>
-                <w:rFonts w:asciiTheme="minorHAnsi" w:hAnsiTheme="minorHAnsi" w:cstheme="minorHAnsi"/>
-                <w:color w:val="202124"/>
-                <w:sz w:val="28"/>
-                <w:szCs w:val="28"/>
-                <w:shd w:val="clear" w:color="auto" w:fill="FFFFFF"/>
-              </w:rPr>
-              <w:t>challan</w:t>
-            </w:r>
-            <w:proofErr w:type="gramEnd"/>
-            <w:r>
-              <w:rPr>
-                <w:rFonts w:asciiTheme="minorHAnsi" w:hAnsiTheme="minorHAnsi" w:cstheme="minorHAnsi"/>
-                <w:color w:val="202124"/>
-                <w:sz w:val="28"/>
-                <w:szCs w:val="28"/>
-                <w:shd w:val="clear" w:color="auto" w:fill="FFFFFF"/>
-              </w:rPr>
-              <w:t xml:space="preserve"> he will choice to pay their challan through our app or from traffic office.</w:t>
-            </w:r>
-          </w:p>
-          <w:p>
-            <w:pPr>
-              <w:jc w:val="both"/>
-              <w:rPr>
-                <w:rFonts w:asciiTheme="minorHAnsi" w:hAnsiTheme="minorHAnsi" w:cstheme="minorHAnsi"/>
-                <w:color w:val="2E74B5" w:themeColor="accent1" w:themeShade="BF"/>
-                <w:sz w:val="28"/>
-                <w:szCs w:val="28"/>
-              </w:rPr>
-            </w:pPr>
-          </w:p>
-          <w:p>
-            <w:pPr>
-              <w:jc w:val="both"/>
-              <w:rPr>
-                <w:rFonts w:asciiTheme="minorHAnsi" w:hAnsiTheme="minorHAnsi" w:cstheme="minorHAnsi"/>
-                <w:color w:val="2E74B5" w:themeColor="accent1" w:themeShade="BF"/>
-                <w:sz w:val="28"/>
-                <w:szCs w:val="28"/>
-              </w:rPr>
-            </w:pPr>
-            <w:r>
-              <w:rPr>
-                <w:rFonts w:asciiTheme="minorHAnsi" w:hAnsiTheme="minorHAnsi" w:cstheme="minorHAnsi"/>
-                <w:color w:val="2E74B5" w:themeColor="accent1" w:themeShade="BF"/>
-                <w:sz w:val="28"/>
-                <w:szCs w:val="28"/>
-              </w:rPr>
-              <w:t xml:space="preserve">SHAMS UL </w:t>
-            </w:r>
-            <w:proofErr w:type="spellStart"/>
-            <w:r>
-              <w:rPr>
-                <w:rFonts w:asciiTheme="minorHAnsi" w:hAnsiTheme="minorHAnsi" w:cstheme="minorHAnsi"/>
-                <w:color w:val="2E74B5" w:themeColor="accent1" w:themeShade="BF"/>
-                <w:sz w:val="28"/>
-                <w:szCs w:val="28"/>
-              </w:rPr>
-              <w:t>Arifeen</w:t>
-            </w:r>
-            <w:proofErr w:type="spellEnd"/>
-            <w:r>
-              <w:rPr>
-                <w:rFonts w:asciiTheme="minorHAnsi" w:hAnsiTheme="minorHAnsi" w:cstheme="minorHAnsi"/>
-                <w:color w:val="2E74B5" w:themeColor="accent1" w:themeShade="BF"/>
-                <w:sz w:val="28"/>
-                <w:szCs w:val="28"/>
-              </w:rPr>
-              <w:t xml:space="preserve"> (SP21-BSE-076)</w:t>
-            </w:r>
-          </w:p>
-          <w:p>
-            <w:pPr>
-              <w:jc w:val="both"/>
-              <w:rPr>
-                <w:rFonts w:asciiTheme="minorHAnsi" w:hAnsiTheme="minorHAnsi" w:cstheme="minorHAnsi"/>
-                <w:color w:val="2E74B5" w:themeColor="accent1" w:themeShade="BF"/>
-                <w:sz w:val="28"/>
-                <w:szCs w:val="28"/>
-              </w:rPr>
-            </w:pPr>
-            <w:r>
-              <w:rPr>
-                <w:rFonts w:asciiTheme="minorHAnsi" w:hAnsiTheme="minorHAnsi" w:cstheme="minorHAnsi"/>
-                <w:color w:val="2E74B5" w:themeColor="accent1" w:themeShade="BF"/>
-                <w:sz w:val="28"/>
-                <w:szCs w:val="28"/>
-              </w:rPr>
-              <w:t>Use Case: Verify Warden</w:t>
-            </w:r>
-          </w:p>
-          <w:p>
-            <w:pPr>
-              <w:jc w:val="both"/>
-              <w:rPr>
-                <w:rFonts w:asciiTheme="minorHAnsi" w:hAnsiTheme="minorHAnsi" w:cstheme="minorHAnsi"/>
-                <w:color w:val="2E74B5" w:themeColor="accent1" w:themeShade="BF"/>
-                <w:sz w:val="28"/>
-                <w:szCs w:val="28"/>
-              </w:rPr>
-            </w:pPr>
-            <w:r>
-              <w:rPr>
-                <w:rFonts w:asciiTheme="minorHAnsi" w:hAnsiTheme="minorHAnsi" w:cstheme="minorHAnsi"/>
-                <w:color w:val="2E74B5" w:themeColor="accent1" w:themeShade="BF"/>
-                <w:sz w:val="28"/>
-                <w:szCs w:val="28"/>
-              </w:rPr>
-              <w:t>1.</w:t>
-            </w:r>
-            <w:r>
-              <w:rPr>
-                <w:rFonts w:asciiTheme="minorHAnsi" w:hAnsiTheme="minorHAnsi" w:cstheme="minorHAnsi"/>
-                <w:color w:val="2E74B5" w:themeColor="accent1" w:themeShade="BF"/>
-                <w:sz w:val="28"/>
-                <w:szCs w:val="28"/>
-              </w:rPr>
-              <w:tab/>
-              <w:t>Admin:</w:t>
-            </w:r>
-          </w:p>
-          <w:p>
-            <w:pPr>
-              <w:jc w:val="both"/>
-              <w:rPr>
-                <w:rFonts w:asciiTheme="minorHAnsi" w:hAnsiTheme="minorHAnsi" w:cstheme="minorHAnsi"/>
-                <w:sz w:val="28"/>
-                <w:szCs w:val="28"/>
-              </w:rPr>
-            </w:pPr>
-            <w:r>
-              <w:rPr>
-                <w:rFonts w:asciiTheme="minorHAnsi" w:hAnsiTheme="minorHAnsi" w:cstheme="minorHAnsi"/>
-                <w:sz w:val="28"/>
-                <w:szCs w:val="28"/>
-              </w:rPr>
-              <w:t xml:space="preserve">In this block the person </w:t>
-            </w:r>
-            <w:proofErr w:type="spellStart"/>
-            <w:r>
-              <w:rPr>
-                <w:rFonts w:asciiTheme="minorHAnsi" w:hAnsiTheme="minorHAnsi" w:cstheme="minorHAnsi"/>
-                <w:sz w:val="28"/>
-                <w:szCs w:val="28"/>
-              </w:rPr>
-              <w:t>incharge</w:t>
-            </w:r>
-            <w:proofErr w:type="spellEnd"/>
-            <w:r>
-              <w:rPr>
-                <w:rFonts w:asciiTheme="minorHAnsi" w:hAnsiTheme="minorHAnsi" w:cstheme="minorHAnsi"/>
-                <w:sz w:val="28"/>
-                <w:szCs w:val="28"/>
-              </w:rPr>
-              <w:t xml:space="preserve"> is admin who can manage the whole system. He has the authority to change or rewrite the whole system. He can keep any one </w:t>
-            </w:r>
-            <w:r>
-              <w:rPr>
-                <w:rFonts w:asciiTheme="minorHAnsi" w:hAnsiTheme="minorHAnsi" w:cstheme="minorHAnsi"/>
-                <w:sz w:val="28"/>
-                <w:szCs w:val="28"/>
-              </w:rPr>
-              <w:lastRenderedPageBreak/>
-              <w:t>whom he wishes fit for a specific job. He can also supervise the wardens, as given below;</w:t>
-            </w:r>
-          </w:p>
-          <w:p>
-            <w:pPr>
-              <w:jc w:val="both"/>
-              <w:rPr>
-                <w:rFonts w:asciiTheme="minorHAnsi" w:hAnsiTheme="minorHAnsi" w:cstheme="minorHAnsi"/>
-                <w:color w:val="2E74B5" w:themeColor="accent1" w:themeShade="BF"/>
-                <w:sz w:val="28"/>
-                <w:szCs w:val="28"/>
-              </w:rPr>
-            </w:pPr>
-            <w:r>
-              <w:rPr>
-                <w:rFonts w:asciiTheme="minorHAnsi" w:hAnsiTheme="minorHAnsi" w:cstheme="minorHAnsi"/>
-                <w:color w:val="2E74B5" w:themeColor="accent1" w:themeShade="BF"/>
-                <w:sz w:val="28"/>
-                <w:szCs w:val="28"/>
-              </w:rPr>
-              <w:t>2.</w:t>
-            </w:r>
-            <w:r>
-              <w:rPr>
-                <w:rFonts w:asciiTheme="minorHAnsi" w:hAnsiTheme="minorHAnsi" w:cstheme="minorHAnsi"/>
-                <w:color w:val="2E74B5" w:themeColor="accent1" w:themeShade="BF"/>
-                <w:sz w:val="28"/>
-                <w:szCs w:val="28"/>
-              </w:rPr>
-              <w:tab/>
-              <w:t xml:space="preserve"> View warden:</w:t>
-            </w:r>
-          </w:p>
-          <w:p>
-            <w:pPr>
-              <w:jc w:val="both"/>
-              <w:rPr>
-                <w:rFonts w:asciiTheme="minorHAnsi" w:hAnsiTheme="minorHAnsi" w:cstheme="minorHAnsi"/>
-                <w:sz w:val="28"/>
-                <w:szCs w:val="28"/>
-              </w:rPr>
-            </w:pPr>
-            <w:r>
-              <w:rPr>
-                <w:rFonts w:asciiTheme="minorHAnsi" w:hAnsiTheme="minorHAnsi" w:cstheme="minorHAnsi"/>
-                <w:sz w:val="28"/>
-                <w:szCs w:val="28"/>
-              </w:rPr>
-              <w:t>The admin can view the warden daily activities and in what place his duty will be and how much challan did he gather.</w:t>
-            </w:r>
-          </w:p>
-          <w:p>
-            <w:pPr>
-              <w:jc w:val="both"/>
-              <w:rPr>
-                <w:rFonts w:asciiTheme="minorHAnsi" w:hAnsiTheme="minorHAnsi" w:cstheme="minorHAnsi"/>
-                <w:color w:val="2E74B5" w:themeColor="accent1" w:themeShade="BF"/>
-                <w:sz w:val="28"/>
-                <w:szCs w:val="28"/>
-              </w:rPr>
-            </w:pPr>
-            <w:r>
-              <w:rPr>
-                <w:rFonts w:asciiTheme="minorHAnsi" w:hAnsiTheme="minorHAnsi" w:cstheme="minorHAnsi"/>
-                <w:color w:val="2E74B5" w:themeColor="accent1" w:themeShade="BF"/>
-                <w:sz w:val="28"/>
-                <w:szCs w:val="28"/>
-              </w:rPr>
-              <w:t>3.</w:t>
-            </w:r>
-            <w:r>
-              <w:rPr>
-                <w:rFonts w:asciiTheme="minorHAnsi" w:hAnsiTheme="minorHAnsi" w:cstheme="minorHAnsi"/>
-                <w:color w:val="2E74B5" w:themeColor="accent1" w:themeShade="BF"/>
-                <w:sz w:val="28"/>
-                <w:szCs w:val="28"/>
-              </w:rPr>
-              <w:tab/>
-              <w:t>Add warden:</w:t>
-            </w:r>
-          </w:p>
-          <w:p>
-            <w:pPr>
-              <w:jc w:val="both"/>
-              <w:rPr>
-                <w:rFonts w:asciiTheme="minorHAnsi" w:hAnsiTheme="minorHAnsi" w:cstheme="minorHAnsi"/>
-                <w:sz w:val="28"/>
-                <w:szCs w:val="28"/>
-              </w:rPr>
-            </w:pPr>
-            <w:r>
-              <w:rPr>
-                <w:rFonts w:asciiTheme="minorHAnsi" w:hAnsiTheme="minorHAnsi" w:cstheme="minorHAnsi"/>
-                <w:sz w:val="28"/>
-                <w:szCs w:val="28"/>
-              </w:rPr>
-              <w:t>The admin can also add a person as a warden, when he login to the system.</w:t>
-            </w:r>
-          </w:p>
-          <w:p>
-            <w:pPr>
-              <w:jc w:val="both"/>
-              <w:rPr>
-                <w:rFonts w:asciiTheme="minorHAnsi" w:hAnsiTheme="minorHAnsi" w:cstheme="minorHAnsi"/>
-                <w:color w:val="2E74B5" w:themeColor="accent1" w:themeShade="BF"/>
-                <w:sz w:val="28"/>
-                <w:szCs w:val="28"/>
-              </w:rPr>
-            </w:pPr>
-            <w:r>
-              <w:rPr>
-                <w:rFonts w:asciiTheme="minorHAnsi" w:hAnsiTheme="minorHAnsi" w:cstheme="minorHAnsi"/>
-                <w:color w:val="2E74B5" w:themeColor="accent1" w:themeShade="BF"/>
-                <w:sz w:val="28"/>
-                <w:szCs w:val="28"/>
-              </w:rPr>
-              <w:t>4.</w:t>
-            </w:r>
-            <w:r>
-              <w:rPr>
-                <w:rFonts w:asciiTheme="minorHAnsi" w:hAnsiTheme="minorHAnsi" w:cstheme="minorHAnsi"/>
-                <w:color w:val="2E74B5" w:themeColor="accent1" w:themeShade="BF"/>
-                <w:sz w:val="28"/>
-                <w:szCs w:val="28"/>
-              </w:rPr>
-              <w:tab/>
-              <w:t>Remove warden:</w:t>
-            </w:r>
-          </w:p>
-          <w:p>
-            <w:pPr>
-              <w:jc w:val="both"/>
-              <w:rPr>
-                <w:rFonts w:asciiTheme="minorHAnsi" w:hAnsiTheme="minorHAnsi" w:cstheme="minorHAnsi"/>
-                <w:sz w:val="28"/>
-                <w:szCs w:val="28"/>
-              </w:rPr>
-            </w:pPr>
-            <w:r>
-              <w:rPr>
-                <w:rFonts w:asciiTheme="minorHAnsi" w:hAnsiTheme="minorHAnsi" w:cstheme="minorHAnsi"/>
-                <w:sz w:val="28"/>
-                <w:szCs w:val="28"/>
-              </w:rPr>
-              <w:t>The admin can also remove a warden on ill behavior.</w:t>
-            </w:r>
-          </w:p>
-          <w:p>
-            <w:pPr>
-              <w:pStyle w:val="Heading4"/>
-              <w:rPr>
-                <w:i w:val="0"/>
-                <w:iCs w:val="0"/>
-                <w:sz w:val="28"/>
-                <w:szCs w:val="28"/>
-              </w:rPr>
-            </w:pPr>
-          </w:p>
-          <w:p>
-            <w:pPr>
-              <w:pStyle w:val="Heading4"/>
-              <w:rPr>
-                <w:i w:val="0"/>
-                <w:iCs w:val="0"/>
-                <w:sz w:val="28"/>
-                <w:szCs w:val="28"/>
-              </w:rPr>
-            </w:pPr>
-          </w:p>
-          <w:p>
-            <w:pPr>
-              <w:pStyle w:val="Heading4"/>
-              <w:rPr>
-                <w:i w:val="0"/>
-                <w:iCs w:val="0"/>
-                <w:sz w:val="28"/>
-                <w:szCs w:val="28"/>
-              </w:rPr>
-            </w:pPr>
-          </w:p>
-          <w:p>
-            <w:pPr>
-              <w:pStyle w:val="Heading4"/>
-              <w:rPr>
-                <w:i w:val="0"/>
-                <w:iCs w:val="0"/>
-                <w:sz w:val="28"/>
-                <w:szCs w:val="28"/>
-              </w:rPr>
-            </w:pPr>
-          </w:p>
-          <w:p>
-            <w:pPr>
-              <w:pStyle w:val="Heading4"/>
-              <w:rPr>
-                <w:i w:val="0"/>
-                <w:iCs w:val="0"/>
-                <w:sz w:val="28"/>
-                <w:szCs w:val="28"/>
-              </w:rPr>
-            </w:pPr>
-          </w:p>
-          <w:p>
-            <w:pPr>
-              <w:pStyle w:val="Heading4"/>
-              <w:rPr>
-                <w:i w:val="0"/>
-                <w:iCs w:val="0"/>
-                <w:sz w:val="28"/>
-                <w:szCs w:val="28"/>
-              </w:rPr>
-            </w:pPr>
-          </w:p>
-          <w:p>
-            <w:pPr>
-              <w:pStyle w:val="Heading4"/>
-              <w:rPr>
-                <w:i w:val="0"/>
-                <w:iCs w:val="0"/>
-                <w:sz w:val="28"/>
-                <w:szCs w:val="28"/>
-              </w:rPr>
-            </w:pPr>
-          </w:p>
-          <w:p>
-            <w:pPr>
-              <w:pStyle w:val="Heading4"/>
-              <w:rPr>
-                <w:i w:val="0"/>
-                <w:iCs w:val="0"/>
-                <w:sz w:val="28"/>
-                <w:szCs w:val="28"/>
-              </w:rPr>
-            </w:pPr>
-          </w:p>
-          <w:p>
-            <w:pPr>
-              <w:pStyle w:val="Heading4"/>
-              <w:rPr>
-                <w:i w:val="0"/>
-                <w:iCs w:val="0"/>
-                <w:sz w:val="28"/>
-                <w:szCs w:val="28"/>
-              </w:rPr>
-            </w:pPr>
-          </w:p>
-          <w:p>
-            <w:pPr>
-              <w:pStyle w:val="Heading4"/>
-              <w:rPr>
-                <w:i w:val="0"/>
-                <w:iCs w:val="0"/>
-                <w:sz w:val="28"/>
-                <w:szCs w:val="28"/>
-              </w:rPr>
-            </w:pPr>
-          </w:p>
-          <w:p>
-            <w:pPr>
-              <w:pStyle w:val="Heading4"/>
-              <w:rPr>
-                <w:i w:val="0"/>
-                <w:iCs w:val="0"/>
-                <w:sz w:val="28"/>
-                <w:szCs w:val="28"/>
-              </w:rPr>
-            </w:pPr>
-          </w:p>
-          <w:p>
-            <w:pPr>
-              <w:pStyle w:val="Heading4"/>
-              <w:rPr>
-                <w:i w:val="0"/>
-                <w:iCs w:val="0"/>
-                <w:sz w:val="28"/>
-                <w:szCs w:val="28"/>
-              </w:rPr>
-            </w:pPr>
-          </w:p>
-          <w:p>
-            <w:pPr>
-              <w:pStyle w:val="Heading4"/>
-              <w:rPr>
-                <w:i w:val="0"/>
-                <w:iCs w:val="0"/>
-                <w:sz w:val="28"/>
-                <w:szCs w:val="28"/>
-              </w:rPr>
-            </w:pPr>
-          </w:p>
-          <w:p>
-            <w:pPr>
-              <w:pStyle w:val="Heading4"/>
+              <w:t xml:space="preserve">Use Case: </w:t>
+            </w:r>
+            <w:r>
               <w:rPr>
                 <w:rFonts w:asciiTheme="minorHAnsi" w:hAnsiTheme="minorHAnsi" w:cstheme="minorHAnsi"/>
                 <w:b/>
@@ -6721,7 +5900,50 @@
                 <w:sz w:val="28"/>
                 <w:szCs w:val="28"/>
               </w:rPr>
-            </w:pPr>
+              <w:t>View Challan</w:t>
+            </w:r>
+          </w:p>
+          <w:p/>
+          <w:p>
+            <w:pPr>
+              <w:rPr>
+                <w:rFonts w:asciiTheme="majorHAnsi" w:eastAsiaTheme="majorEastAsia" w:hAnsiTheme="majorHAnsi" w:cstheme="majorBidi"/>
+                <w:color w:val="2E74B5" w:themeColor="accent1" w:themeShade="BF"/>
+                <w:sz w:val="32"/>
+                <w:szCs w:val="32"/>
+              </w:rPr>
+            </w:pPr>
+            <w:r>
+              <w:rPr>
+                <w:rFonts w:asciiTheme="minorHAnsi" w:eastAsiaTheme="majorEastAsia" w:hAnsiTheme="minorHAnsi" w:cstheme="minorHAnsi"/>
+                <w:color w:val="2E74B5" w:themeColor="accent1" w:themeShade="BF"/>
+                <w:sz w:val="28"/>
+                <w:szCs w:val="28"/>
+              </w:rPr>
+              <w:t>Citizen:</w:t>
+            </w:r>
+          </w:p>
+          <w:p>
+            <w:pPr>
+              <w:jc w:val="both"/>
+              <w:rPr>
+                <w:rFonts w:asciiTheme="minorHAnsi" w:hAnsiTheme="minorHAnsi" w:cstheme="minorHAnsi"/>
+                <w:color w:val="202124"/>
+                <w:sz w:val="28"/>
+                <w:szCs w:val="28"/>
+                <w:shd w:val="clear" w:color="auto" w:fill="FFFFFF"/>
+              </w:rPr>
+            </w:pPr>
+            <w:r>
+              <w:rPr>
+                <w:rFonts w:asciiTheme="minorHAnsi" w:hAnsiTheme="minorHAnsi" w:cstheme="minorHAnsi"/>
+                <w:color w:val="202124"/>
+                <w:sz w:val="28"/>
+                <w:szCs w:val="28"/>
+                <w:shd w:val="clear" w:color="auto" w:fill="FFFFFF"/>
+              </w:rPr>
+              <w:t>The person who get the challan against the traffic violation will view their challan through message alert. The warden send the alert through their system that he violate the traffic rules. After viewing their challan he will choice to pay their challan through our app or from traffic office.</w:t>
+            </w:r>
           </w:p>
           <w:p>
             <w:pPr>
@@ -6735,10 +5957,7 @@
                 <w:szCs w:val="28"/>
               </w:rPr>
             </w:pPr>
-          </w:p>
-          <w:p>
-            <w:pPr>
-              <w:pStyle w:val="Heading4"/>
+            <w:r>
               <w:rPr>
                 <w:rFonts w:asciiTheme="minorHAnsi" w:hAnsiTheme="minorHAnsi" w:cstheme="minorHAnsi"/>
                 <w:b/>
@@ -6747,11 +5966,9 @@
                 <w:sz w:val="28"/>
                 <w:szCs w:val="28"/>
               </w:rPr>
-            </w:pPr>
-          </w:p>
-          <w:p>
-            <w:pPr>
-              <w:pStyle w:val="Heading4"/>
+              <w:t xml:space="preserve">Use Case: </w:t>
+            </w:r>
+            <w:r>
               <w:rPr>
                 <w:rFonts w:asciiTheme="minorHAnsi" w:hAnsiTheme="minorHAnsi" w:cstheme="minorHAnsi"/>
                 <w:b/>
@@ -6760,6 +5977,437 @@
                 <w:sz w:val="28"/>
                 <w:szCs w:val="28"/>
               </w:rPr>
+              <w:t>Submit Challan</w:t>
+            </w:r>
+          </w:p>
+          <w:p/>
+          <w:p>
+            <w:pPr>
+              <w:rPr>
+                <w:rFonts w:asciiTheme="majorHAnsi" w:eastAsiaTheme="majorEastAsia" w:hAnsiTheme="majorHAnsi" w:cstheme="majorBidi"/>
+                <w:color w:val="2E74B5" w:themeColor="accent1" w:themeShade="BF"/>
+                <w:sz w:val="32"/>
+                <w:szCs w:val="32"/>
+              </w:rPr>
+            </w:pPr>
+            <w:r>
+              <w:rPr>
+                <w:rFonts w:asciiTheme="minorHAnsi" w:eastAsiaTheme="majorEastAsia" w:hAnsiTheme="minorHAnsi" w:cstheme="minorHAnsi"/>
+                <w:color w:val="2E74B5" w:themeColor="accent1" w:themeShade="BF"/>
+                <w:sz w:val="28"/>
+                <w:szCs w:val="28"/>
+              </w:rPr>
+              <w:t>Citizen:</w:t>
+            </w:r>
+          </w:p>
+          <w:p>
+            <w:pPr>
+              <w:jc w:val="both"/>
+              <w:rPr>
+                <w:rFonts w:asciiTheme="minorHAnsi" w:hAnsiTheme="minorHAnsi" w:cstheme="minorHAnsi"/>
+                <w:color w:val="202124"/>
+                <w:sz w:val="28"/>
+                <w:szCs w:val="28"/>
+                <w:shd w:val="clear" w:color="auto" w:fill="FFFFFF"/>
+              </w:rPr>
+            </w:pPr>
+            <w:r>
+              <w:rPr>
+                <w:rFonts w:asciiTheme="minorHAnsi" w:hAnsiTheme="minorHAnsi" w:cstheme="minorHAnsi"/>
+                <w:color w:val="202124"/>
+                <w:sz w:val="28"/>
+                <w:szCs w:val="28"/>
+                <w:shd w:val="clear" w:color="auto" w:fill="FFFFFF"/>
+              </w:rPr>
+              <w:t>The person who get the challan against the traffic violation will submit their challan through our app or in traffic office. After submitting challan the person who send the valid video will get some percentage of the challan in reward.</w:t>
+            </w:r>
+          </w:p>
+          <w:p>
+            <w:pPr>
+              <w:jc w:val="both"/>
+              <w:rPr>
+                <w:rFonts w:asciiTheme="minorHAnsi" w:hAnsiTheme="minorHAnsi" w:cstheme="minorHAnsi"/>
+                <w:color w:val="202124"/>
+                <w:sz w:val="28"/>
+                <w:szCs w:val="28"/>
+                <w:shd w:val="clear" w:color="auto" w:fill="FFFFFF"/>
+              </w:rPr>
+            </w:pPr>
+          </w:p>
+          <w:p>
+            <w:pPr>
+              <w:jc w:val="both"/>
+              <w:rPr>
+                <w:rFonts w:asciiTheme="minorHAnsi" w:hAnsiTheme="minorHAnsi" w:cstheme="minorHAnsi"/>
+                <w:color w:val="2E74B5" w:themeColor="accent1" w:themeShade="BF"/>
+                <w:sz w:val="28"/>
+                <w:szCs w:val="28"/>
+              </w:rPr>
+            </w:pPr>
+            <w:r>
+              <w:rPr>
+                <w:rFonts w:asciiTheme="minorHAnsi" w:hAnsiTheme="minorHAnsi" w:cstheme="minorHAnsi"/>
+                <w:color w:val="2E74B5" w:themeColor="accent1" w:themeShade="BF"/>
+                <w:sz w:val="28"/>
+                <w:szCs w:val="28"/>
+              </w:rPr>
+              <w:lastRenderedPageBreak/>
+              <w:t>SHAMS UL Arifeen (SP21-BSE-076)</w:t>
+            </w:r>
+          </w:p>
+          <w:p>
+            <w:pPr>
+              <w:jc w:val="both"/>
+              <w:rPr>
+                <w:rFonts w:asciiTheme="minorHAnsi" w:hAnsiTheme="minorHAnsi" w:cstheme="minorHAnsi"/>
+                <w:color w:val="2E74B5" w:themeColor="accent1" w:themeShade="BF"/>
+                <w:sz w:val="28"/>
+                <w:szCs w:val="28"/>
+              </w:rPr>
+            </w:pPr>
+            <w:r>
+              <w:rPr>
+                <w:rFonts w:asciiTheme="minorHAnsi" w:hAnsiTheme="minorHAnsi" w:cstheme="minorHAnsi"/>
+                <w:color w:val="2E74B5" w:themeColor="accent1" w:themeShade="BF"/>
+                <w:sz w:val="28"/>
+                <w:szCs w:val="28"/>
+              </w:rPr>
+              <w:t>Use Case: Verify Warden</w:t>
+            </w:r>
+          </w:p>
+          <w:p>
+            <w:pPr>
+              <w:jc w:val="both"/>
+              <w:rPr>
+                <w:rFonts w:asciiTheme="minorHAnsi" w:hAnsiTheme="minorHAnsi" w:cstheme="minorHAnsi"/>
+                <w:color w:val="2E74B5" w:themeColor="accent1" w:themeShade="BF"/>
+                <w:sz w:val="28"/>
+                <w:szCs w:val="28"/>
+              </w:rPr>
+            </w:pPr>
+            <w:r>
+              <w:rPr>
+                <w:rFonts w:asciiTheme="minorHAnsi" w:hAnsiTheme="minorHAnsi" w:cstheme="minorHAnsi"/>
+                <w:color w:val="2E74B5" w:themeColor="accent1" w:themeShade="BF"/>
+                <w:sz w:val="28"/>
+                <w:szCs w:val="28"/>
+              </w:rPr>
+              <w:t>1.</w:t>
+            </w:r>
+            <w:r>
+              <w:rPr>
+                <w:rFonts w:asciiTheme="minorHAnsi" w:hAnsiTheme="minorHAnsi" w:cstheme="minorHAnsi"/>
+                <w:color w:val="2E74B5" w:themeColor="accent1" w:themeShade="BF"/>
+                <w:sz w:val="28"/>
+                <w:szCs w:val="28"/>
+              </w:rPr>
+              <w:tab/>
+              <w:t>Admin:</w:t>
+            </w:r>
+          </w:p>
+          <w:p>
+            <w:pPr>
+              <w:jc w:val="both"/>
+              <w:rPr>
+                <w:rFonts w:asciiTheme="minorHAnsi" w:hAnsiTheme="minorHAnsi" w:cstheme="minorHAnsi"/>
+                <w:sz w:val="28"/>
+                <w:szCs w:val="28"/>
+              </w:rPr>
+            </w:pPr>
+            <w:r>
+              <w:rPr>
+                <w:rFonts w:asciiTheme="minorHAnsi" w:hAnsiTheme="minorHAnsi" w:cstheme="minorHAnsi"/>
+                <w:sz w:val="28"/>
+                <w:szCs w:val="28"/>
+              </w:rPr>
+              <w:t>In this block the person incharge is admin who can manage the whole system. He has the authority to change or rewrite the whole system. He can keep any one whom he wishes fit for a specific job. He can also supervise the wardens, as given below;</w:t>
+            </w:r>
+          </w:p>
+          <w:p>
+            <w:pPr>
+              <w:jc w:val="both"/>
+              <w:rPr>
+                <w:rFonts w:asciiTheme="minorHAnsi" w:hAnsiTheme="minorHAnsi" w:cstheme="minorHAnsi"/>
+                <w:color w:val="2E74B5" w:themeColor="accent1" w:themeShade="BF"/>
+                <w:sz w:val="28"/>
+                <w:szCs w:val="28"/>
+              </w:rPr>
+            </w:pPr>
+            <w:r>
+              <w:rPr>
+                <w:rFonts w:asciiTheme="minorHAnsi" w:hAnsiTheme="minorHAnsi" w:cstheme="minorHAnsi"/>
+                <w:color w:val="2E74B5" w:themeColor="accent1" w:themeShade="BF"/>
+                <w:sz w:val="28"/>
+                <w:szCs w:val="28"/>
+              </w:rPr>
+              <w:t>2.</w:t>
+            </w:r>
+            <w:r>
+              <w:rPr>
+                <w:rFonts w:asciiTheme="minorHAnsi" w:hAnsiTheme="minorHAnsi" w:cstheme="minorHAnsi"/>
+                <w:color w:val="2E74B5" w:themeColor="accent1" w:themeShade="BF"/>
+                <w:sz w:val="28"/>
+                <w:szCs w:val="28"/>
+              </w:rPr>
+              <w:tab/>
+              <w:t xml:space="preserve"> View warden:</w:t>
+            </w:r>
+          </w:p>
+          <w:p>
+            <w:pPr>
+              <w:jc w:val="both"/>
+              <w:rPr>
+                <w:rFonts w:asciiTheme="minorHAnsi" w:hAnsiTheme="minorHAnsi" w:cstheme="minorHAnsi"/>
+                <w:sz w:val="28"/>
+                <w:szCs w:val="28"/>
+              </w:rPr>
+            </w:pPr>
+            <w:r>
+              <w:rPr>
+                <w:rFonts w:asciiTheme="minorHAnsi" w:hAnsiTheme="minorHAnsi" w:cstheme="minorHAnsi"/>
+                <w:sz w:val="28"/>
+                <w:szCs w:val="28"/>
+              </w:rPr>
+              <w:t>The admin can view the warden daily activities and in what place his duty will be and how much challan did he gather.</w:t>
+            </w:r>
+          </w:p>
+          <w:p>
+            <w:pPr>
+              <w:jc w:val="both"/>
+              <w:rPr>
+                <w:rFonts w:asciiTheme="minorHAnsi" w:hAnsiTheme="minorHAnsi" w:cstheme="minorHAnsi"/>
+                <w:color w:val="2E74B5" w:themeColor="accent1" w:themeShade="BF"/>
+                <w:sz w:val="28"/>
+                <w:szCs w:val="28"/>
+              </w:rPr>
+            </w:pPr>
+            <w:r>
+              <w:rPr>
+                <w:rFonts w:asciiTheme="minorHAnsi" w:hAnsiTheme="minorHAnsi" w:cstheme="minorHAnsi"/>
+                <w:color w:val="2E74B5" w:themeColor="accent1" w:themeShade="BF"/>
+                <w:sz w:val="28"/>
+                <w:szCs w:val="28"/>
+              </w:rPr>
+              <w:t>3.</w:t>
+            </w:r>
+            <w:r>
+              <w:rPr>
+                <w:rFonts w:asciiTheme="minorHAnsi" w:hAnsiTheme="minorHAnsi" w:cstheme="minorHAnsi"/>
+                <w:color w:val="2E74B5" w:themeColor="accent1" w:themeShade="BF"/>
+                <w:sz w:val="28"/>
+                <w:szCs w:val="28"/>
+              </w:rPr>
+              <w:tab/>
+              <w:t>Add warden:</w:t>
+            </w:r>
+          </w:p>
+          <w:p>
+            <w:pPr>
+              <w:jc w:val="both"/>
+              <w:rPr>
+                <w:rFonts w:asciiTheme="minorHAnsi" w:hAnsiTheme="minorHAnsi" w:cstheme="minorHAnsi"/>
+                <w:sz w:val="28"/>
+                <w:szCs w:val="28"/>
+              </w:rPr>
+            </w:pPr>
+            <w:r>
+              <w:rPr>
+                <w:rFonts w:asciiTheme="minorHAnsi" w:hAnsiTheme="minorHAnsi" w:cstheme="minorHAnsi"/>
+                <w:sz w:val="28"/>
+                <w:szCs w:val="28"/>
+              </w:rPr>
+              <w:t>The admin can also add a person as a warden, when he login to the system.</w:t>
+            </w:r>
+          </w:p>
+          <w:p>
+            <w:pPr>
+              <w:jc w:val="both"/>
+              <w:rPr>
+                <w:rFonts w:asciiTheme="minorHAnsi" w:hAnsiTheme="minorHAnsi" w:cstheme="minorHAnsi"/>
+                <w:color w:val="2E74B5" w:themeColor="accent1" w:themeShade="BF"/>
+                <w:sz w:val="28"/>
+                <w:szCs w:val="28"/>
+              </w:rPr>
+            </w:pPr>
+            <w:r>
+              <w:rPr>
+                <w:rFonts w:asciiTheme="minorHAnsi" w:hAnsiTheme="minorHAnsi" w:cstheme="minorHAnsi"/>
+                <w:color w:val="2E74B5" w:themeColor="accent1" w:themeShade="BF"/>
+                <w:sz w:val="28"/>
+                <w:szCs w:val="28"/>
+              </w:rPr>
+              <w:t>4.</w:t>
+            </w:r>
+            <w:r>
+              <w:rPr>
+                <w:rFonts w:asciiTheme="minorHAnsi" w:hAnsiTheme="minorHAnsi" w:cstheme="minorHAnsi"/>
+                <w:color w:val="2E74B5" w:themeColor="accent1" w:themeShade="BF"/>
+                <w:sz w:val="28"/>
+                <w:szCs w:val="28"/>
+              </w:rPr>
+              <w:tab/>
+              <w:t>Remove warden:</w:t>
+            </w:r>
+          </w:p>
+          <w:p>
+            <w:pPr>
+              <w:jc w:val="both"/>
+              <w:rPr>
+                <w:rFonts w:asciiTheme="minorHAnsi" w:hAnsiTheme="minorHAnsi" w:cstheme="minorHAnsi"/>
+                <w:sz w:val="28"/>
+                <w:szCs w:val="28"/>
+              </w:rPr>
+            </w:pPr>
+            <w:r>
+              <w:rPr>
+                <w:rFonts w:asciiTheme="minorHAnsi" w:hAnsiTheme="minorHAnsi" w:cstheme="minorHAnsi"/>
+                <w:sz w:val="28"/>
+                <w:szCs w:val="28"/>
+              </w:rPr>
+              <w:t>The admin can also remove a warden on ill behavior.</w:t>
+            </w:r>
+          </w:p>
+          <w:p>
+            <w:pPr>
+              <w:pStyle w:val="Heading4"/>
+              <w:rPr>
+                <w:i w:val="0"/>
+                <w:iCs w:val="0"/>
+                <w:sz w:val="28"/>
+                <w:szCs w:val="28"/>
+              </w:rPr>
+            </w:pPr>
+          </w:p>
+          <w:p>
+            <w:pPr>
+              <w:pStyle w:val="Heading4"/>
+              <w:rPr>
+                <w:i w:val="0"/>
+                <w:iCs w:val="0"/>
+                <w:sz w:val="28"/>
+                <w:szCs w:val="28"/>
+              </w:rPr>
+            </w:pPr>
+          </w:p>
+          <w:p>
+            <w:pPr>
+              <w:pStyle w:val="Heading4"/>
+              <w:rPr>
+                <w:i w:val="0"/>
+                <w:iCs w:val="0"/>
+                <w:sz w:val="28"/>
+                <w:szCs w:val="28"/>
+              </w:rPr>
+            </w:pPr>
+          </w:p>
+          <w:p>
+            <w:pPr>
+              <w:pStyle w:val="Heading4"/>
+              <w:rPr>
+                <w:i w:val="0"/>
+                <w:iCs w:val="0"/>
+                <w:sz w:val="28"/>
+                <w:szCs w:val="28"/>
+              </w:rPr>
+            </w:pPr>
+          </w:p>
+          <w:p>
+            <w:pPr>
+              <w:pStyle w:val="Heading4"/>
+              <w:rPr>
+                <w:i w:val="0"/>
+                <w:iCs w:val="0"/>
+                <w:sz w:val="28"/>
+                <w:szCs w:val="28"/>
+              </w:rPr>
+            </w:pPr>
+          </w:p>
+          <w:p>
+            <w:pPr>
+              <w:pStyle w:val="Heading4"/>
+              <w:rPr>
+                <w:i w:val="0"/>
+                <w:iCs w:val="0"/>
+                <w:sz w:val="28"/>
+                <w:szCs w:val="28"/>
+              </w:rPr>
+            </w:pPr>
+          </w:p>
+          <w:p>
+            <w:pPr>
+              <w:pStyle w:val="Heading4"/>
+              <w:rPr>
+                <w:i w:val="0"/>
+                <w:iCs w:val="0"/>
+                <w:sz w:val="28"/>
+                <w:szCs w:val="28"/>
+              </w:rPr>
+            </w:pPr>
+          </w:p>
+          <w:p>
+            <w:pPr>
+              <w:pStyle w:val="Heading4"/>
+              <w:rPr>
+                <w:i w:val="0"/>
+                <w:iCs w:val="0"/>
+                <w:sz w:val="28"/>
+                <w:szCs w:val="28"/>
+              </w:rPr>
+            </w:pPr>
+          </w:p>
+          <w:p>
+            <w:pPr>
+              <w:pStyle w:val="Heading4"/>
+              <w:rPr>
+                <w:i w:val="0"/>
+                <w:iCs w:val="0"/>
+                <w:sz w:val="28"/>
+                <w:szCs w:val="28"/>
+              </w:rPr>
+            </w:pPr>
+          </w:p>
+          <w:p>
+            <w:pPr>
+              <w:pStyle w:val="Heading4"/>
+              <w:rPr>
+                <w:i w:val="0"/>
+                <w:iCs w:val="0"/>
+                <w:sz w:val="28"/>
+                <w:szCs w:val="28"/>
+              </w:rPr>
+            </w:pPr>
+          </w:p>
+          <w:p>
+            <w:pPr>
+              <w:pStyle w:val="Heading4"/>
+              <w:rPr>
+                <w:i w:val="0"/>
+                <w:iCs w:val="0"/>
+                <w:sz w:val="28"/>
+                <w:szCs w:val="28"/>
+              </w:rPr>
+            </w:pPr>
+          </w:p>
+          <w:p>
+            <w:pPr>
+              <w:pStyle w:val="Heading4"/>
+              <w:rPr>
+                <w:i w:val="0"/>
+                <w:iCs w:val="0"/>
+                <w:sz w:val="28"/>
+                <w:szCs w:val="28"/>
+              </w:rPr>
+            </w:pPr>
+          </w:p>
+          <w:p>
+            <w:pPr>
+              <w:pStyle w:val="Heading4"/>
+              <w:rPr>
+                <w:i w:val="0"/>
+                <w:iCs w:val="0"/>
+                <w:sz w:val="28"/>
+                <w:szCs w:val="28"/>
+              </w:rPr>
             </w:pPr>
           </w:p>
           <w:p>
@@ -6787,7 +6435,10 @@
                 <w:szCs w:val="28"/>
               </w:rPr>
             </w:pPr>
-            <w:r>
+          </w:p>
+          <w:p>
+            <w:pPr>
+              <w:pStyle w:val="Heading4"/>
               <w:rPr>
                 <w:rFonts w:asciiTheme="minorHAnsi" w:hAnsiTheme="minorHAnsi" w:cstheme="minorHAnsi"/>
                 <w:b/>
@@ -6796,7 +6447,55 @@
                 <w:sz w:val="28"/>
                 <w:szCs w:val="28"/>
               </w:rPr>
-              <w:lastRenderedPageBreak/>
+            </w:pPr>
+          </w:p>
+          <w:p>
+            <w:pPr>
+              <w:pStyle w:val="Heading4"/>
+              <w:rPr>
+                <w:rFonts w:asciiTheme="minorHAnsi" w:hAnsiTheme="minorHAnsi" w:cstheme="minorHAnsi"/>
+                <w:b/>
+                <w:i w:val="0"/>
+                <w:iCs w:val="0"/>
+                <w:sz w:val="28"/>
+                <w:szCs w:val="28"/>
+              </w:rPr>
+            </w:pPr>
+          </w:p>
+          <w:p>
+            <w:pPr>
+              <w:pStyle w:val="Heading4"/>
+              <w:rPr>
+                <w:rFonts w:asciiTheme="minorHAnsi" w:hAnsiTheme="minorHAnsi" w:cstheme="minorHAnsi"/>
+                <w:b/>
+                <w:i w:val="0"/>
+                <w:iCs w:val="0"/>
+                <w:sz w:val="28"/>
+                <w:szCs w:val="28"/>
+              </w:rPr>
+            </w:pPr>
+          </w:p>
+          <w:p>
+            <w:pPr>
+              <w:pStyle w:val="Heading4"/>
+              <w:rPr>
+                <w:rFonts w:asciiTheme="minorHAnsi" w:hAnsiTheme="minorHAnsi" w:cstheme="minorHAnsi"/>
+                <w:b/>
+                <w:i w:val="0"/>
+                <w:iCs w:val="0"/>
+                <w:sz w:val="28"/>
+                <w:szCs w:val="28"/>
+              </w:rPr>
+            </w:pPr>
+            <w:r>
+              <w:rPr>
+                <w:rFonts w:asciiTheme="minorHAnsi" w:hAnsiTheme="minorHAnsi" w:cstheme="minorHAnsi"/>
+                <w:b/>
+                <w:i w:val="0"/>
+                <w:iCs w:val="0"/>
+                <w:sz w:val="28"/>
+                <w:szCs w:val="28"/>
+              </w:rPr>
               <w:t>Fully Addressed Used case</w:t>
             </w:r>
           </w:p>
@@ -6819,51 +6518,7 @@
                 <w:sz w:val="28"/>
                 <w:szCs w:val="28"/>
               </w:rPr>
-              <w:t xml:space="preserve">Shah Rafi </w:t>
-            </w:r>
-            <w:proofErr w:type="spellStart"/>
-            <w:r>
-              <w:rPr>
-                <w:rFonts w:asciiTheme="minorHAnsi" w:hAnsiTheme="minorHAnsi" w:cstheme="minorHAnsi"/>
-                <w:i w:val="0"/>
-                <w:iCs w:val="0"/>
-                <w:sz w:val="28"/>
-                <w:szCs w:val="28"/>
-              </w:rPr>
-              <w:t>Alam</w:t>
-            </w:r>
-            <w:proofErr w:type="spellEnd"/>
-            <w:r>
-              <w:rPr>
-                <w:rFonts w:asciiTheme="minorHAnsi" w:hAnsiTheme="minorHAnsi" w:cstheme="minorHAnsi"/>
-                <w:i w:val="0"/>
-                <w:iCs w:val="0"/>
-                <w:sz w:val="28"/>
-                <w:szCs w:val="28"/>
-              </w:rPr>
-              <w:t xml:space="preserve"> </w:t>
-            </w:r>
-            <w:proofErr w:type="spellStart"/>
-            <w:r>
-              <w:rPr>
-                <w:rFonts w:asciiTheme="minorHAnsi" w:hAnsiTheme="minorHAnsi" w:cstheme="minorHAnsi"/>
-                <w:i w:val="0"/>
-                <w:iCs w:val="0"/>
-                <w:sz w:val="28"/>
-                <w:szCs w:val="28"/>
-              </w:rPr>
-              <w:t>Khattak</w:t>
-            </w:r>
-            <w:proofErr w:type="spellEnd"/>
-            <w:r>
-              <w:rPr>
-                <w:rFonts w:asciiTheme="minorHAnsi" w:hAnsiTheme="minorHAnsi" w:cstheme="minorHAnsi"/>
-                <w:i w:val="0"/>
-                <w:iCs w:val="0"/>
-                <w:sz w:val="28"/>
-                <w:szCs w:val="28"/>
-              </w:rPr>
-              <w:t xml:space="preserve"> (Sp21-Bse-060)</w:t>
+              <w:t>Shah Rafi Alam Khattak (Sp21-Bse-060)</w:t>
             </w:r>
           </w:p>
           <w:p>
@@ -7031,16 +6686,8 @@
                     <w:rPr>
                       <w:rFonts w:asciiTheme="majorBidi" w:hAnsiTheme="majorBidi" w:cstheme="majorBidi"/>
                     </w:rPr>
-                    <w:t xml:space="preserve">ill register </w:t>
+                    <w:t>ill register themself</w:t>
                   </w:r>
-                  <w:proofErr w:type="spellStart"/>
-                  <w:r>
-                    <w:rPr>
-                      <w:rFonts w:asciiTheme="majorBidi" w:hAnsiTheme="majorBidi" w:cstheme="majorBidi"/>
-                    </w:rPr>
-                    <w:t>themself</w:t>
-                  </w:r>
-                  <w:proofErr w:type="spellEnd"/>
                   <w:r>
                     <w:rPr>
                       <w:rFonts w:asciiTheme="majorBidi" w:hAnsiTheme="majorBidi" w:cstheme="majorBidi"/>
@@ -7318,21 +6965,7 @@
               <w:rPr>
                 <w:rStyle w:val="docemphstrong"/>
               </w:rPr>
-              <w:t xml:space="preserve"> (or </w:t>
-            </w:r>
-            <w:proofErr w:type="spellStart"/>
-            <w:r>
-              <w:rPr>
-                <w:rStyle w:val="docemphstrong"/>
-              </w:rPr>
-              <w:t>Postconditions</w:t>
-            </w:r>
-            <w:proofErr w:type="spellEnd"/>
-            <w:r>
-              <w:rPr>
-                <w:rStyle w:val="docemphstrong"/>
-              </w:rPr>
-              <w:t>):</w:t>
+              <w:t xml:space="preserve"> (or Postconditions):</w:t>
             </w:r>
             <w:r>
               <w:t xml:space="preserve"> </w:t>
@@ -7432,6 +7065,7 @@
               </w:numPr>
             </w:pPr>
             <w:r>
+              <w:lastRenderedPageBreak/>
               <w:t>System redirects him to the registration page.</w:t>
             </w:r>
           </w:p>
@@ -7805,8 +7439,9 @@
               <w:rPr>
                 <w:noProof/>
               </w:rPr>
+              <w:lastRenderedPageBreak/>
               <w:drawing>
-                <wp:inline distT="0" distB="0" distL="0" distR="0" wp14:anchorId="61FF4B7C" wp14:editId="19FFB9F4">
+                <wp:inline distT="0" distB="0" distL="0" distR="0" wp14:anchorId="61FF4B7C" wp14:editId="1CEEE5EA">
                   <wp:extent cx="5943600" cy="2627630"/>
                   <wp:effectExtent l="0" t="0" r="0" b="1270"/>
                   <wp:docPr id="7" name="Picture 7"/>
@@ -7863,39 +7498,21 @@
             </w:pPr>
             <w:r>
               <w:rPr>
-                <w:rFonts w:asciiTheme="majorBidi" w:hAnsiTheme="majorBidi" w:cstheme="majorBidi"/>
-                <w:b/>
-                <w:bCs/>
-              </w:rPr>
-              <w:t>Screen Shots:</w:t>
-            </w:r>
-          </w:p>
-          <w:p>
-            <w:pPr>
-              <w:pStyle w:val="doclist"/>
-            </w:pPr>
-          </w:p>
-          <w:p>
-            <w:pPr>
-              <w:pStyle w:val="doclist"/>
-            </w:pPr>
-            <w:r>
-              <w:rPr>
                 <w:noProof/>
               </w:rPr>
               <w:drawing>
-                <wp:anchor distT="0" distB="0" distL="114300" distR="114300" simplePos="0" relativeHeight="251663360" behindDoc="0" locked="0" layoutInCell="1" allowOverlap="1" wp14:anchorId="028D7A52" wp14:editId="089A4381">
+                <wp:anchor distT="0" distB="0" distL="114300" distR="114300" simplePos="0" relativeHeight="251662336" behindDoc="0" locked="0" layoutInCell="1" allowOverlap="1" wp14:anchorId="211C69AF" wp14:editId="74CF1256">
                   <wp:simplePos x="0" y="0"/>
                   <wp:positionH relativeFrom="column">
-                    <wp:posOffset>41275</wp:posOffset>
+                    <wp:posOffset>-47625</wp:posOffset>
                   </wp:positionH>
                   <wp:positionV relativeFrom="page">
-                    <wp:posOffset>1123950</wp:posOffset>
+                    <wp:posOffset>3672840</wp:posOffset>
                   </wp:positionV>
                   <wp:extent cx="5943600" cy="3343275"/>
                   <wp:effectExtent l="0" t="0" r="0" b="9525"/>
-                  <wp:wrapNone/>
-                  <wp:docPr id="6" name="Picture 6"/>
+                  <wp:wrapSquare wrapText="bothSides"/>
+                  <wp:docPr id="5" name="Picture 5"/>
                   <wp:cNvGraphicFramePr>
                     <a:graphicFrameLocks xmlns:a="http://schemas.openxmlformats.org/drawingml/2006/main" noChangeAspect="1"/>
                   </wp:cNvGraphicFramePr>
@@ -7903,7 +7520,7 @@
                     <a:graphicData uri="http://schemas.openxmlformats.org/drawingml/2006/picture">
                       <pic:pic xmlns:pic="http://schemas.openxmlformats.org/drawingml/2006/picture">
                         <pic:nvPicPr>
-                          <pic:cNvPr id="0" name="Picture 3"/>
+                          <pic:cNvPr id="0" name="Picture 1"/>
                           <pic:cNvPicPr>
                             <a:picLocks noChangeAspect="1" noChangeArrowheads="1"/>
                           </pic:cNvPicPr>
@@ -7946,6 +7563,24 @@
                 </wp:anchor>
               </w:drawing>
             </w:r>
+            <w:r>
+              <w:rPr>
+                <w:rFonts w:asciiTheme="majorBidi" w:hAnsiTheme="majorBidi" w:cstheme="majorBidi"/>
+                <w:b/>
+                <w:bCs/>
+              </w:rPr>
+              <w:t>Screen Shots:</w:t>
+            </w:r>
+          </w:p>
+          <w:p>
+            <w:pPr>
+              <w:pStyle w:val="doclist"/>
+            </w:pPr>
+          </w:p>
+          <w:p>
+            <w:pPr>
+              <w:pStyle w:val="doclist"/>
+            </w:pPr>
           </w:p>
           <w:p>
             <w:pPr>
@@ -7960,140 +7595,24 @@
                 <w:rFonts w:asciiTheme="majorBidi" w:hAnsiTheme="majorBidi" w:cstheme="majorBidi"/>
               </w:rPr>
             </w:pPr>
-          </w:p>
-          <w:p>
-            <w:pPr>
-              <w:pStyle w:val="doclist"/>
-              <w:ind w:left="720"/>
-            </w:pPr>
-          </w:p>
-          <w:p>
-            <w:pPr>
-              <w:pStyle w:val="Heading4"/>
-              <w:rPr>
-                <w:i w:val="0"/>
-                <w:iCs w:val="0"/>
-                <w:sz w:val="28"/>
-                <w:szCs w:val="28"/>
-              </w:rPr>
-            </w:pPr>
-          </w:p>
-          <w:p>
-            <w:pPr>
-              <w:pStyle w:val="Heading4"/>
-              <w:rPr>
-                <w:i w:val="0"/>
-                <w:iCs w:val="0"/>
-                <w:sz w:val="28"/>
-                <w:szCs w:val="28"/>
-              </w:rPr>
-            </w:pPr>
-          </w:p>
-          <w:p>
-            <w:pPr>
-              <w:pStyle w:val="Heading4"/>
-              <w:rPr>
-                <w:i w:val="0"/>
-                <w:iCs w:val="0"/>
-                <w:sz w:val="28"/>
-                <w:szCs w:val="28"/>
-              </w:rPr>
-            </w:pPr>
-          </w:p>
-          <w:p>
-            <w:pPr>
-              <w:pStyle w:val="Heading4"/>
-              <w:rPr>
-                <w:i w:val="0"/>
-                <w:iCs w:val="0"/>
-                <w:sz w:val="28"/>
-                <w:szCs w:val="28"/>
-              </w:rPr>
-            </w:pPr>
-          </w:p>
-          <w:p>
-            <w:pPr>
-              <w:pStyle w:val="Heading4"/>
-              <w:rPr>
-                <w:i w:val="0"/>
-                <w:iCs w:val="0"/>
-                <w:sz w:val="28"/>
-                <w:szCs w:val="28"/>
-              </w:rPr>
-            </w:pPr>
-          </w:p>
-          <w:p>
-            <w:pPr>
-              <w:pStyle w:val="Heading4"/>
-              <w:rPr>
-                <w:i w:val="0"/>
-                <w:iCs w:val="0"/>
-                <w:sz w:val="28"/>
-                <w:szCs w:val="28"/>
-              </w:rPr>
-            </w:pPr>
-          </w:p>
-          <w:p>
-            <w:pPr>
-              <w:pStyle w:val="Heading4"/>
-              <w:rPr>
-                <w:i w:val="0"/>
-                <w:iCs w:val="0"/>
-                <w:sz w:val="28"/>
-                <w:szCs w:val="28"/>
-              </w:rPr>
-            </w:pPr>
-          </w:p>
-          <w:p>
-            <w:pPr>
-              <w:pStyle w:val="Heading4"/>
-              <w:rPr>
-                <w:i w:val="0"/>
-                <w:iCs w:val="0"/>
-                <w:sz w:val="28"/>
-                <w:szCs w:val="28"/>
-              </w:rPr>
-            </w:pPr>
-          </w:p>
-          <w:p>
-            <w:pPr>
-              <w:pStyle w:val="Heading4"/>
-              <w:rPr>
-                <w:i w:val="0"/>
-                <w:iCs w:val="0"/>
-                <w:sz w:val="28"/>
-                <w:szCs w:val="28"/>
-              </w:rPr>
-            </w:pPr>
-          </w:p>
-          <w:p>
-            <w:pPr>
-              <w:pStyle w:val="Heading4"/>
-              <w:rPr>
-                <w:i w:val="0"/>
-                <w:iCs w:val="0"/>
-                <w:sz w:val="28"/>
-                <w:szCs w:val="28"/>
-              </w:rPr>
-            </w:pPr>
             <w:r>
               <w:rPr>
                 <w:noProof/>
-                <w:lang w:bidi="ar-SA"/>
-              </w:rPr>
+              </w:rPr>
+              <w:lastRenderedPageBreak/>
               <w:drawing>
-                <wp:anchor distT="0" distB="0" distL="114300" distR="114300" simplePos="0" relativeHeight="251662336" behindDoc="0" locked="0" layoutInCell="1" allowOverlap="1" wp14:anchorId="211C69AF" wp14:editId="5A0F236C">
+                <wp:anchor distT="0" distB="0" distL="114300" distR="114300" simplePos="0" relativeHeight="251663360" behindDoc="0" locked="0" layoutInCell="1" allowOverlap="1" wp14:anchorId="028D7A52" wp14:editId="4E261125">
                   <wp:simplePos x="0" y="0"/>
                   <wp:positionH relativeFrom="column">
-                    <wp:posOffset>-22225</wp:posOffset>
+                    <wp:posOffset>-47625</wp:posOffset>
                   </wp:positionH>
                   <wp:positionV relativeFrom="page">
-                    <wp:posOffset>5041900</wp:posOffset>
+                    <wp:posOffset>387</wp:posOffset>
                   </wp:positionV>
                   <wp:extent cx="5943600" cy="3343275"/>
                   <wp:effectExtent l="0" t="0" r="0" b="9525"/>
-                  <wp:wrapNone/>
-                  <wp:docPr id="5" name="Picture 5"/>
+                  <wp:wrapSquare wrapText="bothSides"/>
+                  <wp:docPr id="6" name="Picture 6"/>
                   <wp:cNvGraphicFramePr>
                     <a:graphicFrameLocks xmlns:a="http://schemas.openxmlformats.org/drawingml/2006/main" noChangeAspect="1"/>
                   </wp:cNvGraphicFramePr>
@@ -8101,7 +7620,7 @@
                     <a:graphicData uri="http://schemas.openxmlformats.org/drawingml/2006/picture">
                       <pic:pic xmlns:pic="http://schemas.openxmlformats.org/drawingml/2006/picture">
                         <pic:nvPicPr>
-                          <pic:cNvPr id="0" name="Picture 1"/>
+                          <pic:cNvPr id="0" name="Picture 3"/>
                           <pic:cNvPicPr>
                             <a:picLocks noChangeAspect="1" noChangeArrowheads="1"/>
                           </pic:cNvPicPr>
@@ -8149,127 +7668,6 @@
             <w:pPr>
               <w:pStyle w:val="Heading4"/>
               <w:rPr>
-                <w:i w:val="0"/>
-                <w:iCs w:val="0"/>
-                <w:sz w:val="28"/>
-                <w:szCs w:val="28"/>
-              </w:rPr>
-            </w:pPr>
-          </w:p>
-          <w:p>
-            <w:pPr>
-              <w:pStyle w:val="Heading4"/>
-              <w:rPr>
-                <w:i w:val="0"/>
-                <w:iCs w:val="0"/>
-                <w:sz w:val="28"/>
-                <w:szCs w:val="28"/>
-              </w:rPr>
-            </w:pPr>
-          </w:p>
-          <w:p>
-            <w:pPr>
-              <w:pStyle w:val="Heading4"/>
-              <w:rPr>
-                <w:i w:val="0"/>
-                <w:iCs w:val="0"/>
-                <w:sz w:val="28"/>
-                <w:szCs w:val="28"/>
-              </w:rPr>
-            </w:pPr>
-          </w:p>
-          <w:p>
-            <w:pPr>
-              <w:pStyle w:val="Heading4"/>
-              <w:rPr>
-                <w:i w:val="0"/>
-                <w:iCs w:val="0"/>
-                <w:sz w:val="28"/>
-                <w:szCs w:val="28"/>
-              </w:rPr>
-            </w:pPr>
-          </w:p>
-          <w:p>
-            <w:pPr>
-              <w:pStyle w:val="Heading4"/>
-              <w:rPr>
-                <w:i w:val="0"/>
-                <w:iCs w:val="0"/>
-                <w:sz w:val="28"/>
-                <w:szCs w:val="28"/>
-              </w:rPr>
-            </w:pPr>
-          </w:p>
-          <w:p>
-            <w:pPr>
-              <w:pStyle w:val="Heading4"/>
-              <w:rPr>
-                <w:i w:val="0"/>
-                <w:iCs w:val="0"/>
-                <w:sz w:val="28"/>
-                <w:szCs w:val="28"/>
-              </w:rPr>
-            </w:pPr>
-          </w:p>
-          <w:p>
-            <w:pPr>
-              <w:pStyle w:val="Heading4"/>
-              <w:rPr>
-                <w:i w:val="0"/>
-                <w:iCs w:val="0"/>
-                <w:sz w:val="28"/>
-                <w:szCs w:val="28"/>
-              </w:rPr>
-            </w:pPr>
-          </w:p>
-          <w:p>
-            <w:pPr>
-              <w:pStyle w:val="Heading4"/>
-              <w:rPr>
-                <w:i w:val="0"/>
-                <w:iCs w:val="0"/>
-                <w:sz w:val="28"/>
-                <w:szCs w:val="28"/>
-              </w:rPr>
-            </w:pPr>
-          </w:p>
-          <w:p>
-            <w:pPr>
-              <w:pStyle w:val="Heading4"/>
-              <w:rPr>
-                <w:i w:val="0"/>
-                <w:iCs w:val="0"/>
-                <w:sz w:val="28"/>
-                <w:szCs w:val="28"/>
-              </w:rPr>
-            </w:pPr>
-          </w:p>
-          <w:p>
-            <w:pPr>
-              <w:pStyle w:val="Heading4"/>
-              <w:rPr>
-                <w:i w:val="0"/>
-                <w:iCs w:val="0"/>
-                <w:sz w:val="28"/>
-                <w:szCs w:val="28"/>
-              </w:rPr>
-            </w:pPr>
-          </w:p>
-          <w:p>
-            <w:pPr>
-              <w:pStyle w:val="Heading4"/>
-              <w:rPr>
-                <w:i w:val="0"/>
-                <w:iCs w:val="0"/>
-                <w:sz w:val="28"/>
-                <w:szCs w:val="28"/>
-              </w:rPr>
-            </w:pPr>
-          </w:p>
-          <w:p>
-            <w:pPr>
-              <w:pStyle w:val="Heading4"/>
-              <w:rPr>
                 <w:rFonts w:asciiTheme="minorHAnsi" w:hAnsiTheme="minorHAnsi" w:cstheme="minorHAnsi"/>
                 <w:i w:val="0"/>
                 <w:iCs w:val="0"/>
@@ -8285,10 +7683,12 @@
                 <w:sz w:val="28"/>
                 <w:szCs w:val="28"/>
               </w:rPr>
-              <w:t xml:space="preserve">Shah Rafi </w:t>
-            </w:r>
-            <w:proofErr w:type="spellStart"/>
-            <w:r>
+              <w:t>Shah Rafi Alam Khattak (Sp21-Bse-060)</w:t>
+            </w:r>
+          </w:p>
+          <w:p>
+            <w:pPr>
+              <w:pStyle w:val="Heading4"/>
               <w:rPr>
                 <w:rFonts w:asciiTheme="minorHAnsi" w:hAnsiTheme="minorHAnsi" w:cstheme="minorHAnsi"/>
                 <w:i w:val="0"/>
@@ -8296,9 +7696,7 @@
                 <w:sz w:val="28"/>
                 <w:szCs w:val="28"/>
               </w:rPr>
-              <w:t>Alam</w:t>
-            </w:r>
-            <w:proofErr w:type="spellEnd"/>
+            </w:pPr>
             <w:r>
               <w:rPr>
                 <w:rFonts w:asciiTheme="minorHAnsi" w:hAnsiTheme="minorHAnsi" w:cstheme="minorHAnsi"/>
@@ -8307,9 +7705,8 @@
                 <w:sz w:val="28"/>
                 <w:szCs w:val="28"/>
               </w:rPr>
-              <w:t xml:space="preserve"> </w:t>
-            </w:r>
-            <w:proofErr w:type="spellStart"/>
+              <w:t xml:space="preserve">Use Case </w:t>
+            </w:r>
             <w:r>
               <w:rPr>
                 <w:rFonts w:asciiTheme="minorHAnsi" w:hAnsiTheme="minorHAnsi" w:cstheme="minorHAnsi"/>
@@ -8318,72 +7715,7 @@
                 <w:sz w:val="28"/>
                 <w:szCs w:val="28"/>
               </w:rPr>
-              <w:t>Khattak</w:t>
-            </w:r>
-            <w:proofErr w:type="spellEnd"/>
-            <w:r>
-              <w:rPr>
-                <w:rFonts w:asciiTheme="minorHAnsi" w:hAnsiTheme="minorHAnsi" w:cstheme="minorHAnsi"/>
-                <w:i w:val="0"/>
-                <w:iCs w:val="0"/>
-                <w:sz w:val="28"/>
-                <w:szCs w:val="28"/>
-              </w:rPr>
-              <w:t xml:space="preserve"> (Sp21-Bse-060)</w:t>
-            </w:r>
-          </w:p>
-          <w:p>
-            <w:pPr>
-              <w:pStyle w:val="Heading4"/>
-              <w:rPr>
-                <w:rFonts w:asciiTheme="minorHAnsi" w:hAnsiTheme="minorHAnsi" w:cstheme="minorHAnsi"/>
-                <w:i w:val="0"/>
-                <w:iCs w:val="0"/>
-                <w:sz w:val="28"/>
-                <w:szCs w:val="28"/>
-              </w:rPr>
-            </w:pPr>
-            <w:r>
-              <w:rPr>
-                <w:rFonts w:asciiTheme="minorHAnsi" w:hAnsiTheme="minorHAnsi" w:cstheme="minorHAnsi"/>
-                <w:i w:val="0"/>
-                <w:iCs w:val="0"/>
-                <w:sz w:val="28"/>
-                <w:szCs w:val="28"/>
-              </w:rPr>
-              <w:t xml:space="preserve">Use </w:t>
-            </w:r>
-            <w:proofErr w:type="gramStart"/>
-            <w:r>
-              <w:rPr>
-                <w:rFonts w:asciiTheme="minorHAnsi" w:hAnsiTheme="minorHAnsi" w:cstheme="minorHAnsi"/>
-                <w:i w:val="0"/>
-                <w:iCs w:val="0"/>
-                <w:sz w:val="28"/>
-                <w:szCs w:val="28"/>
-              </w:rPr>
-              <w:t xml:space="preserve">Case </w:t>
-            </w:r>
-            <w:r>
-              <w:rPr>
-                <w:rFonts w:asciiTheme="minorHAnsi" w:hAnsiTheme="minorHAnsi" w:cstheme="minorHAnsi"/>
-                <w:i w:val="0"/>
-                <w:iCs w:val="0"/>
-                <w:sz w:val="28"/>
-                <w:szCs w:val="28"/>
-              </w:rPr>
-              <w:t>:</w:t>
-            </w:r>
-            <w:proofErr w:type="gramEnd"/>
-            <w:r>
-              <w:rPr>
-                <w:rFonts w:asciiTheme="minorHAnsi" w:hAnsiTheme="minorHAnsi" w:cstheme="minorHAnsi"/>
-                <w:i w:val="0"/>
-                <w:iCs w:val="0"/>
-                <w:sz w:val="28"/>
-                <w:szCs w:val="28"/>
-              </w:rPr>
-              <w:t xml:space="preserve"> Record violation</w:t>
+              <w:t>: Record violation</w:t>
             </w:r>
           </w:p>
           <w:tbl>
@@ -8650,23 +7982,7 @@
                 <w:rStyle w:val="docemphstrong"/>
                 <w:rFonts w:asciiTheme="minorHAnsi" w:hAnsiTheme="minorHAnsi" w:cstheme="minorHAnsi"/>
               </w:rPr>
-              <w:t xml:space="preserve"> (or </w:t>
-            </w:r>
-            <w:proofErr w:type="spellStart"/>
-            <w:r>
-              <w:rPr>
-                <w:rStyle w:val="docemphstrong"/>
-                <w:rFonts w:asciiTheme="minorHAnsi" w:hAnsiTheme="minorHAnsi" w:cstheme="minorHAnsi"/>
-              </w:rPr>
-              <w:t>Postconditions</w:t>
-            </w:r>
-            <w:proofErr w:type="spellEnd"/>
-            <w:r>
-              <w:rPr>
-                <w:rStyle w:val="docemphstrong"/>
-                <w:rFonts w:asciiTheme="minorHAnsi" w:hAnsiTheme="minorHAnsi" w:cstheme="minorHAnsi"/>
-              </w:rPr>
-              <w:t>):</w:t>
+              <w:t xml:space="preserve"> (or Postconditions):</w:t>
             </w:r>
             <w:r>
               <w:rPr>
@@ -8690,6 +8006,7 @@
               <w:rPr>
                 <w:rFonts w:asciiTheme="minorHAnsi" w:hAnsiTheme="minorHAnsi" w:cstheme="minorHAnsi"/>
               </w:rPr>
+              <w:lastRenderedPageBreak/>
               <w:t>The system will look for the violation if the violation is major then the system will issue a challan.</w:t>
             </w:r>
           </w:p>
@@ -8910,7 +8227,6 @@
                 <w:rStyle w:val="docemphstrong"/>
                 <w:rFonts w:asciiTheme="minorHAnsi" w:hAnsiTheme="minorHAnsi" w:cstheme="minorHAnsi"/>
               </w:rPr>
-              <w:lastRenderedPageBreak/>
               <w:t xml:space="preserve">Camera </w:t>
             </w:r>
           </w:p>
@@ -8968,26 +8284,16 @@
                 <w:szCs w:val="32"/>
               </w:rPr>
             </w:pPr>
-            <w:bookmarkStart w:id="25" w:name="_Toc101427107"/>
-            <w:proofErr w:type="spellStart"/>
+            <w:bookmarkStart w:id="24" w:name="_Toc101427107"/>
             <w:r>
               <w:rPr>
                 <w:rFonts w:asciiTheme="minorHAnsi" w:hAnsiTheme="minorHAnsi" w:cstheme="minorHAnsi"/>
                 <w:sz w:val="32"/>
                 <w:szCs w:val="32"/>
               </w:rPr>
-              <w:t>Zakeen</w:t>
-            </w:r>
-            <w:proofErr w:type="spellEnd"/>
-            <w:r>
-              <w:rPr>
-                <w:rFonts w:asciiTheme="minorHAnsi" w:hAnsiTheme="minorHAnsi" w:cstheme="minorHAnsi"/>
-                <w:sz w:val="32"/>
-                <w:szCs w:val="32"/>
-              </w:rPr>
-              <w:t xml:space="preserve"> Khan (SP21-BSE-083)</w:t>
-            </w:r>
-            <w:bookmarkEnd w:id="25"/>
+              <w:t>Zakeen Khan (SP21-BSE-083)</w:t>
+            </w:r>
+            <w:bookmarkEnd w:id="24"/>
           </w:p>
           <w:tbl>
             <w:tblPr>
@@ -9207,6 +8513,7 @@
                 <w:b/>
                 <w:bCs/>
               </w:rPr>
+              <w:lastRenderedPageBreak/>
               <w:t>Success Guarantee</w:t>
             </w:r>
             <w:r>
@@ -9382,7 +8689,6 @@
               </w:numPr>
             </w:pPr>
             <w:r>
-              <w:lastRenderedPageBreak/>
               <w:t>Warden Name</w:t>
             </w:r>
           </w:p>
@@ -9527,10 +8833,19 @@
               <w:rPr>
                 <w:noProof/>
               </w:rPr>
+              <w:lastRenderedPageBreak/>
               <w:drawing>
-                <wp:inline distT="0" distB="0" distL="0" distR="0" wp14:anchorId="11CED46B" wp14:editId="46B7D780">
+                <wp:anchor distT="0" distB="0" distL="114300" distR="114300" simplePos="0" relativeHeight="251676672" behindDoc="0" locked="0" layoutInCell="1" allowOverlap="1" wp14:anchorId="6005A40A" wp14:editId="4C59FAFE">
+                  <wp:simplePos x="0" y="0"/>
+                  <wp:positionH relativeFrom="column">
+                    <wp:posOffset>-47073</wp:posOffset>
+                  </wp:positionH>
+                  <wp:positionV relativeFrom="paragraph">
+                    <wp:posOffset>175012</wp:posOffset>
+                  </wp:positionV>
                   <wp:extent cx="5943600" cy="4208780"/>
                   <wp:effectExtent l="0" t="0" r="0" b="1270"/>
+                  <wp:wrapSquare wrapText="bothSides"/>
                   <wp:docPr id="4" name="Picture 4"/>
                   <wp:cNvGraphicFramePr>
                     <a:graphicFrameLocks xmlns:a="http://schemas.openxmlformats.org/drawingml/2006/main" noChangeAspect="1"/>
@@ -9543,7 +8858,13 @@
                           <pic:cNvPicPr/>
                         </pic:nvPicPr>
                         <pic:blipFill>
-                          <a:blip r:embed="rId11"/>
+                          <a:blip r:embed="rId11">
+                            <a:extLst>
+                              <a:ext uri="{28A0092B-C50C-407E-A947-70E740481C1C}">
+                                <a14:useLocalDpi xmlns:a14="http://schemas.microsoft.com/office/drawing/2010/main" val="0"/>
+                              </a:ext>
+                            </a:extLst>
+                          </a:blip>
                           <a:stretch>
                             <a:fillRect/>
                           </a:stretch>
@@ -9560,7 +8881,7 @@
                       </pic:pic>
                     </a:graphicData>
                   </a:graphic>
-                </wp:inline>
+                </wp:anchor>
               </w:drawing>
             </w:r>
           </w:p>
@@ -9587,7 +8908,6 @@
                 <w:b/>
                 <w:bCs/>
               </w:rPr>
-              <w:lastRenderedPageBreak/>
               <w:t>Screen Shots:</w:t>
             </w:r>
           </w:p>
@@ -9628,6 +8948,7 @@
               <w:rPr>
                 <w:noProof/>
               </w:rPr>
+              <w:lastRenderedPageBreak/>
               <w:drawing>
                 <wp:inline distT="0" distB="0" distL="0" distR="0" wp14:anchorId="15D3200C" wp14:editId="15EDE1BD">
                   <wp:extent cx="5943600" cy="3304309"/>
@@ -9677,6 +8998,7 @@
       <w:r>
         <w:rPr>
           <w:noProof/>
+          <w:lang w:bidi="ar-SA"/>
         </w:rPr>
         <w:lastRenderedPageBreak/>
         <w:drawing>
@@ -10613,6 +9935,7 @@
     </w:p>
     <w:p>
       <w:pPr>
+        <w:spacing w:after="0" w:line="240" w:lineRule="auto"/>
         <w:rPr>
           <w:lang w:bidi="ar-SA"/>
         </w:rPr>
@@ -10625,49 +9948,12 @@
           <w:b/>
         </w:rPr>
       </w:pPr>
-    </w:p>
-    <w:p>
-      <w:pPr>
-        <w:pStyle w:val="Heading3"/>
+      <w:r>
         <w:rPr>
           <w:b/>
         </w:rPr>
-      </w:pPr>
-    </w:p>
-    <w:p>
-      <w:pPr>
-        <w:pStyle w:val="Heading3"/>
-        <w:rPr>
-          <w:b/>
-        </w:rPr>
-      </w:pPr>
-    </w:p>
-    <w:p>
-      <w:pPr>
-        <w:pStyle w:val="Heading3"/>
-        <w:rPr>
-          <w:b/>
-        </w:rPr>
-      </w:pPr>
-      <w:r>
-        <w:rPr>
-          <w:b/>
-        </w:rPr>
-        <w:t xml:space="preserve">Usama </w:t>
-      </w:r>
-      <w:proofErr w:type="spellStart"/>
-      <w:r>
-        <w:rPr>
-          <w:b/>
-        </w:rPr>
-        <w:t>Sajjad</w:t>
-      </w:r>
-      <w:proofErr w:type="spellEnd"/>
-      <w:r>
-        <w:rPr>
-          <w:b/>
-        </w:rPr>
-        <w:t xml:space="preserve"> (SP21-BSE-049</w:t>
+        <w:lastRenderedPageBreak/>
+        <w:t>Usama Sajjad (SP21-BSE-049</w:t>
       </w:r>
       <w:r>
         <w:rPr>
@@ -10901,7 +10187,7 @@
         </w:numPr>
       </w:pPr>
       <w:r>
-        <w:t>The citizen uploads a video.</w:t>
+        <w:t>The warden view the video.</w:t>
       </w:r>
     </w:p>
     <w:p>
@@ -10913,7 +10199,7 @@
         </w:numPr>
       </w:pPr>
       <w:r>
-        <w:t xml:space="preserve">The citizen reports the video. </w:t>
+        <w:t>The video not indicate the violation.</w:t>
       </w:r>
     </w:p>
     <w:p>
@@ -10925,7 +10211,7 @@
         </w:numPr>
       </w:pPr>
       <w:r>
-        <w:t>The warden receives the video.</w:t>
+        <w:t>The warden check the warning status.</w:t>
       </w:r>
     </w:p>
     <w:p>
@@ -10937,63 +10223,7 @@
         </w:numPr>
       </w:pPr>
       <w:r>
-        <w:t xml:space="preserve">The warden reviews the video. </w:t>
-      </w:r>
-    </w:p>
-    <w:p>
-      <w:pPr>
-        <w:pStyle w:val="doclist"/>
-        <w:numPr>
-          <w:ilvl w:val="0"/>
-          <w:numId w:val="31"/>
-        </w:numPr>
-      </w:pPr>
-      <w:r>
-        <w:t>The video indicates a violation.</w:t>
-      </w:r>
-    </w:p>
-    <w:p>
-      <w:pPr>
-        <w:pStyle w:val="doclist"/>
-        <w:numPr>
-          <w:ilvl w:val="0"/>
-          <w:numId w:val="31"/>
-        </w:numPr>
-      </w:pPr>
-      <w:r>
-        <w:t xml:space="preserve">The warden </w:t>
-      </w:r>
-      <w:proofErr w:type="gramStart"/>
-      <w:r>
-        <w:t>approve</w:t>
-      </w:r>
-      <w:proofErr w:type="gramEnd"/>
-      <w:r>
-        <w:t xml:space="preserve"> or remove the citizen.</w:t>
-      </w:r>
-    </w:p>
-    <w:p>
-      <w:pPr>
-        <w:pStyle w:val="doclist"/>
-        <w:numPr>
-          <w:ilvl w:val="0"/>
-          <w:numId w:val="31"/>
-        </w:numPr>
-      </w:pPr>
-      <w:r>
-        <w:t>The warden approves the video.</w:t>
-      </w:r>
-    </w:p>
-    <w:p>
-      <w:pPr>
-        <w:pStyle w:val="doclist"/>
-        <w:numPr>
-          <w:ilvl w:val="0"/>
-          <w:numId w:val="31"/>
-        </w:numPr>
-      </w:pPr>
-      <w:r>
-        <w:t>The warden issues a challan (Fine) to the driver.</w:t>
+        <w:t xml:space="preserve">The warden remove the citizen. </w:t>
       </w:r>
     </w:p>
     <w:p>
@@ -11098,7 +10328,6 @@
           <w:b/>
           <w:bCs/>
         </w:rPr>
-        <w:lastRenderedPageBreak/>
         <w:t>Technology and Data Variations List</w:t>
       </w:r>
       <w:r>
@@ -11170,6 +10399,7 @@
           <w:b/>
           <w:bCs/>
         </w:rPr>
+        <w:lastRenderedPageBreak/>
         <w:t>Open Issues</w:t>
       </w:r>
       <w:r>
@@ -11249,35 +10479,39 @@
     <w:p>
       <w:pPr>
         <w:pStyle w:val="doctext"/>
-        <w:ind w:left="720"/>
-        <w:rPr>
-          <w:rFonts w:asciiTheme="minorHAnsi" w:hAnsiTheme="minorHAnsi" w:cstheme="minorHAnsi"/>
+        <w:rPr>
+          <w:rFonts w:asciiTheme="minorHAnsi" w:hAnsiTheme="minorHAnsi" w:cstheme="minorHAnsi"/>
+          <w:b/>
           <w:bCs/>
           <w:sz w:val="22"/>
           <w:szCs w:val="22"/>
         </w:rPr>
       </w:pPr>
-      <w:r>
-        <w:rPr>
-          <w:rFonts w:asciiTheme="minorHAnsi" w:hAnsiTheme="minorHAnsi" w:cstheme="minorHAnsi"/>
-          <w:bCs/>
-          <w:noProof/>
-          <w:sz w:val="22"/>
-          <w:szCs w:val="22"/>
+    </w:p>
+    <w:p>
+      <w:pPr>
+        <w:pStyle w:val="doctext"/>
+        <w:rPr>
+          <w:rStyle w:val="docemphstrong"/>
+        </w:rPr>
+      </w:pPr>
+      <w:r>
+        <w:rPr>
+          <w:rStyle w:val="docemphstrong"/>
         </w:rPr>
         <w:drawing>
-          <wp:anchor distT="0" distB="0" distL="114300" distR="114300" simplePos="0" relativeHeight="251674624" behindDoc="0" locked="0" layoutInCell="1" allowOverlap="1" wp14:anchorId="17507274" wp14:editId="4E2EEB52">
+          <wp:anchor distT="0" distB="0" distL="114300" distR="114300" simplePos="0" relativeHeight="251678720" behindDoc="0" locked="0" layoutInCell="1" allowOverlap="1" wp14:anchorId="3F3FAE40" wp14:editId="090CAECF">
             <wp:simplePos x="0" y="0"/>
             <wp:positionH relativeFrom="margin">
-              <wp:align>right</wp:align>
+              <wp:align>left</wp:align>
             </wp:positionH>
-            <wp:positionV relativeFrom="margin">
-              <wp:align>center</wp:align>
+            <wp:positionV relativeFrom="paragraph">
+              <wp:posOffset>370288</wp:posOffset>
             </wp:positionV>
-            <wp:extent cx="5943600" cy="3870325"/>
-            <wp:effectExtent l="0" t="0" r="0" b="0"/>
-            <wp:wrapNone/>
-            <wp:docPr id="14" name="Picture 14"/>
+            <wp:extent cx="5868035" cy="4486275"/>
+            <wp:effectExtent l="0" t="0" r="0" b="9525"/>
+            <wp:wrapSquare wrapText="bothSides"/>
+            <wp:docPr id="8" name="Picture 8"/>
             <wp:cNvGraphicFramePr>
               <a:graphicFrameLocks xmlns:a="http://schemas.openxmlformats.org/drawingml/2006/main" noChangeAspect="1"/>
             </wp:cNvGraphicFramePr>
@@ -11285,254 +10519,7 @@
               <a:graphicData uri="http://schemas.openxmlformats.org/drawingml/2006/picture">
                 <pic:pic xmlns:pic="http://schemas.openxmlformats.org/drawingml/2006/picture">
                   <pic:nvPicPr>
-                    <pic:cNvPr id="10" name="WhatsApp Image 2022-10-31 at 12.41.46 AM.jpeg"/>
-                    <pic:cNvPicPr/>
-                  </pic:nvPicPr>
-                  <pic:blipFill>
-                    <a:blip r:embed="rId14">
-                      <a:extLst>
-                        <a:ext uri="{28A0092B-C50C-407E-A947-70E740481C1C}">
-                          <a14:useLocalDpi xmlns:a14="http://schemas.microsoft.com/office/drawing/2010/main" val="0"/>
-                        </a:ext>
-                      </a:extLst>
-                    </a:blip>
-                    <a:stretch>
-                      <a:fillRect/>
-                    </a:stretch>
-                  </pic:blipFill>
-                  <pic:spPr>
-                    <a:xfrm>
-                      <a:off x="0" y="0"/>
-                      <a:ext cx="5943600" cy="3870325"/>
-                    </a:xfrm>
-                    <a:prstGeom prst="rect">
-                      <a:avLst/>
-                    </a:prstGeom>
-                  </pic:spPr>
-                </pic:pic>
-              </a:graphicData>
-            </a:graphic>
-            <wp14:sizeRelV relativeFrom="margin">
-              <wp14:pctHeight>0</wp14:pctHeight>
-            </wp14:sizeRelV>
-          </wp:anchor>
-        </w:drawing>
-      </w:r>
-    </w:p>
-    <w:p>
-      <w:pPr>
-        <w:pStyle w:val="Heading3"/>
-        <w:rPr>
-          <w:b/>
-        </w:rPr>
-      </w:pPr>
-    </w:p>
-    <w:p>
-      <w:pPr>
-        <w:spacing w:after="0" w:line="240" w:lineRule="auto"/>
-        <w:rPr>
-          <w:b/>
-        </w:rPr>
-      </w:pPr>
-    </w:p>
-    <w:p>
-      <w:pPr>
-        <w:spacing w:after="0" w:line="240" w:lineRule="auto"/>
-        <w:rPr>
-          <w:b/>
-        </w:rPr>
-      </w:pPr>
-    </w:p>
-    <w:p>
-      <w:pPr>
-        <w:spacing w:after="0" w:line="240" w:lineRule="auto"/>
-        <w:rPr>
-          <w:b/>
-        </w:rPr>
-      </w:pPr>
-    </w:p>
-    <w:p>
-      <w:pPr>
-        <w:spacing w:after="0" w:line="240" w:lineRule="auto"/>
-        <w:rPr>
-          <w:b/>
-        </w:rPr>
-      </w:pPr>
-    </w:p>
-    <w:p>
-      <w:pPr>
-        <w:spacing w:after="0" w:line="240" w:lineRule="auto"/>
-        <w:rPr>
-          <w:b/>
-        </w:rPr>
-      </w:pPr>
-    </w:p>
-    <w:p>
-      <w:pPr>
-        <w:spacing w:after="0" w:line="240" w:lineRule="auto"/>
-        <w:rPr>
-          <w:b/>
-        </w:rPr>
-      </w:pPr>
-    </w:p>
-    <w:p>
-      <w:pPr>
-        <w:spacing w:after="0" w:line="240" w:lineRule="auto"/>
-        <w:rPr>
-          <w:b/>
-        </w:rPr>
-      </w:pPr>
-    </w:p>
-    <w:p>
-      <w:pPr>
-        <w:spacing w:after="0" w:line="240" w:lineRule="auto"/>
-        <w:rPr>
-          <w:b/>
-        </w:rPr>
-      </w:pPr>
-    </w:p>
-    <w:p>
-      <w:pPr>
-        <w:spacing w:after="0" w:line="240" w:lineRule="auto"/>
-        <w:rPr>
-          <w:b/>
-        </w:rPr>
-      </w:pPr>
-    </w:p>
-    <w:p>
-      <w:pPr>
-        <w:spacing w:after="0" w:line="240" w:lineRule="auto"/>
-        <w:rPr>
-          <w:b/>
-        </w:rPr>
-      </w:pPr>
-    </w:p>
-    <w:p>
-      <w:pPr>
-        <w:spacing w:after="0" w:line="240" w:lineRule="auto"/>
-        <w:rPr>
-          <w:b/>
-        </w:rPr>
-      </w:pPr>
-    </w:p>
-    <w:p>
-      <w:pPr>
-        <w:spacing w:after="0" w:line="240" w:lineRule="auto"/>
-        <w:rPr>
-          <w:b/>
-        </w:rPr>
-      </w:pPr>
-    </w:p>
-    <w:p>
-      <w:pPr>
-        <w:spacing w:after="0" w:line="240" w:lineRule="auto"/>
-        <w:rPr>
-          <w:b/>
-        </w:rPr>
-      </w:pPr>
-    </w:p>
-    <w:p>
-      <w:pPr>
-        <w:spacing w:after="0" w:line="240" w:lineRule="auto"/>
-        <w:rPr>
-          <w:b/>
-        </w:rPr>
-      </w:pPr>
-    </w:p>
-    <w:p>
-      <w:pPr>
-        <w:spacing w:after="0" w:line="240" w:lineRule="auto"/>
-        <w:rPr>
-          <w:b/>
-        </w:rPr>
-      </w:pPr>
-    </w:p>
-    <w:p>
-      <w:pPr>
-        <w:spacing w:after="0" w:line="240" w:lineRule="auto"/>
-        <w:rPr>
-          <w:b/>
-        </w:rPr>
-      </w:pPr>
-    </w:p>
-    <w:p>
-      <w:pPr>
-        <w:spacing w:after="0" w:line="240" w:lineRule="auto"/>
-        <w:rPr>
-          <w:b/>
-        </w:rPr>
-      </w:pPr>
-    </w:p>
-    <w:p>
-      <w:pPr>
-        <w:spacing w:after="0" w:line="240" w:lineRule="auto"/>
-        <w:rPr>
-          <w:b/>
-        </w:rPr>
-      </w:pPr>
-    </w:p>
-    <w:p>
-      <w:pPr>
-        <w:spacing w:after="0" w:line="240" w:lineRule="auto"/>
-        <w:rPr>
-          <w:b/>
-        </w:rPr>
-      </w:pPr>
-    </w:p>
-    <w:p>
-      <w:pPr>
-        <w:spacing w:after="0" w:line="240" w:lineRule="auto"/>
-        <w:rPr>
-          <w:b/>
-        </w:rPr>
-      </w:pPr>
-    </w:p>
-    <w:p>
-      <w:pPr>
-        <w:spacing w:after="0" w:line="240" w:lineRule="auto"/>
-        <w:rPr>
-          <w:b/>
-        </w:rPr>
-      </w:pPr>
-    </w:p>
-    <w:p>
-      <w:pPr>
-        <w:spacing w:after="0" w:line="240" w:lineRule="auto"/>
-        <w:rPr>
-          <w:rFonts w:asciiTheme="majorHAnsi" w:eastAsiaTheme="majorEastAsia" w:hAnsiTheme="majorHAnsi" w:cstheme="majorBidi"/>
-          <w:b/>
-          <w:color w:val="1F4D78" w:themeColor="accent1" w:themeShade="7F"/>
-          <w:sz w:val="24"/>
-          <w:szCs w:val="24"/>
-        </w:rPr>
-      </w:pPr>
-      <w:r>
-        <w:rPr>
-          <w:b/>
-          <w:noProof/>
-          <w:lang w:bidi="ar-SA"/>
-        </w:rPr>
-        <w:drawing>
-          <wp:anchor distT="0" distB="0" distL="114300" distR="114300" simplePos="0" relativeHeight="251675648" behindDoc="0" locked="0" layoutInCell="1" allowOverlap="1" wp14:anchorId="2BCE8A38" wp14:editId="092C080A">
-            <wp:simplePos x="0" y="0"/>
-            <wp:positionH relativeFrom="margin">
-              <wp:align>center</wp:align>
-            </wp:positionH>
-            <wp:positionV relativeFrom="paragraph">
-              <wp:posOffset>252730</wp:posOffset>
-            </wp:positionV>
-            <wp:extent cx="5259628" cy="2434590"/>
-            <wp:effectExtent l="0" t="0" r="0" b="3810"/>
-            <wp:wrapNone/>
-            <wp:docPr id="15" name="Picture 15"/>
-            <wp:cNvGraphicFramePr>
-              <a:graphicFrameLocks xmlns:a="http://schemas.openxmlformats.org/drawingml/2006/main" noChangeAspect="1"/>
-            </wp:cNvGraphicFramePr>
-            <a:graphic xmlns:a="http://schemas.openxmlformats.org/drawingml/2006/main">
-              <a:graphicData uri="http://schemas.openxmlformats.org/drawingml/2006/picture">
-                <pic:pic xmlns:pic="http://schemas.openxmlformats.org/drawingml/2006/picture">
-                  <pic:nvPicPr>
-                    <pic:cNvPr id="14" name="disabel-citizen (2).png"/>
+                    <pic:cNvPr id="1" name="Disable citizen ssd.PNG"/>
                     <pic:cNvPicPr/>
                   </pic:nvPicPr>
                   <pic:blipFill>
@@ -11550,7 +10537,7 @@
                   <pic:spPr>
                     <a:xfrm>
                       <a:off x="0" y="0"/>
-                      <a:ext cx="5259628" cy="2434590"/>
+                      <a:ext cx="5868035" cy="4486275"/>
                     </a:xfrm>
                     <a:prstGeom prst="rect">
                       <a:avLst/>
@@ -11559,69 +10546,14 @@
                 </pic:pic>
               </a:graphicData>
             </a:graphic>
-            <wp14:sizeRelH relativeFrom="margin">
-              <wp14:pctWidth>0</wp14:pctWidth>
-            </wp14:sizeRelH>
-            <wp14:sizeRelV relativeFrom="margin">
-              <wp14:pctHeight>0</wp14:pctHeight>
-            </wp14:sizeRelV>
           </wp:anchor>
         </w:drawing>
       </w:r>
       <w:r>
         <w:rPr>
-          <w:rFonts w:asciiTheme="minorHAnsi" w:hAnsiTheme="minorHAnsi" w:cstheme="minorHAnsi"/>
-          <w:b/>
-        </w:rPr>
-        <w:t>Screen Shot</w:t>
-      </w:r>
-      <w:r>
-        <w:rPr>
-          <w:b/>
-        </w:rPr>
-        <w:t>:</w:t>
-      </w:r>
-      <w:r>
-        <w:rPr>
-          <w:b/>
-        </w:rPr>
-        <w:br w:type="page"/>
-      </w:r>
-    </w:p>
-    <w:p>
-      <w:pPr>
-        <w:pStyle w:val="Heading3"/>
-        <w:rPr>
-          <w:b/>
-        </w:rPr>
-      </w:pPr>
-    </w:p>
-    <w:p>
-      <w:pPr>
-        <w:pStyle w:val="Heading3"/>
-        <w:rPr>
-          <w:b/>
-        </w:rPr>
-      </w:pPr>
-      <w:r>
-        <w:rPr>
-          <w:b/>
-        </w:rPr>
-        <w:t xml:space="preserve">SHAMS UL </w:t>
-      </w:r>
-      <w:proofErr w:type="spellStart"/>
-      <w:r>
-        <w:rPr>
-          <w:b/>
-        </w:rPr>
-        <w:t>Arifeen</w:t>
-      </w:r>
-      <w:proofErr w:type="spellEnd"/>
-      <w:r>
-        <w:rPr>
-          <w:b/>
-        </w:rPr>
-        <w:t xml:space="preserve"> (SP21-BSE-076)</w:t>
+          <w:rStyle w:val="docemphstrong"/>
+        </w:rPr>
+        <w:t>SSD:</w:t>
       </w:r>
     </w:p>
     <w:tbl>
@@ -11661,7 +10593,8 @@
               <w:pStyle w:val="Heading4"/>
             </w:pPr>
             <w:r>
-              <w:t>Use Case UC1: Verify Warden</w:t>
+              <w:lastRenderedPageBreak/>
+              <w:t>Use Case: View Challan</w:t>
             </w:r>
           </w:p>
         </w:tc>
@@ -11689,15 +10622,7 @@
               <w:t>Scope</w:t>
             </w:r>
             <w:r>
-              <w:t xml:space="preserve">: Warden </w:t>
-            </w:r>
-            <w:proofErr w:type="spellStart"/>
-            <w:r>
-              <w:t>Goel</w:t>
-            </w:r>
-            <w:proofErr w:type="spellEnd"/>
-            <w:r>
-              <w:t xml:space="preserve"> and Admin Goal</w:t>
+              <w:t>: View Challan</w:t>
             </w:r>
           </w:p>
           <w:p>
@@ -11713,7 +10638,7 @@
               <w:t>Level</w:t>
             </w:r>
             <w:r>
-              <w:t>: Warden</w:t>
+              <w:t xml:space="preserve">: Vehicle Owner </w:t>
             </w:r>
           </w:p>
           <w:p>
@@ -11743,7 +10668,7 @@
               <w:t>Actor</w:t>
             </w:r>
             <w:r>
-              <w:t>: Admin</w:t>
+              <w:t>: Vehicle Owner</w:t>
             </w:r>
           </w:p>
           <w:p>
@@ -11764,15 +10689,22 @@
           </w:p>
           <w:p>
             <w:pPr>
-              <w:pStyle w:val="doctext"/>
-            </w:pPr>
-            <w:r>
-              <w:t xml:space="preserve">Admin: Admin is a person who manage the warden. He adds the warden and assign him duties and he can also remove him for his ill behavior. </w:t>
-            </w:r>
-          </w:p>
-          <w:p>
-            <w:pPr>
-              <w:pStyle w:val="doctext"/>
+              <w:spacing w:after="240"/>
+              <w:ind w:left="720"/>
+              <w:rPr>
+                <w:rStyle w:val="docemphroman"/>
+              </w:rPr>
+            </w:pPr>
+            <w:r>
+              <w:rPr>
+                <w:rStyle w:val="doctext1"/>
+              </w:rPr>
+              <w:t xml:space="preserve">-Vehicle Owner: Vehicle owner will see the challan and the type of challan that was issued for his traffic violation.  </w:t>
+            </w:r>
+          </w:p>
+          <w:p>
+            <w:pPr>
+              <w:spacing w:after="240"/>
             </w:pPr>
             <w:r>
               <w:rPr>
@@ -11786,10 +10718,10 @@
               <w:rPr>
                 <w:rStyle w:val="docemphstrong"/>
               </w:rPr>
-              <w:t>:</w:t>
-            </w:r>
-            <w:r>
-              <w:t xml:space="preserve"> Admin can manage view, add and remove warden.</w:t>
+              <w:t>: The Challan is issued</w:t>
+            </w:r>
+            <w:r>
+              <w:t>.</w:t>
             </w:r>
           </w:p>
         </w:tc>
@@ -11811,21 +10743,1126 @@
         <w:rPr>
           <w:rStyle w:val="docemphstrong"/>
         </w:rPr>
-        <w:t xml:space="preserve"> (or </w:t>
-      </w:r>
-      <w:proofErr w:type="spellStart"/>
+        <w:t xml:space="preserve"> (or Post conditions):</w:t>
+      </w:r>
+      <w:r>
+        <w:t xml:space="preserve"> The challan is issued by the warden. The video is reported. The warden reviews the video. The video indicates a violation. The warden approves it. The citizen will have to pay the challan.</w:t>
+      </w:r>
+    </w:p>
+    <w:p>
+      <w:pPr>
+        <w:pStyle w:val="doctext"/>
+        <w:rPr>
+          <w:b/>
+          <w:bCs/>
+        </w:rPr>
+      </w:pPr>
       <w:r>
         <w:rPr>
           <w:rStyle w:val="docemphstrong"/>
-        </w:rPr>
-        <w:t>Postconditions</w:t>
-      </w:r>
-      <w:proofErr w:type="spellEnd"/>
+          <w:b/>
+          <w:bCs/>
+        </w:rPr>
+        <w:t>Main Success Scenario (or Basic Flow)</w:t>
+      </w:r>
+      <w:r>
+        <w:rPr>
+          <w:b/>
+          <w:bCs/>
+        </w:rPr>
+        <w:t>:</w:t>
+      </w:r>
+      <w:r>
+        <w:rPr>
+          <w:b/>
+          <w:bCs/>
+        </w:rPr>
+        <w:t xml:space="preserve">   </w:t>
+      </w:r>
+    </w:p>
+    <w:p>
+      <w:pPr>
+        <w:pStyle w:val="doclist"/>
+        <w:numPr>
+          <w:ilvl w:val="0"/>
+          <w:numId w:val="31"/>
+        </w:numPr>
+      </w:pPr>
+      <w:r>
+        <w:t>The Vehicle owner receives a notification.</w:t>
+      </w:r>
+    </w:p>
+    <w:p>
+      <w:pPr>
+        <w:pStyle w:val="doclist"/>
+        <w:numPr>
+          <w:ilvl w:val="0"/>
+          <w:numId w:val="31"/>
+        </w:numPr>
+      </w:pPr>
+      <w:r>
+        <w:t>The Vehicle owner receives the challan.</w:t>
+      </w:r>
+    </w:p>
+    <w:p>
+      <w:pPr>
+        <w:pStyle w:val="doclist"/>
+        <w:numPr>
+          <w:ilvl w:val="0"/>
+          <w:numId w:val="31"/>
+        </w:numPr>
+      </w:pPr>
+      <w:r>
+        <w:t>The vehicle owner review the challan.</w:t>
+      </w:r>
+    </w:p>
+    <w:p>
+      <w:pPr>
+        <w:pStyle w:val="doctext"/>
+        <w:rPr>
+          <w:b/>
+          <w:bCs/>
+        </w:rPr>
+      </w:pPr>
       <w:r>
         <w:rPr>
           <w:rStyle w:val="docemphstrong"/>
-        </w:rPr>
-        <w:t>):</w:t>
+          <w:b/>
+          <w:bCs/>
+        </w:rPr>
+        <w:t>Extensions (or Alternative Flows):</w:t>
+      </w:r>
+    </w:p>
+    <w:p>
+      <w:pPr>
+        <w:pStyle w:val="doclist"/>
+      </w:pPr>
+      <w:r>
+        <w:t>The Vehicle owner will get the physical challan by the traffic warden on the road.</w:t>
+      </w:r>
+    </w:p>
+    <w:p>
+      <w:pPr>
+        <w:pStyle w:val="doctext"/>
+        <w:rPr>
+          <w:b/>
+          <w:bCs/>
+        </w:rPr>
+      </w:pPr>
+      <w:r>
+        <w:rPr>
+          <w:rStyle w:val="docemphstrong"/>
+          <w:b/>
+          <w:bCs/>
+        </w:rPr>
+        <w:t>Special Requirements:</w:t>
+      </w:r>
+    </w:p>
+    <w:p>
+      <w:pPr>
+        <w:pStyle w:val="doclist"/>
+        <w:numPr>
+          <w:ilvl w:val="0"/>
+          <w:numId w:val="20"/>
+        </w:numPr>
+      </w:pPr>
+      <w:r>
+        <w:t>The challan should be uploaded by the warden.</w:t>
+      </w:r>
+    </w:p>
+    <w:p>
+      <w:pPr>
+        <w:pStyle w:val="doclist"/>
+        <w:numPr>
+          <w:ilvl w:val="0"/>
+          <w:numId w:val="20"/>
+        </w:numPr>
+      </w:pPr>
+      <w:r>
+        <w:t>The challan should be visible on the app.</w:t>
+      </w:r>
+    </w:p>
+    <w:p>
+      <w:pPr>
+        <w:pStyle w:val="doclist"/>
+        <w:numPr>
+          <w:ilvl w:val="0"/>
+          <w:numId w:val="20"/>
+        </w:numPr>
+      </w:pPr>
+      <w:r>
+        <w:t>The challan should be authentic for being reported as a violation.</w:t>
+      </w:r>
+    </w:p>
+    <w:p>
+      <w:pPr>
+        <w:pStyle w:val="doctext"/>
+        <w:rPr>
+          <w:rStyle w:val="docemphstrong"/>
+        </w:rPr>
+      </w:pPr>
+      <w:r>
+        <w:rPr>
+          <w:rStyle w:val="docemphstrong"/>
+          <w:b/>
+          <w:bCs/>
+        </w:rPr>
+        <w:t>Technology and Data Variations List</w:t>
+      </w:r>
+      <w:r>
+        <w:rPr>
+          <w:rStyle w:val="docemphstrong"/>
+        </w:rPr>
+        <w:t>:</w:t>
+      </w:r>
+    </w:p>
+    <w:p>
+      <w:pPr>
+        <w:pStyle w:val="doctext"/>
+        <w:numPr>
+          <w:ilvl w:val="0"/>
+          <w:numId w:val="21"/>
+        </w:numPr>
+      </w:pPr>
+      <w:r>
+        <w:t>Smartphones</w:t>
+      </w:r>
+    </w:p>
+    <w:p>
+      <w:pPr>
+        <w:pStyle w:val="doctext"/>
+        <w:numPr>
+          <w:ilvl w:val="0"/>
+          <w:numId w:val="21"/>
+        </w:numPr>
+      </w:pPr>
+      <w:r>
+        <w:t>Laptops</w:t>
+      </w:r>
+    </w:p>
+    <w:p>
+      <w:pPr>
+        <w:pStyle w:val="doctext"/>
+        <w:numPr>
+          <w:ilvl w:val="0"/>
+          <w:numId w:val="21"/>
+        </w:numPr>
+      </w:pPr>
+      <w:r>
+        <w:t>Personal computers</w:t>
+      </w:r>
+    </w:p>
+    <w:p>
+      <w:pPr>
+        <w:pStyle w:val="doctext"/>
+        <w:numPr>
+          <w:ilvl w:val="0"/>
+          <w:numId w:val="21"/>
+        </w:numPr>
+      </w:pPr>
+      <w:r>
+        <w:t>Internet</w:t>
+      </w:r>
+    </w:p>
+    <w:p>
+      <w:pPr>
+        <w:pStyle w:val="doctext"/>
+        <w:rPr>
+          <w:rStyle w:val="docemphstrong"/>
+        </w:rPr>
+      </w:pPr>
+      <w:r>
+        <w:rPr>
+          <w:noProof/>
+        </w:rPr>
+        <w:lastRenderedPageBreak/>
+        <w:drawing>
+          <wp:anchor distT="0" distB="0" distL="114300" distR="114300" simplePos="0" relativeHeight="251679744" behindDoc="0" locked="0" layoutInCell="1" allowOverlap="1" wp14:anchorId="469B01B5" wp14:editId="439D53AC">
+            <wp:simplePos x="0" y="0"/>
+            <wp:positionH relativeFrom="margin">
+              <wp:align>left</wp:align>
+            </wp:positionH>
+            <wp:positionV relativeFrom="paragraph">
+              <wp:posOffset>301542</wp:posOffset>
+            </wp:positionV>
+            <wp:extent cx="5868219" cy="4477375"/>
+            <wp:effectExtent l="0" t="0" r="0" b="0"/>
+            <wp:wrapSquare wrapText="bothSides"/>
+            <wp:docPr id="16" name="Picture 16"/>
+            <wp:cNvGraphicFramePr>
+              <a:graphicFrameLocks xmlns:a="http://schemas.openxmlformats.org/drawingml/2006/main" noChangeAspect="1"/>
+            </wp:cNvGraphicFramePr>
+            <a:graphic xmlns:a="http://schemas.openxmlformats.org/drawingml/2006/main">
+              <a:graphicData uri="http://schemas.openxmlformats.org/drawingml/2006/picture">
+                <pic:pic xmlns:pic="http://schemas.openxmlformats.org/drawingml/2006/picture">
+                  <pic:nvPicPr>
+                    <pic:cNvPr id="2" name="view challan ssd.PNG"/>
+                    <pic:cNvPicPr/>
+                  </pic:nvPicPr>
+                  <pic:blipFill>
+                    <a:blip r:embed="rId17">
+                      <a:extLst>
+                        <a:ext uri="{28A0092B-C50C-407E-A947-70E740481C1C}">
+                          <a14:useLocalDpi xmlns:a14="http://schemas.microsoft.com/office/drawing/2010/main" val="0"/>
+                        </a:ext>
+                      </a:extLst>
+                    </a:blip>
+                    <a:stretch>
+                      <a:fillRect/>
+                    </a:stretch>
+                  </pic:blipFill>
+                  <pic:spPr>
+                    <a:xfrm>
+                      <a:off x="0" y="0"/>
+                      <a:ext cx="5868219" cy="4477375"/>
+                    </a:xfrm>
+                    <a:prstGeom prst="rect">
+                      <a:avLst/>
+                    </a:prstGeom>
+                  </pic:spPr>
+                </pic:pic>
+              </a:graphicData>
+            </a:graphic>
+          </wp:anchor>
+        </w:drawing>
+      </w:r>
+      <w:r>
+        <w:rPr>
+          <w:rStyle w:val="docemphstrong"/>
+        </w:rPr>
+        <w:t>SSD</w:t>
+      </w:r>
+      <w:r>
+        <w:rPr>
+          <w:rStyle w:val="docemphstrong"/>
+        </w:rPr>
+        <w:t>:</w:t>
+      </w:r>
+    </w:p>
+    <w:p>
+      <w:pPr>
+        <w:pStyle w:val="doctext"/>
+      </w:pPr>
+    </w:p>
+    <w:tbl>
+      <w:tblPr>
+        <w:tblW w:w="0" w:type="auto"/>
+        <w:tblCellSpacing w:w="0" w:type="dxa"/>
+        <w:tblCellMar>
+          <w:top w:w="75" w:type="dxa"/>
+          <w:left w:w="75" w:type="dxa"/>
+          <w:bottom w:w="75" w:type="dxa"/>
+          <w:right w:w="75" w:type="dxa"/>
+        </w:tblCellMar>
+        <w:tblLook w:val="04A0" w:firstRow="1" w:lastRow="0" w:firstColumn="1" w:lastColumn="0" w:noHBand="0" w:noVBand="1"/>
+      </w:tblPr>
+      <w:tblGrid>
+        <w:gridCol w:w="9360"/>
+      </w:tblGrid>
+      <w:tr>
+        <w:trPr>
+          <w:tblHeader/>
+          <w:tblCellSpacing w:w="0" w:type="dxa"/>
+        </w:trPr>
+        <w:tc>
+          <w:tcPr>
+            <w:tcW w:w="0" w:type="auto"/>
+            <w:tcBorders>
+              <w:top w:val="nil"/>
+              <w:left w:val="nil"/>
+              <w:bottom w:val="nil"/>
+              <w:right w:val="nil"/>
+            </w:tcBorders>
+            <w:vAlign w:val="center"/>
+            <w:hideMark/>
+          </w:tcPr>
+          <w:p>
+            <w:pPr>
+              <w:pStyle w:val="Heading4"/>
+            </w:pPr>
+            <w:r>
+              <w:t>Use Case: Submit Challan</w:t>
+            </w:r>
+          </w:p>
+        </w:tc>
+      </w:tr>
+      <w:tr>
+        <w:trPr>
+          <w:tblHeader/>
+          <w:tblCellSpacing w:w="0" w:type="dxa"/>
+        </w:trPr>
+        <w:tc>
+          <w:tcPr>
+            <w:tcW w:w="0" w:type="auto"/>
+            <w:hideMark/>
+          </w:tcPr>
+          <w:p>
+            <w:pPr>
+              <w:pStyle w:val="doctext"/>
+            </w:pPr>
+            <w:r>
+              <w:rPr>
+                <w:rStyle w:val="docemphstrong"/>
+                <w:b/>
+                <w:bCs/>
+              </w:rPr>
+              <w:t>Scope</w:t>
+            </w:r>
+            <w:r>
+              <w:t>: Challan submission</w:t>
+            </w:r>
+          </w:p>
+          <w:p>
+            <w:pPr>
+              <w:pStyle w:val="doctext"/>
+            </w:pPr>
+            <w:r>
+              <w:rPr>
+                <w:rStyle w:val="docemphstrong"/>
+                <w:b/>
+                <w:bCs/>
+              </w:rPr>
+              <w:t>Level</w:t>
+            </w:r>
+            <w:r>
+              <w:t xml:space="preserve">: Vehicle Owner </w:t>
+            </w:r>
+          </w:p>
+          <w:p>
+            <w:pPr>
+              <w:pStyle w:val="doctext"/>
+            </w:pPr>
+            <w:r>
+              <w:rPr>
+                <w:rStyle w:val="docemphstrong"/>
+                <w:b/>
+                <w:bCs/>
+              </w:rPr>
+              <w:t>Primary</w:t>
+            </w:r>
+            <w:r>
+              <w:rPr>
+                <w:rStyle w:val="docemphstrong"/>
+              </w:rPr>
+              <w:t xml:space="preserve"> </w:t>
+            </w:r>
+            <w:r>
+              <w:rPr>
+                <w:rStyle w:val="docemphstrong"/>
+                <w:b/>
+                <w:bCs/>
+              </w:rPr>
+              <w:t>Actor</w:t>
+            </w:r>
+            <w:r>
+              <w:t>: Vehicle Owner</w:t>
+            </w:r>
+          </w:p>
+          <w:p>
+            <w:pPr>
+              <w:pStyle w:val="doctext"/>
+            </w:pPr>
+            <w:r>
+              <w:rPr>
+                <w:rStyle w:val="docemphstrong"/>
+                <w:b/>
+                <w:bCs/>
+              </w:rPr>
+              <w:t>Stakeholders and Interests</w:t>
+            </w:r>
+            <w:r>
+              <w:t>:</w:t>
+            </w:r>
+          </w:p>
+          <w:p>
+            <w:pPr>
+              <w:spacing w:after="240"/>
+              <w:ind w:left="720"/>
+              <w:rPr>
+                <w:rStyle w:val="docemphroman"/>
+              </w:rPr>
+            </w:pPr>
+            <w:r>
+              <w:rPr>
+                <w:rStyle w:val="doctext1"/>
+              </w:rPr>
+              <w:t xml:space="preserve">-Vehicle Owner: Vehicle owner will see the challan and the type of challan that was issued for his traffic violation. He will submit the challan by using our app or in the traffic office.  </w:t>
+            </w:r>
+          </w:p>
+          <w:p>
+            <w:pPr>
+              <w:spacing w:after="240"/>
+            </w:pPr>
+            <w:r>
+              <w:rPr>
+                <w:rStyle w:val="docemphstrong"/>
+                <w:b/>
+                <w:bCs/>
+              </w:rPr>
+              <w:t>Preconditions</w:t>
+            </w:r>
+            <w:r>
+              <w:rPr>
+                <w:rStyle w:val="docemphstrong"/>
+              </w:rPr>
+              <w:t>: The Challan is issued</w:t>
+            </w:r>
+            <w:r>
+              <w:t>.</w:t>
+            </w:r>
+          </w:p>
+        </w:tc>
+      </w:tr>
+    </w:tbl>
+    <w:p>
+      <w:pPr>
+        <w:pStyle w:val="doctext"/>
+      </w:pPr>
+      <w:r>
+        <w:rPr>
+          <w:rStyle w:val="docemphstrong"/>
+          <w:b/>
+          <w:bCs/>
+        </w:rPr>
+        <w:lastRenderedPageBreak/>
+        <w:t>Success Guarantee</w:t>
+      </w:r>
+      <w:r>
+        <w:rPr>
+          <w:rStyle w:val="docemphstrong"/>
+        </w:rPr>
+        <w:t xml:space="preserve"> (or Post conditions):</w:t>
+      </w:r>
+      <w:r>
+        <w:t xml:space="preserve"> The challan is issued by the warden. The vehicle owner will review the challan. The vehicle owner will submit the challan.</w:t>
+      </w:r>
+    </w:p>
+    <w:p>
+      <w:pPr>
+        <w:pStyle w:val="doctext"/>
+        <w:rPr>
+          <w:b/>
+          <w:bCs/>
+        </w:rPr>
+      </w:pPr>
+      <w:r>
+        <w:rPr>
+          <w:rStyle w:val="docemphstrong"/>
+          <w:b/>
+          <w:bCs/>
+        </w:rPr>
+        <w:t>Main Success Scenario (or Basic Flow)</w:t>
+      </w:r>
+      <w:r>
+        <w:rPr>
+          <w:b/>
+          <w:bCs/>
+        </w:rPr>
+        <w:t>:</w:t>
+      </w:r>
+      <w:r>
+        <w:rPr>
+          <w:b/>
+          <w:bCs/>
+        </w:rPr>
+        <w:t xml:space="preserve">   </w:t>
+      </w:r>
+    </w:p>
+    <w:p>
+      <w:pPr>
+        <w:pStyle w:val="doclist"/>
+        <w:numPr>
+          <w:ilvl w:val="0"/>
+          <w:numId w:val="31"/>
+        </w:numPr>
+      </w:pPr>
+      <w:r>
+        <w:t>The Vehicle owner receives a notification.</w:t>
+      </w:r>
+    </w:p>
+    <w:p>
+      <w:pPr>
+        <w:pStyle w:val="doclist"/>
+        <w:numPr>
+          <w:ilvl w:val="0"/>
+          <w:numId w:val="31"/>
+        </w:numPr>
+      </w:pPr>
+      <w:r>
+        <w:t>The Vehicle owner receives the challan.</w:t>
+      </w:r>
+    </w:p>
+    <w:p>
+      <w:pPr>
+        <w:pStyle w:val="doclist"/>
+        <w:numPr>
+          <w:ilvl w:val="0"/>
+          <w:numId w:val="31"/>
+        </w:numPr>
+      </w:pPr>
+      <w:r>
+        <w:t>The vehicle owner review the challan.</w:t>
+      </w:r>
+    </w:p>
+    <w:p>
+      <w:pPr>
+        <w:pStyle w:val="doclist"/>
+        <w:numPr>
+          <w:ilvl w:val="0"/>
+          <w:numId w:val="31"/>
+        </w:numPr>
+      </w:pPr>
+      <w:r>
+        <w:t>The vehicle owner will submit the challan.</w:t>
+      </w:r>
+    </w:p>
+    <w:p>
+      <w:pPr>
+        <w:pStyle w:val="doctext"/>
+        <w:rPr>
+          <w:b/>
+          <w:bCs/>
+        </w:rPr>
+      </w:pPr>
+      <w:r>
+        <w:rPr>
+          <w:rStyle w:val="docemphstrong"/>
+          <w:b/>
+          <w:bCs/>
+        </w:rPr>
+        <w:t>Extensions (or Alternative Flows):</w:t>
+      </w:r>
+    </w:p>
+    <w:p>
+      <w:pPr>
+        <w:pStyle w:val="doclist"/>
+      </w:pPr>
+      <w:r>
+        <w:t>The Vehicle owner will submit the challan physically in the traffic office.</w:t>
+      </w:r>
+    </w:p>
+    <w:p>
+      <w:pPr>
+        <w:pStyle w:val="doctext"/>
+        <w:rPr>
+          <w:b/>
+          <w:bCs/>
+        </w:rPr>
+      </w:pPr>
+      <w:r>
+        <w:rPr>
+          <w:rStyle w:val="docemphstrong"/>
+          <w:b/>
+          <w:bCs/>
+        </w:rPr>
+        <w:t>Special Requirements:</w:t>
+      </w:r>
+    </w:p>
+    <w:p>
+      <w:pPr>
+        <w:pStyle w:val="doclist"/>
+        <w:numPr>
+          <w:ilvl w:val="0"/>
+          <w:numId w:val="20"/>
+        </w:numPr>
+      </w:pPr>
+      <w:r>
+        <w:t>The challan should be uploaded on the app.</w:t>
+      </w:r>
+    </w:p>
+    <w:p>
+      <w:pPr>
+        <w:pStyle w:val="doclist"/>
+        <w:numPr>
+          <w:ilvl w:val="0"/>
+          <w:numId w:val="20"/>
+        </w:numPr>
+      </w:pPr>
+      <w:r>
+        <w:t>The challan should be visible on the app.</w:t>
+      </w:r>
+    </w:p>
+    <w:p>
+      <w:pPr>
+        <w:pStyle w:val="doclist"/>
+        <w:numPr>
+          <w:ilvl w:val="0"/>
+          <w:numId w:val="20"/>
+        </w:numPr>
+      </w:pPr>
+      <w:r>
+        <w:t>The challan should be properly submitted by the user.</w:t>
+      </w:r>
+    </w:p>
+    <w:p>
+      <w:pPr>
+        <w:pStyle w:val="doctext"/>
+        <w:rPr>
+          <w:rStyle w:val="docemphstrong"/>
+        </w:rPr>
+      </w:pPr>
+      <w:r>
+        <w:rPr>
+          <w:rStyle w:val="docemphstrong"/>
+          <w:b/>
+          <w:bCs/>
+        </w:rPr>
+        <w:t>Technology and Data Variations List</w:t>
+      </w:r>
+      <w:r>
+        <w:rPr>
+          <w:rStyle w:val="docemphstrong"/>
+        </w:rPr>
+        <w:t>:</w:t>
+      </w:r>
+    </w:p>
+    <w:p>
+      <w:pPr>
+        <w:pStyle w:val="doctext"/>
+        <w:numPr>
+          <w:ilvl w:val="0"/>
+          <w:numId w:val="21"/>
+        </w:numPr>
+      </w:pPr>
+      <w:r>
+        <w:t>Smartphones</w:t>
+      </w:r>
+    </w:p>
+    <w:p>
+      <w:pPr>
+        <w:pStyle w:val="doctext"/>
+        <w:numPr>
+          <w:ilvl w:val="0"/>
+          <w:numId w:val="21"/>
+        </w:numPr>
+      </w:pPr>
+      <w:r>
+        <w:t>Laptops</w:t>
+      </w:r>
+    </w:p>
+    <w:p>
+      <w:pPr>
+        <w:pStyle w:val="doctext"/>
+        <w:numPr>
+          <w:ilvl w:val="0"/>
+          <w:numId w:val="21"/>
+        </w:numPr>
+      </w:pPr>
+      <w:r>
+        <w:t>Personal computers</w:t>
+      </w:r>
+    </w:p>
+    <w:p>
+      <w:pPr>
+        <w:pStyle w:val="doctext"/>
+        <w:numPr>
+          <w:ilvl w:val="0"/>
+          <w:numId w:val="21"/>
+        </w:numPr>
+      </w:pPr>
+      <w:r>
+        <w:t>Internet</w:t>
+      </w:r>
+    </w:p>
+    <w:p>
+      <w:pPr>
+        <w:pStyle w:val="doctext"/>
+        <w:rPr>
+          <w:rStyle w:val="docemphstrong"/>
+        </w:rPr>
+      </w:pPr>
+    </w:p>
+    <w:p>
+      <w:pPr>
+        <w:pStyle w:val="doctext"/>
+      </w:pPr>
+      <w:r>
+        <w:rPr>
+          <w:noProof/>
+        </w:rPr>
+        <w:lastRenderedPageBreak/>
+        <w:drawing>
+          <wp:anchor distT="0" distB="0" distL="114300" distR="114300" simplePos="0" relativeHeight="251680768" behindDoc="0" locked="0" layoutInCell="1" allowOverlap="1" wp14:anchorId="059FBBF0" wp14:editId="5BF9A07B">
+            <wp:simplePos x="0" y="0"/>
+            <wp:positionH relativeFrom="margin">
+              <wp:align>right</wp:align>
+            </wp:positionH>
+            <wp:positionV relativeFrom="paragraph">
+              <wp:posOffset>516531</wp:posOffset>
+            </wp:positionV>
+            <wp:extent cx="5943600" cy="4532630"/>
+            <wp:effectExtent l="0" t="0" r="0" b="1270"/>
+            <wp:wrapSquare wrapText="bothSides"/>
+            <wp:docPr id="17" name="Picture 17"/>
+            <wp:cNvGraphicFramePr>
+              <a:graphicFrameLocks xmlns:a="http://schemas.openxmlformats.org/drawingml/2006/main" noChangeAspect="1"/>
+            </wp:cNvGraphicFramePr>
+            <a:graphic xmlns:a="http://schemas.openxmlformats.org/drawingml/2006/main">
+              <a:graphicData uri="http://schemas.openxmlformats.org/drawingml/2006/picture">
+                <pic:pic xmlns:pic="http://schemas.openxmlformats.org/drawingml/2006/picture">
+                  <pic:nvPicPr>
+                    <pic:cNvPr id="3" name="submit challan ssd.PNG"/>
+                    <pic:cNvPicPr/>
+                  </pic:nvPicPr>
+                  <pic:blipFill>
+                    <a:blip r:embed="rId18">
+                      <a:extLst>
+                        <a:ext uri="{28A0092B-C50C-407E-A947-70E740481C1C}">
+                          <a14:useLocalDpi xmlns:a14="http://schemas.microsoft.com/office/drawing/2010/main" val="0"/>
+                        </a:ext>
+                      </a:extLst>
+                    </a:blip>
+                    <a:stretch>
+                      <a:fillRect/>
+                    </a:stretch>
+                  </pic:blipFill>
+                  <pic:spPr>
+                    <a:xfrm>
+                      <a:off x="0" y="0"/>
+                      <a:ext cx="5943600" cy="4532630"/>
+                    </a:xfrm>
+                    <a:prstGeom prst="rect">
+                      <a:avLst/>
+                    </a:prstGeom>
+                  </pic:spPr>
+                </pic:pic>
+              </a:graphicData>
+            </a:graphic>
+          </wp:anchor>
+        </w:drawing>
+      </w:r>
+      <w:r>
+        <w:rPr>
+          <w:rStyle w:val="docemphstrong"/>
+        </w:rPr>
+        <w:t>SSD</w:t>
+      </w:r>
+      <w:r>
+        <w:rPr>
+          <w:rStyle w:val="docemphstrong"/>
+        </w:rPr>
+        <w:t>:</w:t>
+      </w:r>
+      <w:r>
+        <w:rPr>
+          <w:noProof/>
+        </w:rPr>
+        <w:t xml:space="preserve"> </w:t>
+      </w:r>
+    </w:p>
+    <w:p>
+      <w:pPr>
+        <w:spacing w:after="0" w:line="240" w:lineRule="auto"/>
+        <w:rPr>
+          <w:b/>
+        </w:rPr>
+      </w:pPr>
+      <w:bookmarkStart w:id="25" w:name="_GoBack"/>
+      <w:bookmarkEnd w:id="25"/>
+    </w:p>
+    <w:p>
+      <w:pPr>
+        <w:spacing w:after="0" w:line="240" w:lineRule="auto"/>
+        <w:rPr>
+          <w:b/>
+        </w:rPr>
+      </w:pPr>
+    </w:p>
+    <w:p>
+      <w:pPr>
+        <w:spacing w:after="0" w:line="240" w:lineRule="auto"/>
+        <w:rPr>
+          <w:rFonts w:asciiTheme="majorHAnsi" w:eastAsiaTheme="majorEastAsia" w:hAnsiTheme="majorHAnsi" w:cstheme="majorBidi"/>
+          <w:b/>
+          <w:color w:val="1F4D78" w:themeColor="accent1" w:themeShade="7F"/>
+          <w:sz w:val="24"/>
+          <w:szCs w:val="24"/>
+        </w:rPr>
+      </w:pPr>
+      <w:r>
+        <w:rPr>
+          <w:b/>
+          <w:noProof/>
+          <w:lang w:bidi="ar-SA"/>
+        </w:rPr>
+        <w:drawing>
+          <wp:anchor distT="0" distB="0" distL="114300" distR="114300" simplePos="0" relativeHeight="251675648" behindDoc="0" locked="0" layoutInCell="1" allowOverlap="1" wp14:anchorId="2BCE8A38" wp14:editId="092C080A">
+            <wp:simplePos x="0" y="0"/>
+            <wp:positionH relativeFrom="margin">
+              <wp:align>center</wp:align>
+            </wp:positionH>
+            <wp:positionV relativeFrom="paragraph">
+              <wp:posOffset>252730</wp:posOffset>
+            </wp:positionV>
+            <wp:extent cx="5259628" cy="2434590"/>
+            <wp:effectExtent l="0" t="0" r="0" b="3810"/>
+            <wp:wrapNone/>
+            <wp:docPr id="15" name="Picture 15"/>
+            <wp:cNvGraphicFramePr>
+              <a:graphicFrameLocks xmlns:a="http://schemas.openxmlformats.org/drawingml/2006/main" noChangeAspect="1"/>
+            </wp:cNvGraphicFramePr>
+            <a:graphic xmlns:a="http://schemas.openxmlformats.org/drawingml/2006/main">
+              <a:graphicData uri="http://schemas.openxmlformats.org/drawingml/2006/picture">
+                <pic:pic xmlns:pic="http://schemas.openxmlformats.org/drawingml/2006/picture">
+                  <pic:nvPicPr>
+                    <pic:cNvPr id="14" name="disabel-citizen (2).png"/>
+                    <pic:cNvPicPr/>
+                  </pic:nvPicPr>
+                  <pic:blipFill>
+                    <a:blip r:embed="rId19">
+                      <a:extLst>
+                        <a:ext uri="{28A0092B-C50C-407E-A947-70E740481C1C}">
+                          <a14:useLocalDpi xmlns:a14="http://schemas.microsoft.com/office/drawing/2010/main" val="0"/>
+                        </a:ext>
+                      </a:extLst>
+                    </a:blip>
+                    <a:stretch>
+                      <a:fillRect/>
+                    </a:stretch>
+                  </pic:blipFill>
+                  <pic:spPr>
+                    <a:xfrm>
+                      <a:off x="0" y="0"/>
+                      <a:ext cx="5259628" cy="2434590"/>
+                    </a:xfrm>
+                    <a:prstGeom prst="rect">
+                      <a:avLst/>
+                    </a:prstGeom>
+                  </pic:spPr>
+                </pic:pic>
+              </a:graphicData>
+            </a:graphic>
+            <wp14:sizeRelH relativeFrom="margin">
+              <wp14:pctWidth>0</wp14:pctWidth>
+            </wp14:sizeRelH>
+            <wp14:sizeRelV relativeFrom="margin">
+              <wp14:pctHeight>0</wp14:pctHeight>
+            </wp14:sizeRelV>
+          </wp:anchor>
+        </w:drawing>
+      </w:r>
+      <w:r>
+        <w:rPr>
+          <w:rFonts w:asciiTheme="minorHAnsi" w:hAnsiTheme="minorHAnsi" w:cstheme="minorHAnsi"/>
+          <w:b/>
+        </w:rPr>
+        <w:t>Screen Shot</w:t>
+      </w:r>
+      <w:r>
+        <w:rPr>
+          <w:b/>
+        </w:rPr>
+        <w:t>:</w:t>
+      </w:r>
+      <w:r>
+        <w:rPr>
+          <w:b/>
+        </w:rPr>
+        <w:br w:type="page"/>
+      </w:r>
+    </w:p>
+    <w:p>
+      <w:pPr>
+        <w:pStyle w:val="Heading3"/>
+        <w:rPr>
+          <w:b/>
+        </w:rPr>
+      </w:pPr>
+    </w:p>
+    <w:p>
+      <w:pPr>
+        <w:pStyle w:val="Heading3"/>
+        <w:rPr>
+          <w:b/>
+        </w:rPr>
+      </w:pPr>
+      <w:r>
+        <w:rPr>
+          <w:b/>
+        </w:rPr>
+        <w:t>SHAMS UL Arifeen (SP21-BSE-076)</w:t>
+      </w:r>
+    </w:p>
+    <w:tbl>
+      <w:tblPr>
+        <w:tblW w:w="0" w:type="auto"/>
+        <w:tblCellSpacing w:w="0" w:type="dxa"/>
+        <w:tblCellMar>
+          <w:top w:w="75" w:type="dxa"/>
+          <w:left w:w="75" w:type="dxa"/>
+          <w:bottom w:w="75" w:type="dxa"/>
+          <w:right w:w="75" w:type="dxa"/>
+        </w:tblCellMar>
+        <w:tblLook w:val="04A0" w:firstRow="1" w:lastRow="0" w:firstColumn="1" w:lastColumn="0" w:noHBand="0" w:noVBand="1"/>
+      </w:tblPr>
+      <w:tblGrid>
+        <w:gridCol w:w="9360"/>
+      </w:tblGrid>
+      <w:tr>
+        <w:trPr>
+          <w:tblHeader/>
+          <w:tblCellSpacing w:w="0" w:type="dxa"/>
+        </w:trPr>
+        <w:tc>
+          <w:tcPr>
+            <w:tcW w:w="0" w:type="auto"/>
+            <w:tcBorders>
+              <w:top w:val="nil"/>
+              <w:left w:val="nil"/>
+              <w:bottom w:val="nil"/>
+              <w:right w:val="nil"/>
+            </w:tcBorders>
+            <w:vAlign w:val="center"/>
+            <w:hideMark/>
+          </w:tcPr>
+          <w:p>
+            <w:pPr>
+              <w:pStyle w:val="Heading4"/>
+            </w:pPr>
+            <w:r>
+              <w:t>Use Case UC1: Verify Warden</w:t>
+            </w:r>
+          </w:p>
+        </w:tc>
+      </w:tr>
+      <w:tr>
+        <w:trPr>
+          <w:tblHeader/>
+          <w:tblCellSpacing w:w="0" w:type="dxa"/>
+        </w:trPr>
+        <w:tc>
+          <w:tcPr>
+            <w:tcW w:w="0" w:type="auto"/>
+            <w:hideMark/>
+          </w:tcPr>
+          <w:p>
+            <w:pPr>
+              <w:pStyle w:val="doctext"/>
+            </w:pPr>
+            <w:r>
+              <w:rPr>
+                <w:rStyle w:val="docemphstrong"/>
+                <w:b/>
+                <w:bCs/>
+              </w:rPr>
+              <w:t>Scope</w:t>
+            </w:r>
+            <w:r>
+              <w:t>: Warden Goel and Admin Goal</w:t>
+            </w:r>
+          </w:p>
+          <w:p>
+            <w:pPr>
+              <w:pStyle w:val="doctext"/>
+            </w:pPr>
+            <w:r>
+              <w:rPr>
+                <w:rStyle w:val="docemphstrong"/>
+                <w:b/>
+                <w:bCs/>
+              </w:rPr>
+              <w:t>Level</w:t>
+            </w:r>
+            <w:r>
+              <w:t>: Warden</w:t>
+            </w:r>
+          </w:p>
+          <w:p>
+            <w:pPr>
+              <w:pStyle w:val="doctext"/>
+            </w:pPr>
+            <w:r>
+              <w:rPr>
+                <w:rStyle w:val="docemphstrong"/>
+                <w:b/>
+                <w:bCs/>
+              </w:rPr>
+              <w:t>Primary</w:t>
+            </w:r>
+            <w:r>
+              <w:rPr>
+                <w:rStyle w:val="docemphstrong"/>
+              </w:rPr>
+              <w:t xml:space="preserve"> </w:t>
+            </w:r>
+            <w:r>
+              <w:rPr>
+                <w:rStyle w:val="docemphstrong"/>
+                <w:b/>
+                <w:bCs/>
+              </w:rPr>
+              <w:t>Actor</w:t>
+            </w:r>
+            <w:r>
+              <w:t>: Admin</w:t>
+            </w:r>
+          </w:p>
+          <w:p>
+            <w:pPr>
+              <w:pStyle w:val="doctext"/>
+            </w:pPr>
+            <w:r>
+              <w:rPr>
+                <w:rStyle w:val="docemphstrong"/>
+                <w:b/>
+                <w:bCs/>
+              </w:rPr>
+              <w:t>Stakeholders and Interests</w:t>
+            </w:r>
+            <w:r>
+              <w:t>:</w:t>
+            </w:r>
+          </w:p>
+          <w:p>
+            <w:pPr>
+              <w:pStyle w:val="doctext"/>
+            </w:pPr>
+            <w:r>
+              <w:t xml:space="preserve">Admin: Admin is a person who manage the warden. He adds the warden and assign him duties and he can also remove him for his ill behavior. </w:t>
+            </w:r>
+          </w:p>
+          <w:p>
+            <w:pPr>
+              <w:pStyle w:val="doctext"/>
+            </w:pPr>
+            <w:r>
+              <w:rPr>
+                <w:rStyle w:val="docemphstrong"/>
+                <w:b/>
+                <w:bCs/>
+              </w:rPr>
+              <w:t>Preconditions</w:t>
+            </w:r>
+            <w:r>
+              <w:rPr>
+                <w:rStyle w:val="docemphstrong"/>
+              </w:rPr>
+              <w:t>:</w:t>
+            </w:r>
+            <w:r>
+              <w:t xml:space="preserve"> Admin can manage view, add and remove warden.</w:t>
+            </w:r>
+          </w:p>
+        </w:tc>
+      </w:tr>
+    </w:tbl>
+    <w:p>
+      <w:pPr>
+        <w:pStyle w:val="doctext"/>
+      </w:pPr>
+      <w:r>
+        <w:rPr>
+          <w:rStyle w:val="docemphstrong"/>
+          <w:b/>
+          <w:bCs/>
+        </w:rPr>
+        <w:t>Success Guarantee</w:t>
+      </w:r>
+      <w:r>
+        <w:rPr>
+          <w:rStyle w:val="docemphstrong"/>
+        </w:rPr>
+        <w:t xml:space="preserve"> (or Postconditions):</w:t>
       </w:r>
       <w:r>
         <w:t xml:space="preserve"> The admin will successfully add or remove warden according to the conditions. </w:t>
@@ -12066,7 +12103,7 @@
                     <pic:cNvPicPr/>
                   </pic:nvPicPr>
                   <pic:blipFill>
-                    <a:blip r:embed="rId17" cstate="print">
+                    <a:blip r:embed="rId20" cstate="print">
                       <a:extLst>
                         <a:ext uri="{28A0092B-C50C-407E-A947-70E740481C1C}">
                           <a14:useLocalDpi xmlns:a14="http://schemas.microsoft.com/office/drawing/2010/main" val="0"/>
@@ -12242,7 +12279,7 @@
                     <pic:cNvPicPr/>
                   </pic:nvPicPr>
                   <pic:blipFill>
-                    <a:blip r:embed="rId18">
+                    <a:blip r:embed="rId21">
                       <a:extLst>
                         <a:ext uri="{28A0092B-C50C-407E-A947-70E740481C1C}">
                           <a14:useLocalDpi xmlns:a14="http://schemas.microsoft.com/office/drawing/2010/main" val="0"/>
@@ -12353,7 +12390,6 @@
           <w:lang w:bidi="ar-SA"/>
         </w:rPr>
       </w:pPr>
-      <w:proofErr w:type="spellStart"/>
       <w:r>
         <w:rPr>
           <w:rFonts w:asciiTheme="minorHAnsi" w:hAnsiTheme="minorHAnsi" w:cstheme="minorHAnsi"/>
@@ -12363,40 +12399,7 @@
           <w:lang w:bidi="ar-SA"/>
         </w:rPr>
         <w:lastRenderedPageBreak/>
-        <w:t>Hikmat</w:t>
-      </w:r>
-      <w:proofErr w:type="spellEnd"/>
-      <w:r>
-        <w:rPr>
-          <w:rFonts w:asciiTheme="minorHAnsi" w:hAnsiTheme="minorHAnsi" w:cstheme="minorHAnsi"/>
-          <w:color w:val="2E74B5" w:themeColor="accent1" w:themeShade="BF"/>
-          <w:sz w:val="28"/>
-          <w:szCs w:val="28"/>
-          <w:lang w:bidi="ar-SA"/>
-        </w:rPr>
-        <w:t xml:space="preserve"> </w:t>
-      </w:r>
-      <w:proofErr w:type="spellStart"/>
-      <w:r>
-        <w:rPr>
-          <w:rFonts w:asciiTheme="minorHAnsi" w:hAnsiTheme="minorHAnsi" w:cstheme="minorHAnsi"/>
-          <w:color w:val="2E74B5" w:themeColor="accent1" w:themeShade="BF"/>
-          <w:sz w:val="28"/>
-          <w:szCs w:val="28"/>
-          <w:lang w:bidi="ar-SA"/>
-        </w:rPr>
-        <w:t>ullah</w:t>
-      </w:r>
-      <w:proofErr w:type="spellEnd"/>
-      <w:r>
-        <w:rPr>
-          <w:rFonts w:asciiTheme="minorHAnsi" w:hAnsiTheme="minorHAnsi" w:cstheme="minorHAnsi"/>
-          <w:color w:val="2E74B5" w:themeColor="accent1" w:themeShade="BF"/>
-          <w:sz w:val="28"/>
-          <w:szCs w:val="28"/>
-          <w:lang w:bidi="ar-SA"/>
-        </w:rPr>
-        <w:t xml:space="preserve"> (SP21-BSE-097</w:t>
+        <w:t>Hikmat ullah (SP21-BSE-097</w:t>
       </w:r>
       <w:r>
         <w:rPr>
@@ -12913,23 +12916,7 @@
                 <w:sz w:val="24"/>
                 <w:szCs w:val="24"/>
               </w:rPr>
-              <w:t xml:space="preserve">In case of wrong </w:t>
-            </w:r>
-            <w:proofErr w:type="gramStart"/>
-            <w:r>
-              <w:rPr>
-                <w:sz w:val="24"/>
-                <w:szCs w:val="24"/>
-              </w:rPr>
-              <w:t>information</w:t>
-            </w:r>
-            <w:proofErr w:type="gramEnd"/>
-            <w:r>
-              <w:rPr>
-                <w:sz w:val="24"/>
-                <w:szCs w:val="24"/>
-              </w:rPr>
-              <w:t xml:space="preserve"> the account may be banned for life time.</w:t>
+              <w:t>In case of wrong information the account may be banned for life time.</w:t>
             </w:r>
           </w:p>
           <w:p>
@@ -13191,23 +13178,7 @@
                 <w:sz w:val="24"/>
                 <w:szCs w:val="24"/>
               </w:rPr>
-              <w:t xml:space="preserve">If the video is </w:t>
-            </w:r>
-            <w:proofErr w:type="gramStart"/>
-            <w:r>
-              <w:rPr>
-                <w:sz w:val="24"/>
-                <w:szCs w:val="24"/>
-              </w:rPr>
-              <w:t>wrong</w:t>
-            </w:r>
-            <w:proofErr w:type="gramEnd"/>
-            <w:r>
-              <w:rPr>
-                <w:sz w:val="24"/>
-                <w:szCs w:val="24"/>
-              </w:rPr>
-              <w:t xml:space="preserve"> he or she will be punished</w:t>
+              <w:t>If the video is wrong he or she will be punished</w:t>
             </w:r>
             <w:r>
               <w:rPr>
@@ -13541,9 +13512,8 @@
           <w:sz w:val="24"/>
           <w:szCs w:val="24"/>
         </w:rPr>
-        <w:t xml:space="preserve">w </w:t>
-      </w:r>
-      <w:proofErr w:type="gramStart"/>
+        <w:t xml:space="preserve">w Rewards </w:t>
+      </w:r>
       <w:r>
         <w:rPr>
           <w:rFonts w:asciiTheme="majorHAnsi" w:hAnsiTheme="majorHAnsi"/>
@@ -13552,19 +13522,8 @@
           <w:sz w:val="24"/>
           <w:szCs w:val="24"/>
         </w:rPr>
-        <w:t xml:space="preserve">Rewards </w:t>
-      </w:r>
-      <w:r>
-        <w:rPr>
-          <w:rFonts w:asciiTheme="majorHAnsi" w:hAnsiTheme="majorHAnsi"/>
-          <w:i/>
-          <w:color w:val="2E74B5" w:themeColor="accent1" w:themeShade="BF"/>
-          <w:sz w:val="24"/>
-          <w:szCs w:val="24"/>
-        </w:rPr>
         <w:t>:</w:t>
       </w:r>
-      <w:proofErr w:type="gramEnd"/>
     </w:p>
     <w:p>
       <w:pPr>
@@ -13941,17 +13900,8 @@
                 <w:sz w:val="24"/>
                 <w:szCs w:val="24"/>
               </w:rPr>
-              <w:t xml:space="preserve">The rewarded person first see the </w:t>
-            </w:r>
-            <w:proofErr w:type="gramStart"/>
-            <w:r>
-              <w:rPr>
-                <w:sz w:val="24"/>
-                <w:szCs w:val="24"/>
-              </w:rPr>
-              <w:t>message .</w:t>
-            </w:r>
-            <w:proofErr w:type="gramEnd"/>
+              <w:t>The rewarded person first see the message .</w:t>
+            </w:r>
           </w:p>
           <w:p>
             <w:pPr>
@@ -13971,23 +13921,7 @@
                 <w:sz w:val="24"/>
                 <w:szCs w:val="24"/>
               </w:rPr>
-              <w:t xml:space="preserve">If the reward is given or </w:t>
-            </w:r>
-            <w:proofErr w:type="gramStart"/>
-            <w:r>
-              <w:rPr>
-                <w:sz w:val="24"/>
-                <w:szCs w:val="24"/>
-              </w:rPr>
-              <w:t>sent</w:t>
-            </w:r>
-            <w:proofErr w:type="gramEnd"/>
-            <w:r>
-              <w:rPr>
-                <w:sz w:val="24"/>
-                <w:szCs w:val="24"/>
-              </w:rPr>
-              <w:t xml:space="preserve"> then he will be able to see and withdraw</w:t>
+              <w:t>If the reward is given or sent then he will be able to see and withdraw</w:t>
             </w:r>
             <w:r>
               <w:rPr>
@@ -14719,7 +14653,7 @@
                     <pic:cNvPicPr/>
                   </pic:nvPicPr>
                   <pic:blipFill>
-                    <a:blip r:embed="rId19">
+                    <a:blip r:embed="rId22">
                       <a:extLst>
                         <a:ext uri="{28A0092B-C50C-407E-A947-70E740481C1C}">
                           <a14:useLocalDpi xmlns:a14="http://schemas.microsoft.com/office/drawing/2010/main" val="0"/>
@@ -14840,7 +14774,7 @@
                     <pic:cNvPicPr/>
                   </pic:nvPicPr>
                   <pic:blipFill>
-                    <a:blip r:embed="rId20">
+                    <a:blip r:embed="rId23">
                       <a:extLst>
                         <a:ext uri="{28A0092B-C50C-407E-A947-70E740481C1C}">
                           <a14:useLocalDpi xmlns:a14="http://schemas.microsoft.com/office/drawing/2010/main" val="0"/>
@@ -14972,7 +14906,7 @@
 </file>
 
 <file path=word/numbering.xml><?xml version="1.0" encoding="utf-8"?>
-<w:numbering xmlns:wpc="http://schemas.microsoft.com/office/word/2010/wordprocessingCanvas" xmlns:cx="http://schemas.microsoft.com/office/drawing/2014/chartex" xmlns:mc="http://schemas.openxmlformats.org/markup-compatibility/2006" xmlns:o="urn:schemas-microsoft-com:office:office" xmlns:r="http://schemas.openxmlformats.org/officeDocument/2006/relationships" xmlns:m="http://schemas.openxmlformats.org/officeDocument/2006/math" xmlns:v="urn:schemas-microsoft-com:vml" xmlns:wp14="http://schemas.microsoft.com/office/word/2010/wordprocessingDrawing" xmlns:wp="http://schemas.openxmlformats.org/drawingml/2006/wordprocessingDrawing" xmlns:w10="urn:schemas-microsoft-com:office:word" xmlns:w="http://schemas.openxmlformats.org/wordprocessingml/2006/main" xmlns:w14="http://schemas.microsoft.com/office/word/2010/wordml" xmlns:w15="http://schemas.microsoft.com/office/word/2012/wordml" xmlns:w16se="http://schemas.microsoft.com/office/word/2015/wordml/symex" xmlns:wpg="http://schemas.microsoft.com/office/word/2010/wordprocessingGroup" xmlns:wpi="http://schemas.microsoft.com/office/word/2010/wordprocessingInk" xmlns:wne="http://schemas.microsoft.com/office/word/2006/wordml" xmlns:wps="http://schemas.microsoft.com/office/word/2010/wordprocessingShape" mc:Ignorable="w14 w15 w16se wp14">
+<w:numbering xmlns:wpc="http://schemas.microsoft.com/office/word/2010/wordprocessingCanvas" xmlns:cx="http://schemas.microsoft.com/office/drawing/2014/chartex" xmlns:cx1="http://schemas.microsoft.com/office/drawing/2015/9/8/chartex" xmlns:mc="http://schemas.openxmlformats.org/markup-compatibility/2006" xmlns:o="urn:schemas-microsoft-com:office:office" xmlns:r="http://schemas.openxmlformats.org/officeDocument/2006/relationships" xmlns:m="http://schemas.openxmlformats.org/officeDocument/2006/math" xmlns:v="urn:schemas-microsoft-com:vml" xmlns:wp14="http://schemas.microsoft.com/office/word/2010/wordprocessingDrawing" xmlns:wp="http://schemas.openxmlformats.org/drawingml/2006/wordprocessingDrawing" xmlns:w10="urn:schemas-microsoft-com:office:word" xmlns:w="http://schemas.openxmlformats.org/wordprocessingml/2006/main" xmlns:w14="http://schemas.microsoft.com/office/word/2010/wordml" xmlns:w15="http://schemas.microsoft.com/office/word/2012/wordml" xmlns:w16se="http://schemas.microsoft.com/office/word/2015/wordml/symex" xmlns:wpg="http://schemas.microsoft.com/office/word/2010/wordprocessingGroup" xmlns:wpi="http://schemas.microsoft.com/office/word/2010/wordprocessingInk" xmlns:wne="http://schemas.microsoft.com/office/word/2006/wordml" xmlns:wps="http://schemas.microsoft.com/office/word/2010/wordprocessingShape" mc:Ignorable="w14 w15 w16se wp14">
   <w:abstractNum w:abstractNumId="0" w15:restartNumberingAfterBreak="0">
     <w:nsid w:val="04351F76"/>
     <w:multiLevelType w:val="multilevel"/>

</xml_diff>

<commit_message>
View Challan ui added
View Challan ui added and screenshot added
</commit_message>
<xml_diff>
--- a/Doc/TMS-Thesis.docx
+++ b/Doc/TMS-Thesis.docx
@@ -320,20 +320,21 @@
         <w:rPr>
           <w:rFonts w:ascii="Verdana" w:hAnsi="Verdana"/>
         </w:rPr>
-        <w:t>Name: Zakeen Khan (SP21-BSE-083)</w:t>
-      </w:r>
-    </w:p>
-    <w:p>
-      <w:pPr>
+        <w:t xml:space="preserve">Name: </w:t>
+      </w:r>
+      <w:proofErr w:type="spellStart"/>
+      <w:r>
         <w:rPr>
           <w:rFonts w:ascii="Verdana" w:hAnsi="Verdana"/>
         </w:rPr>
-      </w:pPr>
+        <w:t>Zakeen</w:t>
+      </w:r>
+      <w:proofErr w:type="spellEnd"/>
       <w:r>
         <w:rPr>
           <w:rFonts w:ascii="Verdana" w:hAnsi="Verdana"/>
         </w:rPr>
-        <w:t>Name: Shams ul Arifeen (SP21-BSE-076)</w:t>
+        <w:t xml:space="preserve"> Khan (SP21-BSE-083)</w:t>
       </w:r>
     </w:p>
     <w:p>
@@ -346,7 +347,76 @@
         <w:rPr>
           <w:rFonts w:ascii="Verdana" w:hAnsi="Verdana"/>
         </w:rPr>
-        <w:t>Name: Hikmat Ullah(SP21-BSE-097)</w:t>
+        <w:t xml:space="preserve">Name: Shams </w:t>
+      </w:r>
+      <w:proofErr w:type="spellStart"/>
+      <w:r>
+        <w:rPr>
+          <w:rFonts w:ascii="Verdana" w:hAnsi="Verdana"/>
+        </w:rPr>
+        <w:t>ul</w:t>
+      </w:r>
+      <w:proofErr w:type="spellEnd"/>
+      <w:r>
+        <w:rPr>
+          <w:rFonts w:ascii="Verdana" w:hAnsi="Verdana"/>
+        </w:rPr>
+        <w:t xml:space="preserve"> </w:t>
+      </w:r>
+      <w:proofErr w:type="spellStart"/>
+      <w:r>
+        <w:rPr>
+          <w:rFonts w:ascii="Verdana" w:hAnsi="Verdana"/>
+        </w:rPr>
+        <w:t>Arifeen</w:t>
+      </w:r>
+      <w:proofErr w:type="spellEnd"/>
+      <w:r>
+        <w:rPr>
+          <w:rFonts w:ascii="Verdana" w:hAnsi="Verdana"/>
+        </w:rPr>
+        <w:t xml:space="preserve"> (SP21-BSE-076)</w:t>
+      </w:r>
+    </w:p>
+    <w:p>
+      <w:pPr>
+        <w:rPr>
+          <w:rFonts w:ascii="Verdana" w:hAnsi="Verdana"/>
+        </w:rPr>
+      </w:pPr>
+      <w:r>
+        <w:rPr>
+          <w:rFonts w:ascii="Verdana" w:hAnsi="Verdana"/>
+        </w:rPr>
+        <w:t xml:space="preserve">Name: </w:t>
+      </w:r>
+      <w:proofErr w:type="spellStart"/>
+      <w:r>
+        <w:rPr>
+          <w:rFonts w:ascii="Verdana" w:hAnsi="Verdana"/>
+        </w:rPr>
+        <w:t>Hikmat</w:t>
+      </w:r>
+      <w:proofErr w:type="spellEnd"/>
+      <w:r>
+        <w:rPr>
+          <w:rFonts w:ascii="Verdana" w:hAnsi="Verdana"/>
+        </w:rPr>
+        <w:t xml:space="preserve"> </w:t>
+      </w:r>
+      <w:proofErr w:type="spellStart"/>
+      <w:r>
+        <w:rPr>
+          <w:rFonts w:ascii="Verdana" w:hAnsi="Verdana"/>
+        </w:rPr>
+        <w:t>Ullah</w:t>
+      </w:r>
+      <w:proofErr w:type="spellEnd"/>
+      <w:r>
+        <w:rPr>
+          <w:rFonts w:ascii="Verdana" w:hAnsi="Verdana"/>
+        </w:rPr>
+        <w:t>(SP21-BSE-097)</w:t>
       </w:r>
     </w:p>
     <w:p>
@@ -4513,7 +4583,15 @@
               <w:cnfStyle w:val="000000100000" w:firstRow="0" w:lastRow="0" w:firstColumn="0" w:lastColumn="0" w:oddVBand="0" w:evenVBand="0" w:oddHBand="1" w:evenHBand="0" w:firstRowFirstColumn="0" w:firstRowLastColumn="0" w:lastRowFirstColumn="0" w:lastRowLastColumn="0"/>
             </w:pPr>
             <w:r>
-              <w:t>&lt;Zakeen Khan&gt;</w:t>
+              <w:t>&lt;</w:t>
+            </w:r>
+            <w:proofErr w:type="spellStart"/>
+            <w:r>
+              <w:t>Zakeen</w:t>
+            </w:r>
+            <w:proofErr w:type="spellEnd"/>
+            <w:r>
+              <w:t xml:space="preserve"> Khan&gt;</w:t>
             </w:r>
           </w:p>
           <w:p>
@@ -4581,7 +4659,23 @@
               <w:cnfStyle w:val="000000000000" w:firstRow="0" w:lastRow="0" w:firstColumn="0" w:lastColumn="0" w:oddVBand="0" w:evenVBand="0" w:oddHBand="0" w:evenHBand="0" w:firstRowFirstColumn="0" w:firstRowLastColumn="0" w:lastRowFirstColumn="0" w:lastRowLastColumn="0"/>
             </w:pPr>
             <w:r>
-              <w:t>&lt;Hikmat Ullah&gt;</w:t>
+              <w:t>&lt;</w:t>
+            </w:r>
+            <w:proofErr w:type="spellStart"/>
+            <w:r>
+              <w:t>Hikmat</w:t>
+            </w:r>
+            <w:proofErr w:type="spellEnd"/>
+            <w:r>
+              <w:t xml:space="preserve"> </w:t>
+            </w:r>
+            <w:proofErr w:type="spellStart"/>
+            <w:r>
+              <w:t>Ullah</w:t>
+            </w:r>
+            <w:proofErr w:type="spellEnd"/>
+            <w:r>
+              <w:t>&gt;</w:t>
             </w:r>
           </w:p>
           <w:p>
@@ -4615,7 +4709,15 @@
               <w:cnfStyle w:val="000000000000" w:firstRow="0" w:lastRow="0" w:firstColumn="0" w:lastColumn="0" w:oddVBand="0" w:evenVBand="0" w:oddHBand="0" w:evenHBand="0" w:firstRowFirstColumn="0" w:firstRowLastColumn="0" w:lastRowFirstColumn="0" w:lastRowLastColumn="0"/>
             </w:pPr>
             <w:r>
-              <w:t>UC 13: Widhraw Reword</w:t>
+              <w:t xml:space="preserve">UC 13: </w:t>
+            </w:r>
+            <w:proofErr w:type="spellStart"/>
+            <w:r>
+              <w:t>Widhraw</w:t>
+            </w:r>
+            <w:proofErr w:type="spellEnd"/>
+            <w:r>
+              <w:t xml:space="preserve"> Reword</w:t>
             </w:r>
           </w:p>
         </w:tc>
@@ -4716,7 +4818,23 @@
               <w:cnfStyle w:val="000000000000" w:firstRow="0" w:lastRow="0" w:firstColumn="0" w:lastColumn="0" w:oddVBand="0" w:evenVBand="0" w:oddHBand="0" w:evenHBand="0" w:firstRowFirstColumn="0" w:firstRowLastColumn="0" w:lastRowFirstColumn="0" w:lastRowLastColumn="0"/>
             </w:pPr>
             <w:r>
-              <w:t>&lt;Shams ul Arifeen&gt;</w:t>
+              <w:t xml:space="preserve">&lt;Shams </w:t>
+            </w:r>
+            <w:proofErr w:type="spellStart"/>
+            <w:r>
+              <w:t>ul</w:t>
+            </w:r>
+            <w:proofErr w:type="spellEnd"/>
+            <w:r>
+              <w:t xml:space="preserve"> </w:t>
+            </w:r>
+            <w:proofErr w:type="spellStart"/>
+            <w:r>
+              <w:t>Arifeen</w:t>
+            </w:r>
+            <w:proofErr w:type="spellEnd"/>
+            <w:r>
+              <w:t>&gt;</w:t>
             </w:r>
           </w:p>
           <w:p>
@@ -4805,7 +4923,47 @@
           <w:sz w:val="28"/>
           <w:szCs w:val="28"/>
         </w:rPr>
-        <w:t>Shah Rafi Alam Khattak (SP21-Bse-060)</w:t>
+        <w:t xml:space="preserve">Shah Rafi </w:t>
+      </w:r>
+      <w:proofErr w:type="spellStart"/>
+      <w:r>
+        <w:rPr>
+          <w:rFonts w:asciiTheme="minorHAnsi" w:hAnsiTheme="minorHAnsi" w:cstheme="minorHAnsi"/>
+          <w:b/>
+          <w:sz w:val="28"/>
+          <w:szCs w:val="28"/>
+        </w:rPr>
+        <w:t>Alam</w:t>
+      </w:r>
+      <w:proofErr w:type="spellEnd"/>
+      <w:r>
+        <w:rPr>
+          <w:rFonts w:asciiTheme="minorHAnsi" w:hAnsiTheme="minorHAnsi" w:cstheme="minorHAnsi"/>
+          <w:b/>
+          <w:sz w:val="28"/>
+          <w:szCs w:val="28"/>
+        </w:rPr>
+        <w:t xml:space="preserve"> </w:t>
+      </w:r>
+      <w:proofErr w:type="spellStart"/>
+      <w:r>
+        <w:rPr>
+          <w:rFonts w:asciiTheme="minorHAnsi" w:hAnsiTheme="minorHAnsi" w:cstheme="minorHAnsi"/>
+          <w:b/>
+          <w:sz w:val="28"/>
+          <w:szCs w:val="28"/>
+        </w:rPr>
+        <w:t>Khattak</w:t>
+      </w:r>
+      <w:proofErr w:type="spellEnd"/>
+      <w:r>
+        <w:rPr>
+          <w:rFonts w:asciiTheme="minorHAnsi" w:hAnsiTheme="minorHAnsi" w:cstheme="minorHAnsi"/>
+          <w:b/>
+          <w:sz w:val="28"/>
+          <w:szCs w:val="28"/>
+        </w:rPr>
+        <w:t xml:space="preserve"> (SP21-Bse-060)</w:t>
       </w:r>
     </w:p>
     <w:p>
@@ -5251,6 +5409,7 @@
           <w:szCs w:val="28"/>
         </w:rPr>
       </w:pPr>
+      <w:proofErr w:type="spellStart"/>
       <w:r>
         <w:rPr>
           <w:rFonts w:asciiTheme="minorHAnsi" w:hAnsiTheme="minorHAnsi" w:cstheme="minorHAnsi"/>
@@ -5258,7 +5417,17 @@
           <w:sz w:val="28"/>
           <w:szCs w:val="28"/>
         </w:rPr>
-        <w:t>Zakeen khan (SP21-BSE-083)</w:t>
+        <w:t>Zakeen</w:t>
+      </w:r>
+      <w:proofErr w:type="spellEnd"/>
+      <w:r>
+        <w:rPr>
+          <w:rFonts w:asciiTheme="minorHAnsi" w:hAnsiTheme="minorHAnsi" w:cstheme="minorHAnsi"/>
+          <w:b/>
+          <w:sz w:val="28"/>
+          <w:szCs w:val="28"/>
+        </w:rPr>
+        <w:t xml:space="preserve"> khan (SP21-BSE-083)</w:t>
       </w:r>
       <w:bookmarkEnd w:id="22"/>
       <w:bookmarkEnd w:id="23"/>
@@ -5728,7 +5897,27 @@
                 <w:szCs w:val="28"/>
               </w:rPr>
               <w:lastRenderedPageBreak/>
-              <w:t>Usama Sajjad (Sp21-Bse-049</w:t>
+              <w:t xml:space="preserve">Usama </w:t>
+            </w:r>
+            <w:proofErr w:type="spellStart"/>
+            <w:r>
+              <w:rPr>
+                <w:rFonts w:asciiTheme="minorHAnsi" w:hAnsiTheme="minorHAnsi" w:cstheme="minorHAnsi"/>
+                <w:b/>
+                <w:sz w:val="28"/>
+                <w:szCs w:val="28"/>
+              </w:rPr>
+              <w:t>Sajjad</w:t>
+            </w:r>
+            <w:proofErr w:type="spellEnd"/>
+            <w:r>
+              <w:rPr>
+                <w:rFonts w:asciiTheme="minorHAnsi" w:hAnsiTheme="minorHAnsi" w:cstheme="minorHAnsi"/>
+                <w:b/>
+                <w:sz w:val="28"/>
+                <w:szCs w:val="28"/>
+              </w:rPr>
+              <w:t xml:space="preserve"> (Sp21-Bse-049</w:t>
             </w:r>
             <w:r>
               <w:rPr>
@@ -6052,19 +6241,19 @@
                 <w:szCs w:val="28"/>
               </w:rPr>
               <w:lastRenderedPageBreak/>
-              <w:t>SHAMS UL Arifeen (SP21-BSE-076)</w:t>
-            </w:r>
-          </w:p>
-          <w:p>
-            <w:pPr>
-              <w:jc w:val="both"/>
+              <w:t xml:space="preserve">SHAMS UL </w:t>
+            </w:r>
+            <w:proofErr w:type="spellStart"/>
+            <w:r>
               <w:rPr>
                 <w:rFonts w:asciiTheme="minorHAnsi" w:hAnsiTheme="minorHAnsi" w:cstheme="minorHAnsi"/>
                 <w:color w:val="2E74B5" w:themeColor="accent1" w:themeShade="BF"/>
                 <w:sz w:val="28"/>
                 <w:szCs w:val="28"/>
               </w:rPr>
-            </w:pPr>
+              <w:t>Arifeen</w:t>
+            </w:r>
+            <w:proofErr w:type="spellEnd"/>
             <w:r>
               <w:rPr>
                 <w:rFonts w:asciiTheme="minorHAnsi" w:hAnsiTheme="minorHAnsi" w:cstheme="minorHAnsi"/>
@@ -6072,7 +6261,7 @@
                 <w:sz w:val="28"/>
                 <w:szCs w:val="28"/>
               </w:rPr>
-              <w:t>Use Case: Verify Warden</w:t>
+              <w:t xml:space="preserve"> (SP21-BSE-076)</w:t>
             </w:r>
           </w:p>
           <w:p>
@@ -6092,15 +6281,35 @@
                 <w:sz w:val="28"/>
                 <w:szCs w:val="28"/>
               </w:rPr>
-              <w:t>1.</w:t>
-            </w:r>
-            <w:r>
+              <w:t>Use Case: Verify Warden</w:t>
+            </w:r>
+          </w:p>
+          <w:p>
+            <w:pPr>
+              <w:jc w:val="both"/>
               <w:rPr>
                 <w:rFonts w:asciiTheme="minorHAnsi" w:hAnsiTheme="minorHAnsi" w:cstheme="minorHAnsi"/>
                 <w:color w:val="2E74B5" w:themeColor="accent1" w:themeShade="BF"/>
                 <w:sz w:val="28"/>
                 <w:szCs w:val="28"/>
               </w:rPr>
+            </w:pPr>
+            <w:r>
+              <w:rPr>
+                <w:rFonts w:asciiTheme="minorHAnsi" w:hAnsiTheme="minorHAnsi" w:cstheme="minorHAnsi"/>
+                <w:color w:val="2E74B5" w:themeColor="accent1" w:themeShade="BF"/>
+                <w:sz w:val="28"/>
+                <w:szCs w:val="28"/>
+              </w:rPr>
+              <w:t>1.</w:t>
+            </w:r>
+            <w:r>
+              <w:rPr>
+                <w:rFonts w:asciiTheme="minorHAnsi" w:hAnsiTheme="minorHAnsi" w:cstheme="minorHAnsi"/>
+                <w:color w:val="2E74B5" w:themeColor="accent1" w:themeShade="BF"/>
+                <w:sz w:val="28"/>
+                <w:szCs w:val="28"/>
+              </w:rPr>
               <w:tab/>
               <w:t>Admin:</w:t>
             </w:r>
@@ -6120,7 +6329,25 @@
                 <w:sz w:val="28"/>
                 <w:szCs w:val="28"/>
               </w:rPr>
-              <w:t>In this block the person incharge is admin who can manage the whole system. He has the authority to change or rewrite the whole system. He can keep any one whom he wishes fit for a specific job. He can also supervise the wardens, as given below;</w:t>
+              <w:t xml:space="preserve">In this block the person </w:t>
+            </w:r>
+            <w:proofErr w:type="spellStart"/>
+            <w:r>
+              <w:rPr>
+                <w:rFonts w:asciiTheme="minorHAnsi" w:hAnsiTheme="minorHAnsi" w:cstheme="minorHAnsi"/>
+                <w:sz w:val="28"/>
+                <w:szCs w:val="28"/>
+              </w:rPr>
+              <w:t>incharge</w:t>
+            </w:r>
+            <w:proofErr w:type="spellEnd"/>
+            <w:r>
+              <w:rPr>
+                <w:rFonts w:asciiTheme="minorHAnsi" w:hAnsiTheme="minorHAnsi" w:cstheme="minorHAnsi"/>
+                <w:sz w:val="28"/>
+                <w:szCs w:val="28"/>
+              </w:rPr>
+              <w:t xml:space="preserve"> is admin who can manage the whole system. He has the authority to change or rewrite the whole system. He can keep any one whom he wishes fit for a specific job. He can also supervise the wardens, as given below;</w:t>
             </w:r>
           </w:p>
           <w:p>
@@ -6518,7 +6745,51 @@
                 <w:sz w:val="28"/>
                 <w:szCs w:val="28"/>
               </w:rPr>
-              <w:t>Shah Rafi Alam Khattak (Sp21-Bse-060)</w:t>
+              <w:t xml:space="preserve">Shah Rafi </w:t>
+            </w:r>
+            <w:proofErr w:type="spellStart"/>
+            <w:r>
+              <w:rPr>
+                <w:rFonts w:asciiTheme="minorHAnsi" w:hAnsiTheme="minorHAnsi" w:cstheme="minorHAnsi"/>
+                <w:i w:val="0"/>
+                <w:iCs w:val="0"/>
+                <w:sz w:val="28"/>
+                <w:szCs w:val="28"/>
+              </w:rPr>
+              <w:t>Alam</w:t>
+            </w:r>
+            <w:proofErr w:type="spellEnd"/>
+            <w:r>
+              <w:rPr>
+                <w:rFonts w:asciiTheme="minorHAnsi" w:hAnsiTheme="minorHAnsi" w:cstheme="minorHAnsi"/>
+                <w:i w:val="0"/>
+                <w:iCs w:val="0"/>
+                <w:sz w:val="28"/>
+                <w:szCs w:val="28"/>
+              </w:rPr>
+              <w:t xml:space="preserve"> </w:t>
+            </w:r>
+            <w:proofErr w:type="spellStart"/>
+            <w:r>
+              <w:rPr>
+                <w:rFonts w:asciiTheme="minorHAnsi" w:hAnsiTheme="minorHAnsi" w:cstheme="minorHAnsi"/>
+                <w:i w:val="0"/>
+                <w:iCs w:val="0"/>
+                <w:sz w:val="28"/>
+                <w:szCs w:val="28"/>
+              </w:rPr>
+              <w:t>Khattak</w:t>
+            </w:r>
+            <w:proofErr w:type="spellEnd"/>
+            <w:r>
+              <w:rPr>
+                <w:rFonts w:asciiTheme="minorHAnsi" w:hAnsiTheme="minorHAnsi" w:cstheme="minorHAnsi"/>
+                <w:i w:val="0"/>
+                <w:iCs w:val="0"/>
+                <w:sz w:val="28"/>
+                <w:szCs w:val="28"/>
+              </w:rPr>
+              <w:t xml:space="preserve"> (Sp21-Bse-060)</w:t>
             </w:r>
           </w:p>
           <w:p>
@@ -6686,8 +6957,16 @@
                     <w:rPr>
                       <w:rFonts w:asciiTheme="majorBidi" w:hAnsiTheme="majorBidi" w:cstheme="majorBidi"/>
                     </w:rPr>
-                    <w:t>ill register themself</w:t>
+                    <w:t xml:space="preserve">ill register </w:t>
                   </w:r>
+                  <w:proofErr w:type="spellStart"/>
+                  <w:r>
+                    <w:rPr>
+                      <w:rFonts w:asciiTheme="majorBidi" w:hAnsiTheme="majorBidi" w:cstheme="majorBidi"/>
+                    </w:rPr>
+                    <w:t>themself</w:t>
+                  </w:r>
+                  <w:proofErr w:type="spellEnd"/>
                   <w:r>
                     <w:rPr>
                       <w:rFonts w:asciiTheme="majorBidi" w:hAnsiTheme="majorBidi" w:cstheme="majorBidi"/>
@@ -6965,7 +7244,21 @@
               <w:rPr>
                 <w:rStyle w:val="docemphstrong"/>
               </w:rPr>
-              <w:t xml:space="preserve"> (or Postconditions):</w:t>
+              <w:t xml:space="preserve"> (or </w:t>
+            </w:r>
+            <w:proofErr w:type="spellStart"/>
+            <w:r>
+              <w:rPr>
+                <w:rStyle w:val="docemphstrong"/>
+              </w:rPr>
+              <w:t>Postconditions</w:t>
+            </w:r>
+            <w:proofErr w:type="spellEnd"/>
+            <w:r>
+              <w:rPr>
+                <w:rStyle w:val="docemphstrong"/>
+              </w:rPr>
+              <w:t>):</w:t>
             </w:r>
             <w:r>
               <w:t xml:space="preserve"> </w:t>
@@ -7683,7 +7976,51 @@
                 <w:sz w:val="28"/>
                 <w:szCs w:val="28"/>
               </w:rPr>
-              <w:t>Shah Rafi Alam Khattak (Sp21-Bse-060)</w:t>
+              <w:t xml:space="preserve">Shah Rafi </w:t>
+            </w:r>
+            <w:proofErr w:type="spellStart"/>
+            <w:r>
+              <w:rPr>
+                <w:rFonts w:asciiTheme="minorHAnsi" w:hAnsiTheme="minorHAnsi" w:cstheme="minorHAnsi"/>
+                <w:i w:val="0"/>
+                <w:iCs w:val="0"/>
+                <w:sz w:val="28"/>
+                <w:szCs w:val="28"/>
+              </w:rPr>
+              <w:t>Alam</w:t>
+            </w:r>
+            <w:proofErr w:type="spellEnd"/>
+            <w:r>
+              <w:rPr>
+                <w:rFonts w:asciiTheme="minorHAnsi" w:hAnsiTheme="minorHAnsi" w:cstheme="minorHAnsi"/>
+                <w:i w:val="0"/>
+                <w:iCs w:val="0"/>
+                <w:sz w:val="28"/>
+                <w:szCs w:val="28"/>
+              </w:rPr>
+              <w:t xml:space="preserve"> </w:t>
+            </w:r>
+            <w:proofErr w:type="spellStart"/>
+            <w:r>
+              <w:rPr>
+                <w:rFonts w:asciiTheme="minorHAnsi" w:hAnsiTheme="minorHAnsi" w:cstheme="minorHAnsi"/>
+                <w:i w:val="0"/>
+                <w:iCs w:val="0"/>
+                <w:sz w:val="28"/>
+                <w:szCs w:val="28"/>
+              </w:rPr>
+              <w:t>Khattak</w:t>
+            </w:r>
+            <w:proofErr w:type="spellEnd"/>
+            <w:r>
+              <w:rPr>
+                <w:rFonts w:asciiTheme="minorHAnsi" w:hAnsiTheme="minorHAnsi" w:cstheme="minorHAnsi"/>
+                <w:i w:val="0"/>
+                <w:iCs w:val="0"/>
+                <w:sz w:val="28"/>
+                <w:szCs w:val="28"/>
+              </w:rPr>
+              <w:t xml:space="preserve"> (Sp21-Bse-060)</w:t>
             </w:r>
           </w:p>
           <w:p>
@@ -7982,7 +8319,23 @@
                 <w:rStyle w:val="docemphstrong"/>
                 <w:rFonts w:asciiTheme="minorHAnsi" w:hAnsiTheme="minorHAnsi" w:cstheme="minorHAnsi"/>
               </w:rPr>
-              <w:t xml:space="preserve"> (or Postconditions):</w:t>
+              <w:t xml:space="preserve"> (or </w:t>
+            </w:r>
+            <w:proofErr w:type="spellStart"/>
+            <w:r>
+              <w:rPr>
+                <w:rStyle w:val="docemphstrong"/>
+                <w:rFonts w:asciiTheme="minorHAnsi" w:hAnsiTheme="minorHAnsi" w:cstheme="minorHAnsi"/>
+              </w:rPr>
+              <w:t>Postconditions</w:t>
+            </w:r>
+            <w:proofErr w:type="spellEnd"/>
+            <w:r>
+              <w:rPr>
+                <w:rStyle w:val="docemphstrong"/>
+                <w:rFonts w:asciiTheme="minorHAnsi" w:hAnsiTheme="minorHAnsi" w:cstheme="minorHAnsi"/>
+              </w:rPr>
+              <w:t>):</w:t>
             </w:r>
             <w:r>
               <w:rPr>
@@ -8285,13 +8638,23 @@
               </w:rPr>
             </w:pPr>
             <w:bookmarkStart w:id="24" w:name="_Toc101427107"/>
+            <w:proofErr w:type="spellStart"/>
             <w:r>
               <w:rPr>
                 <w:rFonts w:asciiTheme="minorHAnsi" w:hAnsiTheme="minorHAnsi" w:cstheme="minorHAnsi"/>
                 <w:sz w:val="32"/>
                 <w:szCs w:val="32"/>
               </w:rPr>
-              <w:t>Zakeen Khan (SP21-BSE-083)</w:t>
+              <w:t>Zakeen</w:t>
+            </w:r>
+            <w:proofErr w:type="spellEnd"/>
+            <w:r>
+              <w:rPr>
+                <w:rFonts w:asciiTheme="minorHAnsi" w:hAnsiTheme="minorHAnsi" w:cstheme="minorHAnsi"/>
+                <w:sz w:val="32"/>
+                <w:szCs w:val="32"/>
+              </w:rPr>
+              <w:t xml:space="preserve"> Khan (SP21-BSE-083)</w:t>
             </w:r>
             <w:bookmarkEnd w:id="24"/>
           </w:p>
@@ -9953,7 +10316,21 @@
           <w:b/>
         </w:rPr>
         <w:lastRenderedPageBreak/>
-        <w:t>Usama Sajjad (SP21-BSE-049</w:t>
+        <w:t xml:space="preserve">Usama </w:t>
+      </w:r>
+      <w:proofErr w:type="spellStart"/>
+      <w:r>
+        <w:rPr>
+          <w:b/>
+        </w:rPr>
+        <w:t>Sajjad</w:t>
+      </w:r>
+      <w:proofErr w:type="spellEnd"/>
+      <w:r>
+        <w:rPr>
+          <w:b/>
+        </w:rPr>
+        <w:t xml:space="preserve"> (SP21-BSE-049</w:t>
       </w:r>
       <w:r>
         <w:rPr>
@@ -11549,14 +11926,6 @@
         </w:rPr>
         <w:t xml:space="preserve"> </w:t>
       </w:r>
-    </w:p>
-    <w:p>
-      <w:pPr>
-        <w:spacing w:after="0" w:line="240" w:lineRule="auto"/>
-        <w:rPr>
-          <w:b/>
-        </w:rPr>
-      </w:pPr>
       <w:bookmarkStart w:id="25" w:name="_GoBack"/>
       <w:bookmarkEnd w:id="25"/>
     </w:p>
@@ -11572,11 +11941,15 @@
       <w:pPr>
         <w:spacing w:after="0" w:line="240" w:lineRule="auto"/>
         <w:rPr>
-          <w:rFonts w:asciiTheme="majorHAnsi" w:eastAsiaTheme="majorEastAsia" w:hAnsiTheme="majorHAnsi" w:cstheme="majorBidi"/>
           <w:b/>
-          <w:color w:val="1F4D78" w:themeColor="accent1" w:themeShade="7F"/>
-          <w:sz w:val="24"/>
-          <w:szCs w:val="24"/>
+        </w:rPr>
+      </w:pPr>
+    </w:p>
+    <w:p>
+      <w:pPr>
+        <w:spacing w:after="0" w:line="240" w:lineRule="auto"/>
+        <w:rPr>
+          <w:b/>
         </w:rPr>
       </w:pPr>
       <w:r>
@@ -11586,7 +11959,7 @@
           <w:lang w:bidi="ar-SA"/>
         </w:rPr>
         <w:drawing>
-          <wp:anchor distT="0" distB="0" distL="114300" distR="114300" simplePos="0" relativeHeight="251675648" behindDoc="0" locked="0" layoutInCell="1" allowOverlap="1" wp14:anchorId="2BCE8A38" wp14:editId="092C080A">
+          <wp:anchor distT="0" distB="0" distL="114300" distR="114300" simplePos="0" relativeHeight="251675648" behindDoc="0" locked="0" layoutInCell="1" allowOverlap="1" wp14:anchorId="2BCE8A38" wp14:editId="76DB3EDA">
             <wp:simplePos x="0" y="0"/>
             <wp:positionH relativeFrom="margin">
               <wp:align>center</wp:align>
@@ -11596,7 +11969,7 @@
             </wp:positionV>
             <wp:extent cx="5259628" cy="2434590"/>
             <wp:effectExtent l="0" t="0" r="0" b="3810"/>
-            <wp:wrapNone/>
+            <wp:wrapSquare wrapText="bothSides"/>
             <wp:docPr id="15" name="Picture 15"/>
             <wp:cNvGraphicFramePr>
               <a:graphicFrameLocks xmlns:a="http://schemas.openxmlformats.org/drawingml/2006/main" noChangeAspect="1"/>
@@ -11654,11 +12027,77 @@
         </w:rPr>
         <w:t>:</w:t>
       </w:r>
-      <w:r>
+    </w:p>
+    <w:p>
+      <w:pPr>
+        <w:spacing w:after="0" w:line="240" w:lineRule="auto"/>
         <w:rPr>
           <w:b/>
         </w:rPr>
-        <w:br w:type="page"/>
+      </w:pPr>
+      <w:r>
+        <w:rPr>
+          <w:rFonts w:asciiTheme="majorHAnsi" w:eastAsiaTheme="majorEastAsia" w:hAnsiTheme="majorHAnsi" w:cstheme="majorBidi"/>
+          <w:b/>
+          <w:noProof/>
+          <w:color w:val="1F4D78" w:themeColor="accent1" w:themeShade="7F"/>
+          <w:sz w:val="24"/>
+          <w:szCs w:val="24"/>
+          <w:lang w:bidi="ar-SA"/>
+        </w:rPr>
+        <w:lastRenderedPageBreak/>
+        <w:drawing>
+          <wp:anchor distT="0" distB="0" distL="114300" distR="114300" simplePos="0" relativeHeight="251681792" behindDoc="0" locked="0" layoutInCell="1" allowOverlap="1" wp14:anchorId="39A082C7" wp14:editId="7EB4D2E6">
+            <wp:simplePos x="0" y="0"/>
+            <wp:positionH relativeFrom="margin">
+              <wp:align>center</wp:align>
+            </wp:positionH>
+            <wp:positionV relativeFrom="paragraph">
+              <wp:posOffset>110</wp:posOffset>
+            </wp:positionV>
+            <wp:extent cx="5120640" cy="3057525"/>
+            <wp:effectExtent l="0" t="0" r="3810" b="9525"/>
+            <wp:wrapSquare wrapText="bothSides"/>
+            <wp:docPr id="18" name="Picture 18"/>
+            <wp:cNvGraphicFramePr>
+              <a:graphicFrameLocks xmlns:a="http://schemas.openxmlformats.org/drawingml/2006/main" noChangeAspect="1"/>
+            </wp:cNvGraphicFramePr>
+            <a:graphic xmlns:a="http://schemas.openxmlformats.org/drawingml/2006/main">
+              <a:graphicData uri="http://schemas.openxmlformats.org/drawingml/2006/picture">
+                <pic:pic xmlns:pic="http://schemas.openxmlformats.org/drawingml/2006/picture">
+                  <pic:nvPicPr>
+                    <pic:cNvPr id="18" name="viewChallan.PNG"/>
+                    <pic:cNvPicPr/>
+                  </pic:nvPicPr>
+                  <pic:blipFill>
+                    <a:blip r:embed="rId20">
+                      <a:extLst>
+                        <a:ext uri="{28A0092B-C50C-407E-A947-70E740481C1C}">
+                          <a14:useLocalDpi xmlns:a14="http://schemas.microsoft.com/office/drawing/2010/main" val="0"/>
+                        </a:ext>
+                      </a:extLst>
+                    </a:blip>
+                    <a:stretch>
+                      <a:fillRect/>
+                    </a:stretch>
+                  </pic:blipFill>
+                  <pic:spPr>
+                    <a:xfrm>
+                      <a:off x="0" y="0"/>
+                      <a:ext cx="5120640" cy="3057525"/>
+                    </a:xfrm>
+                    <a:prstGeom prst="rect">
+                      <a:avLst/>
+                    </a:prstGeom>
+                  </pic:spPr>
+                </pic:pic>
+              </a:graphicData>
+            </a:graphic>
+            <wp14:sizeRelH relativeFrom="margin">
+              <wp14:pctWidth>0</wp14:pctWidth>
+            </wp14:sizeRelH>
+          </wp:anchor>
+        </w:drawing>
       </w:r>
     </w:p>
     <w:p>
@@ -11676,11 +12115,65 @@
           <w:b/>
         </w:rPr>
       </w:pPr>
-      <w:r>
+    </w:p>
+    <w:p>
+      <w:pPr>
+        <w:pStyle w:val="Heading3"/>
         <w:rPr>
           <w:b/>
         </w:rPr>
-        <w:t>SHAMS UL Arifeen (SP21-BSE-076)</w:t>
+      </w:pPr>
+    </w:p>
+    <w:p>
+      <w:pPr>
+        <w:pStyle w:val="Heading3"/>
+        <w:rPr>
+          <w:b/>
+        </w:rPr>
+      </w:pPr>
+    </w:p>
+    <w:p>
+      <w:pPr>
+        <w:pStyle w:val="Heading3"/>
+        <w:rPr>
+          <w:b/>
+        </w:rPr>
+      </w:pPr>
+    </w:p>
+    <w:p>
+      <w:pPr>
+        <w:pStyle w:val="Heading3"/>
+        <w:rPr>
+          <w:b/>
+        </w:rPr>
+      </w:pPr>
+    </w:p>
+    <w:p>
+      <w:pPr>
+        <w:pStyle w:val="Heading3"/>
+        <w:rPr>
+          <w:b/>
+        </w:rPr>
+      </w:pPr>
+      <w:r>
+        <w:rPr>
+          <w:b/>
+        </w:rPr>
+        <w:t xml:space="preserve">SHAMS UL </w:t>
+      </w:r>
+      <w:proofErr w:type="spellStart"/>
+      <w:r>
+        <w:rPr>
+          <w:b/>
+        </w:rPr>
+        <w:t>Arifeen</w:t>
+      </w:r>
+      <w:proofErr w:type="spellEnd"/>
+      <w:r>
+        <w:rPr>
+          <w:b/>
+        </w:rPr>
+        <w:t xml:space="preserve"> (SP21-BSE-076)</w:t>
       </w:r>
     </w:p>
     <w:tbl>
@@ -11748,7 +12241,15 @@
               <w:t>Scope</w:t>
             </w:r>
             <w:r>
-              <w:t>: Warden Goel and Admin Goal</w:t>
+              <w:t xml:space="preserve">: Warden </w:t>
+            </w:r>
+            <w:proofErr w:type="spellStart"/>
+            <w:r>
+              <w:t>Goel</w:t>
+            </w:r>
+            <w:proofErr w:type="spellEnd"/>
+            <w:r>
+              <w:t xml:space="preserve"> and Admin Goal</w:t>
             </w:r>
           </w:p>
           <w:p>
@@ -11862,7 +12363,21 @@
         <w:rPr>
           <w:rStyle w:val="docemphstrong"/>
         </w:rPr>
-        <w:t xml:space="preserve"> (or Postconditions):</w:t>
+        <w:t xml:space="preserve"> (or </w:t>
+      </w:r>
+      <w:proofErr w:type="spellStart"/>
+      <w:r>
+        <w:rPr>
+          <w:rStyle w:val="docemphstrong"/>
+        </w:rPr>
+        <w:t>Postconditions</w:t>
+      </w:r>
+      <w:proofErr w:type="spellEnd"/>
+      <w:r>
+        <w:rPr>
+          <w:rStyle w:val="docemphstrong"/>
+        </w:rPr>
+        <w:t>):</w:t>
       </w:r>
       <w:r>
         <w:t xml:space="preserve"> The admin will successfully add or remove warden according to the conditions. </w:t>
@@ -11939,6 +12454,7 @@
         <w:ind w:left="720"/>
       </w:pPr>
       <w:r>
+        <w:lastRenderedPageBreak/>
         <w:t>The warden is must to be register in the system there is no other alternate way.</w:t>
       </w:r>
     </w:p>
@@ -12078,7 +12594,6 @@
         <w:rPr>
           <w:noProof/>
         </w:rPr>
-        <w:lastRenderedPageBreak/>
         <w:drawing>
           <wp:anchor distT="0" distB="0" distL="114300" distR="114300" simplePos="0" relativeHeight="251669504" behindDoc="0" locked="0" layoutInCell="1" allowOverlap="1" wp14:anchorId="15BE8693" wp14:editId="4B00A79C">
             <wp:simplePos x="0" y="0"/>
@@ -12103,7 +12618,7 @@
                     <pic:cNvPicPr/>
                   </pic:nvPicPr>
                   <pic:blipFill>
-                    <a:blip r:embed="rId20" cstate="print">
+                    <a:blip r:embed="rId21" cstate="print">
                       <a:extLst>
                         <a:ext uri="{28A0092B-C50C-407E-A947-70E740481C1C}">
                           <a14:useLocalDpi xmlns:a14="http://schemas.microsoft.com/office/drawing/2010/main" val="0"/>
@@ -12250,23 +12765,31 @@
           <w:lang w:bidi="ar-SA"/>
         </w:rPr>
       </w:pPr>
+    </w:p>
+    <w:p>
+      <w:pPr>
+        <w:rPr>
+          <w:lang w:bidi="ar-SA"/>
+        </w:rPr>
+      </w:pPr>
       <w:r>
         <w:rPr>
           <w:noProof/>
           <w:lang w:bidi="ar-SA"/>
         </w:rPr>
+        <w:lastRenderedPageBreak/>
         <w:drawing>
-          <wp:anchor distT="0" distB="0" distL="114300" distR="114300" simplePos="0" relativeHeight="251670528" behindDoc="0" locked="0" layoutInCell="1" allowOverlap="1" wp14:anchorId="56FB2E3B" wp14:editId="1FBF41C3">
+          <wp:anchor distT="0" distB="0" distL="114300" distR="114300" simplePos="0" relativeHeight="251670528" behindDoc="0" locked="0" layoutInCell="1" allowOverlap="1" wp14:anchorId="56FB2E3B" wp14:editId="50E1F762">
             <wp:simplePos x="0" y="0"/>
             <wp:positionH relativeFrom="margin">
               <wp:align>right</wp:align>
             </wp:positionH>
             <wp:positionV relativeFrom="margin">
-              <wp:posOffset>5126355</wp:posOffset>
+              <wp:posOffset>124128</wp:posOffset>
             </wp:positionV>
             <wp:extent cx="5943600" cy="3387725"/>
             <wp:effectExtent l="0" t="0" r="0" b="3175"/>
-            <wp:wrapNone/>
+            <wp:wrapSquare wrapText="bothSides"/>
             <wp:docPr id="12" name="Picture 12"/>
             <wp:cNvGraphicFramePr>
               <a:graphicFrameLocks xmlns:a="http://schemas.openxmlformats.org/drawingml/2006/main" noChangeAspect="1"/>
@@ -12279,7 +12802,7 @@
                     <pic:cNvPicPr/>
                   </pic:nvPicPr>
                   <pic:blipFill>
-                    <a:blip r:embed="rId21">
+                    <a:blip r:embed="rId22">
                       <a:extLst>
                         <a:ext uri="{28A0092B-C50C-407E-A947-70E740481C1C}">
                           <a14:useLocalDpi xmlns:a14="http://schemas.microsoft.com/office/drawing/2010/main" val="0"/>
@@ -12312,55 +12835,6 @@
     <w:p>
       <w:pPr>
         <w:rPr>
-          <w:lang w:bidi="ar-SA"/>
-        </w:rPr>
-      </w:pPr>
-    </w:p>
-    <w:p>
-      <w:pPr>
-        <w:rPr>
-          <w:lang w:bidi="ar-SA"/>
-        </w:rPr>
-      </w:pPr>
-    </w:p>
-    <w:p>
-      <w:pPr>
-        <w:rPr>
-          <w:lang w:bidi="ar-SA"/>
-        </w:rPr>
-      </w:pPr>
-    </w:p>
-    <w:p>
-      <w:pPr>
-        <w:rPr>
-          <w:lang w:bidi="ar-SA"/>
-        </w:rPr>
-      </w:pPr>
-    </w:p>
-    <w:p>
-      <w:pPr>
-        <w:rPr>
-          <w:lang w:bidi="ar-SA"/>
-        </w:rPr>
-      </w:pPr>
-    </w:p>
-    <w:p>
-      <w:pPr>
-        <w:rPr>
-          <w:lang w:bidi="ar-SA"/>
-        </w:rPr>
-      </w:pPr>
-    </w:p>
-    <w:p>
-      <w:pPr>
-        <w:rPr>
-          <w:lang w:bidi="ar-SA"/>
-        </w:rPr>
-      </w:pPr>
-    </w:p>
-    <w:p>
-      <w:pPr>
-        <w:rPr>
           <w:rFonts w:asciiTheme="minorHAnsi" w:hAnsiTheme="minorHAnsi" w:cstheme="minorHAnsi"/>
           <w:color w:val="2E74B5" w:themeColor="accent1" w:themeShade="BF"/>
           <w:sz w:val="28"/>
@@ -12390,6 +12864,7 @@
           <w:lang w:bidi="ar-SA"/>
         </w:rPr>
       </w:pPr>
+      <w:proofErr w:type="spellStart"/>
       <w:r>
         <w:rPr>
           <w:rFonts w:asciiTheme="minorHAnsi" w:hAnsiTheme="minorHAnsi" w:cstheme="minorHAnsi"/>
@@ -12398,8 +12873,40 @@
           <w:szCs w:val="28"/>
           <w:lang w:bidi="ar-SA"/>
         </w:rPr>
-        <w:lastRenderedPageBreak/>
-        <w:t>Hikmat ullah (SP21-BSE-097</w:t>
+        <w:t>Hikmat</w:t>
+      </w:r>
+      <w:proofErr w:type="spellEnd"/>
+      <w:r>
+        <w:rPr>
+          <w:rFonts w:asciiTheme="minorHAnsi" w:hAnsiTheme="minorHAnsi" w:cstheme="minorHAnsi"/>
+          <w:color w:val="2E74B5" w:themeColor="accent1" w:themeShade="BF"/>
+          <w:sz w:val="28"/>
+          <w:szCs w:val="28"/>
+          <w:lang w:bidi="ar-SA"/>
+        </w:rPr>
+        <w:t xml:space="preserve"> </w:t>
+      </w:r>
+      <w:proofErr w:type="spellStart"/>
+      <w:r>
+        <w:rPr>
+          <w:rFonts w:asciiTheme="minorHAnsi" w:hAnsiTheme="minorHAnsi" w:cstheme="minorHAnsi"/>
+          <w:color w:val="2E74B5" w:themeColor="accent1" w:themeShade="BF"/>
+          <w:sz w:val="28"/>
+          <w:szCs w:val="28"/>
+          <w:lang w:bidi="ar-SA"/>
+        </w:rPr>
+        <w:t>ullah</w:t>
+      </w:r>
+      <w:proofErr w:type="spellEnd"/>
+      <w:r>
+        <w:rPr>
+          <w:rFonts w:asciiTheme="minorHAnsi" w:hAnsiTheme="minorHAnsi" w:cstheme="minorHAnsi"/>
+          <w:color w:val="2E74B5" w:themeColor="accent1" w:themeShade="BF"/>
+          <w:sz w:val="28"/>
+          <w:szCs w:val="28"/>
+          <w:lang w:bidi="ar-SA"/>
+        </w:rPr>
+        <w:t xml:space="preserve"> (SP21-BSE-097</w:t>
       </w:r>
       <w:r>
         <w:rPr>
@@ -12769,6 +13276,7 @@
                 <w:sz w:val="24"/>
                 <w:szCs w:val="24"/>
               </w:rPr>
+              <w:lastRenderedPageBreak/>
               <w:t>Pre-Condition</w:t>
             </w:r>
           </w:p>
@@ -13237,7 +13745,6 @@
                 <w:sz w:val="24"/>
                 <w:szCs w:val="24"/>
               </w:rPr>
-              <w:lastRenderedPageBreak/>
               <w:t>Special Requirement</w:t>
             </w:r>
           </w:p>
@@ -13564,6 +14071,7 @@
                 <w:sz w:val="24"/>
                 <w:szCs w:val="24"/>
               </w:rPr>
+              <w:lastRenderedPageBreak/>
               <w:t>Use Case Section</w:t>
             </w:r>
           </w:p>
@@ -14079,7 +14587,6 @@
                 <w:sz w:val="24"/>
                 <w:szCs w:val="24"/>
               </w:rPr>
-              <w:lastRenderedPageBreak/>
               <w:t>While seeing someone for making violation he/she will make video of that vehicle</w:t>
             </w:r>
             <w:r>
@@ -14251,7 +14758,6 @@
                 <w:sz w:val="24"/>
                 <w:szCs w:val="24"/>
               </w:rPr>
-              <w:lastRenderedPageBreak/>
               <w:t>Extension</w:t>
             </w:r>
           </w:p>
@@ -14346,6 +14852,7 @@
                 <w:sz w:val="24"/>
                 <w:szCs w:val="24"/>
               </w:rPr>
+              <w:lastRenderedPageBreak/>
               <w:t>Technology and data variation list</w:t>
             </w:r>
           </w:p>
@@ -14653,7 +15160,7 @@
                     <pic:cNvPicPr/>
                   </pic:nvPicPr>
                   <pic:blipFill>
-                    <a:blip r:embed="rId22">
+                    <a:blip r:embed="rId23">
                       <a:extLst>
                         <a:ext uri="{28A0092B-C50C-407E-A947-70E740481C1C}">
                           <a14:useLocalDpi xmlns:a14="http://schemas.microsoft.com/office/drawing/2010/main" val="0"/>
@@ -14774,7 +15281,7 @@
                     <pic:cNvPicPr/>
                   </pic:nvPicPr>
                   <pic:blipFill>
-                    <a:blip r:embed="rId23">
+                    <a:blip r:embed="rId24">
                       <a:extLst>
                         <a:ext uri="{28A0092B-C50C-407E-A947-70E740481C1C}">
                           <a14:useLocalDpi xmlns:a14="http://schemas.microsoft.com/office/drawing/2010/main" val="0"/>

</xml_diff>